<commit_message>
seeders para zonas y estados
</commit_message>
<xml_diff>
--- a/DOCUMENTACION WORD/elementos.docx
+++ b/DOCUMENTACION WORD/elementos.docx
@@ -2483,6 +2483,237 @@
           </wp:anchor>
         </w:drawing>
       </w:r>
+    </w:p>
+    <w:p>
+      <w:pPr>
+        <w:rPr>
+          <w:lang w:val="es-MX"/>
+        </w:rPr>
+      </w:pPr>
+    </w:p>
+    <w:p>
+      <w:pPr>
+        <w:rPr>
+          <w:lang w:val="es-MX"/>
+        </w:rPr>
+      </w:pPr>
+    </w:p>
+    <w:p>
+      <w:pPr>
+        <w:rPr>
+          <w:lang w:val="es-MX"/>
+        </w:rPr>
+      </w:pPr>
+    </w:p>
+    <w:p>
+      <w:pPr>
+        <w:rPr>
+          <w:lang w:val="es-MX"/>
+        </w:rPr>
+      </w:pPr>
+    </w:p>
+    <w:p>
+      <w:pPr>
+        <w:rPr>
+          <w:lang w:val="es-MX"/>
+        </w:rPr>
+      </w:pPr>
+    </w:p>
+    <w:p>
+      <w:pPr>
+        <w:rPr>
+          <w:lang w:val="es-MX"/>
+        </w:rPr>
+      </w:pPr>
+    </w:p>
+    <w:p>
+      <w:pPr>
+        <w:rPr>
+          <w:lang w:val="es-MX"/>
+        </w:rPr>
+      </w:pPr>
+    </w:p>
+    <w:p>
+      <w:pPr>
+        <w:rPr>
+          <w:lang w:val="es-MX"/>
+        </w:rPr>
+      </w:pPr>
+      <w:proofErr w:type="spellStart"/>
+      <w:r>
+        <w:rPr>
+          <w:lang w:val="es-MX"/>
+        </w:rPr>
+        <w:t>Php</w:t>
+      </w:r>
+      <w:proofErr w:type="spellEnd"/>
+      <w:r>
+        <w:rPr>
+          <w:lang w:val="es-MX"/>
+        </w:rPr>
+        <w:t xml:space="preserve"> </w:t>
+      </w:r>
+      <w:proofErr w:type="spellStart"/>
+      <w:r>
+        <w:rPr>
+          <w:lang w:val="es-MX"/>
+        </w:rPr>
+        <w:t>artisan</w:t>
+      </w:r>
+      <w:proofErr w:type="spellEnd"/>
+      <w:r>
+        <w:rPr>
+          <w:lang w:val="es-MX"/>
+        </w:rPr>
+        <w:t xml:space="preserve"> </w:t>
+      </w:r>
+      <w:proofErr w:type="spellStart"/>
+      <w:proofErr w:type="gramStart"/>
+      <w:r>
+        <w:rPr>
+          <w:lang w:val="es-MX"/>
+        </w:rPr>
+        <w:t>make:model</w:t>
+      </w:r>
+      <w:proofErr w:type="spellEnd"/>
+      <w:proofErr w:type="gramEnd"/>
+      <w:r>
+        <w:rPr>
+          <w:lang w:val="es-MX"/>
+        </w:rPr>
+        <w:t xml:space="preserve"> Zona -m</w:t>
+      </w:r>
+    </w:p>
+    <w:p>
+      <w:pPr>
+        <w:rPr>
+          <w:lang w:val="es-MX"/>
+        </w:rPr>
+      </w:pPr>
+    </w:p>
+    <w:p>
+      <w:pPr>
+        <w:rPr>
+          <w:lang w:val="es-MX"/>
+        </w:rPr>
+      </w:pPr>
+      <w:proofErr w:type="spellStart"/>
+      <w:r>
+        <w:rPr>
+          <w:lang w:val="es-MX"/>
+        </w:rPr>
+        <w:t>Php</w:t>
+      </w:r>
+      <w:proofErr w:type="spellEnd"/>
+      <w:r>
+        <w:rPr>
+          <w:lang w:val="es-MX"/>
+        </w:rPr>
+        <w:t xml:space="preserve"> </w:t>
+      </w:r>
+      <w:proofErr w:type="spellStart"/>
+      <w:r>
+        <w:rPr>
+          <w:lang w:val="es-MX"/>
+        </w:rPr>
+        <w:t>artisan</w:t>
+      </w:r>
+      <w:proofErr w:type="spellEnd"/>
+      <w:r>
+        <w:rPr>
+          <w:lang w:val="es-MX"/>
+        </w:rPr>
+        <w:t xml:space="preserve"> </w:t>
+      </w:r>
+      <w:proofErr w:type="spellStart"/>
+      <w:proofErr w:type="gramStart"/>
+      <w:r>
+        <w:rPr>
+          <w:lang w:val="es-MX"/>
+        </w:rPr>
+        <w:t>make:seeder</w:t>
+      </w:r>
+      <w:proofErr w:type="spellEnd"/>
+      <w:proofErr w:type="gramEnd"/>
+      <w:r>
+        <w:rPr>
+          <w:lang w:val="es-MX"/>
+        </w:rPr>
+        <w:t xml:space="preserve"> </w:t>
+      </w:r>
+      <w:proofErr w:type="spellStart"/>
+      <w:r>
+        <w:rPr>
+          <w:lang w:val="es-MX"/>
+        </w:rPr>
+        <w:t>ZonaSeeder</w:t>
+      </w:r>
+      <w:proofErr w:type="spellEnd"/>
+    </w:p>
+    <w:p>
+      <w:pPr>
+        <w:rPr>
+          <w:lang w:val="es-MX"/>
+        </w:rPr>
+      </w:pPr>
+    </w:p>
+    <w:p>
+      <w:pPr>
+        <w:rPr>
+          <w:lang w:val="es-MX"/>
+        </w:rPr>
+      </w:pPr>
+      <w:proofErr w:type="spellStart"/>
+      <w:r>
+        <w:rPr>
+          <w:lang w:val="es-MX"/>
+        </w:rPr>
+        <w:t>php</w:t>
+      </w:r>
+      <w:proofErr w:type="spellEnd"/>
+      <w:r>
+        <w:rPr>
+          <w:lang w:val="es-MX"/>
+        </w:rPr>
+        <w:t xml:space="preserve"> </w:t>
+      </w:r>
+      <w:proofErr w:type="spellStart"/>
+      <w:r>
+        <w:rPr>
+          <w:lang w:val="es-MX"/>
+        </w:rPr>
+        <w:t>artisan</w:t>
+      </w:r>
+      <w:proofErr w:type="spellEnd"/>
+      <w:r>
+        <w:rPr>
+          <w:lang w:val="es-MX"/>
+        </w:rPr>
+        <w:t xml:space="preserve"> </w:t>
+      </w:r>
+      <w:proofErr w:type="spellStart"/>
+      <w:proofErr w:type="gramStart"/>
+      <w:r>
+        <w:rPr>
+          <w:lang w:val="es-MX"/>
+        </w:rPr>
+        <w:t>make:model</w:t>
+      </w:r>
+      <w:proofErr w:type="spellEnd"/>
+      <w:proofErr w:type="gramEnd"/>
+      <w:r>
+        <w:rPr>
+          <w:lang w:val="es-MX"/>
+        </w:rPr>
+        <w:t xml:space="preserve"> Estado -m</w:t>
+      </w:r>
+    </w:p>
+    <w:p>
+      <w:pPr>
+        <w:rPr>
+          <w:lang w:val="es-MX"/>
+        </w:rPr>
+      </w:pPr>
     </w:p>
     <w:sectPr>
       <w:pgSz w:w="12240" w:h="15840"/>

</xml_diff>

<commit_message>
validacion formulario y diseño
</commit_message>
<xml_diff>
--- a/DOCUMENTACION WORD/elementos.docx
+++ b/DOCUMENTACION WORD/elementos.docx
@@ -2425,6 +2425,7 @@
       </w:pPr>
       <w:r>
         <w:rPr>
+          <w:noProof/>
           <w:lang w:val="es-MX"/>
         </w:rPr>
         <w:drawing>
@@ -2707,6 +2708,195 @@
         </w:rPr>
         <w:t xml:space="preserve"> Estado -m</w:t>
       </w:r>
+    </w:p>
+    <w:p>
+      <w:pPr>
+        <w:rPr>
+          <w:lang w:val="es-MX"/>
+        </w:rPr>
+      </w:pPr>
+    </w:p>
+    <w:p>
+      <w:pPr>
+        <w:rPr>
+          <w:lang w:val="es-MX"/>
+        </w:rPr>
+      </w:pPr>
+    </w:p>
+    <w:p>
+      <w:pPr>
+        <w:rPr>
+          <w:b/>
+          <w:bCs/>
+          <w:lang w:val="es-MX"/>
+        </w:rPr>
+      </w:pPr>
+      <w:r>
+        <w:rPr>
+          <w:b/>
+          <w:bCs/>
+          <w:lang w:val="es-MX"/>
+        </w:rPr>
+        <w:t>REALIZACIÓN DE FORMULARIO</w:t>
+      </w:r>
+    </w:p>
+    <w:p>
+      <w:pPr>
+        <w:rPr>
+          <w:lang w:val="es-MX"/>
+        </w:rPr>
+      </w:pPr>
+      <w:r>
+        <w:rPr>
+          <w:lang w:val="es-MX"/>
+        </w:rPr>
+        <w:drawing>
+          <wp:anchor distT="0" distB="0" distL="114300" distR="114300" simplePos="0" relativeHeight="251659264" behindDoc="0" locked="0" layoutInCell="1" allowOverlap="1" wp14:anchorId="25D6042B" wp14:editId="6F533351">
+            <wp:simplePos x="0" y="0"/>
+            <wp:positionH relativeFrom="margin">
+              <wp:align>left</wp:align>
+            </wp:positionH>
+            <wp:positionV relativeFrom="paragraph">
+              <wp:posOffset>8172</wp:posOffset>
+            </wp:positionV>
+            <wp:extent cx="4080294" cy="2216969"/>
+            <wp:effectExtent l="0" t="0" r="0" b="0"/>
+            <wp:wrapNone/>
+            <wp:docPr id="2" name="Imagen 2"/>
+            <wp:cNvGraphicFramePr>
+              <a:graphicFrameLocks xmlns:a="http://schemas.openxmlformats.org/drawingml/2006/main" noChangeAspect="1"/>
+            </wp:cNvGraphicFramePr>
+            <a:graphic xmlns:a="http://schemas.openxmlformats.org/drawingml/2006/main">
+              <a:graphicData uri="http://schemas.openxmlformats.org/drawingml/2006/picture">
+                <pic:pic xmlns:pic="http://schemas.openxmlformats.org/drawingml/2006/picture">
+                  <pic:nvPicPr>
+                    <pic:cNvPr id="1" name=""/>
+                    <pic:cNvPicPr/>
+                  </pic:nvPicPr>
+                  <pic:blipFill>
+                    <a:blip r:embed="rId5">
+                      <a:extLst>
+                        <a:ext uri="{28A0092B-C50C-407E-A947-70E740481C1C}">
+                          <a14:useLocalDpi xmlns:a14="http://schemas.microsoft.com/office/drawing/2010/main" val="0"/>
+                        </a:ext>
+                      </a:extLst>
+                    </a:blip>
+                    <a:stretch>
+                      <a:fillRect/>
+                    </a:stretch>
+                  </pic:blipFill>
+                  <pic:spPr>
+                    <a:xfrm>
+                      <a:off x="0" y="0"/>
+                      <a:ext cx="4080294" cy="2216969"/>
+                    </a:xfrm>
+                    <a:prstGeom prst="rect">
+                      <a:avLst/>
+                    </a:prstGeom>
+                  </pic:spPr>
+                </pic:pic>
+              </a:graphicData>
+            </a:graphic>
+            <wp14:sizeRelH relativeFrom="page">
+              <wp14:pctWidth>0</wp14:pctWidth>
+            </wp14:sizeRelH>
+            <wp14:sizeRelV relativeFrom="page">
+              <wp14:pctHeight>0</wp14:pctHeight>
+            </wp14:sizeRelV>
+          </wp:anchor>
+        </w:drawing>
+      </w:r>
+    </w:p>
+    <w:p>
+      <w:pPr>
+        <w:rPr>
+          <w:lang w:val="es-MX"/>
+        </w:rPr>
+      </w:pPr>
+    </w:p>
+    <w:p>
+      <w:pPr>
+        <w:rPr>
+          <w:lang w:val="es-MX"/>
+        </w:rPr>
+      </w:pPr>
+    </w:p>
+    <w:p>
+      <w:pPr>
+        <w:rPr>
+          <w:lang w:val="es-MX"/>
+        </w:rPr>
+      </w:pPr>
+    </w:p>
+    <w:p>
+      <w:pPr>
+        <w:rPr>
+          <w:lang w:val="es-MX"/>
+        </w:rPr>
+      </w:pPr>
+    </w:p>
+    <w:p>
+      <w:pPr>
+        <w:rPr>
+          <w:lang w:val="es-MX"/>
+        </w:rPr>
+      </w:pPr>
+    </w:p>
+    <w:p>
+      <w:pPr>
+        <w:rPr>
+          <w:lang w:val="es-MX"/>
+        </w:rPr>
+      </w:pPr>
+    </w:p>
+    <w:p>
+      <w:pPr>
+        <w:rPr>
+          <w:lang w:val="es-MX"/>
+        </w:rPr>
+      </w:pPr>
+    </w:p>
+    <w:p>
+      <w:pPr>
+        <w:rPr>
+          <w:lang w:val="es-MX"/>
+        </w:rPr>
+      </w:pPr>
+    </w:p>
+    <w:p>
+      <w:pPr>
+        <w:rPr>
+          <w:lang w:val="es-MX"/>
+        </w:rPr>
+      </w:pPr>
+    </w:p>
+    <w:p>
+      <w:pPr>
+        <w:rPr>
+          <w:lang w:val="es-MX"/>
+        </w:rPr>
+      </w:pPr>
+    </w:p>
+    <w:p>
+      <w:pPr>
+        <w:rPr>
+          <w:lang w:val="es-MX"/>
+        </w:rPr>
+      </w:pPr>
+    </w:p>
+    <w:p>
+      <w:pPr>
+        <w:rPr>
+          <w:lang w:val="es-MX"/>
+        </w:rPr>
+      </w:pPr>
+    </w:p>
+    <w:p>
+      <w:pPr>
+        <w:rPr>
+          <w:lang w:val="es-MX"/>
+        </w:rPr>
+      </w:pPr>
     </w:p>
     <w:p>
       <w:pPr>

</xml_diff>

<commit_message>
consulta mysql y documentacion del proyecto
</commit_message>
<xml_diff>
--- a/DOCUMENTACION WORD/elementos.docx
+++ b/DOCUMENTACION WORD/elementos.docx
@@ -50,6 +50,7 @@
         <w:t xml:space="preserve"> </w:t>
       </w:r>
       <w:proofErr w:type="spellStart"/>
+      <w:proofErr w:type="gramStart"/>
       <w:r>
         <w:rPr>
           <w:lang w:val="es-MX"/>
@@ -57,6 +58,7 @@
         <w:t>make:livewire</w:t>
       </w:r>
       <w:proofErr w:type="spellEnd"/>
+      <w:proofErr w:type="gramEnd"/>
       <w:r>
         <w:rPr>
           <w:lang w:val="es-MX"/>
@@ -226,7 +228,14 @@
         <w:rPr>
           <w:lang w:val="es-MX"/>
         </w:rPr>
-        <w:t xml:space="preserve">            {{ </w:t>
+        <w:t xml:space="preserve">            </w:t>
+      </w:r>
+      <w:proofErr w:type="gramStart"/>
+      <w:r>
+        <w:rPr>
+          <w:lang w:val="es-MX"/>
+        </w:rPr>
+        <w:t xml:space="preserve">{{ </w:t>
       </w:r>
       <w:proofErr w:type="spellStart"/>
       <w:r>
@@ -236,6 +245,7 @@
         <w:t>session</w:t>
       </w:r>
       <w:proofErr w:type="spellEnd"/>
+      <w:proofErr w:type="gramEnd"/>
       <w:r>
         <w:rPr>
           <w:lang w:val="es-MX"/>
@@ -331,11 +341,19 @@
         <w:t xml:space="preserve"> </w:t>
       </w:r>
       <w:proofErr w:type="spellStart"/>
-      <w:r>
-        <w:rPr>
-          <w:lang w:val="es-MX"/>
-        </w:rPr>
-        <w:t>wire:submit.prevent</w:t>
+      <w:proofErr w:type="gramStart"/>
+      <w:r>
+        <w:rPr>
+          <w:lang w:val="es-MX"/>
+        </w:rPr>
+        <w:t>wire:submit</w:t>
+      </w:r>
+      <w:proofErr w:type="gramEnd"/>
+      <w:r>
+        <w:rPr>
+          <w:lang w:val="es-MX"/>
+        </w:rPr>
+        <w:t>.prevent</w:t>
       </w:r>
       <w:proofErr w:type="spellEnd"/>
       <w:r>
@@ -376,7 +394,21 @@
         <w:rPr>
           <w:lang w:val="es-MX"/>
         </w:rPr>
-        <w:t xml:space="preserve">        &lt;!-- NOMBRE --&gt;</w:t>
+        <w:t xml:space="preserve">        </w:t>
+      </w:r>
+      <w:proofErr w:type="gramStart"/>
+      <w:r>
+        <w:rPr>
+          <w:lang w:val="es-MX"/>
+        </w:rPr>
+        <w:t>&lt;!--</w:t>
+      </w:r>
+      <w:proofErr w:type="gramEnd"/>
+      <w:r>
+        <w:rPr>
+          <w:lang w:val="es-MX"/>
+        </w:rPr>
+        <w:t xml:space="preserve"> NOMBRE --&gt;</w:t>
       </w:r>
     </w:p>
     <w:p>
@@ -447,11 +479,19 @@
         <w:t xml:space="preserve">" </w:t>
       </w:r>
       <w:proofErr w:type="spellStart"/>
-      <w:r>
-        <w:rPr>
-          <w:lang w:val="es-MX"/>
-        </w:rPr>
-        <w:t>wire:model.defer</w:t>
+      <w:proofErr w:type="gramStart"/>
+      <w:r>
+        <w:rPr>
+          <w:lang w:val="es-MX"/>
+        </w:rPr>
+        <w:t>wire:model</w:t>
+      </w:r>
+      <w:proofErr w:type="gramEnd"/>
+      <w:r>
+        <w:rPr>
+          <w:lang w:val="es-MX"/>
+        </w:rPr>
+        <w:t>.defer</w:t>
       </w:r>
       <w:proofErr w:type="spellEnd"/>
       <w:r>
@@ -567,7 +607,21 @@
         <w:rPr>
           <w:lang w:val="es-MX"/>
         </w:rPr>
-        <w:t xml:space="preserve"> mt-1"&gt;{{ $</w:t>
+        <w:t xml:space="preserve"> mt-1"</w:t>
+      </w:r>
+      <w:proofErr w:type="gramStart"/>
+      <w:r>
+        <w:rPr>
+          <w:lang w:val="es-MX"/>
+        </w:rPr>
+        <w:t>&gt;{</w:t>
+      </w:r>
+      <w:proofErr w:type="gramEnd"/>
+      <w:r>
+        <w:rPr>
+          <w:lang w:val="es-MX"/>
+        </w:rPr>
+        <w:t>{ $</w:t>
       </w:r>
       <w:proofErr w:type="spellStart"/>
       <w:r>
@@ -641,7 +695,21 @@
         <w:rPr>
           <w:lang w:val="es-MX"/>
         </w:rPr>
-        <w:t xml:space="preserve">        &lt;!-- APELLIDO --&gt;</w:t>
+        <w:t xml:space="preserve">        </w:t>
+      </w:r>
+      <w:proofErr w:type="gramStart"/>
+      <w:r>
+        <w:rPr>
+          <w:lang w:val="es-MX"/>
+        </w:rPr>
+        <w:t>&lt;!--</w:t>
+      </w:r>
+      <w:proofErr w:type="gramEnd"/>
+      <w:r>
+        <w:rPr>
+          <w:lang w:val="es-MX"/>
+        </w:rPr>
+        <w:t xml:space="preserve"> APELLIDO --&gt;</w:t>
       </w:r>
     </w:p>
     <w:p>
@@ -712,11 +780,19 @@
         <w:t xml:space="preserve">" </w:t>
       </w:r>
       <w:proofErr w:type="spellStart"/>
-      <w:r>
-        <w:rPr>
-          <w:lang w:val="es-MX"/>
-        </w:rPr>
-        <w:t>wire:model.defer</w:t>
+      <w:proofErr w:type="gramStart"/>
+      <w:r>
+        <w:rPr>
+          <w:lang w:val="es-MX"/>
+        </w:rPr>
+        <w:t>wire:model</w:t>
+      </w:r>
+      <w:proofErr w:type="gramEnd"/>
+      <w:r>
+        <w:rPr>
+          <w:lang w:val="es-MX"/>
+        </w:rPr>
+        <w:t>.defer</w:t>
       </w:r>
       <w:proofErr w:type="spellEnd"/>
       <w:r>
@@ -833,7 +909,21 @@
         <w:rPr>
           <w:lang w:val="es-MX"/>
         </w:rPr>
-        <w:t xml:space="preserve"> mt-1"&gt;{{ $</w:t>
+        <w:t xml:space="preserve"> mt-1"</w:t>
+      </w:r>
+      <w:proofErr w:type="gramStart"/>
+      <w:r>
+        <w:rPr>
+          <w:lang w:val="es-MX"/>
+        </w:rPr>
+        <w:t>&gt;{</w:t>
+      </w:r>
+      <w:proofErr w:type="gramEnd"/>
+      <w:r>
+        <w:rPr>
+          <w:lang w:val="es-MX"/>
+        </w:rPr>
+        <w:t>{ $</w:t>
       </w:r>
       <w:proofErr w:type="spellStart"/>
       <w:r>
@@ -907,7 +997,21 @@
         <w:rPr>
           <w:lang w:val="es-MX"/>
         </w:rPr>
-        <w:t xml:space="preserve">        &lt;!-- EMAIL --&gt;</w:t>
+        <w:t xml:space="preserve">        </w:t>
+      </w:r>
+      <w:proofErr w:type="gramStart"/>
+      <w:r>
+        <w:rPr>
+          <w:lang w:val="es-MX"/>
+        </w:rPr>
+        <w:t>&lt;!--</w:t>
+      </w:r>
+      <w:proofErr w:type="gramEnd"/>
+      <w:r>
+        <w:rPr>
+          <w:lang w:val="es-MX"/>
+        </w:rPr>
+        <w:t xml:space="preserve"> EMAIL --&gt;</w:t>
       </w:r>
     </w:p>
     <w:p>
@@ -964,11 +1068,19 @@
         <w:t xml:space="preserve">="email" </w:t>
       </w:r>
       <w:proofErr w:type="spellStart"/>
-      <w:r>
-        <w:rPr>
-          <w:lang w:val="es-MX"/>
-        </w:rPr>
-        <w:t>wire:model.defer</w:t>
+      <w:proofErr w:type="gramStart"/>
+      <w:r>
+        <w:rPr>
+          <w:lang w:val="es-MX"/>
+        </w:rPr>
+        <w:t>wire:model</w:t>
+      </w:r>
+      <w:proofErr w:type="gramEnd"/>
+      <w:r>
+        <w:rPr>
+          <w:lang w:val="es-MX"/>
+        </w:rPr>
+        <w:t>.defer</w:t>
       </w:r>
       <w:proofErr w:type="spellEnd"/>
       <w:r>
@@ -1084,7 +1196,21 @@
         <w:rPr>
           <w:lang w:val="es-MX"/>
         </w:rPr>
-        <w:t xml:space="preserve"> mt-1"&gt;{{ $</w:t>
+        <w:t xml:space="preserve"> mt-1"</w:t>
+      </w:r>
+      <w:proofErr w:type="gramStart"/>
+      <w:r>
+        <w:rPr>
+          <w:lang w:val="es-MX"/>
+        </w:rPr>
+        <w:t>&gt;{</w:t>
+      </w:r>
+      <w:proofErr w:type="gramEnd"/>
+      <w:r>
+        <w:rPr>
+          <w:lang w:val="es-MX"/>
+        </w:rPr>
+        <w:t>{ $</w:t>
       </w:r>
       <w:proofErr w:type="spellStart"/>
       <w:r>
@@ -1158,7 +1284,21 @@
         <w:rPr>
           <w:lang w:val="es-MX"/>
         </w:rPr>
-        <w:t xml:space="preserve">        &lt;!-- TELÉFONO --&gt;</w:t>
+        <w:t xml:space="preserve">        </w:t>
+      </w:r>
+      <w:proofErr w:type="gramStart"/>
+      <w:r>
+        <w:rPr>
+          <w:lang w:val="es-MX"/>
+        </w:rPr>
+        <w:t>&lt;!--</w:t>
+      </w:r>
+      <w:proofErr w:type="gramEnd"/>
+      <w:r>
+        <w:rPr>
+          <w:lang w:val="es-MX"/>
+        </w:rPr>
+        <w:t xml:space="preserve"> TELÉFONO --&gt;</w:t>
       </w:r>
     </w:p>
     <w:p>
@@ -1229,11 +1369,19 @@
         <w:t xml:space="preserve">" </w:t>
       </w:r>
       <w:proofErr w:type="spellStart"/>
-      <w:r>
-        <w:rPr>
-          <w:lang w:val="es-MX"/>
-        </w:rPr>
-        <w:t>wire:model.defer</w:t>
+      <w:proofErr w:type="gramStart"/>
+      <w:r>
+        <w:rPr>
+          <w:lang w:val="es-MX"/>
+        </w:rPr>
+        <w:t>wire:model</w:t>
+      </w:r>
+      <w:proofErr w:type="gramEnd"/>
+      <w:r>
+        <w:rPr>
+          <w:lang w:val="es-MX"/>
+        </w:rPr>
+        <w:t>.defer</w:t>
       </w:r>
       <w:proofErr w:type="spellEnd"/>
       <w:r>
@@ -1363,7 +1511,21 @@
         <w:rPr>
           <w:lang w:val="es-MX"/>
         </w:rPr>
-        <w:t xml:space="preserve"> mt-1"&gt;{{ $</w:t>
+        <w:t xml:space="preserve"> mt-1"</w:t>
+      </w:r>
+      <w:proofErr w:type="gramStart"/>
+      <w:r>
+        <w:rPr>
+          <w:lang w:val="es-MX"/>
+        </w:rPr>
+        <w:t>&gt;{</w:t>
+      </w:r>
+      <w:proofErr w:type="gramEnd"/>
+      <w:r>
+        <w:rPr>
+          <w:lang w:val="es-MX"/>
+        </w:rPr>
+        <w:t>{ $</w:t>
       </w:r>
       <w:proofErr w:type="spellStart"/>
       <w:r>
@@ -1437,7 +1599,21 @@
         <w:rPr>
           <w:lang w:val="es-MX"/>
         </w:rPr>
-        <w:t xml:space="preserve">        &lt;!-- CUI --&gt;</w:t>
+        <w:t xml:space="preserve">        </w:t>
+      </w:r>
+      <w:proofErr w:type="gramStart"/>
+      <w:r>
+        <w:rPr>
+          <w:lang w:val="es-MX"/>
+        </w:rPr>
+        <w:t>&lt;!--</w:t>
+      </w:r>
+      <w:proofErr w:type="gramEnd"/>
+      <w:r>
+        <w:rPr>
+          <w:lang w:val="es-MX"/>
+        </w:rPr>
+        <w:t xml:space="preserve"> CUI --&gt;</w:t>
       </w:r>
     </w:p>
     <w:p>
@@ -1509,11 +1685,19 @@
         <w:t xml:space="preserve">" </w:t>
       </w:r>
       <w:proofErr w:type="spellStart"/>
-      <w:r>
-        <w:rPr>
-          <w:lang w:val="es-MX"/>
-        </w:rPr>
-        <w:t>wire:model.defer</w:t>
+      <w:proofErr w:type="gramStart"/>
+      <w:r>
+        <w:rPr>
+          <w:lang w:val="es-MX"/>
+        </w:rPr>
+        <w:t>wire:model</w:t>
+      </w:r>
+      <w:proofErr w:type="gramEnd"/>
+      <w:r>
+        <w:rPr>
+          <w:lang w:val="es-MX"/>
+        </w:rPr>
+        <w:t>.defer</w:t>
       </w:r>
       <w:proofErr w:type="spellEnd"/>
       <w:r>
@@ -1629,7 +1813,21 @@
         <w:rPr>
           <w:lang w:val="es-MX"/>
         </w:rPr>
-        <w:t xml:space="preserve"> mt-1"&gt;{{ $</w:t>
+        <w:t xml:space="preserve"> mt-1"</w:t>
+      </w:r>
+      <w:proofErr w:type="gramStart"/>
+      <w:r>
+        <w:rPr>
+          <w:lang w:val="es-MX"/>
+        </w:rPr>
+        <w:t>&gt;{</w:t>
+      </w:r>
+      <w:proofErr w:type="gramEnd"/>
+      <w:r>
+        <w:rPr>
+          <w:lang w:val="es-MX"/>
+        </w:rPr>
+        <w:t>{ $</w:t>
       </w:r>
       <w:proofErr w:type="spellStart"/>
       <w:r>
@@ -1703,7 +1901,21 @@
         <w:rPr>
           <w:lang w:val="es-MX"/>
         </w:rPr>
-        <w:t xml:space="preserve">        &lt;!-- DOMICILIO --&gt;</w:t>
+        <w:t xml:space="preserve">        </w:t>
+      </w:r>
+      <w:proofErr w:type="gramStart"/>
+      <w:r>
+        <w:rPr>
+          <w:lang w:val="es-MX"/>
+        </w:rPr>
+        <w:t>&lt;!--</w:t>
+      </w:r>
+      <w:proofErr w:type="gramEnd"/>
+      <w:r>
+        <w:rPr>
+          <w:lang w:val="es-MX"/>
+        </w:rPr>
+        <w:t xml:space="preserve"> DOMICILIO --&gt;</w:t>
       </w:r>
     </w:p>
     <w:p>
@@ -1774,11 +1986,19 @@
         <w:t xml:space="preserve">" </w:t>
       </w:r>
       <w:proofErr w:type="spellStart"/>
-      <w:r>
-        <w:rPr>
-          <w:lang w:val="es-MX"/>
-        </w:rPr>
-        <w:t>wire:model.defer</w:t>
+      <w:proofErr w:type="gramStart"/>
+      <w:r>
+        <w:rPr>
+          <w:lang w:val="es-MX"/>
+        </w:rPr>
+        <w:t>wire:model</w:t>
+      </w:r>
+      <w:proofErr w:type="gramEnd"/>
+      <w:r>
+        <w:rPr>
+          <w:lang w:val="es-MX"/>
+        </w:rPr>
+        <w:t>.defer</w:t>
       </w:r>
       <w:proofErr w:type="spellEnd"/>
       <w:r>
@@ -1894,7 +2114,21 @@
         <w:rPr>
           <w:lang w:val="es-MX"/>
         </w:rPr>
-        <w:t xml:space="preserve"> mt-1"&gt;{{ $</w:t>
+        <w:t xml:space="preserve"> mt-1"</w:t>
+      </w:r>
+      <w:proofErr w:type="gramStart"/>
+      <w:r>
+        <w:rPr>
+          <w:lang w:val="es-MX"/>
+        </w:rPr>
+        <w:t>&gt;{</w:t>
+      </w:r>
+      <w:proofErr w:type="gramEnd"/>
+      <w:r>
+        <w:rPr>
+          <w:lang w:val="es-MX"/>
+        </w:rPr>
+        <w:t>{ $</w:t>
       </w:r>
       <w:proofErr w:type="spellStart"/>
       <w:r>
@@ -2335,6 +2569,7 @@
         <w:t xml:space="preserve"> </w:t>
       </w:r>
       <w:proofErr w:type="spellStart"/>
+      <w:proofErr w:type="gramStart"/>
       <w:r>
         <w:rPr>
           <w:lang w:val="es-MX"/>
@@ -2342,6 +2577,7 @@
         <w:t>make:model</w:t>
       </w:r>
       <w:proofErr w:type="spellEnd"/>
+      <w:proofErr w:type="gramEnd"/>
       <w:r>
         <w:rPr>
           <w:lang w:val="es-MX"/>
@@ -2391,6 +2627,7 @@
         <w:t xml:space="preserve"> </w:t>
       </w:r>
       <w:proofErr w:type="spellStart"/>
+      <w:proofErr w:type="gramStart"/>
       <w:r>
         <w:rPr>
           <w:lang w:val="es-MX"/>
@@ -2398,6 +2635,7 @@
         <w:t>make:seeder</w:t>
       </w:r>
       <w:proofErr w:type="spellEnd"/>
+      <w:proofErr w:type="gramEnd"/>
       <w:r>
         <w:rPr>
           <w:lang w:val="es-MX"/>
@@ -2455,6 +2693,7 @@
         <w:t xml:space="preserve"> </w:t>
       </w:r>
       <w:proofErr w:type="spellStart"/>
+      <w:proofErr w:type="gramStart"/>
       <w:r>
         <w:rPr>
           <w:lang w:val="es-MX"/>
@@ -2462,6 +2701,7 @@
         <w:t>make:model</w:t>
       </w:r>
       <w:proofErr w:type="spellEnd"/>
+      <w:proofErr w:type="gramEnd"/>
       <w:r>
         <w:rPr>
           <w:lang w:val="es-MX"/>
@@ -2686,6 +2926,7 @@
         <w:t xml:space="preserve"> </w:t>
       </w:r>
       <w:proofErr w:type="spellStart"/>
+      <w:proofErr w:type="gramStart"/>
       <w:r>
         <w:rPr>
           <w:lang w:val="es-MX"/>
@@ -2693,6 +2934,7 @@
         <w:t>make:migration</w:t>
       </w:r>
       <w:proofErr w:type="spellEnd"/>
+      <w:proofErr w:type="gramEnd"/>
       <w:r>
         <w:rPr>
           <w:lang w:val="es-MX"/>
@@ -2785,6 +3027,7 @@
         <w:t xml:space="preserve"> </w:t>
       </w:r>
       <w:proofErr w:type="spellStart"/>
+      <w:proofErr w:type="gramStart"/>
       <w:r>
         <w:rPr>
           <w:lang w:val="es-MX"/>
@@ -2792,6 +3035,7 @@
         <w:t>make:migration</w:t>
       </w:r>
       <w:proofErr w:type="spellEnd"/>
+      <w:proofErr w:type="gramEnd"/>
       <w:r>
         <w:rPr>
           <w:lang w:val="es-MX"/>
@@ -2884,6 +3128,7 @@
         <w:t xml:space="preserve"> </w:t>
       </w:r>
       <w:proofErr w:type="spellStart"/>
+      <w:proofErr w:type="gramStart"/>
       <w:r>
         <w:rPr>
           <w:lang w:val="es-MX"/>
@@ -2891,6 +3136,7 @@
         <w:t>make:model</w:t>
       </w:r>
       <w:proofErr w:type="spellEnd"/>
+      <w:proofErr w:type="gramEnd"/>
       <w:r>
         <w:rPr>
           <w:lang w:val="es-MX"/>
@@ -3160,7 +3406,14 @@
         <w:rPr>
           <w:lang w:val="es-MX"/>
         </w:rPr>
-        <w:t>&gt; $tramite = App\</w:t>
+        <w:t>&gt; $tramite = App</w:t>
+      </w:r>
+      <w:proofErr w:type="gramStart"/>
+      <w:r>
+        <w:rPr>
+          <w:lang w:val="es-MX"/>
+        </w:rPr>
+        <w:t>\</w:t>
       </w:r>
       <w:proofErr w:type="spellStart"/>
       <w:r>
@@ -3177,6 +3430,7 @@
         <w:t>\Tramite::</w:t>
       </w:r>
       <w:proofErr w:type="spellStart"/>
+      <w:proofErr w:type="gramEnd"/>
       <w:r>
         <w:rPr>
           <w:lang w:val="es-MX"/>
@@ -3256,7 +3510,14 @@
         <w:rPr>
           <w:lang w:val="es-MX"/>
         </w:rPr>
-        <w:t xml:space="preserve"> del .</w:t>
+        <w:t xml:space="preserve"> </w:t>
+      </w:r>
+      <w:proofErr w:type="gramStart"/>
+      <w:r>
+        <w:rPr>
+          <w:lang w:val="es-MX"/>
+        </w:rPr>
+        <w:t>del .</w:t>
       </w:r>
       <w:proofErr w:type="spellStart"/>
       <w:r>
@@ -3266,6 +3527,7 @@
         <w:t>env</w:t>
       </w:r>
       <w:proofErr w:type="spellEnd"/>
+      <w:proofErr w:type="gramEnd"/>
     </w:p>
     <w:p>
       <w:pPr>
@@ -3309,6 +3571,7 @@
         <w:t xml:space="preserve"> </w:t>
       </w:r>
       <w:proofErr w:type="spellStart"/>
+      <w:proofErr w:type="gramStart"/>
       <w:r>
         <w:rPr>
           <w:lang w:val="es-MX"/>
@@ -3316,6 +3579,7 @@
         <w:t>make:mail</w:t>
       </w:r>
       <w:proofErr w:type="spellEnd"/>
+      <w:proofErr w:type="gramEnd"/>
       <w:r>
         <w:rPr>
           <w:lang w:val="es-MX"/>
@@ -3360,18 +3624,28 @@
           <w:lang w:val="es-MX"/>
         </w:rPr>
         <w:lastRenderedPageBreak/>
-        <w:t>1. configuración del .</w:t>
-      </w:r>
-      <w:proofErr w:type="spellStart"/>
+        <w:t xml:space="preserve">1. configuración </w:t>
+      </w:r>
+      <w:proofErr w:type="gramStart"/>
       <w:r>
         <w:rPr>
           <w:b/>
           <w:bCs/>
           <w:lang w:val="es-MX"/>
         </w:rPr>
+        <w:t>del .</w:t>
+      </w:r>
+      <w:proofErr w:type="spellStart"/>
+      <w:r>
+        <w:rPr>
+          <w:b/>
+          <w:bCs/>
+          <w:lang w:val="es-MX"/>
+        </w:rPr>
         <w:t>env</w:t>
       </w:r>
       <w:proofErr w:type="spellEnd"/>
+      <w:proofErr w:type="gramEnd"/>
     </w:p>
     <w:p>
       <w:r>
@@ -3486,10 +3760,12 @@
         <w:t xml:space="preserve"> </w:t>
       </w:r>
       <w:proofErr w:type="spellStart"/>
+      <w:proofErr w:type="gramStart"/>
       <w:r>
         <w:t>make:mail</w:t>
       </w:r>
       <w:proofErr w:type="spellEnd"/>
+      <w:proofErr w:type="gramEnd"/>
       <w:r>
         <w:t xml:space="preserve"> </w:t>
       </w:r>
@@ -3743,12 +4019,17 @@
         <w:t xml:space="preserve"> function </w:t>
       </w:r>
       <w:proofErr w:type="spellStart"/>
+      <w:proofErr w:type="gramStart"/>
       <w:r>
         <w:t>build</w:t>
       </w:r>
       <w:proofErr w:type="spellEnd"/>
       <w:r>
-        <w:t>()</w:t>
+        <w:t>(</w:t>
+      </w:r>
+      <w:proofErr w:type="gramEnd"/>
+      <w:r>
+        <w:t>)</w:t>
       </w:r>
     </w:p>
     <w:p>
@@ -3777,12 +4058,17 @@
         <w:t>-&gt;</w:t>
       </w:r>
       <w:proofErr w:type="spellStart"/>
+      <w:proofErr w:type="gramStart"/>
       <w:r>
         <w:t>subject</w:t>
       </w:r>
       <w:proofErr w:type="spellEnd"/>
       <w:r>
-        <w:t>('Nueva solicitud registrada')</w:t>
+        <w:t>(</w:t>
+      </w:r>
+      <w:proofErr w:type="gramEnd"/>
+      <w:r>
+        <w:t>'Nueva solicitud registrada')</w:t>
       </w:r>
     </w:p>
     <w:p>
@@ -3798,10 +4084,12 @@
         <w:t>('</w:t>
       </w:r>
       <w:proofErr w:type="spellStart"/>
+      <w:proofErr w:type="gramStart"/>
       <w:r>
         <w:t>emails.notificacion</w:t>
       </w:r>
       <w:proofErr w:type="spellEnd"/>
+      <w:proofErr w:type="gramEnd"/>
       <w:r>
         <w:t>');</w:t>
       </w:r>
@@ -3877,19 +4165,43 @@
     </w:p>
     <w:p>
       <w:r>
-        <w:t>&lt;p&gt;Hola,&lt;/p&gt;</w:t>
+        <w:t>&lt;p&gt;</w:t>
+      </w:r>
+      <w:proofErr w:type="gramStart"/>
+      <w:r>
+        <w:t>Hola,&lt;</w:t>
+      </w:r>
+      <w:proofErr w:type="gramEnd"/>
+      <w:r>
+        <w:t>/p&gt;</w:t>
       </w:r>
     </w:p>
     <w:p/>
     <w:p>
       <w:r>
-        <w:t>&lt;p&gt;{{ $mensaje }}&lt;/p&gt;</w:t>
+        <w:t>&lt;p</w:t>
+      </w:r>
+      <w:proofErr w:type="gramStart"/>
+      <w:r>
+        <w:t>&gt;{</w:t>
+      </w:r>
+      <w:proofErr w:type="gramEnd"/>
+      <w:r>
+        <w:t>{ $mensaje }}&lt;/p&gt;</w:t>
       </w:r>
     </w:p>
     <w:p/>
     <w:p>
       <w:r>
-        <w:t>&lt;p&gt;Saludos.&lt;/p&gt;</w:t>
+        <w:t>&lt;p&gt;</w:t>
+      </w:r>
+      <w:proofErr w:type="gramStart"/>
+      <w:r>
+        <w:t>Saludos.&lt;</w:t>
+      </w:r>
+      <w:proofErr w:type="gramEnd"/>
+      <w:r>
+        <w:t>/p&gt;</w:t>
       </w:r>
     </w:p>
     <w:p>
@@ -4035,6 +4347,7 @@
       <w:r>
         <w:t> </w:t>
       </w:r>
+      <w:proofErr w:type="gramStart"/>
       <w:r>
         <w:rPr>
           <w:i/>
@@ -4046,6 +4359,7 @@
         <w:t>::</w:t>
       </w:r>
       <w:proofErr w:type="spellStart"/>
+      <w:proofErr w:type="gramEnd"/>
       <w:r>
         <w:t>to</w:t>
       </w:r>
@@ -4059,12 +4373,17 @@
         <w:t>        -&gt;</w:t>
       </w:r>
       <w:proofErr w:type="spellStart"/>
+      <w:proofErr w:type="gramStart"/>
       <w:r>
         <w:t>send</w:t>
       </w:r>
       <w:proofErr w:type="spellEnd"/>
       <w:r>
-        <w:t xml:space="preserve">(new </w:t>
+        <w:t>(</w:t>
+      </w:r>
+      <w:proofErr w:type="gramEnd"/>
+      <w:r>
+        <w:t xml:space="preserve">new </w:t>
       </w:r>
       <w:proofErr w:type="spellStart"/>
       <w:r>
@@ -4186,6 +4505,7 @@
         <w:t xml:space="preserve"> </w:t>
       </w:r>
       <w:proofErr w:type="spellStart"/>
+      <w:proofErr w:type="gramStart"/>
       <w:r>
         <w:rPr>
           <w:b/>
@@ -4194,6 +4514,7 @@
         <w:t>make:mail</w:t>
       </w:r>
       <w:proofErr w:type="spellEnd"/>
+      <w:proofErr w:type="gramEnd"/>
       <w:r>
         <w:rPr>
           <w:b/>
@@ -4259,6 +4580,7 @@
         <w:t xml:space="preserve"> </w:t>
       </w:r>
       <w:proofErr w:type="spellStart"/>
+      <w:proofErr w:type="gramStart"/>
       <w:r>
         <w:rPr>
           <w:b/>
@@ -4267,6 +4589,7 @@
         <w:t>make:mail</w:t>
       </w:r>
       <w:proofErr w:type="spellEnd"/>
+      <w:proofErr w:type="gramEnd"/>
       <w:r>
         <w:rPr>
           <w:b/>
@@ -4612,6 +4935,1473 @@
           <w:lang w:val="es-MX"/>
         </w:rPr>
       </w:pPr>
+    </w:p>
+    <w:p>
+      <w:pPr>
+        <w:rPr>
+          <w:lang w:val="es-MX"/>
+        </w:rPr>
+      </w:pPr>
+      <w:r>
+        <w:rPr>
+          <w:lang w:val="es-MX"/>
+        </w:rPr>
+        <w:t>VALIDACIÓN DE DPI</w:t>
+      </w:r>
+    </w:p>
+    <w:p>
+      <w:pPr>
+        <w:rPr>
+          <w:b/>
+          <w:bCs/>
+        </w:rPr>
+      </w:pPr>
+      <w:r>
+        <w:rPr>
+          <w:b/>
+          <w:bCs/>
+        </w:rPr>
+        <w:t xml:space="preserve">1. Añadir el Método </w:t>
+      </w:r>
+      <w:proofErr w:type="spellStart"/>
+      <w:proofErr w:type="gramStart"/>
+      <w:r>
+        <w:rPr>
+          <w:b/>
+          <w:bCs/>
+        </w:rPr>
+        <w:t>cuiEsValido</w:t>
+      </w:r>
+      <w:proofErr w:type="spellEnd"/>
+      <w:r>
+        <w:rPr>
+          <w:b/>
+          <w:bCs/>
+        </w:rPr>
+        <w:t>(</w:t>
+      </w:r>
+      <w:proofErr w:type="gramEnd"/>
+      <w:r>
+        <w:rPr>
+          <w:b/>
+          <w:bCs/>
+        </w:rPr>
+        <w:t>) (La lógica de validación)</w:t>
+      </w:r>
+    </w:p>
+    <w:p>
+      <w:r>
+        <w:t xml:space="preserve">Agrega el siguiente método privado al final de tu clase </w:t>
+      </w:r>
+      <w:proofErr w:type="spellStart"/>
+      <w:r>
+        <w:t>SolicitudForm</w:t>
+      </w:r>
+      <w:proofErr w:type="spellEnd"/>
+      <w:r>
+        <w:t xml:space="preserve"> (después de </w:t>
+      </w:r>
+      <w:proofErr w:type="spellStart"/>
+      <w:proofErr w:type="gramStart"/>
+      <w:r>
+        <w:t>resetFormulario</w:t>
+      </w:r>
+      <w:proofErr w:type="spellEnd"/>
+      <w:r>
+        <w:t>(</w:t>
+      </w:r>
+      <w:proofErr w:type="gramEnd"/>
+      <w:r>
+        <w:t>)):</w:t>
+      </w:r>
+    </w:p>
+    <w:p>
+      <w:r>
+        <w:t>PHP</w:t>
+      </w:r>
+    </w:p>
+    <w:p>
+      <w:r>
+        <w:t xml:space="preserve">    /**</w:t>
+      </w:r>
+    </w:p>
+    <w:p>
+      <w:r>
+        <w:t xml:space="preserve">     * Lógica de validación del CUI/DPI de Guatemala.</w:t>
+      </w:r>
+    </w:p>
+    <w:p>
+      <w:r>
+        <w:t xml:space="preserve">     * Basado en el algoritmo de la función </w:t>
+      </w:r>
+      <w:proofErr w:type="spellStart"/>
+      <w:r>
+        <w:t>cuiIsValidPHP</w:t>
+      </w:r>
+      <w:proofErr w:type="spellEnd"/>
+      <w:r>
+        <w:t xml:space="preserve"> proporcionada.</w:t>
+      </w:r>
+    </w:p>
+    <w:p>
+      <w:r>
+        <w:t xml:space="preserve">     */</w:t>
+      </w:r>
+    </w:p>
+    <w:p>
+      <w:r>
+        <w:t xml:space="preserve">    </w:t>
+      </w:r>
+      <w:proofErr w:type="spellStart"/>
+      <w:r>
+        <w:t>private</w:t>
+      </w:r>
+      <w:proofErr w:type="spellEnd"/>
+      <w:r>
+        <w:t xml:space="preserve"> </w:t>
+      </w:r>
+      <w:proofErr w:type="spellStart"/>
+      <w:r>
+        <w:t>function</w:t>
+      </w:r>
+      <w:proofErr w:type="spellEnd"/>
+      <w:r>
+        <w:t xml:space="preserve"> </w:t>
+      </w:r>
+      <w:proofErr w:type="spellStart"/>
+      <w:proofErr w:type="gramStart"/>
+      <w:r>
+        <w:t>cuiEsValido</w:t>
+      </w:r>
+      <w:proofErr w:type="spellEnd"/>
+      <w:r>
+        <w:t>(</w:t>
+      </w:r>
+      <w:proofErr w:type="spellStart"/>
+      <w:proofErr w:type="gramEnd"/>
+      <w:r>
+        <w:t>string</w:t>
+      </w:r>
+      <w:proofErr w:type="spellEnd"/>
+      <w:r>
+        <w:t xml:space="preserve"> $cui): </w:t>
+      </w:r>
+      <w:proofErr w:type="spellStart"/>
+      <w:r>
+        <w:t>bool</w:t>
+      </w:r>
+      <w:proofErr w:type="spellEnd"/>
+    </w:p>
+    <w:p>
+      <w:r>
+        <w:t xml:space="preserve">    {</w:t>
+      </w:r>
+    </w:p>
+    <w:p>
+      <w:r>
+        <w:t xml:space="preserve">        // 1. Validar formato inicial (opcional: quitar espacios o guiones)</w:t>
+      </w:r>
+    </w:p>
+    <w:p>
+      <w:r>
+        <w:t xml:space="preserve">        // Ya que en el </w:t>
+      </w:r>
+      <w:proofErr w:type="spellStart"/>
+      <w:r>
+        <w:t>frontend</w:t>
+      </w:r>
+      <w:proofErr w:type="spellEnd"/>
+      <w:r>
+        <w:t xml:space="preserve"> se limpia a solo números, aquí nos aseguramos de 13 dígitos.</w:t>
+      </w:r>
+    </w:p>
+    <w:p>
+      <w:r>
+        <w:t xml:space="preserve">        $cui = </w:t>
+      </w:r>
+      <w:proofErr w:type="spellStart"/>
+      <w:r>
+        <w:t>preg_</w:t>
+      </w:r>
+      <w:proofErr w:type="gramStart"/>
+      <w:r>
+        <w:t>replace</w:t>
+      </w:r>
+      <w:proofErr w:type="spellEnd"/>
+      <w:r>
+        <w:t>(</w:t>
+      </w:r>
+      <w:proofErr w:type="gramEnd"/>
+      <w:r>
+        <w:t>'/[^0-9]/', '', $cui);</w:t>
+      </w:r>
+    </w:p>
+    <w:p/>
+    <w:p>
+      <w:r>
+        <w:t xml:space="preserve">        </w:t>
+      </w:r>
+      <w:proofErr w:type="spellStart"/>
+      <w:r>
+        <w:t>if</w:t>
+      </w:r>
+      <w:proofErr w:type="spellEnd"/>
+      <w:r>
+        <w:t xml:space="preserve"> (</w:t>
+      </w:r>
+      <w:proofErr w:type="spellStart"/>
+      <w:r>
+        <w:t>strlen</w:t>
+      </w:r>
+      <w:proofErr w:type="spellEnd"/>
+      <w:r>
+        <w:t>($cui</w:t>
+      </w:r>
+      <w:proofErr w:type="gramStart"/>
+      <w:r>
+        <w:t>) !</w:t>
+      </w:r>
+      <w:proofErr w:type="gramEnd"/>
+      <w:r>
+        <w:t>== 13) {</w:t>
+      </w:r>
+    </w:p>
+    <w:p>
+      <w:r>
+        <w:t xml:space="preserve">            </w:t>
+      </w:r>
+      <w:proofErr w:type="spellStart"/>
+      <w:r>
+        <w:t>return</w:t>
+      </w:r>
+      <w:proofErr w:type="spellEnd"/>
+      <w:r>
+        <w:t xml:space="preserve"> false;</w:t>
+      </w:r>
+    </w:p>
+    <w:p>
+      <w:r>
+        <w:t xml:space="preserve">        }</w:t>
+      </w:r>
+    </w:p>
+    <w:p/>
+    <w:p>
+      <w:r>
+        <w:t xml:space="preserve">        // 2. Extraer partes</w:t>
+      </w:r>
+    </w:p>
+    <w:p>
+      <w:r>
+        <w:lastRenderedPageBreak/>
+        <w:t xml:space="preserve">        $numero      = </w:t>
+      </w:r>
+      <w:proofErr w:type="spellStart"/>
+      <w:proofErr w:type="gramStart"/>
+      <w:r>
+        <w:t>substr</w:t>
+      </w:r>
+      <w:proofErr w:type="spellEnd"/>
+      <w:r>
+        <w:t>(</w:t>
+      </w:r>
+      <w:proofErr w:type="gramEnd"/>
+      <w:r>
+        <w:t>$cui, 0, 8);</w:t>
+      </w:r>
+    </w:p>
+    <w:p>
+      <w:r>
+        <w:t xml:space="preserve">        $verificador = (</w:t>
+      </w:r>
+      <w:proofErr w:type="spellStart"/>
+      <w:r>
+        <w:t>int</w:t>
+      </w:r>
+      <w:proofErr w:type="spellEnd"/>
+      <w:r>
+        <w:t>)</w:t>
+      </w:r>
+      <w:proofErr w:type="spellStart"/>
+      <w:proofErr w:type="gramStart"/>
+      <w:r>
+        <w:t>substr</w:t>
+      </w:r>
+      <w:proofErr w:type="spellEnd"/>
+      <w:r>
+        <w:t>(</w:t>
+      </w:r>
+      <w:proofErr w:type="gramEnd"/>
+      <w:r>
+        <w:t>$cui, 8, 1);</w:t>
+      </w:r>
+    </w:p>
+    <w:p>
+      <w:r>
+        <w:t xml:space="preserve">        $</w:t>
+      </w:r>
+      <w:proofErr w:type="spellStart"/>
+      <w:r>
+        <w:t>depto</w:t>
+      </w:r>
+      <w:proofErr w:type="spellEnd"/>
+      <w:r>
+        <w:t xml:space="preserve">       = (</w:t>
+      </w:r>
+      <w:proofErr w:type="spellStart"/>
+      <w:r>
+        <w:t>int</w:t>
+      </w:r>
+      <w:proofErr w:type="spellEnd"/>
+      <w:r>
+        <w:t>)</w:t>
+      </w:r>
+      <w:proofErr w:type="spellStart"/>
+      <w:proofErr w:type="gramStart"/>
+      <w:r>
+        <w:t>substr</w:t>
+      </w:r>
+      <w:proofErr w:type="spellEnd"/>
+      <w:r>
+        <w:t>(</w:t>
+      </w:r>
+      <w:proofErr w:type="gramEnd"/>
+      <w:r>
+        <w:t>$cui, 9, 2);</w:t>
+      </w:r>
+    </w:p>
+    <w:p>
+      <w:r>
+        <w:t xml:space="preserve">        $muni        = (</w:t>
+      </w:r>
+      <w:proofErr w:type="spellStart"/>
+      <w:r>
+        <w:t>int</w:t>
+      </w:r>
+      <w:proofErr w:type="spellEnd"/>
+      <w:r>
+        <w:t>)</w:t>
+      </w:r>
+      <w:proofErr w:type="spellStart"/>
+      <w:proofErr w:type="gramStart"/>
+      <w:r>
+        <w:t>substr</w:t>
+      </w:r>
+      <w:proofErr w:type="spellEnd"/>
+      <w:r>
+        <w:t>(</w:t>
+      </w:r>
+      <w:proofErr w:type="gramEnd"/>
+      <w:r>
+        <w:t>$cui, 11, 2);</w:t>
+      </w:r>
+    </w:p>
+    <w:p/>
+    <w:p>
+      <w:r>
+        <w:t xml:space="preserve">        // 3. Validación de códigos de departamento y municipio</w:t>
+      </w:r>
+    </w:p>
+    <w:p>
+      <w:r>
+        <w:t xml:space="preserve">        // Array de municipios por departamento (índice 0 = </w:t>
+      </w:r>
+      <w:proofErr w:type="spellStart"/>
+      <w:r>
+        <w:t>depto</w:t>
+      </w:r>
+      <w:proofErr w:type="spellEnd"/>
+      <w:r>
+        <w:t xml:space="preserve"> 1, índice 21 = </w:t>
+      </w:r>
+      <w:proofErr w:type="spellStart"/>
+      <w:r>
+        <w:t>depto</w:t>
+      </w:r>
+      <w:proofErr w:type="spellEnd"/>
+      <w:r>
+        <w:t xml:space="preserve"> 22)</w:t>
+      </w:r>
+    </w:p>
+    <w:p>
+      <w:r>
+        <w:t xml:space="preserve">        // El array original que proporcionaste es: [17,8,16,16,13,14,19,8,24,21,9,30,32,21,8,17,14,5,11,11,7,17]</w:t>
+      </w:r>
+    </w:p>
+    <w:p>
+      <w:r>
+        <w:t xml:space="preserve">        $</w:t>
+      </w:r>
+      <w:proofErr w:type="spellStart"/>
+      <w:r>
+        <w:t>munisPorDepto</w:t>
+      </w:r>
+      <w:proofErr w:type="spellEnd"/>
+      <w:r>
+        <w:t xml:space="preserve"> = [17, 8, 16, 16, 13, 14, 19, 8, 24, 21, 9, 30, 32, 21, 8, 17, 14, 5, 11, 11, 7, 17];</w:t>
+      </w:r>
+    </w:p>
+    <w:p>
+      <w:r>
+        <w:t xml:space="preserve">        </w:t>
+      </w:r>
+    </w:p>
+    <w:p>
+      <w:r>
+        <w:t xml:space="preserve">        </w:t>
+      </w:r>
+      <w:proofErr w:type="spellStart"/>
+      <w:r>
+        <w:t>if</w:t>
+      </w:r>
+      <w:proofErr w:type="spellEnd"/>
+      <w:r>
+        <w:t xml:space="preserve"> ($</w:t>
+      </w:r>
+      <w:proofErr w:type="spellStart"/>
+      <w:r>
+        <w:t>depto</w:t>
+      </w:r>
+      <w:proofErr w:type="spellEnd"/>
+      <w:r>
+        <w:t xml:space="preserve"> &lt; 1 || $</w:t>
+      </w:r>
+      <w:proofErr w:type="spellStart"/>
+      <w:r>
+        <w:t>depto</w:t>
+      </w:r>
+      <w:proofErr w:type="spellEnd"/>
+      <w:r>
+        <w:t xml:space="preserve"> &gt; </w:t>
+      </w:r>
+      <w:proofErr w:type="spellStart"/>
+      <w:r>
+        <w:t>count</w:t>
+      </w:r>
+      <w:proofErr w:type="spellEnd"/>
+      <w:r>
+        <w:t>($</w:t>
+      </w:r>
+      <w:proofErr w:type="spellStart"/>
+      <w:r>
+        <w:t>munisPorDepto</w:t>
+      </w:r>
+      <w:proofErr w:type="spellEnd"/>
+      <w:r>
+        <w:t>) || $muni &lt; 1 || $muni &gt; $</w:t>
+      </w:r>
+      <w:proofErr w:type="spellStart"/>
+      <w:proofErr w:type="gramStart"/>
+      <w:r>
+        <w:t>munisPorDepto</w:t>
+      </w:r>
+      <w:proofErr w:type="spellEnd"/>
+      <w:r>
+        <w:t>[</w:t>
+      </w:r>
+      <w:proofErr w:type="gramEnd"/>
+      <w:r>
+        <w:t>$</w:t>
+      </w:r>
+      <w:proofErr w:type="spellStart"/>
+      <w:r>
+        <w:t>depto</w:t>
+      </w:r>
+      <w:proofErr w:type="spellEnd"/>
+      <w:r>
+        <w:t xml:space="preserve"> - 1]) {</w:t>
+      </w:r>
+    </w:p>
+    <w:p>
+      <w:r>
+        <w:t xml:space="preserve">            </w:t>
+      </w:r>
+      <w:proofErr w:type="spellStart"/>
+      <w:r>
+        <w:t>return</w:t>
+      </w:r>
+      <w:proofErr w:type="spellEnd"/>
+      <w:r>
+        <w:t xml:space="preserve"> false;</w:t>
+      </w:r>
+    </w:p>
+    <w:p>
+      <w:r>
+        <w:t xml:space="preserve">        }</w:t>
+      </w:r>
+    </w:p>
+    <w:p/>
+    <w:p>
+      <w:r>
+        <w:t xml:space="preserve">        // 4. Validación del dígito verificador (Módulo 11)</w:t>
+      </w:r>
+    </w:p>
+    <w:p>
+      <w:r>
+        <w:t xml:space="preserve">        $total = 0;</w:t>
+      </w:r>
+    </w:p>
+    <w:p>
+      <w:r>
+        <w:t xml:space="preserve">        </w:t>
+      </w:r>
+      <w:proofErr w:type="spellStart"/>
+      <w:r>
+        <w:t>for</w:t>
+      </w:r>
+      <w:proofErr w:type="spellEnd"/>
+      <w:r>
+        <w:t xml:space="preserve"> ($i = 0; $i &lt; 8; $i++) {</w:t>
+      </w:r>
+    </w:p>
+    <w:p>
+      <w:r>
+        <w:t xml:space="preserve">            $</w:t>
+      </w:r>
+      <w:proofErr w:type="spellStart"/>
+      <w:r>
+        <w:t>dig</w:t>
+      </w:r>
+      <w:proofErr w:type="spellEnd"/>
+      <w:r>
+        <w:t xml:space="preserve"> = (</w:t>
+      </w:r>
+      <w:proofErr w:type="spellStart"/>
+      <w:r>
+        <w:t>int</w:t>
+      </w:r>
+      <w:proofErr w:type="spellEnd"/>
+      <w:r>
+        <w:t>)$numero[$i];</w:t>
+      </w:r>
+    </w:p>
+    <w:p>
+      <w:r>
+        <w:t xml:space="preserve">            $total += $</w:t>
+      </w:r>
+      <w:proofErr w:type="spellStart"/>
+      <w:r>
+        <w:t>dig</w:t>
+      </w:r>
+      <w:proofErr w:type="spellEnd"/>
+      <w:r>
+        <w:t xml:space="preserve"> * ($i + 2); // Multiplicadores: 2, 3, 4, 5, 6, 7, 8, 9</w:t>
+      </w:r>
+    </w:p>
+    <w:p>
+      <w:r>
+        <w:t xml:space="preserve">        }</w:t>
+      </w:r>
+    </w:p>
+    <w:p>
+      <w:r>
+        <w:t xml:space="preserve">        </w:t>
+      </w:r>
+    </w:p>
+    <w:p>
+      <w:r>
+        <w:t xml:space="preserve">        $</w:t>
+      </w:r>
+      <w:proofErr w:type="spellStart"/>
+      <w:r>
+        <w:t>digitoCalculado</w:t>
+      </w:r>
+      <w:proofErr w:type="spellEnd"/>
+      <w:r>
+        <w:t xml:space="preserve"> = $total % 11;</w:t>
+      </w:r>
+    </w:p>
+    <w:p>
+      <w:r>
+        <w:t xml:space="preserve">        </w:t>
+      </w:r>
+    </w:p>
+    <w:p>
+      <w:r>
+        <w:t xml:space="preserve">        </w:t>
+      </w:r>
+      <w:proofErr w:type="spellStart"/>
+      <w:r>
+        <w:t>return</w:t>
+      </w:r>
+      <w:proofErr w:type="spellEnd"/>
+      <w:r>
+        <w:t xml:space="preserve"> $</w:t>
+      </w:r>
+      <w:proofErr w:type="spellStart"/>
+      <w:r>
+        <w:t>digitoCalculado</w:t>
+      </w:r>
+      <w:proofErr w:type="spellEnd"/>
+      <w:r>
+        <w:t xml:space="preserve"> === $verificador;</w:t>
+      </w:r>
+    </w:p>
+    <w:p>
+      <w:r>
+        <w:lastRenderedPageBreak/>
+        <w:t xml:space="preserve">    }</w:t>
+      </w:r>
+    </w:p>
+    <w:p>
+      <w:pPr>
+        <w:rPr>
+          <w:b/>
+          <w:bCs/>
+        </w:rPr>
+      </w:pPr>
+      <w:r>
+        <w:rPr>
+          <w:b/>
+          <w:bCs/>
+        </w:rPr>
+        <w:t xml:space="preserve">2. Modificar la Regla de Validación de cui en </w:t>
+      </w:r>
+      <w:proofErr w:type="gramStart"/>
+      <w:r>
+        <w:rPr>
+          <w:b/>
+          <w:bCs/>
+        </w:rPr>
+        <w:t>rules(</w:t>
+      </w:r>
+      <w:proofErr w:type="gramEnd"/>
+      <w:r>
+        <w:rPr>
+          <w:b/>
+          <w:bCs/>
+        </w:rPr>
+        <w:t>)</w:t>
+      </w:r>
+    </w:p>
+    <w:p>
+      <w:r>
+        <w:t xml:space="preserve">Ahora, modifica la regla para cui en el método </w:t>
+      </w:r>
+      <w:proofErr w:type="gramStart"/>
+      <w:r>
+        <w:t>rules(</w:t>
+      </w:r>
+      <w:proofErr w:type="gramEnd"/>
+      <w:r>
+        <w:t>) de tu componente para incluir la validación de la estructura del CUI (DPI) además de su tamaño y unicidad.</w:t>
+      </w:r>
+    </w:p>
+    <w:p>
+      <w:r>
+        <w:rPr>
+          <w:b/>
+          <w:bCs/>
+        </w:rPr>
+        <w:t>Antes:</w:t>
+      </w:r>
+    </w:p>
+    <w:p>
+      <w:r>
+        <w:t>PHP</w:t>
+      </w:r>
+    </w:p>
+    <w:p>
+      <w:r>
+        <w:t xml:space="preserve">// ... en </w:t>
+      </w:r>
+      <w:proofErr w:type="spellStart"/>
+      <w:r>
+        <w:t>public</w:t>
+      </w:r>
+      <w:proofErr w:type="spellEnd"/>
+      <w:r>
+        <w:t xml:space="preserve"> </w:t>
+      </w:r>
+      <w:proofErr w:type="spellStart"/>
+      <w:r>
+        <w:t>function</w:t>
+      </w:r>
+      <w:proofErr w:type="spellEnd"/>
+      <w:r>
+        <w:t xml:space="preserve"> rules ()</w:t>
+      </w:r>
+    </w:p>
+    <w:p>
+      <w:r>
+        <w:t>        'cui' =&gt; [</w:t>
+      </w:r>
+    </w:p>
+    <w:p>
+      <w:r>
+        <w:t>            '</w:t>
+      </w:r>
+      <w:proofErr w:type="spellStart"/>
+      <w:r>
+        <w:t>required</w:t>
+      </w:r>
+      <w:proofErr w:type="spellEnd"/>
+      <w:r>
+        <w:t>',</w:t>
+      </w:r>
+    </w:p>
+    <w:p>
+      <w:r>
+        <w:t>            '</w:t>
+      </w:r>
+      <w:proofErr w:type="spellStart"/>
+      <w:r>
+        <w:t>string</w:t>
+      </w:r>
+      <w:proofErr w:type="spellEnd"/>
+      <w:r>
+        <w:t>',</w:t>
+      </w:r>
+    </w:p>
+    <w:p>
+      <w:r>
+        <w:t>            'size:13', // Longitud</w:t>
+      </w:r>
+    </w:p>
+    <w:p>
+      <w:r>
+        <w:t xml:space="preserve">            </w:t>
+      </w:r>
+      <w:proofErr w:type="gramStart"/>
+      <w:r>
+        <w:t>Rule::</w:t>
+      </w:r>
+      <w:proofErr w:type="spellStart"/>
+      <w:proofErr w:type="gramEnd"/>
+      <w:r>
+        <w:t>unique</w:t>
+      </w:r>
+      <w:proofErr w:type="spellEnd"/>
+      <w:r>
+        <w:t>('solicitudes', 'cui')</w:t>
+      </w:r>
+    </w:p>
+    <w:p>
+      <w:r>
+        <w:t>        ],</w:t>
+      </w:r>
+    </w:p>
+    <w:p>
+      <w:r>
+        <w:t>// ...</w:t>
+      </w:r>
+    </w:p>
+    <w:p>
+      <w:r>
+        <w:rPr>
+          <w:b/>
+          <w:bCs/>
+        </w:rPr>
+        <w:t xml:space="preserve">Después (Añadiendo la Regla </w:t>
+      </w:r>
+      <w:proofErr w:type="spellStart"/>
+      <w:r>
+        <w:rPr>
+          <w:b/>
+          <w:bCs/>
+          <w:i/>
+          <w:iCs/>
+        </w:rPr>
+        <w:t>Inline</w:t>
+      </w:r>
+      <w:proofErr w:type="spellEnd"/>
+      <w:r>
+        <w:rPr>
+          <w:b/>
+          <w:bCs/>
+        </w:rPr>
+        <w:t xml:space="preserve"> para la validación lógica):</w:t>
+      </w:r>
+    </w:p>
+    <w:p>
+      <w:r>
+        <w:t>PHP</w:t>
+      </w:r>
+    </w:p>
+    <w:p>
+      <w:r>
+        <w:t xml:space="preserve">// ... en </w:t>
+      </w:r>
+      <w:proofErr w:type="spellStart"/>
+      <w:r>
+        <w:t>public</w:t>
+      </w:r>
+      <w:proofErr w:type="spellEnd"/>
+      <w:r>
+        <w:t xml:space="preserve"> </w:t>
+      </w:r>
+      <w:proofErr w:type="spellStart"/>
+      <w:r>
+        <w:t>function</w:t>
+      </w:r>
+      <w:proofErr w:type="spellEnd"/>
+      <w:r>
+        <w:t xml:space="preserve"> rules ()</w:t>
+      </w:r>
+    </w:p>
+    <w:p>
+      <w:r>
+        <w:t>        'cui' =&gt; [</w:t>
+      </w:r>
+    </w:p>
+    <w:p>
+      <w:r>
+        <w:t>            '</w:t>
+      </w:r>
+      <w:proofErr w:type="spellStart"/>
+      <w:r>
+        <w:t>required</w:t>
+      </w:r>
+      <w:proofErr w:type="spellEnd"/>
+      <w:r>
+        <w:t>',</w:t>
+      </w:r>
+    </w:p>
+    <w:p>
+      <w:r>
+        <w:t>            '</w:t>
+      </w:r>
+      <w:proofErr w:type="spellStart"/>
+      <w:r>
+        <w:t>string</w:t>
+      </w:r>
+      <w:proofErr w:type="spellEnd"/>
+      <w:r>
+        <w:t>',</w:t>
+      </w:r>
+    </w:p>
+    <w:p>
+      <w:r>
+        <w:t>            'size:13',</w:t>
+      </w:r>
+    </w:p>
+    <w:p>
+      <w:r>
+        <w:t xml:space="preserve">            </w:t>
+      </w:r>
+      <w:proofErr w:type="gramStart"/>
+      <w:r>
+        <w:t>Rule::</w:t>
+      </w:r>
+      <w:proofErr w:type="spellStart"/>
+      <w:proofErr w:type="gramEnd"/>
+      <w:r>
+        <w:t>unique</w:t>
+      </w:r>
+      <w:proofErr w:type="spellEnd"/>
+      <w:r>
+        <w:t>('solicitudes', 'cui'),</w:t>
+      </w:r>
+    </w:p>
+    <w:p>
+      <w:r>
+        <w:t>            // REGLA DE VALIDACIÓN LÓGICA DEL CUI</w:t>
+      </w:r>
+    </w:p>
+    <w:p>
+      <w:r>
+        <w:t xml:space="preserve">            </w:t>
+      </w:r>
+      <w:proofErr w:type="spellStart"/>
+      <w:r>
+        <w:t>function</w:t>
+      </w:r>
+      <w:proofErr w:type="spellEnd"/>
+      <w:r>
+        <w:t xml:space="preserve"> ($</w:t>
+      </w:r>
+      <w:proofErr w:type="spellStart"/>
+      <w:r>
+        <w:t>attribute</w:t>
+      </w:r>
+      <w:proofErr w:type="spellEnd"/>
+      <w:r>
+        <w:t>, $</w:t>
+      </w:r>
+      <w:proofErr w:type="spellStart"/>
+      <w:r>
+        <w:t>value</w:t>
+      </w:r>
+      <w:proofErr w:type="spellEnd"/>
+      <w:r>
+        <w:t>, $</w:t>
+      </w:r>
+      <w:proofErr w:type="spellStart"/>
+      <w:r>
+        <w:t>fail</w:t>
+      </w:r>
+      <w:proofErr w:type="spellEnd"/>
+      <w:r>
+        <w:t>) {</w:t>
+      </w:r>
+    </w:p>
+    <w:p>
+      <w:r>
+        <w:t xml:space="preserve">                </w:t>
+      </w:r>
+      <w:proofErr w:type="spellStart"/>
+      <w:r>
+        <w:t>if</w:t>
+      </w:r>
+      <w:proofErr w:type="spellEnd"/>
+      <w:r>
+        <w:t xml:space="preserve"> </w:t>
+      </w:r>
+      <w:proofErr w:type="gramStart"/>
+      <w:r>
+        <w:t>(!$</w:t>
+      </w:r>
+      <w:proofErr w:type="spellStart"/>
+      <w:proofErr w:type="gramEnd"/>
+      <w:r>
+        <w:t>this</w:t>
+      </w:r>
+      <w:proofErr w:type="spellEnd"/>
+      <w:r>
+        <w:t>-&gt;</w:t>
+      </w:r>
+      <w:proofErr w:type="spellStart"/>
+      <w:r>
+        <w:t>cuiEsValido</w:t>
+      </w:r>
+      <w:proofErr w:type="spellEnd"/>
+      <w:r>
+        <w:t>($</w:t>
+      </w:r>
+      <w:proofErr w:type="spellStart"/>
+      <w:r>
+        <w:t>value</w:t>
+      </w:r>
+      <w:proofErr w:type="spellEnd"/>
+      <w:r>
+        <w:t>)) {</w:t>
+      </w:r>
+    </w:p>
+    <w:p>
+      <w:r>
+        <w:t>                    $</w:t>
+      </w:r>
+      <w:proofErr w:type="spellStart"/>
+      <w:proofErr w:type="gramStart"/>
+      <w:r>
+        <w:t>fail</w:t>
+      </w:r>
+      <w:proofErr w:type="spellEnd"/>
+      <w:r>
+        <w:t>(</w:t>
+      </w:r>
+      <w:proofErr w:type="gramEnd"/>
+      <w:r>
+        <w:t>'El CUI ingresado no es válido según su estructura de dígito verificador y códigos geográficos.');</w:t>
+      </w:r>
+    </w:p>
+    <w:p>
+      <w:r>
+        <w:lastRenderedPageBreak/>
+        <w:t>                }</w:t>
+      </w:r>
+    </w:p>
+    <w:p>
+      <w:r>
+        <w:t>            },</w:t>
+      </w:r>
+    </w:p>
+    <w:p>
+      <w:r>
+        <w:t>        ],</w:t>
+      </w:r>
+    </w:p>
+    <w:p>
+      <w:r>
+        <w:t>// ...</w:t>
+      </w:r>
+    </w:p>
+    <w:p>
+      <w:pPr>
+        <w:rPr>
+          <w:b/>
+          <w:bCs/>
+        </w:rPr>
+      </w:pPr>
+      <w:r>
+        <w:rPr>
+          <w:b/>
+          <w:bCs/>
+        </w:rPr>
+        <w:t xml:space="preserve">3. Modificar la Validación de cui en </w:t>
+      </w:r>
+      <w:proofErr w:type="spellStart"/>
+      <w:proofErr w:type="gramStart"/>
+      <w:r>
+        <w:rPr>
+          <w:b/>
+          <w:bCs/>
+        </w:rPr>
+        <w:t>validarPaso</w:t>
+      </w:r>
+      <w:proofErr w:type="spellEnd"/>
+      <w:r>
+        <w:rPr>
+          <w:b/>
+          <w:bCs/>
+        </w:rPr>
+        <w:t>(</w:t>
+      </w:r>
+      <w:proofErr w:type="gramEnd"/>
+      <w:r>
+        <w:rPr>
+          <w:b/>
+          <w:bCs/>
+        </w:rPr>
+        <w:t>1)</w:t>
+      </w:r>
+    </w:p>
+    <w:p>
+      <w:r>
+        <w:t>Debes replicar la misma lógica en tu método de validación por pasos para que la comprobación ocurra antes de pasar al paso 2.</w:t>
+      </w:r>
+    </w:p>
+    <w:p>
+      <w:r>
+        <w:rPr>
+          <w:b/>
+          <w:bCs/>
+        </w:rPr>
+        <w:t>Antes:</w:t>
+      </w:r>
+    </w:p>
+    <w:p>
+      <w:r>
+        <w:t>PHP</w:t>
+      </w:r>
+    </w:p>
+    <w:p>
+      <w:r>
+        <w:t xml:space="preserve">// ... en </w:t>
+      </w:r>
+      <w:proofErr w:type="spellStart"/>
+      <w:r>
+        <w:t>public</w:t>
+      </w:r>
+      <w:proofErr w:type="spellEnd"/>
+      <w:r>
+        <w:t xml:space="preserve"> </w:t>
+      </w:r>
+      <w:proofErr w:type="spellStart"/>
+      <w:r>
+        <w:t>function</w:t>
+      </w:r>
+      <w:proofErr w:type="spellEnd"/>
+      <w:r>
+        <w:t xml:space="preserve"> </w:t>
+      </w:r>
+      <w:proofErr w:type="spellStart"/>
+      <w:r>
+        <w:t>validarPaso</w:t>
+      </w:r>
+      <w:proofErr w:type="spellEnd"/>
+      <w:r>
+        <w:t>($paso)</w:t>
+      </w:r>
+    </w:p>
+    <w:p>
+      <w:r>
+        <w:t xml:space="preserve">                </w:t>
+      </w:r>
+      <w:proofErr w:type="spellStart"/>
+      <w:proofErr w:type="gramStart"/>
+      <w:r>
+        <w:t>if</w:t>
+      </w:r>
+      <w:proofErr w:type="spellEnd"/>
+      <w:r>
+        <w:t>(</w:t>
+      </w:r>
+      <w:proofErr w:type="gramEnd"/>
+      <w:r>
+        <w:t>$paso == 1){</w:t>
+      </w:r>
+    </w:p>
+    <w:p>
+      <w:r>
+        <w:t>                    $</w:t>
+      </w:r>
+      <w:proofErr w:type="spellStart"/>
+      <w:r>
+        <w:t>this</w:t>
+      </w:r>
+      <w:proofErr w:type="spellEnd"/>
+      <w:r>
+        <w:t>-&gt;</w:t>
+      </w:r>
+      <w:proofErr w:type="spellStart"/>
+      <w:proofErr w:type="gramStart"/>
+      <w:r>
+        <w:t>validate</w:t>
+      </w:r>
+      <w:proofErr w:type="spellEnd"/>
+      <w:r>
+        <w:t>(</w:t>
+      </w:r>
+      <w:proofErr w:type="gramEnd"/>
+      <w:r>
+        <w:t>[</w:t>
+      </w:r>
+    </w:p>
+    <w:p>
+      <w:r>
+        <w:t>// ...</w:t>
+      </w:r>
+    </w:p>
+    <w:p>
+      <w:r>
+        <w:t>                        'cui' =&gt; [</w:t>
+      </w:r>
+    </w:p>
+    <w:p>
+      <w:r>
+        <w:t>                            '</w:t>
+      </w:r>
+      <w:proofErr w:type="spellStart"/>
+      <w:r>
+        <w:t>required</w:t>
+      </w:r>
+      <w:proofErr w:type="spellEnd"/>
+      <w:r>
+        <w:t>',</w:t>
+      </w:r>
+    </w:p>
+    <w:p>
+      <w:r>
+        <w:t>                            '</w:t>
+      </w:r>
+      <w:proofErr w:type="spellStart"/>
+      <w:r>
+        <w:t>string</w:t>
+      </w:r>
+      <w:proofErr w:type="spellEnd"/>
+      <w:r>
+        <w:t>',</w:t>
+      </w:r>
+    </w:p>
+    <w:p>
+      <w:r>
+        <w:t>                            'size:13',</w:t>
+      </w:r>
+    </w:p>
+    <w:p>
+      <w:r>
+        <w:t xml:space="preserve">                            </w:t>
+      </w:r>
+      <w:proofErr w:type="gramStart"/>
+      <w:r>
+        <w:t>Rule::</w:t>
+      </w:r>
+      <w:proofErr w:type="spellStart"/>
+      <w:proofErr w:type="gramEnd"/>
+      <w:r>
+        <w:t>unique</w:t>
+      </w:r>
+      <w:proofErr w:type="spellEnd"/>
+      <w:r>
+        <w:t>('solicitudes', 'cui')</w:t>
+      </w:r>
+    </w:p>
+    <w:p>
+      <w:r>
+        <w:t>                        ],</w:t>
+      </w:r>
+    </w:p>
+    <w:p>
+      <w:r>
+        <w:t>// ...</w:t>
+      </w:r>
+    </w:p>
+    <w:p>
+      <w:r>
+        <w:rPr>
+          <w:b/>
+          <w:bCs/>
+        </w:rPr>
+        <w:t xml:space="preserve">Después (Añadiendo la Regla </w:t>
+      </w:r>
+      <w:proofErr w:type="spellStart"/>
+      <w:r>
+        <w:rPr>
+          <w:b/>
+          <w:bCs/>
+          <w:i/>
+          <w:iCs/>
+        </w:rPr>
+        <w:t>Inline</w:t>
+      </w:r>
+      <w:proofErr w:type="spellEnd"/>
+      <w:r>
+        <w:rPr>
+          <w:b/>
+          <w:bCs/>
+        </w:rPr>
+        <w:t xml:space="preserve"> para la validación lógica):</w:t>
+      </w:r>
+    </w:p>
+    <w:p>
+      <w:r>
+        <w:t>PHP</w:t>
+      </w:r>
+    </w:p>
+    <w:p>
+      <w:r>
+        <w:t xml:space="preserve">// ... en </w:t>
+      </w:r>
+      <w:proofErr w:type="spellStart"/>
+      <w:r>
+        <w:t>public</w:t>
+      </w:r>
+      <w:proofErr w:type="spellEnd"/>
+      <w:r>
+        <w:t xml:space="preserve"> </w:t>
+      </w:r>
+      <w:proofErr w:type="spellStart"/>
+      <w:r>
+        <w:t>function</w:t>
+      </w:r>
+      <w:proofErr w:type="spellEnd"/>
+      <w:r>
+        <w:t xml:space="preserve"> </w:t>
+      </w:r>
+      <w:proofErr w:type="spellStart"/>
+      <w:r>
+        <w:t>validarPaso</w:t>
+      </w:r>
+      <w:proofErr w:type="spellEnd"/>
+      <w:r>
+        <w:t>($paso)</w:t>
+      </w:r>
+    </w:p>
+    <w:p>
+      <w:r>
+        <w:t xml:space="preserve">                </w:t>
+      </w:r>
+      <w:proofErr w:type="spellStart"/>
+      <w:proofErr w:type="gramStart"/>
+      <w:r>
+        <w:t>if</w:t>
+      </w:r>
+      <w:proofErr w:type="spellEnd"/>
+      <w:r>
+        <w:t>(</w:t>
+      </w:r>
+      <w:proofErr w:type="gramEnd"/>
+      <w:r>
+        <w:t>$paso == 1){</w:t>
+      </w:r>
+    </w:p>
+    <w:p>
+      <w:r>
+        <w:t>                    $</w:t>
+      </w:r>
+      <w:proofErr w:type="spellStart"/>
+      <w:r>
+        <w:t>this</w:t>
+      </w:r>
+      <w:proofErr w:type="spellEnd"/>
+      <w:r>
+        <w:t>-&gt;</w:t>
+      </w:r>
+      <w:proofErr w:type="spellStart"/>
+      <w:proofErr w:type="gramStart"/>
+      <w:r>
+        <w:t>validate</w:t>
+      </w:r>
+      <w:proofErr w:type="spellEnd"/>
+      <w:r>
+        <w:t>(</w:t>
+      </w:r>
+      <w:proofErr w:type="gramEnd"/>
+      <w:r>
+        <w:t>[</w:t>
+      </w:r>
+    </w:p>
+    <w:p>
+      <w:r>
+        <w:t>// ...</w:t>
+      </w:r>
+    </w:p>
+    <w:p>
+      <w:r>
+        <w:lastRenderedPageBreak/>
+        <w:t>                        'cui' =&gt; [</w:t>
+      </w:r>
+    </w:p>
+    <w:p>
+      <w:r>
+        <w:t>                            '</w:t>
+      </w:r>
+      <w:proofErr w:type="spellStart"/>
+      <w:r>
+        <w:t>required</w:t>
+      </w:r>
+      <w:proofErr w:type="spellEnd"/>
+      <w:r>
+        <w:t>',</w:t>
+      </w:r>
+    </w:p>
+    <w:p>
+      <w:r>
+        <w:t>                            '</w:t>
+      </w:r>
+      <w:proofErr w:type="spellStart"/>
+      <w:r>
+        <w:t>string</w:t>
+      </w:r>
+      <w:proofErr w:type="spellEnd"/>
+      <w:r>
+        <w:t>',</w:t>
+      </w:r>
+    </w:p>
+    <w:p>
+      <w:r>
+        <w:t>                            'size:13',</w:t>
+      </w:r>
+    </w:p>
+    <w:p>
+      <w:r>
+        <w:t xml:space="preserve">                            </w:t>
+      </w:r>
+      <w:proofErr w:type="gramStart"/>
+      <w:r>
+        <w:t>Rule::</w:t>
+      </w:r>
+      <w:proofErr w:type="spellStart"/>
+      <w:proofErr w:type="gramEnd"/>
+      <w:r>
+        <w:t>unique</w:t>
+      </w:r>
+      <w:proofErr w:type="spellEnd"/>
+      <w:r>
+        <w:t>('solicitudes', 'cui'),</w:t>
+      </w:r>
+    </w:p>
+    <w:p>
+      <w:r>
+        <w:t>                            // REGLA DE VALIDACIÓN LÓGICA DEL CUI</w:t>
+      </w:r>
+    </w:p>
+    <w:p>
+      <w:r>
+        <w:t xml:space="preserve">                            </w:t>
+      </w:r>
+      <w:proofErr w:type="spellStart"/>
+      <w:r>
+        <w:t>function</w:t>
+      </w:r>
+      <w:proofErr w:type="spellEnd"/>
+      <w:r>
+        <w:t xml:space="preserve"> ($</w:t>
+      </w:r>
+      <w:proofErr w:type="spellStart"/>
+      <w:r>
+        <w:t>attribute</w:t>
+      </w:r>
+      <w:proofErr w:type="spellEnd"/>
+      <w:r>
+        <w:t>, $</w:t>
+      </w:r>
+      <w:proofErr w:type="spellStart"/>
+      <w:r>
+        <w:t>value</w:t>
+      </w:r>
+      <w:proofErr w:type="spellEnd"/>
+      <w:r>
+        <w:t>, $</w:t>
+      </w:r>
+      <w:proofErr w:type="spellStart"/>
+      <w:r>
+        <w:t>fail</w:t>
+      </w:r>
+      <w:proofErr w:type="spellEnd"/>
+      <w:r>
+        <w:t>) {</w:t>
+      </w:r>
+    </w:p>
+    <w:p>
+      <w:r>
+        <w:t xml:space="preserve">                                </w:t>
+      </w:r>
+      <w:proofErr w:type="spellStart"/>
+      <w:r>
+        <w:t>if</w:t>
+      </w:r>
+      <w:proofErr w:type="spellEnd"/>
+      <w:r>
+        <w:t xml:space="preserve"> </w:t>
+      </w:r>
+      <w:proofErr w:type="gramStart"/>
+      <w:r>
+        <w:t>(!$</w:t>
+      </w:r>
+      <w:proofErr w:type="spellStart"/>
+      <w:proofErr w:type="gramEnd"/>
+      <w:r>
+        <w:t>this</w:t>
+      </w:r>
+      <w:proofErr w:type="spellEnd"/>
+      <w:r>
+        <w:t>-&gt;</w:t>
+      </w:r>
+      <w:proofErr w:type="spellStart"/>
+      <w:r>
+        <w:t>cuiEsValido</w:t>
+      </w:r>
+      <w:proofErr w:type="spellEnd"/>
+      <w:r>
+        <w:t>($</w:t>
+      </w:r>
+      <w:proofErr w:type="spellStart"/>
+      <w:r>
+        <w:t>value</w:t>
+      </w:r>
+      <w:proofErr w:type="spellEnd"/>
+      <w:r>
+        <w:t>)) {</w:t>
+      </w:r>
+    </w:p>
+    <w:p>
+      <w:r>
+        <w:t>                                    $</w:t>
+      </w:r>
+      <w:proofErr w:type="spellStart"/>
+      <w:proofErr w:type="gramStart"/>
+      <w:r>
+        <w:t>fail</w:t>
+      </w:r>
+      <w:proofErr w:type="spellEnd"/>
+      <w:r>
+        <w:t>(</w:t>
+      </w:r>
+      <w:proofErr w:type="gramEnd"/>
+      <w:r>
+        <w:t>'El CUI ingresado no es válido según su estructura.');</w:t>
+      </w:r>
+    </w:p>
+    <w:p>
+      <w:r>
+        <w:t>                                }</w:t>
+      </w:r>
+    </w:p>
+    <w:p>
+      <w:r>
+        <w:t>                            },</w:t>
+      </w:r>
+    </w:p>
+    <w:p>
+      <w:r>
+        <w:t>                        ],</w:t>
+      </w:r>
+    </w:p>
+    <w:p>
+      <w:r>
+        <w:t>// ...</w:t>
+      </w:r>
     </w:p>
     <w:p>
       <w:pPr>
@@ -5404,7 +7194,6 @@
   <w:style w:type="character" w:default="1" w:styleId="Fuentedeprrafopredeter">
     <w:name w:val="Default Paragraph Font"/>
     <w:uiPriority w:val="1"/>
-    <w:semiHidden/>
     <w:unhideWhenUsed/>
   </w:style>
   <w:style w:type="table" w:default="1" w:styleId="Tablanormal">

</xml_diff>

<commit_message>
creacion datatable de solicitudes
</commit_message>
<xml_diff>
--- a/DOCUMENTACION WORD/elementos.docx
+++ b/DOCUMENTACION WORD/elementos.docx
@@ -1196,21 +1196,7 @@
         <w:rPr>
           <w:lang w:val="es-MX"/>
         </w:rPr>
-        <w:t xml:space="preserve"> mt-1"</w:t>
-      </w:r>
-      <w:proofErr w:type="gramStart"/>
-      <w:r>
-        <w:rPr>
-          <w:lang w:val="es-MX"/>
-        </w:rPr>
-        <w:t>&gt;{</w:t>
-      </w:r>
-      <w:proofErr w:type="gramEnd"/>
-      <w:r>
-        <w:rPr>
-          <w:lang w:val="es-MX"/>
-        </w:rPr>
-        <w:t>{ $</w:t>
+        <w:t xml:space="preserve"> mt-1"&gt;{{ $</w:t>
       </w:r>
       <w:proofErr w:type="spellStart"/>
       <w:r>
@@ -1284,21 +1270,7 @@
         <w:rPr>
           <w:lang w:val="es-MX"/>
         </w:rPr>
-        <w:t xml:space="preserve">        </w:t>
-      </w:r>
-      <w:proofErr w:type="gramStart"/>
-      <w:r>
-        <w:rPr>
-          <w:lang w:val="es-MX"/>
-        </w:rPr>
-        <w:t>&lt;!--</w:t>
-      </w:r>
-      <w:proofErr w:type="gramEnd"/>
-      <w:r>
-        <w:rPr>
-          <w:lang w:val="es-MX"/>
-        </w:rPr>
-        <w:t xml:space="preserve"> TELÉFONO --&gt;</w:t>
+        <w:t xml:space="preserve">        &lt;!-- TELÉFONO --&gt;</w:t>
       </w:r>
     </w:p>
     <w:p>
@@ -1369,19 +1341,11 @@
         <w:t xml:space="preserve">" </w:t>
       </w:r>
       <w:proofErr w:type="spellStart"/>
-      <w:proofErr w:type="gramStart"/>
-      <w:r>
-        <w:rPr>
-          <w:lang w:val="es-MX"/>
-        </w:rPr>
-        <w:t>wire:model</w:t>
-      </w:r>
-      <w:proofErr w:type="gramEnd"/>
-      <w:r>
-        <w:rPr>
-          <w:lang w:val="es-MX"/>
-        </w:rPr>
-        <w:t>.defer</w:t>
+      <w:r>
+        <w:rPr>
+          <w:lang w:val="es-MX"/>
+        </w:rPr>
+        <w:t>wire:model.defer</w:t>
       </w:r>
       <w:proofErr w:type="spellEnd"/>
       <w:r>
@@ -1511,21 +1475,7 @@
         <w:rPr>
           <w:lang w:val="es-MX"/>
         </w:rPr>
-        <w:t xml:space="preserve"> mt-1"</w:t>
-      </w:r>
-      <w:proofErr w:type="gramStart"/>
-      <w:r>
-        <w:rPr>
-          <w:lang w:val="es-MX"/>
-        </w:rPr>
-        <w:t>&gt;{</w:t>
-      </w:r>
-      <w:proofErr w:type="gramEnd"/>
-      <w:r>
-        <w:rPr>
-          <w:lang w:val="es-MX"/>
-        </w:rPr>
-        <w:t>{ $</w:t>
+        <w:t xml:space="preserve"> mt-1"&gt;{{ $</w:t>
       </w:r>
       <w:proofErr w:type="spellStart"/>
       <w:r>
@@ -1599,21 +1549,7 @@
         <w:rPr>
           <w:lang w:val="es-MX"/>
         </w:rPr>
-        <w:t xml:space="preserve">        </w:t>
-      </w:r>
-      <w:proofErr w:type="gramStart"/>
-      <w:r>
-        <w:rPr>
-          <w:lang w:val="es-MX"/>
-        </w:rPr>
-        <w:t>&lt;!--</w:t>
-      </w:r>
-      <w:proofErr w:type="gramEnd"/>
-      <w:r>
-        <w:rPr>
-          <w:lang w:val="es-MX"/>
-        </w:rPr>
-        <w:t xml:space="preserve"> CUI --&gt;</w:t>
+        <w:t xml:space="preserve">        &lt;!-- CUI --&gt;</w:t>
       </w:r>
     </w:p>
     <w:p>
@@ -1685,19 +1621,11 @@
         <w:t xml:space="preserve">" </w:t>
       </w:r>
       <w:proofErr w:type="spellStart"/>
-      <w:proofErr w:type="gramStart"/>
-      <w:r>
-        <w:rPr>
-          <w:lang w:val="es-MX"/>
-        </w:rPr>
-        <w:t>wire:model</w:t>
-      </w:r>
-      <w:proofErr w:type="gramEnd"/>
-      <w:r>
-        <w:rPr>
-          <w:lang w:val="es-MX"/>
-        </w:rPr>
-        <w:t>.defer</w:t>
+      <w:r>
+        <w:rPr>
+          <w:lang w:val="es-MX"/>
+        </w:rPr>
+        <w:t>wire:model.defer</w:t>
       </w:r>
       <w:proofErr w:type="spellEnd"/>
       <w:r>
@@ -1813,21 +1741,7 @@
         <w:rPr>
           <w:lang w:val="es-MX"/>
         </w:rPr>
-        <w:t xml:space="preserve"> mt-1"</w:t>
-      </w:r>
-      <w:proofErr w:type="gramStart"/>
-      <w:r>
-        <w:rPr>
-          <w:lang w:val="es-MX"/>
-        </w:rPr>
-        <w:t>&gt;{</w:t>
-      </w:r>
-      <w:proofErr w:type="gramEnd"/>
-      <w:r>
-        <w:rPr>
-          <w:lang w:val="es-MX"/>
-        </w:rPr>
-        <w:t>{ $</w:t>
+        <w:t xml:space="preserve"> mt-1"&gt;{{ $</w:t>
       </w:r>
       <w:proofErr w:type="spellStart"/>
       <w:r>
@@ -1901,21 +1815,7 @@
         <w:rPr>
           <w:lang w:val="es-MX"/>
         </w:rPr>
-        <w:t xml:space="preserve">        </w:t>
-      </w:r>
-      <w:proofErr w:type="gramStart"/>
-      <w:r>
-        <w:rPr>
-          <w:lang w:val="es-MX"/>
-        </w:rPr>
-        <w:t>&lt;!--</w:t>
-      </w:r>
-      <w:proofErr w:type="gramEnd"/>
-      <w:r>
-        <w:rPr>
-          <w:lang w:val="es-MX"/>
-        </w:rPr>
-        <w:t xml:space="preserve"> DOMICILIO --&gt;</w:t>
+        <w:t xml:space="preserve">        &lt;!-- DOMICILIO --&gt;</w:t>
       </w:r>
     </w:p>
     <w:p>
@@ -1986,19 +1886,11 @@
         <w:t xml:space="preserve">" </w:t>
       </w:r>
       <w:proofErr w:type="spellStart"/>
-      <w:proofErr w:type="gramStart"/>
-      <w:r>
-        <w:rPr>
-          <w:lang w:val="es-MX"/>
-        </w:rPr>
-        <w:t>wire:model</w:t>
-      </w:r>
-      <w:proofErr w:type="gramEnd"/>
-      <w:r>
-        <w:rPr>
-          <w:lang w:val="es-MX"/>
-        </w:rPr>
-        <w:t>.defer</w:t>
+      <w:r>
+        <w:rPr>
+          <w:lang w:val="es-MX"/>
+        </w:rPr>
+        <w:t>wire:model.defer</w:t>
       </w:r>
       <w:proofErr w:type="spellEnd"/>
       <w:r>
@@ -2114,21 +2006,7 @@
         <w:rPr>
           <w:lang w:val="es-MX"/>
         </w:rPr>
-        <w:t xml:space="preserve"> mt-1"</w:t>
-      </w:r>
-      <w:proofErr w:type="gramStart"/>
-      <w:r>
-        <w:rPr>
-          <w:lang w:val="es-MX"/>
-        </w:rPr>
-        <w:t>&gt;{</w:t>
-      </w:r>
-      <w:proofErr w:type="gramEnd"/>
-      <w:r>
-        <w:rPr>
-          <w:lang w:val="es-MX"/>
-        </w:rPr>
-        <w:t>{ $</w:t>
+        <w:t xml:space="preserve"> mt-1"&gt;{{ $</w:t>
       </w:r>
       <w:proofErr w:type="spellStart"/>
       <w:r>
@@ -2569,7 +2447,6 @@
         <w:t xml:space="preserve"> </w:t>
       </w:r>
       <w:proofErr w:type="spellStart"/>
-      <w:proofErr w:type="gramStart"/>
       <w:r>
         <w:rPr>
           <w:lang w:val="es-MX"/>
@@ -2577,7 +2454,6 @@
         <w:t>make:model</w:t>
       </w:r>
       <w:proofErr w:type="spellEnd"/>
-      <w:proofErr w:type="gramEnd"/>
       <w:r>
         <w:rPr>
           <w:lang w:val="es-MX"/>
@@ -2627,7 +2503,6 @@
         <w:t xml:space="preserve"> </w:t>
       </w:r>
       <w:proofErr w:type="spellStart"/>
-      <w:proofErr w:type="gramStart"/>
       <w:r>
         <w:rPr>
           <w:lang w:val="es-MX"/>
@@ -2635,7 +2510,6 @@
         <w:t>make:seeder</w:t>
       </w:r>
       <w:proofErr w:type="spellEnd"/>
-      <w:proofErr w:type="gramEnd"/>
       <w:r>
         <w:rPr>
           <w:lang w:val="es-MX"/>
@@ -2693,7 +2567,6 @@
         <w:t xml:space="preserve"> </w:t>
       </w:r>
       <w:proofErr w:type="spellStart"/>
-      <w:proofErr w:type="gramStart"/>
       <w:r>
         <w:rPr>
           <w:lang w:val="es-MX"/>
@@ -2701,7 +2574,6 @@
         <w:t>make:model</w:t>
       </w:r>
       <w:proofErr w:type="spellEnd"/>
-      <w:proofErr w:type="gramEnd"/>
       <w:r>
         <w:rPr>
           <w:lang w:val="es-MX"/>
@@ -2926,7 +2798,6 @@
         <w:t xml:space="preserve"> </w:t>
       </w:r>
       <w:proofErr w:type="spellStart"/>
-      <w:proofErr w:type="gramStart"/>
       <w:r>
         <w:rPr>
           <w:lang w:val="es-MX"/>
@@ -2934,7 +2805,6 @@
         <w:t>make:migration</w:t>
       </w:r>
       <w:proofErr w:type="spellEnd"/>
-      <w:proofErr w:type="gramEnd"/>
       <w:r>
         <w:rPr>
           <w:lang w:val="es-MX"/>
@@ -3027,7 +2897,6 @@
         <w:t xml:space="preserve"> </w:t>
       </w:r>
       <w:proofErr w:type="spellStart"/>
-      <w:proofErr w:type="gramStart"/>
       <w:r>
         <w:rPr>
           <w:lang w:val="es-MX"/>
@@ -3035,7 +2904,6 @@
         <w:t>make:migration</w:t>
       </w:r>
       <w:proofErr w:type="spellEnd"/>
-      <w:proofErr w:type="gramEnd"/>
       <w:r>
         <w:rPr>
           <w:lang w:val="es-MX"/>
@@ -3128,7 +2996,6 @@
         <w:t xml:space="preserve"> </w:t>
       </w:r>
       <w:proofErr w:type="spellStart"/>
-      <w:proofErr w:type="gramStart"/>
       <w:r>
         <w:rPr>
           <w:lang w:val="es-MX"/>
@@ -3136,7 +3003,6 @@
         <w:t>make:model</w:t>
       </w:r>
       <w:proofErr w:type="spellEnd"/>
-      <w:proofErr w:type="gramEnd"/>
       <w:r>
         <w:rPr>
           <w:lang w:val="es-MX"/>
@@ -3406,14 +3272,7 @@
         <w:rPr>
           <w:lang w:val="es-MX"/>
         </w:rPr>
-        <w:t>&gt; $tramite = App</w:t>
-      </w:r>
-      <w:proofErr w:type="gramStart"/>
-      <w:r>
-        <w:rPr>
-          <w:lang w:val="es-MX"/>
-        </w:rPr>
-        <w:t>\</w:t>
+        <w:t>&gt; $tramite = App\</w:t>
       </w:r>
       <w:proofErr w:type="spellStart"/>
       <w:r>
@@ -3430,7 +3289,6 @@
         <w:t>\Tramite::</w:t>
       </w:r>
       <w:proofErr w:type="spellStart"/>
-      <w:proofErr w:type="gramEnd"/>
       <w:r>
         <w:rPr>
           <w:lang w:val="es-MX"/>
@@ -3510,44 +3368,50 @@
         <w:rPr>
           <w:lang w:val="es-MX"/>
         </w:rPr>
+        <w:t xml:space="preserve"> del .</w:t>
+      </w:r>
+      <w:proofErr w:type="spellStart"/>
+      <w:r>
+        <w:rPr>
+          <w:lang w:val="es-MX"/>
+        </w:rPr>
+        <w:t>env</w:t>
+      </w:r>
+      <w:proofErr w:type="spellEnd"/>
+    </w:p>
+    <w:p>
+      <w:pPr>
+        <w:rPr>
+          <w:lang w:val="es-MX"/>
+        </w:rPr>
+      </w:pPr>
+    </w:p>
+    <w:p>
+      <w:pPr>
+        <w:rPr>
+          <w:lang w:val="es-MX"/>
+        </w:rPr>
+      </w:pPr>
+      <w:proofErr w:type="spellStart"/>
+      <w:r>
+        <w:rPr>
+          <w:lang w:val="es-MX"/>
+        </w:rPr>
+        <w:t>php</w:t>
+      </w:r>
+      <w:proofErr w:type="spellEnd"/>
+      <w:r>
+        <w:rPr>
+          <w:lang w:val="es-MX"/>
+        </w:rPr>
         <w:t xml:space="preserve"> </w:t>
       </w:r>
-      <w:proofErr w:type="gramStart"/>
-      <w:r>
-        <w:rPr>
-          <w:lang w:val="es-MX"/>
-        </w:rPr>
-        <w:t>del .</w:t>
-      </w:r>
-      <w:proofErr w:type="spellStart"/>
-      <w:r>
-        <w:rPr>
-          <w:lang w:val="es-MX"/>
-        </w:rPr>
-        <w:t>env</w:t>
-      </w:r>
-      <w:proofErr w:type="spellEnd"/>
-      <w:proofErr w:type="gramEnd"/>
-    </w:p>
-    <w:p>
-      <w:pPr>
-        <w:rPr>
-          <w:lang w:val="es-MX"/>
-        </w:rPr>
-      </w:pPr>
-    </w:p>
-    <w:p>
-      <w:pPr>
-        <w:rPr>
-          <w:lang w:val="es-MX"/>
-        </w:rPr>
-      </w:pPr>
-      <w:proofErr w:type="spellStart"/>
-      <w:r>
-        <w:rPr>
-          <w:lang w:val="es-MX"/>
-        </w:rPr>
-        <w:t>php</w:t>
+      <w:proofErr w:type="spellStart"/>
+      <w:r>
+        <w:rPr>
+          <w:lang w:val="es-MX"/>
+        </w:rPr>
+        <w:t>artisan</w:t>
       </w:r>
       <w:proofErr w:type="spellEnd"/>
       <w:r>
@@ -3561,25 +3425,9 @@
         <w:rPr>
           <w:lang w:val="es-MX"/>
         </w:rPr>
-        <w:t>artisan</w:t>
-      </w:r>
-      <w:proofErr w:type="spellEnd"/>
-      <w:r>
-        <w:rPr>
-          <w:lang w:val="es-MX"/>
-        </w:rPr>
-        <w:t xml:space="preserve"> </w:t>
-      </w:r>
-      <w:proofErr w:type="spellStart"/>
-      <w:proofErr w:type="gramStart"/>
-      <w:r>
-        <w:rPr>
-          <w:lang w:val="es-MX"/>
-        </w:rPr>
         <w:t>make:mail</w:t>
       </w:r>
       <w:proofErr w:type="spellEnd"/>
-      <w:proofErr w:type="gramEnd"/>
       <w:r>
         <w:rPr>
           <w:lang w:val="es-MX"/>
@@ -3624,28 +3472,18 @@
           <w:lang w:val="es-MX"/>
         </w:rPr>
         <w:lastRenderedPageBreak/>
-        <w:t xml:space="preserve">1. configuración </w:t>
-      </w:r>
-      <w:proofErr w:type="gramStart"/>
+        <w:t>1. configuración del .</w:t>
+      </w:r>
+      <w:proofErr w:type="spellStart"/>
       <w:r>
         <w:rPr>
           <w:b/>
           <w:bCs/>
           <w:lang w:val="es-MX"/>
         </w:rPr>
-        <w:t>del .</w:t>
-      </w:r>
-      <w:proofErr w:type="spellStart"/>
-      <w:r>
-        <w:rPr>
-          <w:b/>
-          <w:bCs/>
-          <w:lang w:val="es-MX"/>
-        </w:rPr>
         <w:t>env</w:t>
       </w:r>
       <w:proofErr w:type="spellEnd"/>
-      <w:proofErr w:type="gramEnd"/>
     </w:p>
     <w:p>
       <w:r>
@@ -3760,12 +3598,10 @@
         <w:t xml:space="preserve"> </w:t>
       </w:r>
       <w:proofErr w:type="spellStart"/>
-      <w:proofErr w:type="gramStart"/>
       <w:r>
         <w:t>make:mail</w:t>
       </w:r>
       <w:proofErr w:type="spellEnd"/>
-      <w:proofErr w:type="gramEnd"/>
       <w:r>
         <w:t xml:space="preserve"> </w:t>
       </w:r>
@@ -4019,17 +3855,12 @@
         <w:t xml:space="preserve"> function </w:t>
       </w:r>
       <w:proofErr w:type="spellStart"/>
-      <w:proofErr w:type="gramStart"/>
       <w:r>
         <w:t>build</w:t>
       </w:r>
       <w:proofErr w:type="spellEnd"/>
       <w:r>
-        <w:t>(</w:t>
-      </w:r>
-      <w:proofErr w:type="gramEnd"/>
-      <w:r>
-        <w:t>)</w:t>
+        <w:t>()</w:t>
       </w:r>
     </w:p>
     <w:p>
@@ -4058,17 +3889,12 @@
         <w:t>-&gt;</w:t>
       </w:r>
       <w:proofErr w:type="spellStart"/>
-      <w:proofErr w:type="gramStart"/>
       <w:r>
         <w:t>subject</w:t>
       </w:r>
       <w:proofErr w:type="spellEnd"/>
       <w:r>
-        <w:t>(</w:t>
-      </w:r>
-      <w:proofErr w:type="gramEnd"/>
-      <w:r>
-        <w:t>'Nueva solicitud registrada')</w:t>
+        <w:t>('Nueva solicitud registrada')</w:t>
       </w:r>
     </w:p>
     <w:p>
@@ -4084,12 +3910,10 @@
         <w:t>('</w:t>
       </w:r>
       <w:proofErr w:type="spellStart"/>
-      <w:proofErr w:type="gramStart"/>
       <w:r>
         <w:t>emails.notificacion</w:t>
       </w:r>
       <w:proofErr w:type="spellEnd"/>
-      <w:proofErr w:type="gramEnd"/>
       <w:r>
         <w:t>');</w:t>
       </w:r>
@@ -4165,43 +3989,19 @@
     </w:p>
     <w:p>
       <w:r>
-        <w:t>&lt;p&gt;</w:t>
-      </w:r>
-      <w:proofErr w:type="gramStart"/>
-      <w:r>
-        <w:t>Hola,&lt;</w:t>
-      </w:r>
-      <w:proofErr w:type="gramEnd"/>
-      <w:r>
-        <w:t>/p&gt;</w:t>
+        <w:t>&lt;p&gt;Hola,&lt;/p&gt;</w:t>
       </w:r>
     </w:p>
     <w:p/>
     <w:p>
       <w:r>
-        <w:t>&lt;p</w:t>
-      </w:r>
-      <w:proofErr w:type="gramStart"/>
-      <w:r>
-        <w:t>&gt;{</w:t>
-      </w:r>
-      <w:proofErr w:type="gramEnd"/>
-      <w:r>
-        <w:t>{ $mensaje }}&lt;/p&gt;</w:t>
+        <w:t>&lt;p&gt;{{ $mensaje }}&lt;/p&gt;</w:t>
       </w:r>
     </w:p>
     <w:p/>
     <w:p>
       <w:r>
-        <w:t>&lt;p&gt;</w:t>
-      </w:r>
-      <w:proofErr w:type="gramStart"/>
-      <w:r>
-        <w:t>Saludos.&lt;</w:t>
-      </w:r>
-      <w:proofErr w:type="gramEnd"/>
-      <w:r>
-        <w:t>/p&gt;</w:t>
+        <w:t>&lt;p&gt;Saludos.&lt;/p&gt;</w:t>
       </w:r>
     </w:p>
     <w:p>
@@ -4347,7 +4147,6 @@
       <w:r>
         <w:t> </w:t>
       </w:r>
-      <w:proofErr w:type="gramStart"/>
       <w:r>
         <w:rPr>
           <w:i/>
@@ -4359,7 +4158,6 @@
         <w:t>::</w:t>
       </w:r>
       <w:proofErr w:type="spellStart"/>
-      <w:proofErr w:type="gramEnd"/>
       <w:r>
         <w:t>to</w:t>
       </w:r>
@@ -4373,17 +4171,12 @@
         <w:t>        -&gt;</w:t>
       </w:r>
       <w:proofErr w:type="spellStart"/>
-      <w:proofErr w:type="gramStart"/>
       <w:r>
         <w:t>send</w:t>
       </w:r>
       <w:proofErr w:type="spellEnd"/>
       <w:r>
-        <w:t>(</w:t>
-      </w:r>
-      <w:proofErr w:type="gramEnd"/>
-      <w:r>
-        <w:t xml:space="preserve">new </w:t>
+        <w:t xml:space="preserve">(new </w:t>
       </w:r>
       <w:proofErr w:type="spellStart"/>
       <w:r>
@@ -4505,7 +4298,6 @@
         <w:t xml:space="preserve"> </w:t>
       </w:r>
       <w:proofErr w:type="spellStart"/>
-      <w:proofErr w:type="gramStart"/>
       <w:r>
         <w:rPr>
           <w:b/>
@@ -4514,7 +4306,6 @@
         <w:t>make:mail</w:t>
       </w:r>
       <w:proofErr w:type="spellEnd"/>
-      <w:proofErr w:type="gramEnd"/>
       <w:r>
         <w:rPr>
           <w:b/>
@@ -4580,7 +4371,6 @@
         <w:t xml:space="preserve"> </w:t>
       </w:r>
       <w:proofErr w:type="spellStart"/>
-      <w:proofErr w:type="gramStart"/>
       <w:r>
         <w:rPr>
           <w:b/>
@@ -4589,7 +4379,6 @@
         <w:t>make:mail</w:t>
       </w:r>
       <w:proofErr w:type="spellEnd"/>
-      <w:proofErr w:type="gramEnd"/>
       <w:r>
         <w:rPr>
           <w:b/>
@@ -4964,7 +4753,6 @@
         <w:t xml:space="preserve">1. Añadir el Método </w:t>
       </w:r>
       <w:proofErr w:type="spellStart"/>
-      <w:proofErr w:type="gramStart"/>
       <w:r>
         <w:rPr>
           <w:b/>
@@ -4978,620 +4766,540 @@
           <w:b/>
           <w:bCs/>
         </w:rPr>
+        <w:t>() (La lógica de validación)</w:t>
+      </w:r>
+    </w:p>
+    <w:p>
+      <w:r>
+        <w:t xml:space="preserve">Agrega el siguiente método privado al final de tu clase </w:t>
+      </w:r>
+      <w:proofErr w:type="spellStart"/>
+      <w:r>
+        <w:t>SolicitudForm</w:t>
+      </w:r>
+      <w:proofErr w:type="spellEnd"/>
+      <w:r>
+        <w:t xml:space="preserve"> (después de </w:t>
+      </w:r>
+      <w:proofErr w:type="spellStart"/>
+      <w:r>
+        <w:t>resetFormulario</w:t>
+      </w:r>
+      <w:proofErr w:type="spellEnd"/>
+      <w:r>
+        <w:t>()):</w:t>
+      </w:r>
+    </w:p>
+    <w:p>
+      <w:r>
+        <w:t>PHP</w:t>
+      </w:r>
+    </w:p>
+    <w:p>
+      <w:r>
+        <w:t xml:space="preserve">    /**</w:t>
+      </w:r>
+    </w:p>
+    <w:p>
+      <w:r>
+        <w:t xml:space="preserve">     * Lógica de validación del CUI/DPI de Guatemala.</w:t>
+      </w:r>
+    </w:p>
+    <w:p>
+      <w:r>
+        <w:t xml:space="preserve">     * Basado en el algoritmo de la función </w:t>
+      </w:r>
+      <w:proofErr w:type="spellStart"/>
+      <w:r>
+        <w:t>cuiIsValidPHP</w:t>
+      </w:r>
+      <w:proofErr w:type="spellEnd"/>
+      <w:r>
+        <w:t xml:space="preserve"> proporcionada.</w:t>
+      </w:r>
+    </w:p>
+    <w:p>
+      <w:r>
+        <w:t xml:space="preserve">     */</w:t>
+      </w:r>
+    </w:p>
+    <w:p>
+      <w:r>
+        <w:t xml:space="preserve">    </w:t>
+      </w:r>
+      <w:proofErr w:type="spellStart"/>
+      <w:r>
+        <w:t>private</w:t>
+      </w:r>
+      <w:proofErr w:type="spellEnd"/>
+      <w:r>
+        <w:t xml:space="preserve"> </w:t>
+      </w:r>
+      <w:proofErr w:type="spellStart"/>
+      <w:r>
+        <w:t>function</w:t>
+      </w:r>
+      <w:proofErr w:type="spellEnd"/>
+      <w:r>
+        <w:t xml:space="preserve"> </w:t>
+      </w:r>
+      <w:proofErr w:type="spellStart"/>
+      <w:r>
+        <w:t>cuiEsValido</w:t>
+      </w:r>
+      <w:proofErr w:type="spellEnd"/>
+      <w:r>
         <w:t>(</w:t>
       </w:r>
-      <w:proofErr w:type="gramEnd"/>
-      <w:r>
+      <w:proofErr w:type="spellStart"/>
+      <w:r>
+        <w:t>string</w:t>
+      </w:r>
+      <w:proofErr w:type="spellEnd"/>
+      <w:r>
+        <w:t xml:space="preserve"> $cui): </w:t>
+      </w:r>
+      <w:proofErr w:type="spellStart"/>
+      <w:r>
+        <w:t>bool</w:t>
+      </w:r>
+      <w:proofErr w:type="spellEnd"/>
+    </w:p>
+    <w:p>
+      <w:r>
+        <w:t xml:space="preserve">    {</w:t>
+      </w:r>
+    </w:p>
+    <w:p>
+      <w:r>
+        <w:t xml:space="preserve">        // 1. Validar formato inicial (opcional: quitar espacios o guiones)</w:t>
+      </w:r>
+    </w:p>
+    <w:p>
+      <w:r>
+        <w:t xml:space="preserve">        // Ya que en el </w:t>
+      </w:r>
+      <w:proofErr w:type="spellStart"/>
+      <w:r>
+        <w:t>frontend</w:t>
+      </w:r>
+      <w:proofErr w:type="spellEnd"/>
+      <w:r>
+        <w:t xml:space="preserve"> se limpia a solo números, aquí nos aseguramos de 13 dígitos.</w:t>
+      </w:r>
+    </w:p>
+    <w:p>
+      <w:r>
+        <w:t xml:space="preserve">        $cui = </w:t>
+      </w:r>
+      <w:proofErr w:type="spellStart"/>
+      <w:r>
+        <w:t>preg_replace</w:t>
+      </w:r>
+      <w:proofErr w:type="spellEnd"/>
+      <w:r>
+        <w:t>('/[^0-9]/', '', $cui);</w:t>
+      </w:r>
+    </w:p>
+    <w:p/>
+    <w:p>
+      <w:r>
+        <w:t xml:space="preserve">        </w:t>
+      </w:r>
+      <w:proofErr w:type="spellStart"/>
+      <w:r>
+        <w:t>if</w:t>
+      </w:r>
+      <w:proofErr w:type="spellEnd"/>
+      <w:r>
+        <w:t xml:space="preserve"> (</w:t>
+      </w:r>
+      <w:proofErr w:type="spellStart"/>
+      <w:r>
+        <w:t>strlen</w:t>
+      </w:r>
+      <w:proofErr w:type="spellEnd"/>
+      <w:r>
+        <w:t>($cui) !== 13) {</w:t>
+      </w:r>
+    </w:p>
+    <w:p>
+      <w:r>
+        <w:t xml:space="preserve">            </w:t>
+      </w:r>
+      <w:proofErr w:type="spellStart"/>
+      <w:r>
+        <w:t>return</w:t>
+      </w:r>
+      <w:proofErr w:type="spellEnd"/>
+      <w:r>
+        <w:t xml:space="preserve"> false;</w:t>
+      </w:r>
+    </w:p>
+    <w:p>
+      <w:r>
+        <w:t xml:space="preserve">        }</w:t>
+      </w:r>
+    </w:p>
+    <w:p/>
+    <w:p>
+      <w:r>
+        <w:t xml:space="preserve">        // 2. Extraer partes</w:t>
+      </w:r>
+    </w:p>
+    <w:p>
+      <w:r>
+        <w:lastRenderedPageBreak/>
+        <w:t xml:space="preserve">        $numero      = </w:t>
+      </w:r>
+      <w:proofErr w:type="spellStart"/>
+      <w:r>
+        <w:t>substr</w:t>
+      </w:r>
+      <w:proofErr w:type="spellEnd"/>
+      <w:r>
+        <w:t>($cui, 0, 8);</w:t>
+      </w:r>
+    </w:p>
+    <w:p>
+      <w:r>
+        <w:t xml:space="preserve">        $verificador = (</w:t>
+      </w:r>
+      <w:proofErr w:type="spellStart"/>
+      <w:r>
+        <w:t>int</w:t>
+      </w:r>
+      <w:proofErr w:type="spellEnd"/>
+      <w:r>
+        <w:t>)</w:t>
+      </w:r>
+      <w:proofErr w:type="spellStart"/>
+      <w:r>
+        <w:t>substr</w:t>
+      </w:r>
+      <w:proofErr w:type="spellEnd"/>
+      <w:r>
+        <w:t>($cui, 8, 1);</w:t>
+      </w:r>
+    </w:p>
+    <w:p>
+      <w:r>
+        <w:t xml:space="preserve">        $</w:t>
+      </w:r>
+      <w:proofErr w:type="spellStart"/>
+      <w:r>
+        <w:t>depto</w:t>
+      </w:r>
+      <w:proofErr w:type="spellEnd"/>
+      <w:r>
+        <w:t xml:space="preserve">       = (</w:t>
+      </w:r>
+      <w:proofErr w:type="spellStart"/>
+      <w:r>
+        <w:t>int</w:t>
+      </w:r>
+      <w:proofErr w:type="spellEnd"/>
+      <w:r>
+        <w:t>)</w:t>
+      </w:r>
+      <w:proofErr w:type="spellStart"/>
+      <w:r>
+        <w:t>substr</w:t>
+      </w:r>
+      <w:proofErr w:type="spellEnd"/>
+      <w:r>
+        <w:t>($cui, 9, 2);</w:t>
+      </w:r>
+    </w:p>
+    <w:p>
+      <w:r>
+        <w:t xml:space="preserve">        $muni        = (</w:t>
+      </w:r>
+      <w:proofErr w:type="spellStart"/>
+      <w:r>
+        <w:t>int</w:t>
+      </w:r>
+      <w:proofErr w:type="spellEnd"/>
+      <w:r>
+        <w:t>)</w:t>
+      </w:r>
+      <w:proofErr w:type="spellStart"/>
+      <w:r>
+        <w:t>substr</w:t>
+      </w:r>
+      <w:proofErr w:type="spellEnd"/>
+      <w:r>
+        <w:t>($cui, 11, 2);</w:t>
+      </w:r>
+    </w:p>
+    <w:p/>
+    <w:p>
+      <w:r>
+        <w:t xml:space="preserve">        // 3. Validación de códigos de departamento y municipio</w:t>
+      </w:r>
+    </w:p>
+    <w:p>
+      <w:r>
+        <w:t xml:space="preserve">        // Array de municipios por departamento (índice 0 = </w:t>
+      </w:r>
+      <w:proofErr w:type="spellStart"/>
+      <w:r>
+        <w:t>depto</w:t>
+      </w:r>
+      <w:proofErr w:type="spellEnd"/>
+      <w:r>
+        <w:t xml:space="preserve"> 1, índice 21 = </w:t>
+      </w:r>
+      <w:proofErr w:type="spellStart"/>
+      <w:r>
+        <w:t>depto</w:t>
+      </w:r>
+      <w:proofErr w:type="spellEnd"/>
+      <w:r>
+        <w:t xml:space="preserve"> 22)</w:t>
+      </w:r>
+    </w:p>
+    <w:p>
+      <w:r>
+        <w:t xml:space="preserve">        // El array original que proporcionaste es: [17,8,16,16,13,14,19,8,24,21,9,30,32,21,8,17,14,5,11,11,7,17]</w:t>
+      </w:r>
+    </w:p>
+    <w:p>
+      <w:r>
+        <w:t xml:space="preserve">        $</w:t>
+      </w:r>
+      <w:proofErr w:type="spellStart"/>
+      <w:r>
+        <w:t>munisPorDepto</w:t>
+      </w:r>
+      <w:proofErr w:type="spellEnd"/>
+      <w:r>
+        <w:t xml:space="preserve"> = [17, 8, 16, 16, 13, 14, 19, 8, 24, 21, 9, 30, 32, 21, 8, 17, 14, 5, 11, 11, 7, 17];</w:t>
+      </w:r>
+    </w:p>
+    <w:p>
+      <w:r>
+        <w:t xml:space="preserve">        </w:t>
+      </w:r>
+    </w:p>
+    <w:p>
+      <w:r>
+        <w:t xml:space="preserve">        </w:t>
+      </w:r>
+      <w:proofErr w:type="spellStart"/>
+      <w:r>
+        <w:t>if</w:t>
+      </w:r>
+      <w:proofErr w:type="spellEnd"/>
+      <w:r>
+        <w:t xml:space="preserve"> ($</w:t>
+      </w:r>
+      <w:proofErr w:type="spellStart"/>
+      <w:r>
+        <w:t>depto</w:t>
+      </w:r>
+      <w:proofErr w:type="spellEnd"/>
+      <w:r>
+        <w:t xml:space="preserve"> &lt; 1 || $</w:t>
+      </w:r>
+      <w:proofErr w:type="spellStart"/>
+      <w:r>
+        <w:t>depto</w:t>
+      </w:r>
+      <w:proofErr w:type="spellEnd"/>
+      <w:r>
+        <w:t xml:space="preserve"> &gt; </w:t>
+      </w:r>
+      <w:proofErr w:type="spellStart"/>
+      <w:r>
+        <w:t>count</w:t>
+      </w:r>
+      <w:proofErr w:type="spellEnd"/>
+      <w:r>
+        <w:t>($</w:t>
+      </w:r>
+      <w:proofErr w:type="spellStart"/>
+      <w:r>
+        <w:t>munisPorDepto</w:t>
+      </w:r>
+      <w:proofErr w:type="spellEnd"/>
+      <w:r>
+        <w:t>) || $muni &lt; 1 || $muni &gt; $</w:t>
+      </w:r>
+      <w:proofErr w:type="spellStart"/>
+      <w:r>
+        <w:t>munisPorDepto</w:t>
+      </w:r>
+      <w:proofErr w:type="spellEnd"/>
+      <w:r>
+        <w:t>[$</w:t>
+      </w:r>
+      <w:proofErr w:type="spellStart"/>
+      <w:r>
+        <w:t>depto</w:t>
+      </w:r>
+      <w:proofErr w:type="spellEnd"/>
+      <w:r>
+        <w:t xml:space="preserve"> - 1]) {</w:t>
+      </w:r>
+    </w:p>
+    <w:p>
+      <w:r>
+        <w:t xml:space="preserve">            </w:t>
+      </w:r>
+      <w:proofErr w:type="spellStart"/>
+      <w:r>
+        <w:t>return</w:t>
+      </w:r>
+      <w:proofErr w:type="spellEnd"/>
+      <w:r>
+        <w:t xml:space="preserve"> false;</w:t>
+      </w:r>
+    </w:p>
+    <w:p>
+      <w:r>
+        <w:t xml:space="preserve">        }</w:t>
+      </w:r>
+    </w:p>
+    <w:p/>
+    <w:p>
+      <w:r>
+        <w:t xml:space="preserve">        // 4. Validación del dígito verificador (Módulo 11)</w:t>
+      </w:r>
+    </w:p>
+    <w:p>
+      <w:r>
+        <w:t xml:space="preserve">        $total = 0;</w:t>
+      </w:r>
+    </w:p>
+    <w:p>
+      <w:r>
+        <w:t xml:space="preserve">        </w:t>
+      </w:r>
+      <w:proofErr w:type="spellStart"/>
+      <w:r>
+        <w:t>for</w:t>
+      </w:r>
+      <w:proofErr w:type="spellEnd"/>
+      <w:r>
+        <w:t xml:space="preserve"> ($i = 0; $i &lt; 8; $i++) {</w:t>
+      </w:r>
+    </w:p>
+    <w:p>
+      <w:r>
+        <w:t xml:space="preserve">            $</w:t>
+      </w:r>
+      <w:proofErr w:type="spellStart"/>
+      <w:r>
+        <w:t>dig</w:t>
+      </w:r>
+      <w:proofErr w:type="spellEnd"/>
+      <w:r>
+        <w:t xml:space="preserve"> = (</w:t>
+      </w:r>
+      <w:proofErr w:type="spellStart"/>
+      <w:r>
+        <w:t>int</w:t>
+      </w:r>
+      <w:proofErr w:type="spellEnd"/>
+      <w:r>
+        <w:t>)$numero[$i];</w:t>
+      </w:r>
+    </w:p>
+    <w:p>
+      <w:r>
+        <w:t xml:space="preserve">            $total += $</w:t>
+      </w:r>
+      <w:proofErr w:type="spellStart"/>
+      <w:r>
+        <w:t>dig</w:t>
+      </w:r>
+      <w:proofErr w:type="spellEnd"/>
+      <w:r>
+        <w:t xml:space="preserve"> * ($i + 2); // Multiplicadores: 2, 3, 4, 5, 6, 7, 8, 9</w:t>
+      </w:r>
+    </w:p>
+    <w:p>
+      <w:r>
+        <w:t xml:space="preserve">        }</w:t>
+      </w:r>
+    </w:p>
+    <w:p>
+      <w:r>
+        <w:t xml:space="preserve">        </w:t>
+      </w:r>
+    </w:p>
+    <w:p>
+      <w:r>
+        <w:t xml:space="preserve">        $</w:t>
+      </w:r>
+      <w:proofErr w:type="spellStart"/>
+      <w:r>
+        <w:t>digitoCalculado</w:t>
+      </w:r>
+      <w:proofErr w:type="spellEnd"/>
+      <w:r>
+        <w:t xml:space="preserve"> = $total % 11;</w:t>
+      </w:r>
+    </w:p>
+    <w:p>
+      <w:r>
+        <w:t xml:space="preserve">        </w:t>
+      </w:r>
+    </w:p>
+    <w:p>
+      <w:r>
+        <w:t xml:space="preserve">        </w:t>
+      </w:r>
+      <w:proofErr w:type="spellStart"/>
+      <w:r>
+        <w:t>return</w:t>
+      </w:r>
+      <w:proofErr w:type="spellEnd"/>
+      <w:r>
+        <w:t xml:space="preserve"> $</w:t>
+      </w:r>
+      <w:proofErr w:type="spellStart"/>
+      <w:r>
+        <w:t>digitoCalculado</w:t>
+      </w:r>
+      <w:proofErr w:type="spellEnd"/>
+      <w:r>
+        <w:t xml:space="preserve"> === $verificador;</w:t>
+      </w:r>
+    </w:p>
+    <w:p>
+      <w:r>
+        <w:lastRenderedPageBreak/>
+        <w:t xml:space="preserve">    }</w:t>
+      </w:r>
+    </w:p>
+    <w:p>
+      <w:pPr>
         <w:rPr>
           <w:b/>
           <w:bCs/>
         </w:rPr>
-        <w:t>) (La lógica de validación)</w:t>
-      </w:r>
-    </w:p>
-    <w:p>
-      <w:r>
-        <w:t xml:space="preserve">Agrega el siguiente método privado al final de tu clase </w:t>
-      </w:r>
-      <w:proofErr w:type="spellStart"/>
-      <w:r>
-        <w:t>SolicitudForm</w:t>
-      </w:r>
-      <w:proofErr w:type="spellEnd"/>
-      <w:r>
-        <w:t xml:space="preserve"> (después de </w:t>
-      </w:r>
-      <w:proofErr w:type="spellStart"/>
-      <w:proofErr w:type="gramStart"/>
-      <w:r>
-        <w:t>resetFormulario</w:t>
-      </w:r>
-      <w:proofErr w:type="spellEnd"/>
-      <w:r>
-        <w:t>(</w:t>
-      </w:r>
-      <w:proofErr w:type="gramEnd"/>
-      <w:r>
-        <w:t>)):</w:t>
-      </w:r>
-    </w:p>
-    <w:p>
-      <w:r>
-        <w:t>PHP</w:t>
-      </w:r>
-    </w:p>
-    <w:p>
-      <w:r>
-        <w:t xml:space="preserve">    /**</w:t>
-      </w:r>
-    </w:p>
-    <w:p>
-      <w:r>
-        <w:t xml:space="preserve">     * Lógica de validación del CUI/DPI de Guatemala.</w:t>
-      </w:r>
-    </w:p>
-    <w:p>
-      <w:r>
-        <w:t xml:space="preserve">     * Basado en el algoritmo de la función </w:t>
-      </w:r>
-      <w:proofErr w:type="spellStart"/>
-      <w:r>
-        <w:t>cuiIsValidPHP</w:t>
-      </w:r>
-      <w:proofErr w:type="spellEnd"/>
-      <w:r>
-        <w:t xml:space="preserve"> proporcionada.</w:t>
-      </w:r>
-    </w:p>
-    <w:p>
-      <w:r>
-        <w:t xml:space="preserve">     */</w:t>
-      </w:r>
-    </w:p>
-    <w:p>
-      <w:r>
-        <w:t xml:space="preserve">    </w:t>
-      </w:r>
-      <w:proofErr w:type="spellStart"/>
-      <w:r>
-        <w:t>private</w:t>
-      </w:r>
-      <w:proofErr w:type="spellEnd"/>
-      <w:r>
-        <w:t xml:space="preserve"> </w:t>
-      </w:r>
-      <w:proofErr w:type="spellStart"/>
-      <w:r>
-        <w:t>function</w:t>
-      </w:r>
-      <w:proofErr w:type="spellEnd"/>
-      <w:r>
-        <w:t xml:space="preserve"> </w:t>
-      </w:r>
-      <w:proofErr w:type="spellStart"/>
-      <w:proofErr w:type="gramStart"/>
-      <w:r>
-        <w:t>cuiEsValido</w:t>
-      </w:r>
-      <w:proofErr w:type="spellEnd"/>
-      <w:r>
-        <w:t>(</w:t>
-      </w:r>
-      <w:proofErr w:type="spellStart"/>
-      <w:proofErr w:type="gramEnd"/>
-      <w:r>
-        <w:t>string</w:t>
-      </w:r>
-      <w:proofErr w:type="spellEnd"/>
-      <w:r>
-        <w:t xml:space="preserve"> $cui): </w:t>
-      </w:r>
-      <w:proofErr w:type="spellStart"/>
-      <w:r>
-        <w:t>bool</w:t>
-      </w:r>
-      <w:proofErr w:type="spellEnd"/>
-    </w:p>
-    <w:p>
-      <w:r>
-        <w:t xml:space="preserve">    {</w:t>
-      </w:r>
-    </w:p>
-    <w:p>
-      <w:r>
-        <w:t xml:space="preserve">        // 1. Validar formato inicial (opcional: quitar espacios o guiones)</w:t>
-      </w:r>
-    </w:p>
-    <w:p>
-      <w:r>
-        <w:t xml:space="preserve">        // Ya que en el </w:t>
-      </w:r>
-      <w:proofErr w:type="spellStart"/>
-      <w:r>
-        <w:t>frontend</w:t>
-      </w:r>
-      <w:proofErr w:type="spellEnd"/>
-      <w:r>
-        <w:t xml:space="preserve"> se limpia a solo números, aquí nos aseguramos de 13 dígitos.</w:t>
-      </w:r>
-    </w:p>
-    <w:p>
-      <w:r>
-        <w:t xml:space="preserve">        $cui = </w:t>
-      </w:r>
-      <w:proofErr w:type="spellStart"/>
-      <w:r>
-        <w:t>preg_</w:t>
-      </w:r>
-      <w:proofErr w:type="gramStart"/>
-      <w:r>
-        <w:t>replace</w:t>
-      </w:r>
-      <w:proofErr w:type="spellEnd"/>
-      <w:r>
-        <w:t>(</w:t>
-      </w:r>
-      <w:proofErr w:type="gramEnd"/>
-      <w:r>
-        <w:t>'/[^0-9]/', '', $cui);</w:t>
-      </w:r>
-    </w:p>
-    <w:p/>
-    <w:p>
-      <w:r>
-        <w:t xml:space="preserve">        </w:t>
-      </w:r>
-      <w:proofErr w:type="spellStart"/>
-      <w:r>
-        <w:t>if</w:t>
-      </w:r>
-      <w:proofErr w:type="spellEnd"/>
-      <w:r>
-        <w:t xml:space="preserve"> (</w:t>
-      </w:r>
-      <w:proofErr w:type="spellStart"/>
-      <w:r>
-        <w:t>strlen</w:t>
-      </w:r>
-      <w:proofErr w:type="spellEnd"/>
-      <w:r>
-        <w:t>($cui</w:t>
-      </w:r>
-      <w:proofErr w:type="gramStart"/>
-      <w:r>
-        <w:t>) !</w:t>
-      </w:r>
-      <w:proofErr w:type="gramEnd"/>
-      <w:r>
-        <w:t>== 13) {</w:t>
-      </w:r>
-    </w:p>
-    <w:p>
-      <w:r>
-        <w:t xml:space="preserve">            </w:t>
-      </w:r>
-      <w:proofErr w:type="spellStart"/>
-      <w:r>
-        <w:t>return</w:t>
-      </w:r>
-      <w:proofErr w:type="spellEnd"/>
-      <w:r>
-        <w:t xml:space="preserve"> false;</w:t>
-      </w:r>
-    </w:p>
-    <w:p>
-      <w:r>
-        <w:t xml:space="preserve">        }</w:t>
-      </w:r>
-    </w:p>
-    <w:p/>
-    <w:p>
-      <w:r>
-        <w:t xml:space="preserve">        // 2. Extraer partes</w:t>
-      </w:r>
-    </w:p>
-    <w:p>
-      <w:r>
-        <w:lastRenderedPageBreak/>
-        <w:t xml:space="preserve">        $numero      = </w:t>
-      </w:r>
-      <w:proofErr w:type="spellStart"/>
-      <w:proofErr w:type="gramStart"/>
-      <w:r>
-        <w:t>substr</w:t>
-      </w:r>
-      <w:proofErr w:type="spellEnd"/>
-      <w:r>
-        <w:t>(</w:t>
-      </w:r>
-      <w:proofErr w:type="gramEnd"/>
-      <w:r>
-        <w:t>$cui, 0, 8);</w:t>
-      </w:r>
-    </w:p>
-    <w:p>
-      <w:r>
-        <w:t xml:space="preserve">        $verificador = (</w:t>
-      </w:r>
-      <w:proofErr w:type="spellStart"/>
-      <w:r>
-        <w:t>int</w:t>
-      </w:r>
-      <w:proofErr w:type="spellEnd"/>
-      <w:r>
-        <w:t>)</w:t>
-      </w:r>
-      <w:proofErr w:type="spellStart"/>
-      <w:proofErr w:type="gramStart"/>
-      <w:r>
-        <w:t>substr</w:t>
-      </w:r>
-      <w:proofErr w:type="spellEnd"/>
-      <w:r>
-        <w:t>(</w:t>
-      </w:r>
-      <w:proofErr w:type="gramEnd"/>
-      <w:r>
-        <w:t>$cui, 8, 1);</w:t>
-      </w:r>
-    </w:p>
-    <w:p>
-      <w:r>
-        <w:t xml:space="preserve">        $</w:t>
-      </w:r>
-      <w:proofErr w:type="spellStart"/>
-      <w:r>
-        <w:t>depto</w:t>
-      </w:r>
-      <w:proofErr w:type="spellEnd"/>
-      <w:r>
-        <w:t xml:space="preserve">       = (</w:t>
-      </w:r>
-      <w:proofErr w:type="spellStart"/>
-      <w:r>
-        <w:t>int</w:t>
-      </w:r>
-      <w:proofErr w:type="spellEnd"/>
-      <w:r>
-        <w:t>)</w:t>
-      </w:r>
-      <w:proofErr w:type="spellStart"/>
-      <w:proofErr w:type="gramStart"/>
-      <w:r>
-        <w:t>substr</w:t>
-      </w:r>
-      <w:proofErr w:type="spellEnd"/>
-      <w:r>
-        <w:t>(</w:t>
-      </w:r>
-      <w:proofErr w:type="gramEnd"/>
-      <w:r>
-        <w:t>$cui, 9, 2);</w:t>
-      </w:r>
-    </w:p>
-    <w:p>
-      <w:r>
-        <w:t xml:space="preserve">        $muni        = (</w:t>
-      </w:r>
-      <w:proofErr w:type="spellStart"/>
-      <w:r>
-        <w:t>int</w:t>
-      </w:r>
-      <w:proofErr w:type="spellEnd"/>
-      <w:r>
-        <w:t>)</w:t>
-      </w:r>
-      <w:proofErr w:type="spellStart"/>
-      <w:proofErr w:type="gramStart"/>
-      <w:r>
-        <w:t>substr</w:t>
-      </w:r>
-      <w:proofErr w:type="spellEnd"/>
-      <w:r>
-        <w:t>(</w:t>
-      </w:r>
-      <w:proofErr w:type="gramEnd"/>
-      <w:r>
-        <w:t>$cui, 11, 2);</w:t>
-      </w:r>
-    </w:p>
-    <w:p/>
-    <w:p>
-      <w:r>
-        <w:t xml:space="preserve">        // 3. Validación de códigos de departamento y municipio</w:t>
-      </w:r>
-    </w:p>
-    <w:p>
-      <w:r>
-        <w:t xml:space="preserve">        // Array de municipios por departamento (índice 0 = </w:t>
-      </w:r>
-      <w:proofErr w:type="spellStart"/>
-      <w:r>
-        <w:t>depto</w:t>
-      </w:r>
-      <w:proofErr w:type="spellEnd"/>
-      <w:r>
-        <w:t xml:space="preserve"> 1, índice 21 = </w:t>
-      </w:r>
-      <w:proofErr w:type="spellStart"/>
-      <w:r>
-        <w:t>depto</w:t>
-      </w:r>
-      <w:proofErr w:type="spellEnd"/>
-      <w:r>
-        <w:t xml:space="preserve"> 22)</w:t>
-      </w:r>
-    </w:p>
-    <w:p>
-      <w:r>
-        <w:t xml:space="preserve">        // El array original que proporcionaste es: [17,8,16,16,13,14,19,8,24,21,9,30,32,21,8,17,14,5,11,11,7,17]</w:t>
-      </w:r>
-    </w:p>
-    <w:p>
-      <w:r>
-        <w:t xml:space="preserve">        $</w:t>
-      </w:r>
-      <w:proofErr w:type="spellStart"/>
-      <w:r>
-        <w:t>munisPorDepto</w:t>
-      </w:r>
-      <w:proofErr w:type="spellEnd"/>
-      <w:r>
-        <w:t xml:space="preserve"> = [17, 8, 16, 16, 13, 14, 19, 8, 24, 21, 9, 30, 32, 21, 8, 17, 14, 5, 11, 11, 7, 17];</w:t>
-      </w:r>
-    </w:p>
-    <w:p>
-      <w:r>
-        <w:t xml:space="preserve">        </w:t>
-      </w:r>
-    </w:p>
-    <w:p>
-      <w:r>
-        <w:t xml:space="preserve">        </w:t>
-      </w:r>
-      <w:proofErr w:type="spellStart"/>
-      <w:r>
-        <w:t>if</w:t>
-      </w:r>
-      <w:proofErr w:type="spellEnd"/>
-      <w:r>
-        <w:t xml:space="preserve"> ($</w:t>
-      </w:r>
-      <w:proofErr w:type="spellStart"/>
-      <w:r>
-        <w:t>depto</w:t>
-      </w:r>
-      <w:proofErr w:type="spellEnd"/>
-      <w:r>
-        <w:t xml:space="preserve"> &lt; 1 || $</w:t>
-      </w:r>
-      <w:proofErr w:type="spellStart"/>
-      <w:r>
-        <w:t>depto</w:t>
-      </w:r>
-      <w:proofErr w:type="spellEnd"/>
-      <w:r>
-        <w:t xml:space="preserve"> &gt; </w:t>
-      </w:r>
-      <w:proofErr w:type="spellStart"/>
-      <w:r>
-        <w:t>count</w:t>
-      </w:r>
-      <w:proofErr w:type="spellEnd"/>
-      <w:r>
-        <w:t>($</w:t>
-      </w:r>
-      <w:proofErr w:type="spellStart"/>
-      <w:r>
-        <w:t>munisPorDepto</w:t>
-      </w:r>
-      <w:proofErr w:type="spellEnd"/>
-      <w:r>
-        <w:t>) || $muni &lt; 1 || $muni &gt; $</w:t>
-      </w:r>
-      <w:proofErr w:type="spellStart"/>
-      <w:proofErr w:type="gramStart"/>
-      <w:r>
-        <w:t>munisPorDepto</w:t>
-      </w:r>
-      <w:proofErr w:type="spellEnd"/>
-      <w:r>
-        <w:t>[</w:t>
-      </w:r>
-      <w:proofErr w:type="gramEnd"/>
-      <w:r>
-        <w:t>$</w:t>
-      </w:r>
-      <w:proofErr w:type="spellStart"/>
-      <w:r>
-        <w:t>depto</w:t>
-      </w:r>
-      <w:proofErr w:type="spellEnd"/>
-      <w:r>
-        <w:t xml:space="preserve"> - 1]) {</w:t>
-      </w:r>
-    </w:p>
-    <w:p>
-      <w:r>
-        <w:t xml:space="preserve">            </w:t>
-      </w:r>
-      <w:proofErr w:type="spellStart"/>
-      <w:r>
-        <w:t>return</w:t>
-      </w:r>
-      <w:proofErr w:type="spellEnd"/>
-      <w:r>
-        <w:t xml:space="preserve"> false;</w:t>
-      </w:r>
-    </w:p>
-    <w:p>
-      <w:r>
-        <w:t xml:space="preserve">        }</w:t>
-      </w:r>
-    </w:p>
-    <w:p/>
-    <w:p>
-      <w:r>
-        <w:t xml:space="preserve">        // 4. Validación del dígito verificador (Módulo 11)</w:t>
-      </w:r>
-    </w:p>
-    <w:p>
-      <w:r>
-        <w:t xml:space="preserve">        $total = 0;</w:t>
-      </w:r>
-    </w:p>
-    <w:p>
-      <w:r>
-        <w:t xml:space="preserve">        </w:t>
-      </w:r>
-      <w:proofErr w:type="spellStart"/>
-      <w:r>
-        <w:t>for</w:t>
-      </w:r>
-      <w:proofErr w:type="spellEnd"/>
-      <w:r>
-        <w:t xml:space="preserve"> ($i = 0; $i &lt; 8; $i++) {</w:t>
-      </w:r>
-    </w:p>
-    <w:p>
-      <w:r>
-        <w:t xml:space="preserve">            $</w:t>
-      </w:r>
-      <w:proofErr w:type="spellStart"/>
-      <w:r>
-        <w:t>dig</w:t>
-      </w:r>
-      <w:proofErr w:type="spellEnd"/>
-      <w:r>
-        <w:t xml:space="preserve"> = (</w:t>
-      </w:r>
-      <w:proofErr w:type="spellStart"/>
-      <w:r>
-        <w:t>int</w:t>
-      </w:r>
-      <w:proofErr w:type="spellEnd"/>
-      <w:r>
-        <w:t>)$numero[$i];</w:t>
-      </w:r>
-    </w:p>
-    <w:p>
-      <w:r>
-        <w:t xml:space="preserve">            $total += $</w:t>
-      </w:r>
-      <w:proofErr w:type="spellStart"/>
-      <w:r>
-        <w:t>dig</w:t>
-      </w:r>
-      <w:proofErr w:type="spellEnd"/>
-      <w:r>
-        <w:t xml:space="preserve"> * ($i + 2); // Multiplicadores: 2, 3, 4, 5, 6, 7, 8, 9</w:t>
-      </w:r>
-    </w:p>
-    <w:p>
-      <w:r>
-        <w:t xml:space="preserve">        }</w:t>
-      </w:r>
-    </w:p>
-    <w:p>
-      <w:r>
-        <w:t xml:space="preserve">        </w:t>
-      </w:r>
-    </w:p>
-    <w:p>
-      <w:r>
-        <w:t xml:space="preserve">        $</w:t>
-      </w:r>
-      <w:proofErr w:type="spellStart"/>
-      <w:r>
-        <w:t>digitoCalculado</w:t>
-      </w:r>
-      <w:proofErr w:type="spellEnd"/>
-      <w:r>
-        <w:t xml:space="preserve"> = $total % 11;</w:t>
-      </w:r>
-    </w:p>
-    <w:p>
-      <w:r>
-        <w:t xml:space="preserve">        </w:t>
-      </w:r>
-    </w:p>
-    <w:p>
-      <w:r>
-        <w:t xml:space="preserve">        </w:t>
-      </w:r>
-      <w:proofErr w:type="spellStart"/>
-      <w:r>
-        <w:t>return</w:t>
-      </w:r>
-      <w:proofErr w:type="spellEnd"/>
-      <w:r>
-        <w:t xml:space="preserve"> $</w:t>
-      </w:r>
-      <w:proofErr w:type="spellStart"/>
-      <w:r>
-        <w:t>digitoCalculado</w:t>
-      </w:r>
-      <w:proofErr w:type="spellEnd"/>
-      <w:r>
-        <w:t xml:space="preserve"> === $verificador;</w:t>
-      </w:r>
-    </w:p>
-    <w:p>
-      <w:r>
-        <w:lastRenderedPageBreak/>
-        <w:t xml:space="preserve">    }</w:t>
-      </w:r>
-    </w:p>
-    <w:p>
-      <w:pPr>
+      </w:pPr>
+      <w:r>
         <w:rPr>
           <w:b/>
           <w:bCs/>
         </w:rPr>
-      </w:pPr>
+        <w:t>2. Modificar la Regla de Validación de cui en rules()</w:t>
+      </w:r>
+    </w:p>
+    <w:p>
+      <w:r>
+        <w:t>Ahora, modifica la regla para cui en el método rules() de tu componente para incluir la validación de la estructura del CUI (DPI) además de su tamaño y unicidad.</w:t>
+      </w:r>
+    </w:p>
+    <w:p>
       <w:r>
         <w:rPr>
           <w:b/>
           <w:bCs/>
         </w:rPr>
-        <w:t xml:space="preserve">2. Modificar la Regla de Validación de cui en </w:t>
-      </w:r>
-      <w:proofErr w:type="gramStart"/>
-      <w:r>
-        <w:rPr>
-          <w:b/>
-          <w:bCs/>
-        </w:rPr>
-        <w:t>rules(</w:t>
-      </w:r>
-      <w:proofErr w:type="gramEnd"/>
-      <w:r>
-        <w:rPr>
-          <w:b/>
-          <w:bCs/>
-        </w:rPr>
-        <w:t>)</w:t>
-      </w:r>
-    </w:p>
-    <w:p>
-      <w:r>
-        <w:t xml:space="preserve">Ahora, modifica la regla para cui en el método </w:t>
-      </w:r>
-      <w:proofErr w:type="gramStart"/>
-      <w:r>
-        <w:t>rules(</w:t>
-      </w:r>
-      <w:proofErr w:type="gramEnd"/>
-      <w:r>
-        <w:t>) de tu componente para incluir la validación de la estructura del CUI (DPI) además de su tamaño y unicidad.</w:t>
-      </w:r>
-    </w:p>
-    <w:p>
-      <w:r>
-        <w:rPr>
-          <w:b/>
-          <w:bCs/>
-        </w:rPr>
         <w:t>Antes:</w:t>
       </w:r>
     </w:p>
@@ -5659,14 +5367,9 @@
     </w:p>
     <w:p>
       <w:r>
-        <w:t xml:space="preserve">            </w:t>
-      </w:r>
-      <w:proofErr w:type="gramStart"/>
-      <w:r>
-        <w:t>Rule::</w:t>
-      </w:r>
-      <w:proofErr w:type="spellStart"/>
-      <w:proofErr w:type="gramEnd"/>
+        <w:t>            Rule::</w:t>
+      </w:r>
+      <w:proofErr w:type="spellStart"/>
       <w:r>
         <w:t>unique</w:t>
       </w:r>
@@ -5776,31 +5479,26 @@
     </w:p>
     <w:p>
       <w:r>
+        <w:t>            Rule::</w:t>
+      </w:r>
+      <w:proofErr w:type="spellStart"/>
+      <w:r>
+        <w:t>unique</w:t>
+      </w:r>
+      <w:proofErr w:type="spellEnd"/>
+      <w:r>
+        <w:t>('solicitudes', 'cui'),</w:t>
+      </w:r>
+    </w:p>
+    <w:p>
+      <w:r>
+        <w:t>            // REGLA DE VALIDACIÓN LÓGICA DEL CUI</w:t>
+      </w:r>
+    </w:p>
+    <w:p>
+      <w:r>
         <w:t xml:space="preserve">            </w:t>
       </w:r>
-      <w:proofErr w:type="gramStart"/>
-      <w:r>
-        <w:t>Rule::</w:t>
-      </w:r>
-      <w:proofErr w:type="spellStart"/>
-      <w:proofErr w:type="gramEnd"/>
-      <w:r>
-        <w:t>unique</w:t>
-      </w:r>
-      <w:proofErr w:type="spellEnd"/>
-      <w:r>
-        <w:t>('solicitudes', 'cui'),</w:t>
-      </w:r>
-    </w:p>
-    <w:p>
-      <w:r>
-        <w:t>            // REGLA DE VALIDACIÓN LÓGICA DEL CUI</w:t>
-      </w:r>
-    </w:p>
-    <w:p>
-      <w:r>
-        <w:t xml:space="preserve">            </w:t>
-      </w:r>
       <w:proofErr w:type="spellStart"/>
       <w:r>
         <w:t>function</w:t>
@@ -5844,14 +5542,9 @@
       </w:r>
       <w:proofErr w:type="spellEnd"/>
       <w:r>
-        <w:t xml:space="preserve"> </w:t>
-      </w:r>
-      <w:proofErr w:type="gramStart"/>
-      <w:r>
-        <w:t>(!$</w:t>
-      </w:r>
-      <w:proofErr w:type="spellStart"/>
-      <w:proofErr w:type="gramEnd"/>
+        <w:t xml:space="preserve"> (!$</w:t>
+      </w:r>
+      <w:proofErr w:type="spellStart"/>
       <w:r>
         <w:t>this</w:t>
       </w:r>
@@ -5881,17 +5574,12 @@
         <w:t>                    $</w:t>
       </w:r>
       <w:proofErr w:type="spellStart"/>
-      <w:proofErr w:type="gramStart"/>
       <w:r>
         <w:t>fail</w:t>
       </w:r>
       <w:proofErr w:type="spellEnd"/>
       <w:r>
-        <w:t>(</w:t>
-      </w:r>
-      <w:proofErr w:type="gramEnd"/>
-      <w:r>
-        <w:t>'El CUI ingresado no es válido según su estructura de dígito verificador y códigos geográficos.');</w:t>
+        <w:t>('El CUI ingresado no es válido según su estructura de dígito verificador y códigos geográficos.');</w:t>
       </w:r>
     </w:p>
     <w:p>
@@ -5930,7 +5618,6 @@
         <w:t xml:space="preserve">3. Modificar la Validación de cui en </w:t>
       </w:r>
       <w:proofErr w:type="spellStart"/>
-      <w:proofErr w:type="gramStart"/>
       <w:r>
         <w:rPr>
           <w:b/>
@@ -5944,28 +5631,20 @@
           <w:b/>
           <w:bCs/>
         </w:rPr>
-        <w:t>(</w:t>
-      </w:r>
-      <w:proofErr w:type="gramEnd"/>
+        <w:t>(1)</w:t>
+      </w:r>
+    </w:p>
+    <w:p>
+      <w:r>
+        <w:t>Debes replicar la misma lógica en tu método de validación por pasos para que la comprobación ocurra antes de pasar al paso 2.</w:t>
+      </w:r>
+    </w:p>
+    <w:p>
       <w:r>
         <w:rPr>
           <w:b/>
           <w:bCs/>
         </w:rPr>
-        <w:t>1)</w:t>
-      </w:r>
-    </w:p>
-    <w:p>
-      <w:r>
-        <w:t>Debes replicar la misma lógica en tu método de validación por pasos para que la comprobación ocurra antes de pasar al paso 2.</w:t>
-      </w:r>
-    </w:p>
-    <w:p>
-      <w:r>
-        <w:rPr>
-          <w:b/>
-          <w:bCs/>
-        </w:rPr>
         <w:t>Antes:</w:t>
       </w:r>
     </w:p>
@@ -5984,15 +5663,7 @@
       </w:r>
       <w:proofErr w:type="spellEnd"/>
       <w:r>
-        <w:t xml:space="preserve"> </w:t>
-      </w:r>
-      <w:proofErr w:type="spellStart"/>
-      <w:r>
-        <w:t>function</w:t>
-      </w:r>
-      <w:proofErr w:type="spellEnd"/>
-      <w:r>
-        <w:t xml:space="preserve"> </w:t>
+        <w:t xml:space="preserve"> function </w:t>
       </w:r>
       <w:proofErr w:type="spellStart"/>
       <w:r>
@@ -6008,17 +5679,12 @@
         <w:t xml:space="preserve">                </w:t>
       </w:r>
       <w:proofErr w:type="spellStart"/>
-      <w:proofErr w:type="gramStart"/>
       <w:r>
         <w:t>if</w:t>
       </w:r>
       <w:proofErr w:type="spellEnd"/>
       <w:r>
-        <w:t>(</w:t>
-      </w:r>
-      <w:proofErr w:type="gramEnd"/>
-      <w:r>
-        <w:t>$paso == 1){</w:t>
+        <w:t>($paso == 1){</w:t>
       </w:r>
     </w:p>
     <w:p>
@@ -6034,17 +5700,12 @@
         <w:t>-&gt;</w:t>
       </w:r>
       <w:proofErr w:type="spellStart"/>
-      <w:proofErr w:type="gramStart"/>
       <w:r>
         <w:t>validate</w:t>
       </w:r>
       <w:proofErr w:type="spellEnd"/>
       <w:r>
-        <w:t>(</w:t>
-      </w:r>
-      <w:proofErr w:type="gramEnd"/>
-      <w:r>
-        <w:t>[</w:t>
+        <w:t>([</w:t>
       </w:r>
     </w:p>
     <w:p>
@@ -6090,14 +5751,9 @@
     </w:p>
     <w:p>
       <w:r>
-        <w:t xml:space="preserve">                            </w:t>
-      </w:r>
-      <w:proofErr w:type="gramStart"/>
-      <w:r>
-        <w:t>Rule::</w:t>
-      </w:r>
-      <w:proofErr w:type="spellStart"/>
-      <w:proofErr w:type="gramEnd"/>
+        <w:t>                            Rule::</w:t>
+      </w:r>
+      <w:proofErr w:type="spellStart"/>
       <w:r>
         <w:t>unique</w:t>
       </w:r>
@@ -6158,15 +5814,7 @@
       </w:r>
       <w:proofErr w:type="spellEnd"/>
       <w:r>
-        <w:t xml:space="preserve"> </w:t>
-      </w:r>
-      <w:proofErr w:type="spellStart"/>
-      <w:r>
-        <w:t>function</w:t>
-      </w:r>
-      <w:proofErr w:type="spellEnd"/>
-      <w:r>
-        <w:t xml:space="preserve"> </w:t>
+        <w:t xml:space="preserve"> function </w:t>
       </w:r>
       <w:proofErr w:type="spellStart"/>
       <w:r>
@@ -6182,17 +5830,12 @@
         <w:t xml:space="preserve">                </w:t>
       </w:r>
       <w:proofErr w:type="spellStart"/>
-      <w:proofErr w:type="gramStart"/>
       <w:r>
         <w:t>if</w:t>
       </w:r>
       <w:proofErr w:type="spellEnd"/>
       <w:r>
-        <w:t>(</w:t>
-      </w:r>
-      <w:proofErr w:type="gramEnd"/>
-      <w:r>
-        <w:t>$paso == 1){</w:t>
+        <w:t>($paso == 1){</w:t>
       </w:r>
     </w:p>
     <w:p>
@@ -6208,17 +5851,12 @@
         <w:t>-&gt;</w:t>
       </w:r>
       <w:proofErr w:type="spellStart"/>
-      <w:proofErr w:type="gramStart"/>
       <w:r>
         <w:t>validate</w:t>
       </w:r>
       <w:proofErr w:type="spellEnd"/>
       <w:r>
-        <w:t>(</w:t>
-      </w:r>
-      <w:proofErr w:type="gramEnd"/>
-      <w:r>
-        <w:t>[</w:t>
+        <w:t>([</w:t>
       </w:r>
     </w:p>
     <w:p>
@@ -6265,160 +5903,870 @@
     </w:p>
     <w:p>
       <w:r>
+        <w:t>                            Rule::</w:t>
+      </w:r>
+      <w:proofErr w:type="spellStart"/>
+      <w:r>
+        <w:t>unique</w:t>
+      </w:r>
+      <w:proofErr w:type="spellEnd"/>
+      <w:r>
+        <w:t>('solicitudes', 'cui'),</w:t>
+      </w:r>
+    </w:p>
+    <w:p>
+      <w:r>
+        <w:t>                            // REGLA DE VALIDACIÓN LÓGICA DEL CUI</w:t>
+      </w:r>
+    </w:p>
+    <w:p>
+      <w:r>
         <w:t xml:space="preserve">                            </w:t>
       </w:r>
+      <w:proofErr w:type="spellStart"/>
+      <w:r>
+        <w:t>function</w:t>
+      </w:r>
+      <w:proofErr w:type="spellEnd"/>
+      <w:r>
+        <w:t xml:space="preserve"> ($</w:t>
+      </w:r>
+      <w:proofErr w:type="spellStart"/>
+      <w:r>
+        <w:t>attribute</w:t>
+      </w:r>
+      <w:proofErr w:type="spellEnd"/>
+      <w:r>
+        <w:t>, $</w:t>
+      </w:r>
+      <w:proofErr w:type="spellStart"/>
+      <w:r>
+        <w:t>value</w:t>
+      </w:r>
+      <w:proofErr w:type="spellEnd"/>
+      <w:r>
+        <w:t>, $</w:t>
+      </w:r>
+      <w:proofErr w:type="spellStart"/>
+      <w:r>
+        <w:t>fail</w:t>
+      </w:r>
+      <w:proofErr w:type="spellEnd"/>
+      <w:r>
+        <w:t>) {</w:t>
+      </w:r>
+    </w:p>
+    <w:p>
+      <w:r>
+        <w:t xml:space="preserve">                                </w:t>
+      </w:r>
+      <w:proofErr w:type="spellStart"/>
+      <w:r>
+        <w:t>if</w:t>
+      </w:r>
+      <w:proofErr w:type="spellEnd"/>
+      <w:r>
+        <w:t xml:space="preserve"> (!$</w:t>
+      </w:r>
+      <w:proofErr w:type="spellStart"/>
+      <w:r>
+        <w:t>this</w:t>
+      </w:r>
+      <w:proofErr w:type="spellEnd"/>
+      <w:r>
+        <w:t>-&gt;</w:t>
+      </w:r>
+      <w:proofErr w:type="spellStart"/>
+      <w:r>
+        <w:t>cuiEsValido</w:t>
+      </w:r>
+      <w:proofErr w:type="spellEnd"/>
+      <w:r>
+        <w:t>($</w:t>
+      </w:r>
+      <w:proofErr w:type="spellStart"/>
+      <w:r>
+        <w:t>value</w:t>
+      </w:r>
+      <w:proofErr w:type="spellEnd"/>
+      <w:r>
+        <w:t>)) {</w:t>
+      </w:r>
+    </w:p>
+    <w:p>
+      <w:r>
+        <w:t>                                    $</w:t>
+      </w:r>
+      <w:proofErr w:type="spellStart"/>
+      <w:r>
+        <w:t>fail</w:t>
+      </w:r>
+      <w:proofErr w:type="spellEnd"/>
+      <w:r>
+        <w:t>('El CUI ingresado no es válido según su estructura.');</w:t>
+      </w:r>
+    </w:p>
+    <w:p>
+      <w:r>
+        <w:t>                                }</w:t>
+      </w:r>
+    </w:p>
+    <w:p>
+      <w:r>
+        <w:t>                            },</w:t>
+      </w:r>
+    </w:p>
+    <w:p>
+      <w:r>
+        <w:t>                        ],</w:t>
+      </w:r>
+    </w:p>
+    <w:p>
+      <w:r>
+        <w:t>// ...</w:t>
+      </w:r>
+    </w:p>
+    <w:p>
+      <w:pPr>
+        <w:rPr>
+          <w:lang w:val="es-MX"/>
+        </w:rPr>
+      </w:pPr>
+    </w:p>
+    <w:p>
+      <w:pPr>
+        <w:rPr>
+          <w:lang w:val="es-MX"/>
+        </w:rPr>
+      </w:pPr>
+    </w:p>
+    <w:p>
+      <w:pPr>
+        <w:rPr>
+          <w:lang w:val="es-MX"/>
+        </w:rPr>
+      </w:pPr>
+    </w:p>
+    <w:p>
+      <w:pPr>
+        <w:rPr>
+          <w:lang w:val="es-MX"/>
+        </w:rPr>
+      </w:pPr>
+      <w:r>
+        <w:rPr>
+          <w:lang w:val="es-MX"/>
+        </w:rPr>
+        <w:t>ICONOS</w:t>
+      </w:r>
+    </w:p>
+    <w:p>
+      <w:pPr>
+        <w:rPr>
+          <w:lang w:val="es-MX"/>
+        </w:rPr>
+      </w:pPr>
+      <w:hyperlink r:id="rId7" w:history="1">
+        <w:r>
+          <w:rPr>
+            <w:rStyle w:val="Hipervnculo"/>
+            <w:lang w:val="es-MX"/>
+          </w:rPr>
+          <w:t>https://fontawesome.com/</w:t>
+        </w:r>
+      </w:hyperlink>
+    </w:p>
+    <w:p>
+      <w:pPr>
+        <w:rPr>
+          <w:lang w:val="es-MX"/>
+        </w:rPr>
+      </w:pPr>
+    </w:p>
+    <w:p>
+      <w:pPr>
+        <w:rPr>
+          <w:lang w:val="es-MX"/>
+        </w:rPr>
+      </w:pPr>
+      <w:hyperlink r:id="rId8" w:history="1">
+        <w:r>
+          <w:rPr>
+            <w:rStyle w:val="Hipervnculo"/>
+            <w:lang w:val="es-MX"/>
+          </w:rPr>
+          <w:t>https://flowbite.com/docs/components/breadcrumb/</w:t>
+        </w:r>
+      </w:hyperlink>
+    </w:p>
+    <w:p>
+      <w:pPr>
+        <w:rPr>
+          <w:lang w:val="es-MX"/>
+        </w:rPr>
+      </w:pPr>
+    </w:p>
+    <w:p>
+      <w:pPr>
+        <w:rPr>
+          <w:lang w:val="es-MX"/>
+        </w:rPr>
+      </w:pPr>
+      <w:r>
+        <w:rPr>
+          <w:lang w:val="es-MX"/>
+        </w:rPr>
+        <w:t>NUEVO CONTROLADOR EN CARPETA INTERNO</w:t>
+      </w:r>
+    </w:p>
+    <w:p>
+      <w:pPr>
+        <w:rPr>
+          <w:lang w:val="es-MX"/>
+        </w:rPr>
+      </w:pPr>
+      <w:r>
+        <w:rPr>
+          <w:lang w:val="es-MX"/>
+        </w:rPr>
+        <w:t xml:space="preserve">PS C:\laragon\www\ConstanciaResidencia&gt; </w:t>
+      </w:r>
+      <w:proofErr w:type="spellStart"/>
+      <w:r>
+        <w:rPr>
+          <w:lang w:val="es-MX"/>
+        </w:rPr>
+        <w:t>php</w:t>
+      </w:r>
+      <w:proofErr w:type="spellEnd"/>
+      <w:r>
+        <w:rPr>
+          <w:lang w:val="es-MX"/>
+        </w:rPr>
+        <w:t xml:space="preserve"> </w:t>
+      </w:r>
+      <w:proofErr w:type="spellStart"/>
+      <w:r>
+        <w:rPr>
+          <w:lang w:val="es-MX"/>
+        </w:rPr>
+        <w:t>artisan</w:t>
+      </w:r>
+      <w:proofErr w:type="spellEnd"/>
+      <w:r>
+        <w:rPr>
+          <w:lang w:val="es-MX"/>
+        </w:rPr>
+        <w:t xml:space="preserve"> </w:t>
+      </w:r>
+      <w:proofErr w:type="spellStart"/>
       <w:proofErr w:type="gramStart"/>
       <w:r>
-        <w:t>Rule::</w:t>
-      </w:r>
-      <w:proofErr w:type="spellStart"/>
+        <w:rPr>
+          <w:lang w:val="es-MX"/>
+        </w:rPr>
+        <w:t>make:controller</w:t>
+      </w:r>
+      <w:proofErr w:type="spellEnd"/>
       <w:proofErr w:type="gramEnd"/>
       <w:r>
-        <w:t>unique</w:t>
-      </w:r>
-      <w:proofErr w:type="spellEnd"/>
-      <w:r>
-        <w:t>('solicitudes', 'cui'),</w:t>
-      </w:r>
-    </w:p>
-    <w:p>
-      <w:r>
-        <w:t>                            // REGLA DE VALIDACIÓN LÓGICA DEL CUI</w:t>
-      </w:r>
-    </w:p>
-    <w:p>
-      <w:r>
-        <w:t xml:space="preserve">                            </w:t>
-      </w:r>
-      <w:proofErr w:type="spellStart"/>
-      <w:r>
-        <w:t>function</w:t>
-      </w:r>
-      <w:proofErr w:type="spellEnd"/>
-      <w:r>
-        <w:t xml:space="preserve"> ($</w:t>
-      </w:r>
-      <w:proofErr w:type="spellStart"/>
-      <w:r>
-        <w:t>attribute</w:t>
-      </w:r>
-      <w:proofErr w:type="spellEnd"/>
-      <w:r>
-        <w:t>, $</w:t>
-      </w:r>
-      <w:proofErr w:type="spellStart"/>
-      <w:r>
-        <w:t>value</w:t>
-      </w:r>
-      <w:proofErr w:type="spellEnd"/>
-      <w:r>
-        <w:t>, $</w:t>
-      </w:r>
-      <w:proofErr w:type="spellStart"/>
-      <w:r>
-        <w:t>fail</w:t>
-      </w:r>
-      <w:proofErr w:type="spellEnd"/>
-      <w:r>
-        <w:t>) {</w:t>
-      </w:r>
-    </w:p>
-    <w:p>
-      <w:r>
-        <w:t xml:space="preserve">                                </w:t>
-      </w:r>
-      <w:proofErr w:type="spellStart"/>
-      <w:r>
-        <w:t>if</w:t>
+        <w:rPr>
+          <w:lang w:val="es-MX"/>
+        </w:rPr>
+        <w:t xml:space="preserve"> Interno\</w:t>
+      </w:r>
+      <w:proofErr w:type="spellStart"/>
+      <w:r>
+        <w:rPr>
+          <w:lang w:val="es-MX"/>
+        </w:rPr>
+        <w:t>SolicitudController</w:t>
+      </w:r>
+      <w:proofErr w:type="spellEnd"/>
+      <w:r>
+        <w:rPr>
+          <w:lang w:val="es-MX"/>
+        </w:rPr>
+        <w:t xml:space="preserve"> --</w:t>
+      </w:r>
+      <w:proofErr w:type="spellStart"/>
+      <w:r>
+        <w:rPr>
+          <w:lang w:val="es-MX"/>
+        </w:rPr>
+        <w:t>model</w:t>
+      </w:r>
+      <w:proofErr w:type="spellEnd"/>
+      <w:r>
+        <w:rPr>
+          <w:lang w:val="es-MX"/>
+        </w:rPr>
+        <w:t>=Solicitud</w:t>
+      </w:r>
+    </w:p>
+    <w:p>
+      <w:pPr>
+        <w:rPr>
+          <w:lang w:val="es-MX"/>
+        </w:rPr>
+      </w:pPr>
+    </w:p>
+    <w:p>
+      <w:pPr>
+        <w:rPr>
+          <w:lang w:val="es-MX"/>
+        </w:rPr>
+      </w:pPr>
+    </w:p>
+    <w:p>
+      <w:pPr>
+        <w:rPr>
+          <w:lang w:val="es-MX"/>
+        </w:rPr>
+      </w:pPr>
+      <w:r>
+        <w:rPr>
+          <w:lang w:val="es-MX"/>
+        </w:rPr>
+        <w:lastRenderedPageBreak/>
+        <w:drawing>
+          <wp:inline distT="0" distB="0" distL="0" distR="0" wp14:anchorId="0EBB7806" wp14:editId="48F84762">
+            <wp:extent cx="2600688" cy="1133633"/>
+            <wp:effectExtent l="0" t="0" r="9525" b="9525"/>
+            <wp:docPr id="3" name="Imagen 3"/>
+            <wp:cNvGraphicFramePr>
+              <a:graphicFrameLocks xmlns:a="http://schemas.openxmlformats.org/drawingml/2006/main" noChangeAspect="1"/>
+            </wp:cNvGraphicFramePr>
+            <a:graphic xmlns:a="http://schemas.openxmlformats.org/drawingml/2006/main">
+              <a:graphicData uri="http://schemas.openxmlformats.org/drawingml/2006/picture">
+                <pic:pic xmlns:pic="http://schemas.openxmlformats.org/drawingml/2006/picture">
+                  <pic:nvPicPr>
+                    <pic:cNvPr id="1" name=""/>
+                    <pic:cNvPicPr/>
+                  </pic:nvPicPr>
+                  <pic:blipFill>
+                    <a:blip r:embed="rId9"/>
+                    <a:stretch>
+                      <a:fillRect/>
+                    </a:stretch>
+                  </pic:blipFill>
+                  <pic:spPr>
+                    <a:xfrm>
+                      <a:off x="0" y="0"/>
+                      <a:ext cx="2600688" cy="1133633"/>
+                    </a:xfrm>
+                    <a:prstGeom prst="rect">
+                      <a:avLst/>
+                    </a:prstGeom>
+                  </pic:spPr>
+                </pic:pic>
+              </a:graphicData>
+            </a:graphic>
+          </wp:inline>
+        </w:drawing>
+      </w:r>
+      <w:r>
+        <w:rPr>
+          <w:lang w:val="es-MX"/>
+        </w:rPr>
+        <w:t xml:space="preserve"> nombre </w:t>
+      </w:r>
+      <w:proofErr w:type="spellStart"/>
+      <w:r>
+        <w:rPr>
+          <w:lang w:val="es-MX"/>
+        </w:rPr>
+        <w:t>dashbaord</w:t>
+      </w:r>
+      <w:proofErr w:type="spellEnd"/>
+    </w:p>
+    <w:p>
+      <w:pPr>
+        <w:rPr>
+          <w:lang w:val="es-MX"/>
+        </w:rPr>
+      </w:pPr>
+    </w:p>
+    <w:p>
+      <w:pPr>
+        <w:ind w:firstLine="708"/>
+      </w:pPr>
+      <w:r>
+        <w:t>&lt;x-interno-</w:t>
+      </w:r>
+      <w:proofErr w:type="spellStart"/>
+      <w:proofErr w:type="gramStart"/>
+      <w:r>
+        <w:t>layout</w:t>
+      </w:r>
+      <w:proofErr w:type="spellEnd"/>
+      <w:r>
+        <w:t xml:space="preserve"> :</w:t>
+      </w:r>
+      <w:proofErr w:type="spellStart"/>
+      <w:r>
+        <w:t>breadcrumb</w:t>
+      </w:r>
+      <w:proofErr w:type="spellEnd"/>
+      <w:proofErr w:type="gramEnd"/>
+      <w:r>
+        <w:t>="[</w:t>
+      </w:r>
+    </w:p>
+    <w:p>
+      <w:pPr>
+        <w:ind w:firstLine="708"/>
+      </w:pPr>
+      <w:r>
+        <w:t>    [</w:t>
+      </w:r>
+    </w:p>
+    <w:p>
+      <w:pPr>
+        <w:ind w:firstLine="708"/>
+      </w:pPr>
+      <w:r>
+        <w:t>        '</w:t>
+      </w:r>
+      <w:proofErr w:type="spellStart"/>
+      <w:r>
+        <w:t>name</w:t>
+      </w:r>
+      <w:proofErr w:type="spellEnd"/>
+      <w:r>
+        <w:t>' =&gt; '</w:t>
+      </w:r>
+      <w:proofErr w:type="spellStart"/>
+      <w:r>
+        <w:t>Dashboard</w:t>
+      </w:r>
+      <w:proofErr w:type="spellEnd"/>
+      <w:r>
+        <w:t>',</w:t>
+      </w:r>
+    </w:p>
+    <w:p>
+      <w:pPr>
+        <w:ind w:firstLine="708"/>
+      </w:pPr>
+      <w:r>
+        <w:t>        '</w:t>
+      </w:r>
+      <w:proofErr w:type="spellStart"/>
+      <w:r>
+        <w:t>url</w:t>
+      </w:r>
+      <w:proofErr w:type="spellEnd"/>
+      <w:r>
+        <w:t>' =&gt; '#'</w:t>
+      </w:r>
+    </w:p>
+    <w:p>
+      <w:pPr>
+        <w:ind w:firstLine="708"/>
+      </w:pPr>
+      <w:r>
+        <w:t>    ],</w:t>
+      </w:r>
+    </w:p>
+    <w:p>
+      <w:pPr>
+        <w:ind w:firstLine="708"/>
+      </w:pPr>
+      <w:r>
+        <w:t>    [</w:t>
+      </w:r>
+    </w:p>
+    <w:p>
+      <w:pPr>
+        <w:ind w:firstLine="708"/>
+      </w:pPr>
+      <w:r>
+        <w:t>        '</w:t>
+      </w:r>
+      <w:proofErr w:type="spellStart"/>
+      <w:r>
+        <w:t>name</w:t>
+      </w:r>
+      <w:proofErr w:type="spellEnd"/>
+      <w:r>
+        <w:t>' =&gt; '</w:t>
+      </w:r>
+      <w:proofErr w:type="spellStart"/>
+      <w:r>
+        <w:t>Projects</w:t>
+      </w:r>
+      <w:proofErr w:type="spellEnd"/>
+      <w:r>
+        <w:t>',</w:t>
+      </w:r>
+    </w:p>
+    <w:p>
+      <w:pPr>
+        <w:ind w:firstLine="708"/>
+      </w:pPr>
+      <w:r>
+        <w:t>        '</w:t>
+      </w:r>
+      <w:proofErr w:type="spellStart"/>
+      <w:r>
+        <w:t>url</w:t>
+      </w:r>
+      <w:proofErr w:type="spellEnd"/>
+      <w:r>
+        <w:t>' =&gt; '#'</w:t>
+      </w:r>
+    </w:p>
+    <w:p>
+      <w:pPr>
+        <w:ind w:firstLine="708"/>
+      </w:pPr>
+      <w:r>
+        <w:t>    ]</w:t>
+      </w:r>
+    </w:p>
+    <w:p>
+      <w:pPr>
+        <w:ind w:firstLine="708"/>
+      </w:pPr>
+      <w:r>
+        <w:t>]"&gt;</w:t>
+      </w:r>
+    </w:p>
+    <w:p>
+      <w:pPr>
+        <w:ind w:firstLine="708"/>
+      </w:pPr>
+      <w:r>
+        <w:t xml:space="preserve">    Hola </w:t>
+      </w:r>
+      <w:proofErr w:type="spellStart"/>
+      <w:r>
+        <w:t>mundod</w:t>
+      </w:r>
+      <w:proofErr w:type="spellEnd"/>
+    </w:p>
+    <w:p>
+      <w:pPr>
+        <w:ind w:firstLine="708"/>
+      </w:pPr>
+      <w:r>
+        <w:t>&lt;/x-interno-</w:t>
+      </w:r>
+      <w:proofErr w:type="spellStart"/>
+      <w:r>
+        <w:t>layout</w:t>
+      </w:r>
+      <w:proofErr w:type="spellEnd"/>
+      <w:r>
+        <w:t>&gt;</w:t>
+      </w:r>
+    </w:p>
+    <w:p>
+      <w:pPr>
+        <w:ind w:firstLine="708"/>
+      </w:pPr>
+    </w:p>
+    <w:p>
+      <w:pPr>
+        <w:ind w:firstLine="708"/>
+        <w:rPr>
+          <w:lang w:val="es-MX"/>
+        </w:rPr>
+      </w:pPr>
+    </w:p>
+    <w:p>
+      <w:pPr>
+        <w:tabs>
+          <w:tab w:val="left" w:pos="978"/>
+        </w:tabs>
+        <w:rPr>
+          <w:b/>
+          <w:bCs/>
+          <w:lang w:val="es-MX"/>
+        </w:rPr>
+      </w:pPr>
+      <w:r>
+        <w:rPr>
+          <w:b/>
+          <w:bCs/>
+          <w:lang w:val="es-MX"/>
+        </w:rPr>
+        <w:tab/>
+      </w:r>
+      <w:r>
+        <w:rPr>
+          <w:b/>
+          <w:bCs/>
+          <w:highlight w:val="yellow"/>
+          <w:lang w:val="es-MX"/>
+        </w:rPr>
+        <w:t>DATATABLE</w:t>
+      </w:r>
+    </w:p>
+    <w:p>
+      <w:pPr>
+        <w:tabs>
+          <w:tab w:val="left" w:pos="978"/>
+        </w:tabs>
+        <w:rPr>
+          <w:b/>
+          <w:bCs/>
+          <w:lang w:val="es-MX"/>
+        </w:rPr>
+      </w:pPr>
+      <w:hyperlink r:id="rId10" w:history="1">
+        <w:r>
+          <w:rPr>
+            <w:rStyle w:val="Hipervnculo"/>
+            <w:b/>
+            <w:bCs/>
+            <w:lang w:val="es-MX"/>
+          </w:rPr>
+          <w:t>https://rappasoft.com/docs/laravel-livewire-tables/v4/start/installation</w:t>
+        </w:r>
+      </w:hyperlink>
+    </w:p>
+    <w:p>
+      <w:pPr>
+        <w:tabs>
+          <w:tab w:val="left" w:pos="978"/>
+        </w:tabs>
+        <w:rPr>
+          <w:b/>
+          <w:bCs/>
+          <w:lang w:val="es-MX"/>
+        </w:rPr>
+      </w:pPr>
+    </w:p>
+    <w:p>
+      <w:pPr>
+        <w:tabs>
+          <w:tab w:val="left" w:pos="978"/>
+        </w:tabs>
+      </w:pPr>
+      <w:proofErr w:type="spellStart"/>
+      <w:r>
+        <w:t>composer</w:t>
       </w:r>
       <w:proofErr w:type="spellEnd"/>
       <w:r>
         <w:t xml:space="preserve"> </w:t>
       </w:r>
+      <w:proofErr w:type="spellStart"/>
+      <w:r>
+        <w:t>require</w:t>
+      </w:r>
+      <w:proofErr w:type="spellEnd"/>
+      <w:r>
+        <w:t xml:space="preserve"> </w:t>
+      </w:r>
+      <w:proofErr w:type="spellStart"/>
+      <w:r>
+        <w:t>rappasoft</w:t>
+      </w:r>
+      <w:proofErr w:type="spellEnd"/>
+      <w:r>
+        <w:t>/</w:t>
+      </w:r>
+      <w:proofErr w:type="spellStart"/>
+      <w:r>
+        <w:t>laravel</w:t>
+      </w:r>
+      <w:proofErr w:type="spellEnd"/>
+      <w:r>
+        <w:t>-</w:t>
+      </w:r>
+      <w:proofErr w:type="spellStart"/>
+      <w:r>
+        <w:t>livewire</w:t>
+      </w:r>
+      <w:proofErr w:type="spellEnd"/>
+      <w:r>
+        <w:t>-tables</w:t>
+      </w:r>
+    </w:p>
+    <w:p>
+      <w:pPr>
+        <w:tabs>
+          <w:tab w:val="left" w:pos="978"/>
+        </w:tabs>
+      </w:pPr>
+      <w:proofErr w:type="spellStart"/>
+      <w:r>
+        <w:t>php</w:t>
+      </w:r>
+      <w:proofErr w:type="spellEnd"/>
+      <w:r>
+        <w:t xml:space="preserve"> </w:t>
+      </w:r>
+      <w:proofErr w:type="spellStart"/>
+      <w:r>
+        <w:t>artisan</w:t>
+      </w:r>
+      <w:proofErr w:type="spellEnd"/>
+      <w:r>
+        <w:t xml:space="preserve"> </w:t>
+      </w:r>
+      <w:proofErr w:type="spellStart"/>
       <w:proofErr w:type="gramStart"/>
       <w:r>
-        <w:t>(!$</w:t>
-      </w:r>
-      <w:proofErr w:type="spellStart"/>
+        <w:t>vendor:publish</w:t>
+      </w:r>
+      <w:proofErr w:type="spellEnd"/>
       <w:proofErr w:type="gramEnd"/>
       <w:r>
-        <w:t>this</w:t>
-      </w:r>
-      <w:proofErr w:type="spellEnd"/>
-      <w:r>
-        <w:t>-&gt;</w:t>
-      </w:r>
-      <w:proofErr w:type="spellStart"/>
-      <w:r>
-        <w:t>cuiEsValido</w:t>
-      </w:r>
-      <w:proofErr w:type="spellEnd"/>
-      <w:r>
-        <w:t>($</w:t>
-      </w:r>
-      <w:proofErr w:type="spellStart"/>
-      <w:r>
-        <w:t>value</w:t>
-      </w:r>
-      <w:proofErr w:type="spellEnd"/>
-      <w:r>
-        <w:t>)) {</w:t>
-      </w:r>
-    </w:p>
-    <w:p>
-      <w:r>
-        <w:t>                                    $</w:t>
-      </w:r>
-      <w:proofErr w:type="spellStart"/>
+        <w:t xml:space="preserve"> --provider="Rappasoft\LaravelLivewireTables\LaravelLivewireTablesServiceProvider" --tag=</w:t>
+      </w:r>
+      <w:proofErr w:type="spellStart"/>
+      <w:r>
+        <w:t>livewire</w:t>
+      </w:r>
+      <w:proofErr w:type="spellEnd"/>
+      <w:r>
+        <w:t>-tables-</w:t>
+      </w:r>
+      <w:proofErr w:type="spellStart"/>
+      <w:r>
+        <w:t>config</w:t>
+      </w:r>
+      <w:proofErr w:type="spellEnd"/>
+    </w:p>
+    <w:p>
+      <w:pPr>
+        <w:tabs>
+          <w:tab w:val="left" w:pos="978"/>
+        </w:tabs>
+      </w:pPr>
+    </w:p>
+    <w:p>
+      <w:pPr>
+        <w:tabs>
+          <w:tab w:val="left" w:pos="978"/>
+        </w:tabs>
+      </w:pPr>
+      <w:r>
+        <w:t xml:space="preserve">en el archivo de </w:t>
+      </w:r>
+      <w:proofErr w:type="spellStart"/>
+      <w:r>
+        <w:t>tailwind</w:t>
+      </w:r>
+      <w:proofErr w:type="spellEnd"/>
+    </w:p>
+    <w:p>
+      <w:pPr>
+        <w:tabs>
+          <w:tab w:val="left" w:pos="978"/>
+        </w:tabs>
+      </w:pPr>
+      <w:r>
+        <w:t xml:space="preserve">        </w:t>
+      </w:r>
       <w:proofErr w:type="gramStart"/>
       <w:r>
-        <w:t>fail</w:t>
-      </w:r>
-      <w:proofErr w:type="spellEnd"/>
-      <w:r>
-        <w:t>(</w:t>
+        <w:t>'./</w:t>
       </w:r>
       <w:proofErr w:type="gramEnd"/>
       <w:r>
-        <w:t>'El CUI ingresado no es válido según su estructura.');</w:t>
-      </w:r>
-    </w:p>
-    <w:p>
-      <w:r>
-        <w:t>                                }</w:t>
-      </w:r>
-    </w:p>
-    <w:p>
-      <w:r>
-        <w:t>                            },</w:t>
-      </w:r>
-    </w:p>
-    <w:p>
-      <w:r>
-        <w:t>                        ],</w:t>
-      </w:r>
-    </w:p>
-    <w:p>
-      <w:r>
-        <w:t>// ...</w:t>
-      </w:r>
-    </w:p>
-    <w:p>
-      <w:pPr>
-        <w:rPr>
-          <w:lang w:val="es-MX"/>
-        </w:rPr>
-      </w:pPr>
-    </w:p>
-    <w:p>
-      <w:pPr>
-        <w:rPr>
-          <w:lang w:val="es-MX"/>
-        </w:rPr>
-      </w:pPr>
-    </w:p>
-    <w:p>
-      <w:pPr>
+        <w:t>vendor/rappasoft/laravel-livewire-tables/resources/views/**/*.blade.php',</w:t>
+      </w:r>
+    </w:p>
+    <w:p>
+      <w:pPr>
+        <w:tabs>
+          <w:tab w:val="left" w:pos="978"/>
+        </w:tabs>
+      </w:pPr>
+    </w:p>
+    <w:p>
+      <w:pPr>
+        <w:tabs>
+          <w:tab w:val="left" w:pos="978"/>
+        </w:tabs>
+      </w:pPr>
+    </w:p>
+    <w:p>
+      <w:pPr>
+        <w:tabs>
+          <w:tab w:val="left" w:pos="978"/>
+        </w:tabs>
+        <w:rPr>
+          <w:lang w:val="es-MX"/>
+        </w:rPr>
+      </w:pPr>
+    </w:p>
+    <w:p>
+      <w:pPr>
+        <w:tabs>
+          <w:tab w:val="left" w:pos="978"/>
+        </w:tabs>
+      </w:pPr>
+      <w:proofErr w:type="spellStart"/>
+      <w:r>
+        <w:t>php</w:t>
+      </w:r>
+      <w:proofErr w:type="spellEnd"/>
+      <w:r>
+        <w:t xml:space="preserve"> </w:t>
+      </w:r>
+      <w:proofErr w:type="spellStart"/>
+      <w:r>
+        <w:t>artisan</w:t>
+      </w:r>
+      <w:proofErr w:type="spellEnd"/>
+      <w:r>
+        <w:t xml:space="preserve"> </w:t>
+      </w:r>
+      <w:proofErr w:type="spellStart"/>
+      <w:proofErr w:type="gramStart"/>
+      <w:r>
+        <w:t>vendor:publish</w:t>
+      </w:r>
+      <w:proofErr w:type="spellEnd"/>
+      <w:proofErr w:type="gramEnd"/>
+      <w:r>
+        <w:t xml:space="preserve"> --provider="Rappasoft\LaravelLivewireTables\LaravelLivewireTablesServiceProvider" --tag=</w:t>
+      </w:r>
+      <w:proofErr w:type="spellStart"/>
+      <w:r>
+        <w:t>livewire</w:t>
+      </w:r>
+      <w:proofErr w:type="spellEnd"/>
+      <w:r>
+        <w:t>-tables-</w:t>
+      </w:r>
+      <w:proofErr w:type="spellStart"/>
+      <w:r>
+        <w:t>config</w:t>
+      </w:r>
+      <w:proofErr w:type="spellEnd"/>
+    </w:p>
+    <w:p>
+      <w:pPr>
+        <w:tabs>
+          <w:tab w:val="left" w:pos="978"/>
+        </w:tabs>
+        <w:rPr>
+          <w:lang w:val="es-MX"/>
+        </w:rPr>
+      </w:pPr>
+    </w:p>
+    <w:p>
+      <w:pPr>
+        <w:tabs>
+          <w:tab w:val="left" w:pos="978"/>
+        </w:tabs>
+        <w:rPr>
+          <w:lang w:val="es-MX"/>
+        </w:rPr>
+      </w:pPr>
+    </w:p>
+    <w:p>
+      <w:pPr>
+        <w:tabs>
+          <w:tab w:val="left" w:pos="978"/>
+        </w:tabs>
         <w:rPr>
           <w:lang w:val="es-MX"/>
         </w:rPr>
@@ -7566,6 +7914,29 @@
     <w:basedOn w:val="Fuentedeprrafopredeter"/>
     <w:rsid w:val="0096238D"/>
   </w:style>
+  <w:style w:type="character" w:styleId="Hipervnculo">
+    <w:name w:val="Hyperlink"/>
+    <w:basedOn w:val="Fuentedeprrafopredeter"/>
+    <w:uiPriority w:val="99"/>
+    <w:unhideWhenUsed/>
+    <w:rsid w:val="00B8341F"/>
+    <w:rPr>
+      <w:color w:val="467886" w:themeColor="hyperlink"/>
+      <w:u w:val="single"/>
+    </w:rPr>
+  </w:style>
+  <w:style w:type="character" w:styleId="Mencinsinresolver">
+    <w:name w:val="Unresolved Mention"/>
+    <w:basedOn w:val="Fuentedeprrafopredeter"/>
+    <w:uiPriority w:val="99"/>
+    <w:semiHidden/>
+    <w:unhideWhenUsed/>
+    <w:rsid w:val="00B8341F"/>
+    <w:rPr>
+      <w:color w:val="605E5C"/>
+      <w:shd w:val="clear" w:color="auto" w:fill="E1DFDD"/>
+    </w:rPr>
+  </w:style>
 </w:styles>
 </file>
 

</xml_diff>

<commit_message>
diseño y formulario de campo
</commit_message>
<xml_diff>
--- a/DOCUMENTACION WORD/elementos.docx
+++ b/DOCUMENTACION WORD/elementos.docx
@@ -9654,6 +9654,171 @@
           <w:lang w:val="es-MX"/>
         </w:rPr>
       </w:pPr>
+      <w:proofErr w:type="spellStart"/>
+      <w:r>
+        <w:rPr>
+          <w:lang w:val="es-MX"/>
+        </w:rPr>
+        <w:t>php</w:t>
+      </w:r>
+      <w:proofErr w:type="spellEnd"/>
+      <w:r>
+        <w:rPr>
+          <w:lang w:val="es-MX"/>
+        </w:rPr>
+        <w:t xml:space="preserve"> </w:t>
+      </w:r>
+      <w:proofErr w:type="spellStart"/>
+      <w:r>
+        <w:rPr>
+          <w:lang w:val="es-MX"/>
+        </w:rPr>
+        <w:t>artisan</w:t>
+      </w:r>
+      <w:proofErr w:type="spellEnd"/>
+      <w:r>
+        <w:rPr>
+          <w:lang w:val="es-MX"/>
+        </w:rPr>
+        <w:t xml:space="preserve"> </w:t>
+      </w:r>
+      <w:proofErr w:type="spellStart"/>
+      <w:proofErr w:type="gramStart"/>
+      <w:r>
+        <w:rPr>
+          <w:lang w:val="es-MX"/>
+        </w:rPr>
+        <w:t>make:controller</w:t>
+      </w:r>
+      <w:proofErr w:type="spellEnd"/>
+      <w:proofErr w:type="gramEnd"/>
+      <w:r>
+        <w:rPr>
+          <w:lang w:val="es-MX"/>
+        </w:rPr>
+        <w:t xml:space="preserve"> Interno\</w:t>
+      </w:r>
+      <w:proofErr w:type="spellStart"/>
+      <w:r>
+        <w:rPr>
+          <w:lang w:val="es-MX"/>
+        </w:rPr>
+        <w:t>VisitaCampoController</w:t>
+      </w:r>
+      <w:proofErr w:type="spellEnd"/>
+      <w:r>
+        <w:rPr>
+          <w:lang w:val="es-MX"/>
+        </w:rPr>
+        <w:t xml:space="preserve"> --</w:t>
+      </w:r>
+      <w:proofErr w:type="spellStart"/>
+      <w:r>
+        <w:rPr>
+          <w:lang w:val="es-MX"/>
+        </w:rPr>
+        <w:t>model</w:t>
+      </w:r>
+      <w:proofErr w:type="spellEnd"/>
+      <w:r>
+        <w:rPr>
+          <w:lang w:val="es-MX"/>
+        </w:rPr>
+        <w:t xml:space="preserve"> = Solicitud</w:t>
+      </w:r>
+    </w:p>
+    <w:p>
+      <w:pPr>
+        <w:jc w:val="center"/>
+        <w:rPr>
+          <w:lang w:val="es-MX"/>
+        </w:rPr>
+      </w:pPr>
+    </w:p>
+    <w:p>
+      <w:pPr>
+        <w:rPr>
+          <w:lang w:val="es-MX"/>
+        </w:rPr>
+      </w:pPr>
+      <w:r>
+        <w:rPr>
+          <w:lang w:val="es-MX"/>
+        </w:rPr>
+        <w:t xml:space="preserve">       </w:t>
+      </w:r>
+      <w:proofErr w:type="spellStart"/>
+      <w:r>
+        <w:rPr>
+          <w:lang w:val="es-MX"/>
+        </w:rPr>
+        <w:t>php</w:t>
+      </w:r>
+      <w:proofErr w:type="spellEnd"/>
+      <w:r>
+        <w:rPr>
+          <w:lang w:val="es-MX"/>
+        </w:rPr>
+        <w:t xml:space="preserve"> </w:t>
+      </w:r>
+      <w:proofErr w:type="spellStart"/>
+      <w:r>
+        <w:rPr>
+          <w:lang w:val="es-MX"/>
+        </w:rPr>
+        <w:t>artisan</w:t>
+      </w:r>
+      <w:proofErr w:type="spellEnd"/>
+      <w:r>
+        <w:rPr>
+          <w:lang w:val="es-MX"/>
+        </w:rPr>
+        <w:t xml:space="preserve"> </w:t>
+      </w:r>
+      <w:proofErr w:type="spellStart"/>
+      <w:proofErr w:type="gramStart"/>
+      <w:r>
+        <w:rPr>
+          <w:lang w:val="es-MX"/>
+        </w:rPr>
+        <w:t>make:controller</w:t>
+      </w:r>
+      <w:proofErr w:type="spellEnd"/>
+      <w:proofErr w:type="gramEnd"/>
+      <w:r>
+        <w:rPr>
+          <w:lang w:val="es-MX"/>
+        </w:rPr>
+        <w:t xml:space="preserve"> Interno\</w:t>
+      </w:r>
+      <w:proofErr w:type="spellStart"/>
+      <w:r>
+        <w:rPr>
+          <w:lang w:val="es-MX"/>
+        </w:rPr>
+        <w:t>SolicitudController</w:t>
+      </w:r>
+      <w:proofErr w:type="spellEnd"/>
+      <w:r>
+        <w:rPr>
+          <w:lang w:val="es-MX"/>
+        </w:rPr>
+        <w:t xml:space="preserve"> --</w:t>
+      </w:r>
+      <w:proofErr w:type="spellStart"/>
+      <w:r>
+        <w:rPr>
+          <w:lang w:val="es-MX"/>
+        </w:rPr>
+        <w:t>model</w:t>
+      </w:r>
+      <w:proofErr w:type="spellEnd"/>
+      <w:r>
+        <w:rPr>
+          <w:lang w:val="es-MX"/>
+        </w:rPr>
+        <w:t>=Solicitud</w:t>
+      </w:r>
     </w:p>
     <w:p>
       <w:pPr>

</xml_diff>

<commit_message>
implementacion de 3 graficas
</commit_message>
<xml_diff>
--- a/DOCUMENTACION WORD/elementos.docx
+++ b/DOCUMENTACION WORD/elementos.docx
@@ -50,7 +50,6 @@
         <w:t xml:space="preserve"> </w:t>
       </w:r>
       <w:proofErr w:type="spellStart"/>
-      <w:proofErr w:type="gramStart"/>
       <w:r>
         <w:rPr>
           <w:lang w:val="es-MX"/>
@@ -58,7 +57,6 @@
         <w:t>make:livewire</w:t>
       </w:r>
       <w:proofErr w:type="spellEnd"/>
-      <w:proofErr w:type="gramEnd"/>
       <w:r>
         <w:rPr>
           <w:lang w:val="es-MX"/>
@@ -228,14 +226,7 @@
         <w:rPr>
           <w:lang w:val="es-MX"/>
         </w:rPr>
-        <w:t xml:space="preserve">            </w:t>
-      </w:r>
-      <w:proofErr w:type="gramStart"/>
-      <w:r>
-        <w:rPr>
-          <w:lang w:val="es-MX"/>
-        </w:rPr>
-        <w:t xml:space="preserve">{{ </w:t>
+        <w:t xml:space="preserve">            {{ </w:t>
       </w:r>
       <w:proofErr w:type="spellStart"/>
       <w:r>
@@ -245,7 +236,6 @@
         <w:t>session</w:t>
       </w:r>
       <w:proofErr w:type="spellEnd"/>
-      <w:proofErr w:type="gramEnd"/>
       <w:r>
         <w:rPr>
           <w:lang w:val="es-MX"/>
@@ -341,19 +331,11 @@
         <w:t xml:space="preserve"> </w:t>
       </w:r>
       <w:proofErr w:type="spellStart"/>
-      <w:proofErr w:type="gramStart"/>
-      <w:r>
-        <w:rPr>
-          <w:lang w:val="es-MX"/>
-        </w:rPr>
-        <w:t>wire:submit</w:t>
-      </w:r>
-      <w:proofErr w:type="gramEnd"/>
-      <w:r>
-        <w:rPr>
-          <w:lang w:val="es-MX"/>
-        </w:rPr>
-        <w:t>.prevent</w:t>
+      <w:r>
+        <w:rPr>
+          <w:lang w:val="es-MX"/>
+        </w:rPr>
+        <w:t>wire:submit.prevent</w:t>
       </w:r>
       <w:proofErr w:type="spellEnd"/>
       <w:r>
@@ -394,21 +376,7 @@
         <w:rPr>
           <w:lang w:val="es-MX"/>
         </w:rPr>
-        <w:t xml:space="preserve">        </w:t>
-      </w:r>
-      <w:proofErr w:type="gramStart"/>
-      <w:r>
-        <w:rPr>
-          <w:lang w:val="es-MX"/>
-        </w:rPr>
-        <w:t>&lt;!--</w:t>
-      </w:r>
-      <w:proofErr w:type="gramEnd"/>
-      <w:r>
-        <w:rPr>
-          <w:lang w:val="es-MX"/>
-        </w:rPr>
-        <w:t xml:space="preserve"> NOMBRE --&gt;</w:t>
+        <w:t xml:space="preserve">        &lt;!-- NOMBRE --&gt;</w:t>
       </w:r>
     </w:p>
     <w:p>
@@ -479,19 +447,11 @@
         <w:t xml:space="preserve">" </w:t>
       </w:r>
       <w:proofErr w:type="spellStart"/>
-      <w:proofErr w:type="gramStart"/>
-      <w:r>
-        <w:rPr>
-          <w:lang w:val="es-MX"/>
-        </w:rPr>
-        <w:t>wire:model</w:t>
-      </w:r>
-      <w:proofErr w:type="gramEnd"/>
-      <w:r>
-        <w:rPr>
-          <w:lang w:val="es-MX"/>
-        </w:rPr>
-        <w:t>.defer</w:t>
+      <w:r>
+        <w:rPr>
+          <w:lang w:val="es-MX"/>
+        </w:rPr>
+        <w:t>wire:model.defer</w:t>
       </w:r>
       <w:proofErr w:type="spellEnd"/>
       <w:r>
@@ -607,21 +567,7 @@
         <w:rPr>
           <w:lang w:val="es-MX"/>
         </w:rPr>
-        <w:t xml:space="preserve"> mt-1"</w:t>
-      </w:r>
-      <w:proofErr w:type="gramStart"/>
-      <w:r>
-        <w:rPr>
-          <w:lang w:val="es-MX"/>
-        </w:rPr>
-        <w:t>&gt;{</w:t>
-      </w:r>
-      <w:proofErr w:type="gramEnd"/>
-      <w:r>
-        <w:rPr>
-          <w:lang w:val="es-MX"/>
-        </w:rPr>
-        <w:t>{ $</w:t>
+        <w:t xml:space="preserve"> mt-1"&gt;{{ $</w:t>
       </w:r>
       <w:proofErr w:type="spellStart"/>
       <w:r>
@@ -695,21 +641,7 @@
         <w:rPr>
           <w:lang w:val="es-MX"/>
         </w:rPr>
-        <w:t xml:space="preserve">        </w:t>
-      </w:r>
-      <w:proofErr w:type="gramStart"/>
-      <w:r>
-        <w:rPr>
-          <w:lang w:val="es-MX"/>
-        </w:rPr>
-        <w:t>&lt;!--</w:t>
-      </w:r>
-      <w:proofErr w:type="gramEnd"/>
-      <w:r>
-        <w:rPr>
-          <w:lang w:val="es-MX"/>
-        </w:rPr>
-        <w:t xml:space="preserve"> APELLIDO --&gt;</w:t>
+        <w:t xml:space="preserve">        &lt;!-- APELLIDO --&gt;</w:t>
       </w:r>
     </w:p>
     <w:p>
@@ -780,19 +712,11 @@
         <w:t xml:space="preserve">" </w:t>
       </w:r>
       <w:proofErr w:type="spellStart"/>
-      <w:proofErr w:type="gramStart"/>
-      <w:r>
-        <w:rPr>
-          <w:lang w:val="es-MX"/>
-        </w:rPr>
-        <w:t>wire:model</w:t>
-      </w:r>
-      <w:proofErr w:type="gramEnd"/>
-      <w:r>
-        <w:rPr>
-          <w:lang w:val="es-MX"/>
-        </w:rPr>
-        <w:t>.defer</w:t>
+      <w:r>
+        <w:rPr>
+          <w:lang w:val="es-MX"/>
+        </w:rPr>
+        <w:t>wire:model.defer</w:t>
       </w:r>
       <w:proofErr w:type="spellEnd"/>
       <w:r>
@@ -909,21 +833,7 @@
         <w:rPr>
           <w:lang w:val="es-MX"/>
         </w:rPr>
-        <w:t xml:space="preserve"> mt-1"</w:t>
-      </w:r>
-      <w:proofErr w:type="gramStart"/>
-      <w:r>
-        <w:rPr>
-          <w:lang w:val="es-MX"/>
-        </w:rPr>
-        <w:t>&gt;{</w:t>
-      </w:r>
-      <w:proofErr w:type="gramEnd"/>
-      <w:r>
-        <w:rPr>
-          <w:lang w:val="es-MX"/>
-        </w:rPr>
-        <w:t>{ $</w:t>
+        <w:t xml:space="preserve"> mt-1"&gt;{{ $</w:t>
       </w:r>
       <w:proofErr w:type="spellStart"/>
       <w:r>
@@ -997,21 +907,7 @@
         <w:rPr>
           <w:lang w:val="es-MX"/>
         </w:rPr>
-        <w:t xml:space="preserve">        </w:t>
-      </w:r>
-      <w:proofErr w:type="gramStart"/>
-      <w:r>
-        <w:rPr>
-          <w:lang w:val="es-MX"/>
-        </w:rPr>
-        <w:t>&lt;!--</w:t>
-      </w:r>
-      <w:proofErr w:type="gramEnd"/>
-      <w:r>
-        <w:rPr>
-          <w:lang w:val="es-MX"/>
-        </w:rPr>
-        <w:t xml:space="preserve"> EMAIL --&gt;</w:t>
+        <w:t xml:space="preserve">        &lt;!-- EMAIL --&gt;</w:t>
       </w:r>
     </w:p>
     <w:p>
@@ -1068,19 +964,11 @@
         <w:t xml:space="preserve">="email" </w:t>
       </w:r>
       <w:proofErr w:type="spellStart"/>
-      <w:proofErr w:type="gramStart"/>
-      <w:r>
-        <w:rPr>
-          <w:lang w:val="es-MX"/>
-        </w:rPr>
-        <w:t>wire:model</w:t>
-      </w:r>
-      <w:proofErr w:type="gramEnd"/>
-      <w:r>
-        <w:rPr>
-          <w:lang w:val="es-MX"/>
-        </w:rPr>
-        <w:t>.defer</w:t>
+      <w:r>
+        <w:rPr>
+          <w:lang w:val="es-MX"/>
+        </w:rPr>
+        <w:t>wire:model.defer</w:t>
       </w:r>
       <w:proofErr w:type="spellEnd"/>
       <w:r>
@@ -1196,21 +1084,7 @@
         <w:rPr>
           <w:lang w:val="es-MX"/>
         </w:rPr>
-        <w:t xml:space="preserve"> mt-1"</w:t>
-      </w:r>
-      <w:proofErr w:type="gramStart"/>
-      <w:r>
-        <w:rPr>
-          <w:lang w:val="es-MX"/>
-        </w:rPr>
-        <w:t>&gt;{</w:t>
-      </w:r>
-      <w:proofErr w:type="gramEnd"/>
-      <w:r>
-        <w:rPr>
-          <w:lang w:val="es-MX"/>
-        </w:rPr>
-        <w:t>{ $</w:t>
+        <w:t xml:space="preserve"> mt-1"&gt;{{ $</w:t>
       </w:r>
       <w:proofErr w:type="spellStart"/>
       <w:r>
@@ -1284,21 +1158,7 @@
         <w:rPr>
           <w:lang w:val="es-MX"/>
         </w:rPr>
-        <w:t xml:space="preserve">        </w:t>
-      </w:r>
-      <w:proofErr w:type="gramStart"/>
-      <w:r>
-        <w:rPr>
-          <w:lang w:val="es-MX"/>
-        </w:rPr>
-        <w:t>&lt;!--</w:t>
-      </w:r>
-      <w:proofErr w:type="gramEnd"/>
-      <w:r>
-        <w:rPr>
-          <w:lang w:val="es-MX"/>
-        </w:rPr>
-        <w:t xml:space="preserve"> TELÉFONO --&gt;</w:t>
+        <w:t xml:space="preserve">        &lt;!-- TELÉFONO --&gt;</w:t>
       </w:r>
     </w:p>
     <w:p>
@@ -1369,19 +1229,11 @@
         <w:t xml:space="preserve">" </w:t>
       </w:r>
       <w:proofErr w:type="spellStart"/>
-      <w:proofErr w:type="gramStart"/>
-      <w:r>
-        <w:rPr>
-          <w:lang w:val="es-MX"/>
-        </w:rPr>
-        <w:t>wire:model</w:t>
-      </w:r>
-      <w:proofErr w:type="gramEnd"/>
-      <w:r>
-        <w:rPr>
-          <w:lang w:val="es-MX"/>
-        </w:rPr>
-        <w:t>.defer</w:t>
+      <w:r>
+        <w:rPr>
+          <w:lang w:val="es-MX"/>
+        </w:rPr>
+        <w:t>wire:model.defer</w:t>
       </w:r>
       <w:proofErr w:type="spellEnd"/>
       <w:r>
@@ -1511,21 +1363,7 @@
         <w:rPr>
           <w:lang w:val="es-MX"/>
         </w:rPr>
-        <w:t xml:space="preserve"> mt-1"</w:t>
-      </w:r>
-      <w:proofErr w:type="gramStart"/>
-      <w:r>
-        <w:rPr>
-          <w:lang w:val="es-MX"/>
-        </w:rPr>
-        <w:t>&gt;{</w:t>
-      </w:r>
-      <w:proofErr w:type="gramEnd"/>
-      <w:r>
-        <w:rPr>
-          <w:lang w:val="es-MX"/>
-        </w:rPr>
-        <w:t>{ $</w:t>
+        <w:t xml:space="preserve"> mt-1"&gt;{{ $</w:t>
       </w:r>
       <w:proofErr w:type="spellStart"/>
       <w:r>
@@ -1599,21 +1437,7 @@
         <w:rPr>
           <w:lang w:val="es-MX"/>
         </w:rPr>
-        <w:t xml:space="preserve">        </w:t>
-      </w:r>
-      <w:proofErr w:type="gramStart"/>
-      <w:r>
-        <w:rPr>
-          <w:lang w:val="es-MX"/>
-        </w:rPr>
-        <w:t>&lt;!--</w:t>
-      </w:r>
-      <w:proofErr w:type="gramEnd"/>
-      <w:r>
-        <w:rPr>
-          <w:lang w:val="es-MX"/>
-        </w:rPr>
-        <w:t xml:space="preserve"> CUI --&gt;</w:t>
+        <w:t xml:space="preserve">        &lt;!-- CUI --&gt;</w:t>
       </w:r>
     </w:p>
     <w:p>
@@ -1685,19 +1509,11 @@
         <w:t xml:space="preserve">" </w:t>
       </w:r>
       <w:proofErr w:type="spellStart"/>
-      <w:proofErr w:type="gramStart"/>
-      <w:r>
-        <w:rPr>
-          <w:lang w:val="es-MX"/>
-        </w:rPr>
-        <w:t>wire:model</w:t>
-      </w:r>
-      <w:proofErr w:type="gramEnd"/>
-      <w:r>
-        <w:rPr>
-          <w:lang w:val="es-MX"/>
-        </w:rPr>
-        <w:t>.defer</w:t>
+      <w:r>
+        <w:rPr>
+          <w:lang w:val="es-MX"/>
+        </w:rPr>
+        <w:t>wire:model.defer</w:t>
       </w:r>
       <w:proofErr w:type="spellEnd"/>
       <w:r>
@@ -1813,21 +1629,7 @@
         <w:rPr>
           <w:lang w:val="es-MX"/>
         </w:rPr>
-        <w:t xml:space="preserve"> mt-1"</w:t>
-      </w:r>
-      <w:proofErr w:type="gramStart"/>
-      <w:r>
-        <w:rPr>
-          <w:lang w:val="es-MX"/>
-        </w:rPr>
-        <w:t>&gt;{</w:t>
-      </w:r>
-      <w:proofErr w:type="gramEnd"/>
-      <w:r>
-        <w:rPr>
-          <w:lang w:val="es-MX"/>
-        </w:rPr>
-        <w:t>{ $</w:t>
+        <w:t xml:space="preserve"> mt-1"&gt;{{ $</w:t>
       </w:r>
       <w:proofErr w:type="spellStart"/>
       <w:r>
@@ -1901,21 +1703,7 @@
         <w:rPr>
           <w:lang w:val="es-MX"/>
         </w:rPr>
-        <w:t xml:space="preserve">        </w:t>
-      </w:r>
-      <w:proofErr w:type="gramStart"/>
-      <w:r>
-        <w:rPr>
-          <w:lang w:val="es-MX"/>
-        </w:rPr>
-        <w:t>&lt;!--</w:t>
-      </w:r>
-      <w:proofErr w:type="gramEnd"/>
-      <w:r>
-        <w:rPr>
-          <w:lang w:val="es-MX"/>
-        </w:rPr>
-        <w:t xml:space="preserve"> DOMICILIO --&gt;</w:t>
+        <w:t xml:space="preserve">        &lt;!-- DOMICILIO --&gt;</w:t>
       </w:r>
     </w:p>
     <w:p>
@@ -1986,19 +1774,11 @@
         <w:t xml:space="preserve">" </w:t>
       </w:r>
       <w:proofErr w:type="spellStart"/>
-      <w:proofErr w:type="gramStart"/>
-      <w:r>
-        <w:rPr>
-          <w:lang w:val="es-MX"/>
-        </w:rPr>
-        <w:t>wire:model</w:t>
-      </w:r>
-      <w:proofErr w:type="gramEnd"/>
-      <w:r>
-        <w:rPr>
-          <w:lang w:val="es-MX"/>
-        </w:rPr>
-        <w:t>.defer</w:t>
+      <w:r>
+        <w:rPr>
+          <w:lang w:val="es-MX"/>
+        </w:rPr>
+        <w:t>wire:model.defer</w:t>
       </w:r>
       <w:proofErr w:type="spellEnd"/>
       <w:r>
@@ -2114,21 +1894,7 @@
         <w:rPr>
           <w:lang w:val="es-MX"/>
         </w:rPr>
-        <w:t xml:space="preserve"> mt-1"</w:t>
-      </w:r>
-      <w:proofErr w:type="gramStart"/>
-      <w:r>
-        <w:rPr>
-          <w:lang w:val="es-MX"/>
-        </w:rPr>
-        <w:t>&gt;{</w:t>
-      </w:r>
-      <w:proofErr w:type="gramEnd"/>
-      <w:r>
-        <w:rPr>
-          <w:lang w:val="es-MX"/>
-        </w:rPr>
-        <w:t>{ $</w:t>
+        <w:t xml:space="preserve"> mt-1"&gt;{{ $</w:t>
       </w:r>
       <w:proofErr w:type="spellStart"/>
       <w:r>
@@ -2569,7 +2335,6 @@
         <w:t xml:space="preserve"> </w:t>
       </w:r>
       <w:proofErr w:type="spellStart"/>
-      <w:proofErr w:type="gramStart"/>
       <w:r>
         <w:rPr>
           <w:lang w:val="es-MX"/>
@@ -2577,7 +2342,6 @@
         <w:t>make:model</w:t>
       </w:r>
       <w:proofErr w:type="spellEnd"/>
-      <w:proofErr w:type="gramEnd"/>
       <w:r>
         <w:rPr>
           <w:lang w:val="es-MX"/>
@@ -2627,7 +2391,6 @@
         <w:t xml:space="preserve"> </w:t>
       </w:r>
       <w:proofErr w:type="spellStart"/>
-      <w:proofErr w:type="gramStart"/>
       <w:r>
         <w:rPr>
           <w:lang w:val="es-MX"/>
@@ -2635,7 +2398,6 @@
         <w:t>make:seeder</w:t>
       </w:r>
       <w:proofErr w:type="spellEnd"/>
-      <w:proofErr w:type="gramEnd"/>
       <w:r>
         <w:rPr>
           <w:lang w:val="es-MX"/>
@@ -2693,7 +2455,6 @@
         <w:t xml:space="preserve"> </w:t>
       </w:r>
       <w:proofErr w:type="spellStart"/>
-      <w:proofErr w:type="gramStart"/>
       <w:r>
         <w:rPr>
           <w:lang w:val="es-MX"/>
@@ -2701,7 +2462,6 @@
         <w:t>make:model</w:t>
       </w:r>
       <w:proofErr w:type="spellEnd"/>
-      <w:proofErr w:type="gramEnd"/>
       <w:r>
         <w:rPr>
           <w:lang w:val="es-MX"/>
@@ -2926,7 +2686,6 @@
         <w:t xml:space="preserve"> </w:t>
       </w:r>
       <w:proofErr w:type="spellStart"/>
-      <w:proofErr w:type="gramStart"/>
       <w:r>
         <w:rPr>
           <w:lang w:val="es-MX"/>
@@ -2934,7 +2693,6 @@
         <w:t>make:migration</w:t>
       </w:r>
       <w:proofErr w:type="spellEnd"/>
-      <w:proofErr w:type="gramEnd"/>
       <w:r>
         <w:rPr>
           <w:lang w:val="es-MX"/>
@@ -3027,7 +2785,6 @@
         <w:t xml:space="preserve"> </w:t>
       </w:r>
       <w:proofErr w:type="spellStart"/>
-      <w:proofErr w:type="gramStart"/>
       <w:r>
         <w:rPr>
           <w:lang w:val="es-MX"/>
@@ -3035,7 +2792,6 @@
         <w:t>make:migration</w:t>
       </w:r>
       <w:proofErr w:type="spellEnd"/>
-      <w:proofErr w:type="gramEnd"/>
       <w:r>
         <w:rPr>
           <w:lang w:val="es-MX"/>
@@ -3128,7 +2884,6 @@
         <w:t xml:space="preserve"> </w:t>
       </w:r>
       <w:proofErr w:type="spellStart"/>
-      <w:proofErr w:type="gramStart"/>
       <w:r>
         <w:rPr>
           <w:lang w:val="es-MX"/>
@@ -3136,7 +2891,6 @@
         <w:t>make:model</w:t>
       </w:r>
       <w:proofErr w:type="spellEnd"/>
-      <w:proofErr w:type="gramEnd"/>
       <w:r>
         <w:rPr>
           <w:lang w:val="es-MX"/>
@@ -3406,14 +3160,7 @@
         <w:rPr>
           <w:lang w:val="es-MX"/>
         </w:rPr>
-        <w:t>&gt; $tramite = App</w:t>
-      </w:r>
-      <w:proofErr w:type="gramStart"/>
-      <w:r>
-        <w:rPr>
-          <w:lang w:val="es-MX"/>
-        </w:rPr>
-        <w:t>\</w:t>
+        <w:t>&gt; $tramite = App\</w:t>
       </w:r>
       <w:proofErr w:type="spellStart"/>
       <w:r>
@@ -3430,7 +3177,6 @@
         <w:t>\Tramite::</w:t>
       </w:r>
       <w:proofErr w:type="spellStart"/>
-      <w:proofErr w:type="gramEnd"/>
       <w:r>
         <w:rPr>
           <w:lang w:val="es-MX"/>
@@ -3510,14 +3256,7 @@
         <w:rPr>
           <w:lang w:val="es-MX"/>
         </w:rPr>
-        <w:t xml:space="preserve"> </w:t>
-      </w:r>
-      <w:proofErr w:type="gramStart"/>
-      <w:r>
-        <w:rPr>
-          <w:lang w:val="es-MX"/>
-        </w:rPr>
-        <w:t>del .</w:t>
+        <w:t xml:space="preserve"> del .</w:t>
       </w:r>
       <w:proofErr w:type="spellStart"/>
       <w:r>
@@ -3527,7 +3266,6 @@
         <w:t>env</w:t>
       </w:r>
       <w:proofErr w:type="spellEnd"/>
-      <w:proofErr w:type="gramEnd"/>
     </w:p>
     <w:p>
       <w:pPr>
@@ -3571,7 +3309,6 @@
         <w:t xml:space="preserve"> </w:t>
       </w:r>
       <w:proofErr w:type="spellStart"/>
-      <w:proofErr w:type="gramStart"/>
       <w:r>
         <w:rPr>
           <w:lang w:val="es-MX"/>
@@ -3579,7 +3316,6 @@
         <w:t>make:mail</w:t>
       </w:r>
       <w:proofErr w:type="spellEnd"/>
-      <w:proofErr w:type="gramEnd"/>
       <w:r>
         <w:rPr>
           <w:lang w:val="es-MX"/>
@@ -3624,28 +3360,18 @@
           <w:lang w:val="es-MX"/>
         </w:rPr>
         <w:lastRenderedPageBreak/>
-        <w:t xml:space="preserve">1. configuración </w:t>
-      </w:r>
-      <w:proofErr w:type="gramStart"/>
+        <w:t>1. configuración del .</w:t>
+      </w:r>
+      <w:proofErr w:type="spellStart"/>
       <w:r>
         <w:rPr>
           <w:b/>
           <w:bCs/>
           <w:lang w:val="es-MX"/>
         </w:rPr>
-        <w:t>del .</w:t>
-      </w:r>
-      <w:proofErr w:type="spellStart"/>
-      <w:r>
-        <w:rPr>
-          <w:b/>
-          <w:bCs/>
-          <w:lang w:val="es-MX"/>
-        </w:rPr>
         <w:t>env</w:t>
       </w:r>
       <w:proofErr w:type="spellEnd"/>
-      <w:proofErr w:type="gramEnd"/>
     </w:p>
     <w:p>
       <w:r>
@@ -3760,12 +3486,10 @@
         <w:t xml:space="preserve"> </w:t>
       </w:r>
       <w:proofErr w:type="spellStart"/>
-      <w:proofErr w:type="gramStart"/>
       <w:r>
         <w:t>make:mail</w:t>
       </w:r>
       <w:proofErr w:type="spellEnd"/>
-      <w:proofErr w:type="gramEnd"/>
       <w:r>
         <w:t xml:space="preserve"> </w:t>
       </w:r>
@@ -4019,17 +3743,12 @@
         <w:t xml:space="preserve"> function </w:t>
       </w:r>
       <w:proofErr w:type="spellStart"/>
-      <w:proofErr w:type="gramStart"/>
       <w:r>
         <w:t>build</w:t>
       </w:r>
       <w:proofErr w:type="spellEnd"/>
       <w:r>
-        <w:t>(</w:t>
-      </w:r>
-      <w:proofErr w:type="gramEnd"/>
-      <w:r>
-        <w:t>)</w:t>
+        <w:t>()</w:t>
       </w:r>
     </w:p>
     <w:p>
@@ -4058,17 +3777,12 @@
         <w:t>-&gt;</w:t>
       </w:r>
       <w:proofErr w:type="spellStart"/>
-      <w:proofErr w:type="gramStart"/>
       <w:r>
         <w:t>subject</w:t>
       </w:r>
       <w:proofErr w:type="spellEnd"/>
       <w:r>
-        <w:t>(</w:t>
-      </w:r>
-      <w:proofErr w:type="gramEnd"/>
-      <w:r>
-        <w:t>'Nueva solicitud registrada')</w:t>
+        <w:t>('Nueva solicitud registrada')</w:t>
       </w:r>
     </w:p>
     <w:p>
@@ -4084,12 +3798,10 @@
         <w:t>('</w:t>
       </w:r>
       <w:proofErr w:type="spellStart"/>
-      <w:proofErr w:type="gramStart"/>
       <w:r>
         <w:t>emails.notificacion</w:t>
       </w:r>
       <w:proofErr w:type="spellEnd"/>
-      <w:proofErr w:type="gramEnd"/>
       <w:r>
         <w:t>');</w:t>
       </w:r>
@@ -4165,43 +3877,19 @@
     </w:p>
     <w:p>
       <w:r>
-        <w:t>&lt;p&gt;</w:t>
-      </w:r>
-      <w:proofErr w:type="gramStart"/>
-      <w:r>
-        <w:t>Hola,&lt;</w:t>
-      </w:r>
-      <w:proofErr w:type="gramEnd"/>
-      <w:r>
-        <w:t>/p&gt;</w:t>
+        <w:t>&lt;p&gt;Hola,&lt;/p&gt;</w:t>
       </w:r>
     </w:p>
     <w:p/>
     <w:p>
       <w:r>
-        <w:t>&lt;p</w:t>
-      </w:r>
-      <w:proofErr w:type="gramStart"/>
-      <w:r>
-        <w:t>&gt;{</w:t>
-      </w:r>
-      <w:proofErr w:type="gramEnd"/>
-      <w:r>
-        <w:t>{ $mensaje }}&lt;/p&gt;</w:t>
+        <w:t>&lt;p&gt;{{ $mensaje }}&lt;/p&gt;</w:t>
       </w:r>
     </w:p>
     <w:p/>
     <w:p>
       <w:r>
-        <w:t>&lt;p&gt;</w:t>
-      </w:r>
-      <w:proofErr w:type="gramStart"/>
-      <w:r>
-        <w:t>Saludos.&lt;</w:t>
-      </w:r>
-      <w:proofErr w:type="gramEnd"/>
-      <w:r>
-        <w:t>/p&gt;</w:t>
+        <w:t>&lt;p&gt;Saludos.&lt;/p&gt;</w:t>
       </w:r>
     </w:p>
     <w:p>
@@ -4347,7 +4035,6 @@
       <w:r>
         <w:t> </w:t>
       </w:r>
-      <w:proofErr w:type="gramStart"/>
       <w:r>
         <w:rPr>
           <w:i/>
@@ -4359,7 +4046,6 @@
         <w:t>::</w:t>
       </w:r>
       <w:proofErr w:type="spellStart"/>
-      <w:proofErr w:type="gramEnd"/>
       <w:r>
         <w:t>to</w:t>
       </w:r>
@@ -4373,17 +4059,12 @@
         <w:t>        -&gt;</w:t>
       </w:r>
       <w:proofErr w:type="spellStart"/>
-      <w:proofErr w:type="gramStart"/>
       <w:r>
         <w:t>send</w:t>
       </w:r>
       <w:proofErr w:type="spellEnd"/>
       <w:r>
-        <w:t>(</w:t>
-      </w:r>
-      <w:proofErr w:type="gramEnd"/>
-      <w:r>
-        <w:t xml:space="preserve">new </w:t>
+        <w:t xml:space="preserve">(new </w:t>
       </w:r>
       <w:proofErr w:type="spellStart"/>
       <w:r>
@@ -4505,7 +4186,6 @@
         <w:t xml:space="preserve"> </w:t>
       </w:r>
       <w:proofErr w:type="spellStart"/>
-      <w:proofErr w:type="gramStart"/>
       <w:r>
         <w:rPr>
           <w:b/>
@@ -4514,7 +4194,6 @@
         <w:t>make:mail</w:t>
       </w:r>
       <w:proofErr w:type="spellEnd"/>
-      <w:proofErr w:type="gramEnd"/>
       <w:r>
         <w:rPr>
           <w:b/>
@@ -4580,7 +4259,6 @@
         <w:t xml:space="preserve"> </w:t>
       </w:r>
       <w:proofErr w:type="spellStart"/>
-      <w:proofErr w:type="gramStart"/>
       <w:r>
         <w:rPr>
           <w:b/>
@@ -4589,7 +4267,6 @@
         <w:t>make:mail</w:t>
       </w:r>
       <w:proofErr w:type="spellEnd"/>
-      <w:proofErr w:type="gramEnd"/>
       <w:r>
         <w:rPr>
           <w:b/>
@@ -4964,7 +4641,6 @@
         <w:t xml:space="preserve">1. Añadir el Método </w:t>
       </w:r>
       <w:proofErr w:type="spellStart"/>
-      <w:proofErr w:type="gramStart"/>
       <w:r>
         <w:rPr>
           <w:b/>
@@ -4978,620 +4654,540 @@
           <w:b/>
           <w:bCs/>
         </w:rPr>
+        <w:t>() (La lógica de validación)</w:t>
+      </w:r>
+    </w:p>
+    <w:p>
+      <w:r>
+        <w:t xml:space="preserve">Agrega el siguiente método privado al final de tu clase </w:t>
+      </w:r>
+      <w:proofErr w:type="spellStart"/>
+      <w:r>
+        <w:t>SolicitudForm</w:t>
+      </w:r>
+      <w:proofErr w:type="spellEnd"/>
+      <w:r>
+        <w:t xml:space="preserve"> (después de </w:t>
+      </w:r>
+      <w:proofErr w:type="spellStart"/>
+      <w:r>
+        <w:t>resetFormulario</w:t>
+      </w:r>
+      <w:proofErr w:type="spellEnd"/>
+      <w:r>
+        <w:t>()):</w:t>
+      </w:r>
+    </w:p>
+    <w:p>
+      <w:r>
+        <w:t>PHP</w:t>
+      </w:r>
+    </w:p>
+    <w:p>
+      <w:r>
+        <w:t xml:space="preserve">    /**</w:t>
+      </w:r>
+    </w:p>
+    <w:p>
+      <w:r>
+        <w:t xml:space="preserve">     * Lógica de validación del CUI/DPI de Guatemala.</w:t>
+      </w:r>
+    </w:p>
+    <w:p>
+      <w:r>
+        <w:t xml:space="preserve">     * Basado en el algoritmo de la función </w:t>
+      </w:r>
+      <w:proofErr w:type="spellStart"/>
+      <w:r>
+        <w:t>cuiIsValidPHP</w:t>
+      </w:r>
+      <w:proofErr w:type="spellEnd"/>
+      <w:r>
+        <w:t xml:space="preserve"> proporcionada.</w:t>
+      </w:r>
+    </w:p>
+    <w:p>
+      <w:r>
+        <w:t xml:space="preserve">     */</w:t>
+      </w:r>
+    </w:p>
+    <w:p>
+      <w:r>
+        <w:t xml:space="preserve">    </w:t>
+      </w:r>
+      <w:proofErr w:type="spellStart"/>
+      <w:r>
+        <w:t>private</w:t>
+      </w:r>
+      <w:proofErr w:type="spellEnd"/>
+      <w:r>
+        <w:t xml:space="preserve"> </w:t>
+      </w:r>
+      <w:proofErr w:type="spellStart"/>
+      <w:r>
+        <w:t>function</w:t>
+      </w:r>
+      <w:proofErr w:type="spellEnd"/>
+      <w:r>
+        <w:t xml:space="preserve"> </w:t>
+      </w:r>
+      <w:proofErr w:type="spellStart"/>
+      <w:r>
+        <w:t>cuiEsValido</w:t>
+      </w:r>
+      <w:proofErr w:type="spellEnd"/>
+      <w:r>
         <w:t>(</w:t>
       </w:r>
-      <w:proofErr w:type="gramEnd"/>
-      <w:r>
+      <w:proofErr w:type="spellStart"/>
+      <w:r>
+        <w:t>string</w:t>
+      </w:r>
+      <w:proofErr w:type="spellEnd"/>
+      <w:r>
+        <w:t xml:space="preserve"> $cui): </w:t>
+      </w:r>
+      <w:proofErr w:type="spellStart"/>
+      <w:r>
+        <w:t>bool</w:t>
+      </w:r>
+      <w:proofErr w:type="spellEnd"/>
+    </w:p>
+    <w:p>
+      <w:r>
+        <w:t xml:space="preserve">    {</w:t>
+      </w:r>
+    </w:p>
+    <w:p>
+      <w:r>
+        <w:t xml:space="preserve">        // 1. Validar formato inicial (opcional: quitar espacios o guiones)</w:t>
+      </w:r>
+    </w:p>
+    <w:p>
+      <w:r>
+        <w:t xml:space="preserve">        // Ya que en el </w:t>
+      </w:r>
+      <w:proofErr w:type="spellStart"/>
+      <w:r>
+        <w:t>frontend</w:t>
+      </w:r>
+      <w:proofErr w:type="spellEnd"/>
+      <w:r>
+        <w:t xml:space="preserve"> se limpia a solo números, aquí nos aseguramos de 13 dígitos.</w:t>
+      </w:r>
+    </w:p>
+    <w:p>
+      <w:r>
+        <w:t xml:space="preserve">        $cui = </w:t>
+      </w:r>
+      <w:proofErr w:type="spellStart"/>
+      <w:r>
+        <w:t>preg_replace</w:t>
+      </w:r>
+      <w:proofErr w:type="spellEnd"/>
+      <w:r>
+        <w:t>('/[^0-9]/', '', $cui);</w:t>
+      </w:r>
+    </w:p>
+    <w:p/>
+    <w:p>
+      <w:r>
+        <w:t xml:space="preserve">        </w:t>
+      </w:r>
+      <w:proofErr w:type="spellStart"/>
+      <w:r>
+        <w:t>if</w:t>
+      </w:r>
+      <w:proofErr w:type="spellEnd"/>
+      <w:r>
+        <w:t xml:space="preserve"> (</w:t>
+      </w:r>
+      <w:proofErr w:type="spellStart"/>
+      <w:r>
+        <w:t>strlen</w:t>
+      </w:r>
+      <w:proofErr w:type="spellEnd"/>
+      <w:r>
+        <w:t>($cui) !== 13) {</w:t>
+      </w:r>
+    </w:p>
+    <w:p>
+      <w:r>
+        <w:t xml:space="preserve">            </w:t>
+      </w:r>
+      <w:proofErr w:type="spellStart"/>
+      <w:r>
+        <w:t>return</w:t>
+      </w:r>
+      <w:proofErr w:type="spellEnd"/>
+      <w:r>
+        <w:t xml:space="preserve"> false;</w:t>
+      </w:r>
+    </w:p>
+    <w:p>
+      <w:r>
+        <w:t xml:space="preserve">        }</w:t>
+      </w:r>
+    </w:p>
+    <w:p/>
+    <w:p>
+      <w:r>
+        <w:t xml:space="preserve">        // 2. Extraer partes</w:t>
+      </w:r>
+    </w:p>
+    <w:p>
+      <w:r>
+        <w:lastRenderedPageBreak/>
+        <w:t xml:space="preserve">        $numero      = </w:t>
+      </w:r>
+      <w:proofErr w:type="spellStart"/>
+      <w:r>
+        <w:t>substr</w:t>
+      </w:r>
+      <w:proofErr w:type="spellEnd"/>
+      <w:r>
+        <w:t>($cui, 0, 8);</w:t>
+      </w:r>
+    </w:p>
+    <w:p>
+      <w:r>
+        <w:t xml:space="preserve">        $verificador = (</w:t>
+      </w:r>
+      <w:proofErr w:type="spellStart"/>
+      <w:r>
+        <w:t>int</w:t>
+      </w:r>
+      <w:proofErr w:type="spellEnd"/>
+      <w:r>
+        <w:t>)</w:t>
+      </w:r>
+      <w:proofErr w:type="spellStart"/>
+      <w:r>
+        <w:t>substr</w:t>
+      </w:r>
+      <w:proofErr w:type="spellEnd"/>
+      <w:r>
+        <w:t>($cui, 8, 1);</w:t>
+      </w:r>
+    </w:p>
+    <w:p>
+      <w:r>
+        <w:t xml:space="preserve">        $</w:t>
+      </w:r>
+      <w:proofErr w:type="spellStart"/>
+      <w:r>
+        <w:t>depto</w:t>
+      </w:r>
+      <w:proofErr w:type="spellEnd"/>
+      <w:r>
+        <w:t xml:space="preserve">       = (</w:t>
+      </w:r>
+      <w:proofErr w:type="spellStart"/>
+      <w:r>
+        <w:t>int</w:t>
+      </w:r>
+      <w:proofErr w:type="spellEnd"/>
+      <w:r>
+        <w:t>)</w:t>
+      </w:r>
+      <w:proofErr w:type="spellStart"/>
+      <w:r>
+        <w:t>substr</w:t>
+      </w:r>
+      <w:proofErr w:type="spellEnd"/>
+      <w:r>
+        <w:t>($cui, 9, 2);</w:t>
+      </w:r>
+    </w:p>
+    <w:p>
+      <w:r>
+        <w:t xml:space="preserve">        $muni        = (</w:t>
+      </w:r>
+      <w:proofErr w:type="spellStart"/>
+      <w:r>
+        <w:t>int</w:t>
+      </w:r>
+      <w:proofErr w:type="spellEnd"/>
+      <w:r>
+        <w:t>)</w:t>
+      </w:r>
+      <w:proofErr w:type="spellStart"/>
+      <w:r>
+        <w:t>substr</w:t>
+      </w:r>
+      <w:proofErr w:type="spellEnd"/>
+      <w:r>
+        <w:t>($cui, 11, 2);</w:t>
+      </w:r>
+    </w:p>
+    <w:p/>
+    <w:p>
+      <w:r>
+        <w:t xml:space="preserve">        // 3. Validación de códigos de departamento y municipio</w:t>
+      </w:r>
+    </w:p>
+    <w:p>
+      <w:r>
+        <w:t xml:space="preserve">        // Array de municipios por departamento (índice 0 = </w:t>
+      </w:r>
+      <w:proofErr w:type="spellStart"/>
+      <w:r>
+        <w:t>depto</w:t>
+      </w:r>
+      <w:proofErr w:type="spellEnd"/>
+      <w:r>
+        <w:t xml:space="preserve"> 1, índice 21 = </w:t>
+      </w:r>
+      <w:proofErr w:type="spellStart"/>
+      <w:r>
+        <w:t>depto</w:t>
+      </w:r>
+      <w:proofErr w:type="spellEnd"/>
+      <w:r>
+        <w:t xml:space="preserve"> 22)</w:t>
+      </w:r>
+    </w:p>
+    <w:p>
+      <w:r>
+        <w:t xml:space="preserve">        // El array original que proporcionaste es: [17,8,16,16,13,14,19,8,24,21,9,30,32,21,8,17,14,5,11,11,7,17]</w:t>
+      </w:r>
+    </w:p>
+    <w:p>
+      <w:r>
+        <w:t xml:space="preserve">        $</w:t>
+      </w:r>
+      <w:proofErr w:type="spellStart"/>
+      <w:r>
+        <w:t>munisPorDepto</w:t>
+      </w:r>
+      <w:proofErr w:type="spellEnd"/>
+      <w:r>
+        <w:t xml:space="preserve"> = [17, 8, 16, 16, 13, 14, 19, 8, 24, 21, 9, 30, 32, 21, 8, 17, 14, 5, 11, 11, 7, 17];</w:t>
+      </w:r>
+    </w:p>
+    <w:p>
+      <w:r>
+        <w:t xml:space="preserve">        </w:t>
+      </w:r>
+    </w:p>
+    <w:p>
+      <w:r>
+        <w:t xml:space="preserve">        </w:t>
+      </w:r>
+      <w:proofErr w:type="spellStart"/>
+      <w:r>
+        <w:t>if</w:t>
+      </w:r>
+      <w:proofErr w:type="spellEnd"/>
+      <w:r>
+        <w:t xml:space="preserve"> ($</w:t>
+      </w:r>
+      <w:proofErr w:type="spellStart"/>
+      <w:r>
+        <w:t>depto</w:t>
+      </w:r>
+      <w:proofErr w:type="spellEnd"/>
+      <w:r>
+        <w:t xml:space="preserve"> &lt; 1 || $</w:t>
+      </w:r>
+      <w:proofErr w:type="spellStart"/>
+      <w:r>
+        <w:t>depto</w:t>
+      </w:r>
+      <w:proofErr w:type="spellEnd"/>
+      <w:r>
+        <w:t xml:space="preserve"> &gt; </w:t>
+      </w:r>
+      <w:proofErr w:type="spellStart"/>
+      <w:r>
+        <w:t>count</w:t>
+      </w:r>
+      <w:proofErr w:type="spellEnd"/>
+      <w:r>
+        <w:t>($</w:t>
+      </w:r>
+      <w:proofErr w:type="spellStart"/>
+      <w:r>
+        <w:t>munisPorDepto</w:t>
+      </w:r>
+      <w:proofErr w:type="spellEnd"/>
+      <w:r>
+        <w:t>) || $muni &lt; 1 || $muni &gt; $</w:t>
+      </w:r>
+      <w:proofErr w:type="spellStart"/>
+      <w:r>
+        <w:t>munisPorDepto</w:t>
+      </w:r>
+      <w:proofErr w:type="spellEnd"/>
+      <w:r>
+        <w:t>[$</w:t>
+      </w:r>
+      <w:proofErr w:type="spellStart"/>
+      <w:r>
+        <w:t>depto</w:t>
+      </w:r>
+      <w:proofErr w:type="spellEnd"/>
+      <w:r>
+        <w:t xml:space="preserve"> - 1]) {</w:t>
+      </w:r>
+    </w:p>
+    <w:p>
+      <w:r>
+        <w:t xml:space="preserve">            </w:t>
+      </w:r>
+      <w:proofErr w:type="spellStart"/>
+      <w:r>
+        <w:t>return</w:t>
+      </w:r>
+      <w:proofErr w:type="spellEnd"/>
+      <w:r>
+        <w:t xml:space="preserve"> false;</w:t>
+      </w:r>
+    </w:p>
+    <w:p>
+      <w:r>
+        <w:t xml:space="preserve">        }</w:t>
+      </w:r>
+    </w:p>
+    <w:p/>
+    <w:p>
+      <w:r>
+        <w:t xml:space="preserve">        // 4. Validación del dígito verificador (Módulo 11)</w:t>
+      </w:r>
+    </w:p>
+    <w:p>
+      <w:r>
+        <w:t xml:space="preserve">        $total = 0;</w:t>
+      </w:r>
+    </w:p>
+    <w:p>
+      <w:r>
+        <w:t xml:space="preserve">        </w:t>
+      </w:r>
+      <w:proofErr w:type="spellStart"/>
+      <w:r>
+        <w:t>for</w:t>
+      </w:r>
+      <w:proofErr w:type="spellEnd"/>
+      <w:r>
+        <w:t xml:space="preserve"> ($i = 0; $i &lt; 8; $i++) {</w:t>
+      </w:r>
+    </w:p>
+    <w:p>
+      <w:r>
+        <w:t xml:space="preserve">            $</w:t>
+      </w:r>
+      <w:proofErr w:type="spellStart"/>
+      <w:r>
+        <w:t>dig</w:t>
+      </w:r>
+      <w:proofErr w:type="spellEnd"/>
+      <w:r>
+        <w:t xml:space="preserve"> = (</w:t>
+      </w:r>
+      <w:proofErr w:type="spellStart"/>
+      <w:r>
+        <w:t>int</w:t>
+      </w:r>
+      <w:proofErr w:type="spellEnd"/>
+      <w:r>
+        <w:t>)$numero[$i];</w:t>
+      </w:r>
+    </w:p>
+    <w:p>
+      <w:r>
+        <w:t xml:space="preserve">            $total += $</w:t>
+      </w:r>
+      <w:proofErr w:type="spellStart"/>
+      <w:r>
+        <w:t>dig</w:t>
+      </w:r>
+      <w:proofErr w:type="spellEnd"/>
+      <w:r>
+        <w:t xml:space="preserve"> * ($i + 2); // Multiplicadores: 2, 3, 4, 5, 6, 7, 8, 9</w:t>
+      </w:r>
+    </w:p>
+    <w:p>
+      <w:r>
+        <w:t xml:space="preserve">        }</w:t>
+      </w:r>
+    </w:p>
+    <w:p>
+      <w:r>
+        <w:t xml:space="preserve">        </w:t>
+      </w:r>
+    </w:p>
+    <w:p>
+      <w:r>
+        <w:t xml:space="preserve">        $</w:t>
+      </w:r>
+      <w:proofErr w:type="spellStart"/>
+      <w:r>
+        <w:t>digitoCalculado</w:t>
+      </w:r>
+      <w:proofErr w:type="spellEnd"/>
+      <w:r>
+        <w:t xml:space="preserve"> = $total % 11;</w:t>
+      </w:r>
+    </w:p>
+    <w:p>
+      <w:r>
+        <w:t xml:space="preserve">        </w:t>
+      </w:r>
+    </w:p>
+    <w:p>
+      <w:r>
+        <w:t xml:space="preserve">        </w:t>
+      </w:r>
+      <w:proofErr w:type="spellStart"/>
+      <w:r>
+        <w:t>return</w:t>
+      </w:r>
+      <w:proofErr w:type="spellEnd"/>
+      <w:r>
+        <w:t xml:space="preserve"> $</w:t>
+      </w:r>
+      <w:proofErr w:type="spellStart"/>
+      <w:r>
+        <w:t>digitoCalculado</w:t>
+      </w:r>
+      <w:proofErr w:type="spellEnd"/>
+      <w:r>
+        <w:t xml:space="preserve"> === $verificador;</w:t>
+      </w:r>
+    </w:p>
+    <w:p>
+      <w:r>
+        <w:lastRenderedPageBreak/>
+        <w:t xml:space="preserve">    }</w:t>
+      </w:r>
+    </w:p>
+    <w:p>
+      <w:pPr>
         <w:rPr>
           <w:b/>
           <w:bCs/>
         </w:rPr>
-        <w:t>) (La lógica de validación)</w:t>
-      </w:r>
-    </w:p>
-    <w:p>
-      <w:r>
-        <w:t xml:space="preserve">Agrega el siguiente método privado al final de tu clase </w:t>
-      </w:r>
-      <w:proofErr w:type="spellStart"/>
-      <w:r>
-        <w:t>SolicitudForm</w:t>
-      </w:r>
-      <w:proofErr w:type="spellEnd"/>
-      <w:r>
-        <w:t xml:space="preserve"> (después de </w:t>
-      </w:r>
-      <w:proofErr w:type="spellStart"/>
-      <w:proofErr w:type="gramStart"/>
-      <w:r>
-        <w:t>resetFormulario</w:t>
-      </w:r>
-      <w:proofErr w:type="spellEnd"/>
-      <w:r>
-        <w:t>(</w:t>
-      </w:r>
-      <w:proofErr w:type="gramEnd"/>
-      <w:r>
-        <w:t>)):</w:t>
-      </w:r>
-    </w:p>
-    <w:p>
-      <w:r>
-        <w:t>PHP</w:t>
-      </w:r>
-    </w:p>
-    <w:p>
-      <w:r>
-        <w:t xml:space="preserve">    /**</w:t>
-      </w:r>
-    </w:p>
-    <w:p>
-      <w:r>
-        <w:t xml:space="preserve">     * Lógica de validación del CUI/DPI de Guatemala.</w:t>
-      </w:r>
-    </w:p>
-    <w:p>
-      <w:r>
-        <w:t xml:space="preserve">     * Basado en el algoritmo de la función </w:t>
-      </w:r>
-      <w:proofErr w:type="spellStart"/>
-      <w:r>
-        <w:t>cuiIsValidPHP</w:t>
-      </w:r>
-      <w:proofErr w:type="spellEnd"/>
-      <w:r>
-        <w:t xml:space="preserve"> proporcionada.</w:t>
-      </w:r>
-    </w:p>
-    <w:p>
-      <w:r>
-        <w:t xml:space="preserve">     */</w:t>
-      </w:r>
-    </w:p>
-    <w:p>
-      <w:r>
-        <w:t xml:space="preserve">    </w:t>
-      </w:r>
-      <w:proofErr w:type="spellStart"/>
-      <w:r>
-        <w:t>private</w:t>
-      </w:r>
-      <w:proofErr w:type="spellEnd"/>
-      <w:r>
-        <w:t xml:space="preserve"> </w:t>
-      </w:r>
-      <w:proofErr w:type="spellStart"/>
-      <w:r>
-        <w:t>function</w:t>
-      </w:r>
-      <w:proofErr w:type="spellEnd"/>
-      <w:r>
-        <w:t xml:space="preserve"> </w:t>
-      </w:r>
-      <w:proofErr w:type="spellStart"/>
-      <w:proofErr w:type="gramStart"/>
-      <w:r>
-        <w:t>cuiEsValido</w:t>
-      </w:r>
-      <w:proofErr w:type="spellEnd"/>
-      <w:r>
-        <w:t>(</w:t>
-      </w:r>
-      <w:proofErr w:type="spellStart"/>
-      <w:proofErr w:type="gramEnd"/>
-      <w:r>
-        <w:t>string</w:t>
-      </w:r>
-      <w:proofErr w:type="spellEnd"/>
-      <w:r>
-        <w:t xml:space="preserve"> $cui): </w:t>
-      </w:r>
-      <w:proofErr w:type="spellStart"/>
-      <w:r>
-        <w:t>bool</w:t>
-      </w:r>
-      <w:proofErr w:type="spellEnd"/>
-    </w:p>
-    <w:p>
-      <w:r>
-        <w:t xml:space="preserve">    {</w:t>
-      </w:r>
-    </w:p>
-    <w:p>
-      <w:r>
-        <w:t xml:space="preserve">        // 1. Validar formato inicial (opcional: quitar espacios o guiones)</w:t>
-      </w:r>
-    </w:p>
-    <w:p>
-      <w:r>
-        <w:t xml:space="preserve">        // Ya que en el </w:t>
-      </w:r>
-      <w:proofErr w:type="spellStart"/>
-      <w:r>
-        <w:t>frontend</w:t>
-      </w:r>
-      <w:proofErr w:type="spellEnd"/>
-      <w:r>
-        <w:t xml:space="preserve"> se limpia a solo números, aquí nos aseguramos de 13 dígitos.</w:t>
-      </w:r>
-    </w:p>
-    <w:p>
-      <w:r>
-        <w:t xml:space="preserve">        $cui = </w:t>
-      </w:r>
-      <w:proofErr w:type="spellStart"/>
-      <w:r>
-        <w:t>preg_</w:t>
-      </w:r>
-      <w:proofErr w:type="gramStart"/>
-      <w:r>
-        <w:t>replace</w:t>
-      </w:r>
-      <w:proofErr w:type="spellEnd"/>
-      <w:r>
-        <w:t>(</w:t>
-      </w:r>
-      <w:proofErr w:type="gramEnd"/>
-      <w:r>
-        <w:t>'/[^0-9]/', '', $cui);</w:t>
-      </w:r>
-    </w:p>
-    <w:p/>
-    <w:p>
-      <w:r>
-        <w:t xml:space="preserve">        </w:t>
-      </w:r>
-      <w:proofErr w:type="spellStart"/>
-      <w:r>
-        <w:t>if</w:t>
-      </w:r>
-      <w:proofErr w:type="spellEnd"/>
-      <w:r>
-        <w:t xml:space="preserve"> (</w:t>
-      </w:r>
-      <w:proofErr w:type="spellStart"/>
-      <w:r>
-        <w:t>strlen</w:t>
-      </w:r>
-      <w:proofErr w:type="spellEnd"/>
-      <w:r>
-        <w:t>($cui</w:t>
-      </w:r>
-      <w:proofErr w:type="gramStart"/>
-      <w:r>
-        <w:t>) !</w:t>
-      </w:r>
-      <w:proofErr w:type="gramEnd"/>
-      <w:r>
-        <w:t>== 13) {</w:t>
-      </w:r>
-    </w:p>
-    <w:p>
-      <w:r>
-        <w:t xml:space="preserve">            </w:t>
-      </w:r>
-      <w:proofErr w:type="spellStart"/>
-      <w:r>
-        <w:t>return</w:t>
-      </w:r>
-      <w:proofErr w:type="spellEnd"/>
-      <w:r>
-        <w:t xml:space="preserve"> false;</w:t>
-      </w:r>
-    </w:p>
-    <w:p>
-      <w:r>
-        <w:t xml:space="preserve">        }</w:t>
-      </w:r>
-    </w:p>
-    <w:p/>
-    <w:p>
-      <w:r>
-        <w:t xml:space="preserve">        // 2. Extraer partes</w:t>
-      </w:r>
-    </w:p>
-    <w:p>
-      <w:r>
-        <w:lastRenderedPageBreak/>
-        <w:t xml:space="preserve">        $numero      = </w:t>
-      </w:r>
-      <w:proofErr w:type="spellStart"/>
-      <w:proofErr w:type="gramStart"/>
-      <w:r>
-        <w:t>substr</w:t>
-      </w:r>
-      <w:proofErr w:type="spellEnd"/>
-      <w:r>
-        <w:t>(</w:t>
-      </w:r>
-      <w:proofErr w:type="gramEnd"/>
-      <w:r>
-        <w:t>$cui, 0, 8);</w:t>
-      </w:r>
-    </w:p>
-    <w:p>
-      <w:r>
-        <w:t xml:space="preserve">        $verificador = (</w:t>
-      </w:r>
-      <w:proofErr w:type="spellStart"/>
-      <w:r>
-        <w:t>int</w:t>
-      </w:r>
-      <w:proofErr w:type="spellEnd"/>
-      <w:r>
-        <w:t>)</w:t>
-      </w:r>
-      <w:proofErr w:type="spellStart"/>
-      <w:proofErr w:type="gramStart"/>
-      <w:r>
-        <w:t>substr</w:t>
-      </w:r>
-      <w:proofErr w:type="spellEnd"/>
-      <w:r>
-        <w:t>(</w:t>
-      </w:r>
-      <w:proofErr w:type="gramEnd"/>
-      <w:r>
-        <w:t>$cui, 8, 1);</w:t>
-      </w:r>
-    </w:p>
-    <w:p>
-      <w:r>
-        <w:t xml:space="preserve">        $</w:t>
-      </w:r>
-      <w:proofErr w:type="spellStart"/>
-      <w:r>
-        <w:t>depto</w:t>
-      </w:r>
-      <w:proofErr w:type="spellEnd"/>
-      <w:r>
-        <w:t xml:space="preserve">       = (</w:t>
-      </w:r>
-      <w:proofErr w:type="spellStart"/>
-      <w:r>
-        <w:t>int</w:t>
-      </w:r>
-      <w:proofErr w:type="spellEnd"/>
-      <w:r>
-        <w:t>)</w:t>
-      </w:r>
-      <w:proofErr w:type="spellStart"/>
-      <w:proofErr w:type="gramStart"/>
-      <w:r>
-        <w:t>substr</w:t>
-      </w:r>
-      <w:proofErr w:type="spellEnd"/>
-      <w:r>
-        <w:t>(</w:t>
-      </w:r>
-      <w:proofErr w:type="gramEnd"/>
-      <w:r>
-        <w:t>$cui, 9, 2);</w:t>
-      </w:r>
-    </w:p>
-    <w:p>
-      <w:r>
-        <w:t xml:space="preserve">        $muni        = (</w:t>
-      </w:r>
-      <w:proofErr w:type="spellStart"/>
-      <w:r>
-        <w:t>int</w:t>
-      </w:r>
-      <w:proofErr w:type="spellEnd"/>
-      <w:r>
-        <w:t>)</w:t>
-      </w:r>
-      <w:proofErr w:type="spellStart"/>
-      <w:proofErr w:type="gramStart"/>
-      <w:r>
-        <w:t>substr</w:t>
-      </w:r>
-      <w:proofErr w:type="spellEnd"/>
-      <w:r>
-        <w:t>(</w:t>
-      </w:r>
-      <w:proofErr w:type="gramEnd"/>
-      <w:r>
-        <w:t>$cui, 11, 2);</w:t>
-      </w:r>
-    </w:p>
-    <w:p/>
-    <w:p>
-      <w:r>
-        <w:t xml:space="preserve">        // 3. Validación de códigos de departamento y municipio</w:t>
-      </w:r>
-    </w:p>
-    <w:p>
-      <w:r>
-        <w:t xml:space="preserve">        // Array de municipios por departamento (índice 0 = </w:t>
-      </w:r>
-      <w:proofErr w:type="spellStart"/>
-      <w:r>
-        <w:t>depto</w:t>
-      </w:r>
-      <w:proofErr w:type="spellEnd"/>
-      <w:r>
-        <w:t xml:space="preserve"> 1, índice 21 = </w:t>
-      </w:r>
-      <w:proofErr w:type="spellStart"/>
-      <w:r>
-        <w:t>depto</w:t>
-      </w:r>
-      <w:proofErr w:type="spellEnd"/>
-      <w:r>
-        <w:t xml:space="preserve"> 22)</w:t>
-      </w:r>
-    </w:p>
-    <w:p>
-      <w:r>
-        <w:t xml:space="preserve">        // El array original que proporcionaste es: [17,8,16,16,13,14,19,8,24,21,9,30,32,21,8,17,14,5,11,11,7,17]</w:t>
-      </w:r>
-    </w:p>
-    <w:p>
-      <w:r>
-        <w:t xml:space="preserve">        $</w:t>
-      </w:r>
-      <w:proofErr w:type="spellStart"/>
-      <w:r>
-        <w:t>munisPorDepto</w:t>
-      </w:r>
-      <w:proofErr w:type="spellEnd"/>
-      <w:r>
-        <w:t xml:space="preserve"> = [17, 8, 16, 16, 13, 14, 19, 8, 24, 21, 9, 30, 32, 21, 8, 17, 14, 5, 11, 11, 7, 17];</w:t>
-      </w:r>
-    </w:p>
-    <w:p>
-      <w:r>
-        <w:t xml:space="preserve">        </w:t>
-      </w:r>
-    </w:p>
-    <w:p>
-      <w:r>
-        <w:t xml:space="preserve">        </w:t>
-      </w:r>
-      <w:proofErr w:type="spellStart"/>
-      <w:r>
-        <w:t>if</w:t>
-      </w:r>
-      <w:proofErr w:type="spellEnd"/>
-      <w:r>
-        <w:t xml:space="preserve"> ($</w:t>
-      </w:r>
-      <w:proofErr w:type="spellStart"/>
-      <w:r>
-        <w:t>depto</w:t>
-      </w:r>
-      <w:proofErr w:type="spellEnd"/>
-      <w:r>
-        <w:t xml:space="preserve"> &lt; 1 || $</w:t>
-      </w:r>
-      <w:proofErr w:type="spellStart"/>
-      <w:r>
-        <w:t>depto</w:t>
-      </w:r>
-      <w:proofErr w:type="spellEnd"/>
-      <w:r>
-        <w:t xml:space="preserve"> &gt; </w:t>
-      </w:r>
-      <w:proofErr w:type="spellStart"/>
-      <w:r>
-        <w:t>count</w:t>
-      </w:r>
-      <w:proofErr w:type="spellEnd"/>
-      <w:r>
-        <w:t>($</w:t>
-      </w:r>
-      <w:proofErr w:type="spellStart"/>
-      <w:r>
-        <w:t>munisPorDepto</w:t>
-      </w:r>
-      <w:proofErr w:type="spellEnd"/>
-      <w:r>
-        <w:t>) || $muni &lt; 1 || $muni &gt; $</w:t>
-      </w:r>
-      <w:proofErr w:type="spellStart"/>
-      <w:proofErr w:type="gramStart"/>
-      <w:r>
-        <w:t>munisPorDepto</w:t>
-      </w:r>
-      <w:proofErr w:type="spellEnd"/>
-      <w:r>
-        <w:t>[</w:t>
-      </w:r>
-      <w:proofErr w:type="gramEnd"/>
-      <w:r>
-        <w:t>$</w:t>
-      </w:r>
-      <w:proofErr w:type="spellStart"/>
-      <w:r>
-        <w:t>depto</w:t>
-      </w:r>
-      <w:proofErr w:type="spellEnd"/>
-      <w:r>
-        <w:t xml:space="preserve"> - 1]) {</w:t>
-      </w:r>
-    </w:p>
-    <w:p>
-      <w:r>
-        <w:t xml:space="preserve">            </w:t>
-      </w:r>
-      <w:proofErr w:type="spellStart"/>
-      <w:r>
-        <w:t>return</w:t>
-      </w:r>
-      <w:proofErr w:type="spellEnd"/>
-      <w:r>
-        <w:t xml:space="preserve"> false;</w:t>
-      </w:r>
-    </w:p>
-    <w:p>
-      <w:r>
-        <w:t xml:space="preserve">        }</w:t>
-      </w:r>
-    </w:p>
-    <w:p/>
-    <w:p>
-      <w:r>
-        <w:t xml:space="preserve">        // 4. Validación del dígito verificador (Módulo 11)</w:t>
-      </w:r>
-    </w:p>
-    <w:p>
-      <w:r>
-        <w:t xml:space="preserve">        $total = 0;</w:t>
-      </w:r>
-    </w:p>
-    <w:p>
-      <w:r>
-        <w:t xml:space="preserve">        </w:t>
-      </w:r>
-      <w:proofErr w:type="spellStart"/>
-      <w:r>
-        <w:t>for</w:t>
-      </w:r>
-      <w:proofErr w:type="spellEnd"/>
-      <w:r>
-        <w:t xml:space="preserve"> ($i = 0; $i &lt; 8; $i++) {</w:t>
-      </w:r>
-    </w:p>
-    <w:p>
-      <w:r>
-        <w:t xml:space="preserve">            $</w:t>
-      </w:r>
-      <w:proofErr w:type="spellStart"/>
-      <w:r>
-        <w:t>dig</w:t>
-      </w:r>
-      <w:proofErr w:type="spellEnd"/>
-      <w:r>
-        <w:t xml:space="preserve"> = (</w:t>
-      </w:r>
-      <w:proofErr w:type="spellStart"/>
-      <w:r>
-        <w:t>int</w:t>
-      </w:r>
-      <w:proofErr w:type="spellEnd"/>
-      <w:r>
-        <w:t>)$numero[$i];</w:t>
-      </w:r>
-    </w:p>
-    <w:p>
-      <w:r>
-        <w:t xml:space="preserve">            $total += $</w:t>
-      </w:r>
-      <w:proofErr w:type="spellStart"/>
-      <w:r>
-        <w:t>dig</w:t>
-      </w:r>
-      <w:proofErr w:type="spellEnd"/>
-      <w:r>
-        <w:t xml:space="preserve"> * ($i + 2); // Multiplicadores: 2, 3, 4, 5, 6, 7, 8, 9</w:t>
-      </w:r>
-    </w:p>
-    <w:p>
-      <w:r>
-        <w:t xml:space="preserve">        }</w:t>
-      </w:r>
-    </w:p>
-    <w:p>
-      <w:r>
-        <w:t xml:space="preserve">        </w:t>
-      </w:r>
-    </w:p>
-    <w:p>
-      <w:r>
-        <w:t xml:space="preserve">        $</w:t>
-      </w:r>
-      <w:proofErr w:type="spellStart"/>
-      <w:r>
-        <w:t>digitoCalculado</w:t>
-      </w:r>
-      <w:proofErr w:type="spellEnd"/>
-      <w:r>
-        <w:t xml:space="preserve"> = $total % 11;</w:t>
-      </w:r>
-    </w:p>
-    <w:p>
-      <w:r>
-        <w:t xml:space="preserve">        </w:t>
-      </w:r>
-    </w:p>
-    <w:p>
-      <w:r>
-        <w:t xml:space="preserve">        </w:t>
-      </w:r>
-      <w:proofErr w:type="spellStart"/>
-      <w:r>
-        <w:t>return</w:t>
-      </w:r>
-      <w:proofErr w:type="spellEnd"/>
-      <w:r>
-        <w:t xml:space="preserve"> $</w:t>
-      </w:r>
-      <w:proofErr w:type="spellStart"/>
-      <w:r>
-        <w:t>digitoCalculado</w:t>
-      </w:r>
-      <w:proofErr w:type="spellEnd"/>
-      <w:r>
-        <w:t xml:space="preserve"> === $verificador;</w:t>
-      </w:r>
-    </w:p>
-    <w:p>
-      <w:r>
-        <w:lastRenderedPageBreak/>
-        <w:t xml:space="preserve">    }</w:t>
-      </w:r>
-    </w:p>
-    <w:p>
-      <w:pPr>
+      </w:pPr>
+      <w:r>
         <w:rPr>
           <w:b/>
           <w:bCs/>
         </w:rPr>
-      </w:pPr>
+        <w:t>2. Modificar la Regla de Validación de cui en rules()</w:t>
+      </w:r>
+    </w:p>
+    <w:p>
+      <w:r>
+        <w:t>Ahora, modifica la regla para cui en el método rules() de tu componente para incluir la validación de la estructura del CUI (DPI) además de su tamaño y unicidad.</w:t>
+      </w:r>
+    </w:p>
+    <w:p>
       <w:r>
         <w:rPr>
           <w:b/>
           <w:bCs/>
         </w:rPr>
-        <w:t xml:space="preserve">2. Modificar la Regla de Validación de cui en </w:t>
-      </w:r>
-      <w:proofErr w:type="gramStart"/>
-      <w:r>
-        <w:rPr>
-          <w:b/>
-          <w:bCs/>
-        </w:rPr>
-        <w:t>rules(</w:t>
-      </w:r>
-      <w:proofErr w:type="gramEnd"/>
-      <w:r>
-        <w:rPr>
-          <w:b/>
-          <w:bCs/>
-        </w:rPr>
-        <w:t>)</w:t>
-      </w:r>
-    </w:p>
-    <w:p>
-      <w:r>
-        <w:t xml:space="preserve">Ahora, modifica la regla para cui en el método </w:t>
-      </w:r>
-      <w:proofErr w:type="gramStart"/>
-      <w:r>
-        <w:t>rules(</w:t>
-      </w:r>
-      <w:proofErr w:type="gramEnd"/>
-      <w:r>
-        <w:t>) de tu componente para incluir la validación de la estructura del CUI (DPI) además de su tamaño y unicidad.</w:t>
-      </w:r>
-    </w:p>
-    <w:p>
-      <w:r>
-        <w:rPr>
-          <w:b/>
-          <w:bCs/>
-        </w:rPr>
         <w:t>Antes:</w:t>
       </w:r>
     </w:p>
@@ -5659,14 +5255,9 @@
     </w:p>
     <w:p>
       <w:r>
-        <w:t xml:space="preserve">            </w:t>
-      </w:r>
-      <w:proofErr w:type="gramStart"/>
-      <w:r>
-        <w:t>Rule::</w:t>
-      </w:r>
-      <w:proofErr w:type="spellStart"/>
-      <w:proofErr w:type="gramEnd"/>
+        <w:t>            Rule::</w:t>
+      </w:r>
+      <w:proofErr w:type="spellStart"/>
       <w:r>
         <w:t>unique</w:t>
       </w:r>
@@ -5776,31 +5367,26 @@
     </w:p>
     <w:p>
       <w:r>
+        <w:t>            Rule::</w:t>
+      </w:r>
+      <w:proofErr w:type="spellStart"/>
+      <w:r>
+        <w:t>unique</w:t>
+      </w:r>
+      <w:proofErr w:type="spellEnd"/>
+      <w:r>
+        <w:t>('solicitudes', 'cui'),</w:t>
+      </w:r>
+    </w:p>
+    <w:p>
+      <w:r>
+        <w:t>            // REGLA DE VALIDACIÓN LÓGICA DEL CUI</w:t>
+      </w:r>
+    </w:p>
+    <w:p>
+      <w:r>
         <w:t xml:space="preserve">            </w:t>
       </w:r>
-      <w:proofErr w:type="gramStart"/>
-      <w:r>
-        <w:t>Rule::</w:t>
-      </w:r>
-      <w:proofErr w:type="spellStart"/>
-      <w:proofErr w:type="gramEnd"/>
-      <w:r>
-        <w:t>unique</w:t>
-      </w:r>
-      <w:proofErr w:type="spellEnd"/>
-      <w:r>
-        <w:t>('solicitudes', 'cui'),</w:t>
-      </w:r>
-    </w:p>
-    <w:p>
-      <w:r>
-        <w:t>            // REGLA DE VALIDACIÓN LÓGICA DEL CUI</w:t>
-      </w:r>
-    </w:p>
-    <w:p>
-      <w:r>
-        <w:t xml:space="preserve">            </w:t>
-      </w:r>
       <w:proofErr w:type="spellStart"/>
       <w:r>
         <w:t>function</w:t>
@@ -5844,14 +5430,9 @@
       </w:r>
       <w:proofErr w:type="spellEnd"/>
       <w:r>
-        <w:t xml:space="preserve"> </w:t>
-      </w:r>
-      <w:proofErr w:type="gramStart"/>
-      <w:r>
-        <w:t>(!$</w:t>
-      </w:r>
-      <w:proofErr w:type="spellStart"/>
-      <w:proofErr w:type="gramEnd"/>
+        <w:t xml:space="preserve"> (!$</w:t>
+      </w:r>
+      <w:proofErr w:type="spellStart"/>
       <w:r>
         <w:t>this</w:t>
       </w:r>
@@ -5881,17 +5462,12 @@
         <w:t>                    $</w:t>
       </w:r>
       <w:proofErr w:type="spellStart"/>
-      <w:proofErr w:type="gramStart"/>
       <w:r>
         <w:t>fail</w:t>
       </w:r>
       <w:proofErr w:type="spellEnd"/>
       <w:r>
-        <w:t>(</w:t>
-      </w:r>
-      <w:proofErr w:type="gramEnd"/>
-      <w:r>
-        <w:t>'El CUI ingresado no es válido según su estructura de dígito verificador y códigos geográficos.');</w:t>
+        <w:t>('El CUI ingresado no es válido según su estructura de dígito verificador y códigos geográficos.');</w:t>
       </w:r>
     </w:p>
     <w:p>
@@ -5930,7 +5506,6 @@
         <w:t xml:space="preserve">3. Modificar la Validación de cui en </w:t>
       </w:r>
       <w:proofErr w:type="spellStart"/>
-      <w:proofErr w:type="gramStart"/>
       <w:r>
         <w:rPr>
           <w:b/>
@@ -5944,28 +5519,20 @@
           <w:b/>
           <w:bCs/>
         </w:rPr>
-        <w:t>(</w:t>
-      </w:r>
-      <w:proofErr w:type="gramEnd"/>
+        <w:t>(1)</w:t>
+      </w:r>
+    </w:p>
+    <w:p>
+      <w:r>
+        <w:t>Debes replicar la misma lógica en tu método de validación por pasos para que la comprobación ocurra antes de pasar al paso 2.</w:t>
+      </w:r>
+    </w:p>
+    <w:p>
       <w:r>
         <w:rPr>
           <w:b/>
           <w:bCs/>
         </w:rPr>
-        <w:t>1)</w:t>
-      </w:r>
-    </w:p>
-    <w:p>
-      <w:r>
-        <w:t>Debes replicar la misma lógica en tu método de validación por pasos para que la comprobación ocurra antes de pasar al paso 2.</w:t>
-      </w:r>
-    </w:p>
-    <w:p>
-      <w:r>
-        <w:rPr>
-          <w:b/>
-          <w:bCs/>
-        </w:rPr>
         <w:t>Antes:</w:t>
       </w:r>
     </w:p>
@@ -6000,17 +5567,12 @@
         <w:t xml:space="preserve">                </w:t>
       </w:r>
       <w:proofErr w:type="spellStart"/>
-      <w:proofErr w:type="gramStart"/>
       <w:r>
         <w:t>if</w:t>
       </w:r>
       <w:proofErr w:type="spellEnd"/>
       <w:r>
-        <w:t>(</w:t>
-      </w:r>
-      <w:proofErr w:type="gramEnd"/>
-      <w:r>
-        <w:t>$paso == 1){</w:t>
+        <w:t>($paso == 1){</w:t>
       </w:r>
     </w:p>
     <w:p>
@@ -6026,17 +5588,12 @@
         <w:t>-&gt;</w:t>
       </w:r>
       <w:proofErr w:type="spellStart"/>
-      <w:proofErr w:type="gramStart"/>
       <w:r>
         <w:t>validate</w:t>
       </w:r>
       <w:proofErr w:type="spellEnd"/>
       <w:r>
-        <w:t>(</w:t>
-      </w:r>
-      <w:proofErr w:type="gramEnd"/>
-      <w:r>
-        <w:t>[</w:t>
+        <w:t>([</w:t>
       </w:r>
     </w:p>
     <w:p>
@@ -6082,14 +5639,9 @@
     </w:p>
     <w:p>
       <w:r>
-        <w:t xml:space="preserve">                            </w:t>
-      </w:r>
-      <w:proofErr w:type="gramStart"/>
-      <w:r>
-        <w:t>Rule::</w:t>
-      </w:r>
-      <w:proofErr w:type="spellStart"/>
-      <w:proofErr w:type="gramEnd"/>
+        <w:t>                            Rule::</w:t>
+      </w:r>
+      <w:proofErr w:type="spellStart"/>
       <w:r>
         <w:t>unique</w:t>
       </w:r>
@@ -6166,17 +5718,12 @@
         <w:t xml:space="preserve">                </w:t>
       </w:r>
       <w:proofErr w:type="spellStart"/>
-      <w:proofErr w:type="gramStart"/>
       <w:r>
         <w:t>if</w:t>
       </w:r>
       <w:proofErr w:type="spellEnd"/>
       <w:r>
-        <w:t>(</w:t>
-      </w:r>
-      <w:proofErr w:type="gramEnd"/>
-      <w:r>
-        <w:t>$paso == 1){</w:t>
+        <w:t>($paso == 1){</w:t>
       </w:r>
     </w:p>
     <w:p>
@@ -6192,17 +5739,12 @@
         <w:t>-&gt;</w:t>
       </w:r>
       <w:proofErr w:type="spellStart"/>
-      <w:proofErr w:type="gramStart"/>
       <w:r>
         <w:t>validate</w:t>
       </w:r>
       <w:proofErr w:type="spellEnd"/>
       <w:r>
-        <w:t>(</w:t>
-      </w:r>
-      <w:proofErr w:type="gramEnd"/>
-      <w:r>
-        <w:t>[</w:t>
+        <w:t>([</w:t>
       </w:r>
     </w:p>
     <w:p>
@@ -6249,31 +5791,26 @@
     </w:p>
     <w:p>
       <w:r>
+        <w:t>                            Rule::</w:t>
+      </w:r>
+      <w:proofErr w:type="spellStart"/>
+      <w:r>
+        <w:t>unique</w:t>
+      </w:r>
+      <w:proofErr w:type="spellEnd"/>
+      <w:r>
+        <w:t>('solicitudes', 'cui'),</w:t>
+      </w:r>
+    </w:p>
+    <w:p>
+      <w:r>
+        <w:t>                            // REGLA DE VALIDACIÓN LÓGICA DEL CUI</w:t>
+      </w:r>
+    </w:p>
+    <w:p>
+      <w:r>
         <w:t xml:space="preserve">                            </w:t>
       </w:r>
-      <w:proofErr w:type="gramStart"/>
-      <w:r>
-        <w:t>Rule::</w:t>
-      </w:r>
-      <w:proofErr w:type="spellStart"/>
-      <w:proofErr w:type="gramEnd"/>
-      <w:r>
-        <w:t>unique</w:t>
-      </w:r>
-      <w:proofErr w:type="spellEnd"/>
-      <w:r>
-        <w:t>('solicitudes', 'cui'),</w:t>
-      </w:r>
-    </w:p>
-    <w:p>
-      <w:r>
-        <w:t>                            // REGLA DE VALIDACIÓN LÓGICA DEL CUI</w:t>
-      </w:r>
-    </w:p>
-    <w:p>
-      <w:r>
-        <w:t xml:space="preserve">                            </w:t>
-      </w:r>
       <w:proofErr w:type="spellStart"/>
       <w:r>
         <w:t>function</w:t>
@@ -6317,14 +5854,9 @@
       </w:r>
       <w:proofErr w:type="spellEnd"/>
       <w:r>
-        <w:t xml:space="preserve"> </w:t>
-      </w:r>
-      <w:proofErr w:type="gramStart"/>
-      <w:r>
-        <w:t>(!$</w:t>
-      </w:r>
-      <w:proofErr w:type="spellStart"/>
-      <w:proofErr w:type="gramEnd"/>
+        <w:t xml:space="preserve"> (!$</w:t>
+      </w:r>
+      <w:proofErr w:type="spellStart"/>
       <w:r>
         <w:t>this</w:t>
       </w:r>
@@ -6354,17 +5886,12 @@
         <w:t>                                    $</w:t>
       </w:r>
       <w:proofErr w:type="spellStart"/>
-      <w:proofErr w:type="gramStart"/>
       <w:r>
         <w:t>fail</w:t>
       </w:r>
       <w:proofErr w:type="spellEnd"/>
       <w:r>
-        <w:t>(</w:t>
-      </w:r>
-      <w:proofErr w:type="gramEnd"/>
-      <w:r>
-        <w:t>'El CUI ingresado no es válido según su estructura.');</w:t>
+        <w:t>('El CUI ingresado no es válido según su estructura.');</w:t>
       </w:r>
     </w:p>
     <w:p>
@@ -6521,7 +6048,6 @@
         <w:t xml:space="preserve"> </w:t>
       </w:r>
       <w:proofErr w:type="spellStart"/>
-      <w:proofErr w:type="gramStart"/>
       <w:r>
         <w:rPr>
           <w:lang w:val="es-MX"/>
@@ -6529,7 +6055,6 @@
         <w:t>make:controller</w:t>
       </w:r>
       <w:proofErr w:type="spellEnd"/>
-      <w:proofErr w:type="gramEnd"/>
       <w:r>
         <w:rPr>
           <w:lang w:val="es-MX"/>
@@ -6657,7 +6182,6 @@
         <w:t>&lt;x-interno-</w:t>
       </w:r>
       <w:proofErr w:type="spellStart"/>
-      <w:proofErr w:type="gramStart"/>
       <w:r>
         <w:t>layout</w:t>
       </w:r>
@@ -6670,7 +6194,6 @@
         <w:t>breadcrumb</w:t>
       </w:r>
       <w:proofErr w:type="spellEnd"/>
-      <w:proofErr w:type="gramEnd"/>
       <w:r>
         <w:t>="[</w:t>
       </w:r>
@@ -6971,12 +6494,10 @@
         <w:t xml:space="preserve"> </w:t>
       </w:r>
       <w:proofErr w:type="spellStart"/>
-      <w:proofErr w:type="gramStart"/>
       <w:r>
         <w:t>vendor:publish</w:t>
       </w:r>
       <w:proofErr w:type="spellEnd"/>
-      <w:proofErr w:type="gramEnd"/>
       <w:r>
         <w:t xml:space="preserve"> --provider="Rappasoft\LaravelLivewireTables\LaravelLivewireTablesServiceProvider" --tag=</w:t>
       </w:r>
@@ -7023,15 +6544,7 @@
         </w:tabs>
       </w:pPr>
       <w:r>
-        <w:t xml:space="preserve">        </w:t>
-      </w:r>
-      <w:proofErr w:type="gramStart"/>
-      <w:r>
-        <w:t>'./</w:t>
-      </w:r>
-      <w:proofErr w:type="gramEnd"/>
-      <w:r>
-        <w:t>vendor/rappasoft/laravel-livewire-tables/resources/views/**/*.blade.php',</w:t>
+        <w:t>        './vendor/rappasoft/laravel-livewire-tables/resources/views/**/*.blade.php',</w:t>
       </w:r>
     </w:p>
     <w:p>
@@ -7081,12 +6594,10 @@
         <w:t xml:space="preserve"> </w:t>
       </w:r>
       <w:proofErr w:type="spellStart"/>
-      <w:proofErr w:type="gramStart"/>
       <w:r>
         <w:t>vendor:publish</w:t>
       </w:r>
       <w:proofErr w:type="spellEnd"/>
-      <w:proofErr w:type="gramEnd"/>
       <w:r>
         <w:t xml:space="preserve"> --provider="Rappasoft\LaravelLivewireTables\LaravelLivewireTablesServiceProvider" --tag=</w:t>
       </w:r>
@@ -7174,7 +6685,6 @@
         <w:t xml:space="preserve"> </w:t>
       </w:r>
       <w:proofErr w:type="spellStart"/>
-      <w:proofErr w:type="gramStart"/>
       <w:r>
         <w:rPr>
           <w:lang w:val="es-MX"/>
@@ -7182,7 +6692,6 @@
         <w:t>make:datatable</w:t>
       </w:r>
       <w:proofErr w:type="spellEnd"/>
-      <w:proofErr w:type="gramEnd"/>
       <w:r>
         <w:rPr>
           <w:lang w:val="es-MX"/>
@@ -7513,7 +7022,6 @@
         <w:t xml:space="preserve"> </w:t>
       </w:r>
       <w:proofErr w:type="spellStart"/>
-      <w:proofErr w:type="gramStart"/>
       <w:r>
         <w:rPr>
           <w:lang w:val="es-MX"/>
@@ -7521,7 +7029,6 @@
         <w:t>make:model</w:t>
       </w:r>
       <w:proofErr w:type="spellEnd"/>
-      <w:proofErr w:type="gramEnd"/>
       <w:r>
         <w:rPr>
           <w:lang w:val="es-MX"/>
@@ -7547,12 +7054,10 @@
         <w:t xml:space="preserve"> </w:t>
       </w:r>
       <w:proofErr w:type="spellStart"/>
-      <w:proofErr w:type="gramStart"/>
       <w:r>
         <w:t>make:observer</w:t>
       </w:r>
       <w:proofErr w:type="spellEnd"/>
-      <w:proofErr w:type="gramEnd"/>
       <w:r>
         <w:t xml:space="preserve"> </w:t>
       </w:r>
@@ -7608,7 +7113,6 @@
         <w:t xml:space="preserve"> </w:t>
       </w:r>
       <w:proofErr w:type="spellStart"/>
-      <w:proofErr w:type="gramStart"/>
       <w:r>
         <w:rPr>
           <w:lang w:val="es-MX"/>
@@ -7616,7 +7120,6 @@
         <w:t>make:model</w:t>
       </w:r>
       <w:proofErr w:type="spellEnd"/>
-      <w:proofErr w:type="gramEnd"/>
       <w:r>
         <w:rPr>
           <w:lang w:val="es-MX"/>
@@ -7969,7 +7472,6 @@
         <w:t xml:space="preserve"> </w:t>
       </w:r>
       <w:proofErr w:type="spellStart"/>
-      <w:proofErr w:type="gramStart"/>
       <w:r>
         <w:rPr>
           <w:lang w:val="es-MX"/>
@@ -7977,7 +7479,6 @@
         <w:t>db:seed</w:t>
       </w:r>
       <w:proofErr w:type="spellEnd"/>
-      <w:proofErr w:type="gramEnd"/>
       <w:r>
         <w:rPr>
           <w:lang w:val="es-MX"/>
@@ -8312,15 +7813,7 @@
       </w:r>
       <w:proofErr w:type="spellEnd"/>
       <w:r>
-        <w:t xml:space="preserve"> </w:t>
-      </w:r>
-      <w:proofErr w:type="gramStart"/>
-      <w:r>
-        <w:t>run(</w:t>
-      </w:r>
-      <w:proofErr w:type="gramEnd"/>
-      <w:r>
-        <w:t xml:space="preserve">): </w:t>
+        <w:t xml:space="preserve"> run(): </w:t>
       </w:r>
       <w:proofErr w:type="spellStart"/>
       <w:r>
@@ -8349,7 +7842,6 @@
         <w:t xml:space="preserve">    </w:t>
       </w:r>
       <w:proofErr w:type="spellStart"/>
-      <w:proofErr w:type="gramStart"/>
       <w:r>
         <w:rPr>
           <w:i/>
@@ -8362,7 +7854,6 @@
         <w:t>::</w:t>
       </w:r>
       <w:proofErr w:type="spellStart"/>
-      <w:proofErr w:type="gramEnd"/>
       <w:r>
         <w:t>disableForeignKeyConstraints</w:t>
       </w:r>
@@ -8390,7 +7881,6 @@
       <w:r>
         <w:t xml:space="preserve">    </w:t>
       </w:r>
-      <w:proofErr w:type="gramStart"/>
       <w:r>
         <w:rPr>
           <w:i/>
@@ -8402,7 +7892,6 @@
         <w:t>::</w:t>
       </w:r>
       <w:proofErr w:type="spellStart"/>
-      <w:proofErr w:type="gramEnd"/>
       <w:r>
         <w:t>truncate</w:t>
       </w:r>
@@ -8426,7 +7915,6 @@
         <w:t xml:space="preserve">    </w:t>
       </w:r>
       <w:proofErr w:type="spellStart"/>
-      <w:proofErr w:type="gramStart"/>
       <w:r>
         <w:rPr>
           <w:i/>
@@ -8439,7 +7927,6 @@
         <w:t>::</w:t>
       </w:r>
       <w:proofErr w:type="spellStart"/>
-      <w:proofErr w:type="gramEnd"/>
       <w:r>
         <w:t>enableForeignKeyConstraints</w:t>
       </w:r>
@@ -8461,24 +7948,18 @@
         <w:t xml:space="preserve">        </w:t>
       </w:r>
       <w:proofErr w:type="spellStart"/>
-      <w:proofErr w:type="gramStart"/>
       <w:r>
         <w:t>foreach</w:t>
       </w:r>
       <w:proofErr w:type="spellEnd"/>
       <w:r>
-        <w:t>(</w:t>
-      </w:r>
-      <w:proofErr w:type="gramEnd"/>
-      <w:r>
-        <w:t>$estados as $nombre){</w:t>
+        <w:t>($estados as $nombre){</w:t>
       </w:r>
     </w:p>
     <w:p>
       <w:r>
         <w:t xml:space="preserve">            </w:t>
       </w:r>
-      <w:proofErr w:type="gramStart"/>
       <w:r>
         <w:rPr>
           <w:i/>
@@ -8490,7 +7971,6 @@
         <w:t>::</w:t>
       </w:r>
       <w:proofErr w:type="spellStart"/>
-      <w:proofErr w:type="gramEnd"/>
       <w:r>
         <w:t>firstOrCreate</w:t>
       </w:r>
@@ -8597,7 +8077,6 @@
         <w:t xml:space="preserve"> </w:t>
       </w:r>
       <w:proofErr w:type="spellStart"/>
-      <w:proofErr w:type="gramStart"/>
       <w:r>
         <w:rPr>
           <w:lang w:val="es-MX"/>
@@ -8605,7 +8084,6 @@
         <w:t>make:migration</w:t>
       </w:r>
       <w:proofErr w:type="spellEnd"/>
-      <w:proofErr w:type="gramEnd"/>
       <w:r>
         <w:rPr>
           <w:lang w:val="es-MX"/>
@@ -8831,7 +8309,6 @@
         <w:t>-&gt;</w:t>
       </w:r>
       <w:proofErr w:type="spellStart"/>
-      <w:proofErr w:type="gramStart"/>
       <w:r>
         <w:rPr>
           <w:rFonts w:ascii="Fira Code" w:eastAsia="Times New Roman" w:hAnsi="Fira Code" w:cs="Fira Code"/>
@@ -8855,10 +8332,18 @@
           <w:lang w:eastAsia="es-GT"/>
           <w14:ligatures w14:val="none"/>
         </w:rPr>
-        <w:t>(</w:t>
-      </w:r>
-      <w:proofErr w:type="gramEnd"/>
-      <w:r>
+        <w:t>()</w:t>
+      </w:r>
+    </w:p>
+    <w:p>
+      <w:pPr>
+        <w:pStyle w:val="Prrafodelista"/>
+        <w:numPr>
+          <w:ilvl w:val="0"/>
+          <w:numId w:val="2"/>
+        </w:numPr>
+        <w:shd w:val="clear" w:color="auto" w:fill="202020"/>
+        <w:spacing w:after="0" w:line="360" w:lineRule="atLeast"/>
         <w:rPr>
           <w:rFonts w:ascii="Fira Code" w:eastAsia="Times New Roman" w:hAnsi="Fira Code" w:cs="Fira Code"/>
           <w:color w:val="F8F8F2"/>
@@ -8868,6 +8353,105 @@
           <w:lang w:eastAsia="es-GT"/>
           <w14:ligatures w14:val="none"/>
         </w:rPr>
+      </w:pPr>
+      <w:r>
+        <w:rPr>
+          <w:rFonts w:ascii="Fira Code" w:eastAsia="Times New Roman" w:hAnsi="Fira Code" w:cs="Fira Code"/>
+          <w:color w:val="F8F8F2"/>
+          <w:kern w:val="0"/>
+          <w:sz w:val="27"/>
+          <w:szCs w:val="27"/>
+          <w:lang w:eastAsia="es-GT"/>
+          <w14:ligatures w14:val="none"/>
+        </w:rPr>
+        <w:t xml:space="preserve">            </w:t>
+      </w:r>
+      <w:r>
+        <w:rPr>
+          <w:rFonts w:ascii="Fira Code" w:eastAsia="Times New Roman" w:hAnsi="Fira Code" w:cs="Fira Code"/>
+          <w:color w:val="FF79C6"/>
+          <w:kern w:val="0"/>
+          <w:sz w:val="27"/>
+          <w:szCs w:val="27"/>
+          <w:lang w:eastAsia="es-GT"/>
+          <w14:ligatures w14:val="none"/>
+        </w:rPr>
+        <w:t>-&gt;</w:t>
+      </w:r>
+      <w:proofErr w:type="spellStart"/>
+      <w:r>
+        <w:rPr>
+          <w:rFonts w:ascii="Fira Code" w:eastAsia="Times New Roman" w:hAnsi="Fira Code" w:cs="Fira Code"/>
+          <w:color w:val="50FA7B"/>
+          <w:kern w:val="0"/>
+          <w:sz w:val="27"/>
+          <w:szCs w:val="27"/>
+          <w:lang w:eastAsia="es-GT"/>
+          <w14:ligatures w14:val="none"/>
+        </w:rPr>
+        <w:t>constrained</w:t>
+      </w:r>
+      <w:proofErr w:type="spellEnd"/>
+      <w:r>
+        <w:rPr>
+          <w:rFonts w:ascii="Fira Code" w:eastAsia="Times New Roman" w:hAnsi="Fira Code" w:cs="Fira Code"/>
+          <w:color w:val="F8F8F2"/>
+          <w:kern w:val="0"/>
+          <w:sz w:val="27"/>
+          <w:szCs w:val="27"/>
+          <w:lang w:eastAsia="es-GT"/>
+          <w14:ligatures w14:val="none"/>
+        </w:rPr>
+        <w:t>(</w:t>
+      </w:r>
+      <w:r>
+        <w:rPr>
+          <w:rFonts w:ascii="Fira Code" w:eastAsia="Times New Roman" w:hAnsi="Fira Code" w:cs="Fira Code"/>
+          <w:color w:val="F1FA8C"/>
+          <w:kern w:val="0"/>
+          <w:sz w:val="27"/>
+          <w:szCs w:val="27"/>
+          <w:lang w:eastAsia="es-GT"/>
+          <w14:ligatures w14:val="none"/>
+        </w:rPr>
+        <w:t>'</w:t>
+      </w:r>
+      <w:proofErr w:type="spellStart"/>
+      <w:r>
+        <w:rPr>
+          <w:rFonts w:ascii="Fira Code" w:eastAsia="Times New Roman" w:hAnsi="Fira Code" w:cs="Fira Code"/>
+          <w:color w:val="F1FA8C"/>
+          <w:kern w:val="0"/>
+          <w:sz w:val="27"/>
+          <w:szCs w:val="27"/>
+          <w:lang w:eastAsia="es-GT"/>
+          <w14:ligatures w14:val="none"/>
+        </w:rPr>
+        <w:t>requisito_tramite</w:t>
+      </w:r>
+      <w:proofErr w:type="spellEnd"/>
+      <w:r>
+        <w:rPr>
+          <w:rFonts w:ascii="Fira Code" w:eastAsia="Times New Roman" w:hAnsi="Fira Code" w:cs="Fira Code"/>
+          <w:color w:val="F1FA8C"/>
+          <w:kern w:val="0"/>
+          <w:sz w:val="27"/>
+          <w:szCs w:val="27"/>
+          <w:lang w:eastAsia="es-GT"/>
+          <w14:ligatures w14:val="none"/>
+        </w:rPr>
+        <w:t>'</w:t>
+      </w:r>
+      <w:r>
+        <w:rPr>
+          <w:rFonts w:ascii="Fira Code" w:eastAsia="Times New Roman" w:hAnsi="Fira Code" w:cs="Fira Code"/>
+          <w:color w:val="F8F8F2"/>
+          <w:kern w:val="0"/>
+          <w:sz w:val="27"/>
+          <w:szCs w:val="27"/>
+          <w:lang w:eastAsia="es-GT"/>
+          <w14:ligatures w14:val="none"/>
+        </w:rPr>
         <w:t>)</w:t>
       </w:r>
     </w:p>
@@ -8925,7 +8509,7 @@
           <w:lang w:eastAsia="es-GT"/>
           <w14:ligatures w14:val="none"/>
         </w:rPr>
-        <w:t>constrained</w:t>
+        <w:t>onDelete</w:t>
       </w:r>
       <w:proofErr w:type="spellEnd"/>
       <w:r>
@@ -8950,33 +8534,7 @@
           <w:lang w:eastAsia="es-GT"/>
           <w14:ligatures w14:val="none"/>
         </w:rPr>
-        <w:t>'</w:t>
-      </w:r>
-      <w:proofErr w:type="spellStart"/>
-      <w:r>
-        <w:rPr>
-          <w:rFonts w:ascii="Fira Code" w:eastAsia="Times New Roman" w:hAnsi="Fira Code" w:cs="Fira Code"/>
-          <w:color w:val="F1FA8C"/>
-          <w:kern w:val="0"/>
-          <w:sz w:val="27"/>
-          <w:szCs w:val="27"/>
-          <w:lang w:eastAsia="es-GT"/>
-          <w14:ligatures w14:val="none"/>
-        </w:rPr>
-        <w:t>requisito_tramite</w:t>
-      </w:r>
-      <w:proofErr w:type="spellEnd"/>
-      <w:r>
-        <w:rPr>
-          <w:rFonts w:ascii="Fira Code" w:eastAsia="Times New Roman" w:hAnsi="Fira Code" w:cs="Fira Code"/>
-          <w:color w:val="F1FA8C"/>
-          <w:kern w:val="0"/>
-          <w:sz w:val="27"/>
-          <w:szCs w:val="27"/>
-          <w:lang w:eastAsia="es-GT"/>
-          <w14:ligatures w14:val="none"/>
-        </w:rPr>
-        <w:t>'</w:t>
+        <w:t>'cascade'</w:t>
       </w:r>
       <w:r>
         <w:rPr>
@@ -8988,100 +8546,6 @@
           <w:lang w:eastAsia="es-GT"/>
           <w14:ligatures w14:val="none"/>
         </w:rPr>
-        <w:t>)</w:t>
-      </w:r>
-    </w:p>
-    <w:p>
-      <w:pPr>
-        <w:pStyle w:val="Prrafodelista"/>
-        <w:numPr>
-          <w:ilvl w:val="0"/>
-          <w:numId w:val="2"/>
-        </w:numPr>
-        <w:shd w:val="clear" w:color="auto" w:fill="202020"/>
-        <w:spacing w:after="0" w:line="360" w:lineRule="atLeast"/>
-        <w:rPr>
-          <w:rFonts w:ascii="Fira Code" w:eastAsia="Times New Roman" w:hAnsi="Fira Code" w:cs="Fira Code"/>
-          <w:color w:val="F8F8F2"/>
-          <w:kern w:val="0"/>
-          <w:sz w:val="27"/>
-          <w:szCs w:val="27"/>
-          <w:lang w:eastAsia="es-GT"/>
-          <w14:ligatures w14:val="none"/>
-        </w:rPr>
-      </w:pPr>
-      <w:r>
-        <w:rPr>
-          <w:rFonts w:ascii="Fira Code" w:eastAsia="Times New Roman" w:hAnsi="Fira Code" w:cs="Fira Code"/>
-          <w:color w:val="F8F8F2"/>
-          <w:kern w:val="0"/>
-          <w:sz w:val="27"/>
-          <w:szCs w:val="27"/>
-          <w:lang w:eastAsia="es-GT"/>
-          <w14:ligatures w14:val="none"/>
-        </w:rPr>
-        <w:t xml:space="preserve">            </w:t>
-      </w:r>
-      <w:r>
-        <w:rPr>
-          <w:rFonts w:ascii="Fira Code" w:eastAsia="Times New Roman" w:hAnsi="Fira Code" w:cs="Fira Code"/>
-          <w:color w:val="FF79C6"/>
-          <w:kern w:val="0"/>
-          <w:sz w:val="27"/>
-          <w:szCs w:val="27"/>
-          <w:lang w:eastAsia="es-GT"/>
-          <w14:ligatures w14:val="none"/>
-        </w:rPr>
-        <w:t>-&gt;</w:t>
-      </w:r>
-      <w:proofErr w:type="spellStart"/>
-      <w:r>
-        <w:rPr>
-          <w:rFonts w:ascii="Fira Code" w:eastAsia="Times New Roman" w:hAnsi="Fira Code" w:cs="Fira Code"/>
-          <w:color w:val="50FA7B"/>
-          <w:kern w:val="0"/>
-          <w:sz w:val="27"/>
-          <w:szCs w:val="27"/>
-          <w:lang w:eastAsia="es-GT"/>
-          <w14:ligatures w14:val="none"/>
-        </w:rPr>
-        <w:t>onDelete</w:t>
-      </w:r>
-      <w:proofErr w:type="spellEnd"/>
-      <w:r>
-        <w:rPr>
-          <w:rFonts w:ascii="Fira Code" w:eastAsia="Times New Roman" w:hAnsi="Fira Code" w:cs="Fira Code"/>
-          <w:color w:val="F8F8F2"/>
-          <w:kern w:val="0"/>
-          <w:sz w:val="27"/>
-          <w:szCs w:val="27"/>
-          <w:lang w:eastAsia="es-GT"/>
-          <w14:ligatures w14:val="none"/>
-        </w:rPr>
-        <w:t>(</w:t>
-      </w:r>
-      <w:r>
-        <w:rPr>
-          <w:rFonts w:ascii="Fira Code" w:eastAsia="Times New Roman" w:hAnsi="Fira Code" w:cs="Fira Code"/>
-          <w:color w:val="F1FA8C"/>
-          <w:kern w:val="0"/>
-          <w:sz w:val="27"/>
-          <w:szCs w:val="27"/>
-          <w:lang w:eastAsia="es-GT"/>
-          <w14:ligatures w14:val="none"/>
-        </w:rPr>
-        <w:t>'cascade'</w:t>
-      </w:r>
-      <w:r>
-        <w:rPr>
-          <w:rFonts w:ascii="Fira Code" w:eastAsia="Times New Roman" w:hAnsi="Fira Code" w:cs="Fira Code"/>
-          <w:color w:val="F8F8F2"/>
-          <w:kern w:val="0"/>
-          <w:sz w:val="27"/>
-          <w:szCs w:val="27"/>
-          <w:lang w:eastAsia="es-GT"/>
-          <w14:ligatures w14:val="none"/>
-        </w:rPr>
         <w:t>);</w:t>
       </w:r>
     </w:p>
@@ -9149,15 +8613,7 @@
       </w:r>
       <w:proofErr w:type="spellEnd"/>
       <w:r>
-        <w:t xml:space="preserve"> </w:t>
-      </w:r>
-      <w:proofErr w:type="gramStart"/>
-      <w:r>
-        <w:t>up(</w:t>
-      </w:r>
-      <w:proofErr w:type="gramEnd"/>
-      <w:r>
-        <w:t xml:space="preserve">): </w:t>
+        <w:t xml:space="preserve"> up(): </w:t>
       </w:r>
       <w:proofErr w:type="spellStart"/>
       <w:r>
@@ -9184,7 +8640,6 @@
       <w:r>
         <w:t xml:space="preserve">        </w:t>
       </w:r>
-      <w:proofErr w:type="gramStart"/>
       <w:r>
         <w:rPr>
           <w:i/>
@@ -9196,7 +8651,6 @@
         <w:t>::</w:t>
       </w:r>
       <w:proofErr w:type="spellStart"/>
-      <w:proofErr w:type="gramEnd"/>
       <w:r>
         <w:t>statement</w:t>
       </w:r>
@@ -9262,17 +8716,12 @@
         <w:t xml:space="preserve"> </w:t>
       </w:r>
       <w:proofErr w:type="spellStart"/>
-      <w:proofErr w:type="gramStart"/>
       <w:r>
         <w:t>down</w:t>
       </w:r>
       <w:proofErr w:type="spellEnd"/>
       <w:r>
-        <w:t>(</w:t>
-      </w:r>
-      <w:proofErr w:type="gramEnd"/>
-      <w:r>
-        <w:t xml:space="preserve">): </w:t>
+        <w:t xml:space="preserve">(): </w:t>
       </w:r>
       <w:proofErr w:type="spellStart"/>
       <w:r>
@@ -9295,7 +8744,6 @@
         <w:lastRenderedPageBreak/>
         <w:t xml:space="preserve">        </w:t>
       </w:r>
-      <w:proofErr w:type="gramStart"/>
       <w:r>
         <w:rPr>
           <w:i/>
@@ -9307,7 +8755,6 @@
         <w:t>::</w:t>
       </w:r>
       <w:proofErr w:type="spellStart"/>
-      <w:proofErr w:type="gramEnd"/>
       <w:r>
         <w:t>statement</w:t>
       </w:r>
@@ -9684,7 +9131,6 @@
         <w:t xml:space="preserve"> </w:t>
       </w:r>
       <w:proofErr w:type="spellStart"/>
-      <w:proofErr w:type="gramStart"/>
       <w:r>
         <w:rPr>
           <w:lang w:val="es-MX"/>
@@ -9692,7 +9138,6 @@
         <w:t>make:controller</w:t>
       </w:r>
       <w:proofErr w:type="spellEnd"/>
-      <w:proofErr w:type="gramEnd"/>
       <w:r>
         <w:rPr>
           <w:lang w:val="es-MX"/>
@@ -9777,7 +9222,6 @@
         <w:t xml:space="preserve"> </w:t>
       </w:r>
       <w:proofErr w:type="spellStart"/>
-      <w:proofErr w:type="gramStart"/>
       <w:r>
         <w:rPr>
           <w:lang w:val="es-MX"/>
@@ -9785,7 +9229,6 @@
         <w:t>make:controller</w:t>
       </w:r>
       <w:proofErr w:type="spellEnd"/>
-      <w:proofErr w:type="gramEnd"/>
       <w:r>
         <w:rPr>
           <w:lang w:val="es-MX"/>
@@ -9863,7 +9306,6 @@
         <w:t xml:space="preserve"> </w:t>
       </w:r>
       <w:proofErr w:type="spellStart"/>
-      <w:proofErr w:type="gramStart"/>
       <w:r>
         <w:rPr>
           <w:lang w:val="es-MX"/>
@@ -9871,7 +9313,6 @@
         <w:t>make:livewire</w:t>
       </w:r>
       <w:proofErr w:type="spellEnd"/>
-      <w:proofErr w:type="gramEnd"/>
       <w:r>
         <w:rPr>
           <w:lang w:val="es-MX"/>
@@ -9943,7 +9384,6 @@
         <w:t xml:space="preserve"> artisan </w:t>
       </w:r>
       <w:proofErr w:type="spellStart"/>
-      <w:proofErr w:type="gramStart"/>
       <w:r>
         <w:rPr>
           <w:lang w:val="es-MX"/>
@@ -9951,7 +9391,6 @@
         <w:t>make:migration</w:t>
       </w:r>
       <w:proofErr w:type="spellEnd"/>
-      <w:proofErr w:type="gramEnd"/>
       <w:r>
         <w:rPr>
           <w:lang w:val="es-MX"/>
@@ -10242,21 +9681,7 @@
         <w:rPr>
           <w:lang w:val="es-MX"/>
         </w:rPr>
-        <w:t xml:space="preserve"> </w:t>
-      </w:r>
-      <w:proofErr w:type="gramStart"/>
-      <w:r>
-        <w:rPr>
-          <w:lang w:val="es-MX"/>
-        </w:rPr>
-        <w:t>fotos</w:t>
-      </w:r>
-      <w:proofErr w:type="gramEnd"/>
-      <w:r>
-        <w:rPr>
-          <w:lang w:val="es-MX"/>
-        </w:rPr>
-        <w:t xml:space="preserve"> pero preguntarle al usuario</w:t>
+        <w:t xml:space="preserve"> fotos pero preguntarle al usuario</w:t>
       </w:r>
     </w:p>
     <w:p>
@@ -10805,13 +10230,8 @@
         <w:t>="</w:t>
       </w:r>
       <w:proofErr w:type="spellStart"/>
-      <w:proofErr w:type="gramStart"/>
-      <w:r>
-        <w:t>solicitud.estado?.</w:t>
-      </w:r>
-      <w:proofErr w:type="gramEnd"/>
-      <w:r>
-        <w:t>nombre</w:t>
+      <w:r>
+        <w:t>solicitud.estado?.nombre</w:t>
       </w:r>
       <w:proofErr w:type="spellEnd"/>
       <w:r>
@@ -10945,13 +10365,8 @@
         <w:t>="</w:t>
       </w:r>
       <w:proofErr w:type="spellStart"/>
-      <w:proofErr w:type="gramStart"/>
-      <w:r>
-        <w:t>solicitud.estado?.</w:t>
-      </w:r>
-      <w:proofErr w:type="gramEnd"/>
-      <w:r>
-        <w:t>nombre</w:t>
+      <w:r>
+        <w:t>solicitud.estado?.nombre</w:t>
       </w:r>
       <w:proofErr w:type="spellEnd"/>
       <w:r>
@@ -11458,15 +10873,7 @@
     <w:p/>
     <w:p>
       <w:r>
-        <w:t>        /</w:t>
-      </w:r>
-      <w:proofErr w:type="gramStart"/>
-      <w:r>
-        <w:t>/  $</w:t>
-      </w:r>
-      <w:proofErr w:type="gramEnd"/>
-      <w:r>
-        <w:t>solicitud = Solicitud::</w:t>
+        <w:t>        //  $solicitud = Solicitud::</w:t>
       </w:r>
       <w:proofErr w:type="spellStart"/>
       <w:r>
@@ -11520,17 +10927,12 @@
         <w:t>()-&gt;</w:t>
       </w:r>
       <w:proofErr w:type="spellStart"/>
-      <w:proofErr w:type="gramStart"/>
       <w:r>
         <w:t>limit</w:t>
       </w:r>
       <w:proofErr w:type="spellEnd"/>
       <w:r>
-        <w:t>(</w:t>
-      </w:r>
-      <w:proofErr w:type="gramEnd"/>
-      <w:r>
-        <w:t>10)</w:t>
+        <w:t>(10)</w:t>
       </w:r>
     </w:p>
     <w:p>
@@ -11542,7 +10944,6 @@
       <w:r>
         <w:t xml:space="preserve">        $solicitud = </w:t>
       </w:r>
-      <w:proofErr w:type="gramStart"/>
       <w:r>
         <w:rPr>
           <w:i/>
@@ -11554,7 +10955,6 @@
         <w:t>::</w:t>
       </w:r>
       <w:proofErr w:type="spellStart"/>
-      <w:proofErr w:type="gramEnd"/>
       <w:r>
         <w:t>with</w:t>
       </w:r>
@@ -11656,13 +11056,8 @@
       </w:r>
       <w:proofErr w:type="spellEnd"/>
       <w:r>
-        <w:t>($</w:t>
-      </w:r>
-      <w:proofErr w:type="gramStart"/>
-      <w:r>
-        <w:t>solicitud){</w:t>
-      </w:r>
-      <w:proofErr w:type="gramEnd"/>
+        <w:t>($solicitud){</w:t>
+      </w:r>
     </w:p>
     <w:p/>
     <w:p>
@@ -11693,7 +11088,6 @@
         <w:t xml:space="preserve">            ? </w:t>
       </w:r>
       <w:proofErr w:type="spellStart"/>
-      <w:proofErr w:type="gramStart"/>
       <w:r>
         <w:rPr>
           <w:i/>
@@ -11706,7 +11100,6 @@
         <w:t>::</w:t>
       </w:r>
       <w:proofErr w:type="spellStart"/>
-      <w:proofErr w:type="gramEnd"/>
       <w:r>
         <w:t>parse</w:t>
       </w:r>
@@ -11728,52 +11121,45 @@
         <w:t>            -&gt;</w:t>
       </w:r>
       <w:proofErr w:type="spellStart"/>
-      <w:proofErr w:type="gramStart"/>
       <w:r>
         <w:t>translatedFormat</w:t>
       </w:r>
       <w:proofErr w:type="spellEnd"/>
       <w:r>
+        <w:t>('d F Y H:i') : 'N/A';</w:t>
+      </w:r>
+    </w:p>
+    <w:p>
+      <w:r>
+        <w:t xml:space="preserve">            // traduciendo fecha de la </w:t>
+      </w:r>
+      <w:proofErr w:type="spellStart"/>
+      <w:r>
+        <w:t>bitacora</w:t>
+      </w:r>
+      <w:proofErr w:type="spellEnd"/>
+    </w:p>
+    <w:p>
+      <w:r>
+        <w:t>             $solicitud-&gt;</w:t>
+      </w:r>
+      <w:proofErr w:type="spellStart"/>
+      <w:r>
+        <w:t>bitacoras</w:t>
+      </w:r>
+      <w:proofErr w:type="spellEnd"/>
+      <w:r>
+        <w:t>-&gt;</w:t>
+      </w:r>
+      <w:proofErr w:type="spellStart"/>
+      <w:r>
+        <w:t>each</w:t>
+      </w:r>
+      <w:proofErr w:type="spellEnd"/>
+      <w:r>
         <w:t>(</w:t>
       </w:r>
-      <w:proofErr w:type="gramEnd"/>
-      <w:r>
-        <w:t>'d F Y H:i') : 'N/A';</w:t>
-      </w:r>
-    </w:p>
-    <w:p>
-      <w:r>
-        <w:t xml:space="preserve">            // traduciendo fecha de la </w:t>
-      </w:r>
-      <w:proofErr w:type="spellStart"/>
-      <w:r>
-        <w:t>bitacora</w:t>
-      </w:r>
-      <w:proofErr w:type="spellEnd"/>
-    </w:p>
-    <w:p>
-      <w:r>
-        <w:t>             $solicitud-&gt;</w:t>
-      </w:r>
-      <w:proofErr w:type="spellStart"/>
-      <w:r>
-        <w:t>bitacoras</w:t>
-      </w:r>
-      <w:proofErr w:type="spellEnd"/>
-      <w:r>
-        <w:t>-&gt;</w:t>
-      </w:r>
-      <w:proofErr w:type="spellStart"/>
-      <w:proofErr w:type="gramStart"/>
-      <w:r>
-        <w:t>each</w:t>
-      </w:r>
-      <w:proofErr w:type="spellEnd"/>
-      <w:r>
-        <w:t>(</w:t>
-      </w:r>
-      <w:proofErr w:type="spellStart"/>
-      <w:proofErr w:type="gramEnd"/>
+      <w:proofErr w:type="spellStart"/>
       <w:r>
         <w:rPr>
           <w:i/>
@@ -11815,7 +11201,6 @@
         <w:t xml:space="preserve"> = </w:t>
       </w:r>
       <w:proofErr w:type="spellStart"/>
-      <w:proofErr w:type="gramStart"/>
       <w:r>
         <w:rPr>
           <w:i/>
@@ -11828,7 +11213,6 @@
         <w:t>::</w:t>
       </w:r>
       <w:proofErr w:type="spellStart"/>
-      <w:proofErr w:type="gramEnd"/>
       <w:r>
         <w:t>parse</w:t>
       </w:r>
@@ -11858,134 +11242,111 @@
         <w:t>                    -&gt;</w:t>
       </w:r>
       <w:proofErr w:type="spellStart"/>
-      <w:proofErr w:type="gramStart"/>
       <w:r>
         <w:t>translatedFormat</w:t>
       </w:r>
       <w:proofErr w:type="spellEnd"/>
       <w:r>
+        <w:t>('d F Y H:i');</w:t>
+      </w:r>
+    </w:p>
+    <w:p/>
+    <w:p>
+      <w:r>
+        <w:t>                    // no mostrar  solicitudes con cancelado</w:t>
+      </w:r>
+    </w:p>
+    <w:p/>
+    <w:p>
+      <w:r>
+        <w:t xml:space="preserve">                    // </w:t>
+      </w:r>
+      <w:proofErr w:type="spellStart"/>
+      <w:r>
+        <w:t>if</w:t>
+      </w:r>
+      <w:proofErr w:type="spellEnd"/>
+      <w:r>
         <w:t>(</w:t>
       </w:r>
-      <w:proofErr w:type="gramEnd"/>
-      <w:r>
-        <w:t>'d F Y H:i');</w:t>
+      <w:proofErr w:type="spellStart"/>
+      <w:r>
+        <w:t>str_contains</w:t>
+      </w:r>
+      <w:proofErr w:type="spellEnd"/>
+      <w:r>
+        <w:t>($</w:t>
+      </w:r>
+      <w:proofErr w:type="spellStart"/>
+      <w:r>
+        <w:t>item</w:t>
+      </w:r>
+      <w:proofErr w:type="spellEnd"/>
+      <w:r>
+        <w:t>-&gt;evento, 'Cancelado')){</w:t>
+      </w:r>
+    </w:p>
+    <w:p>
+      <w:r>
+        <w:t>                    //     $</w:t>
+      </w:r>
+      <w:proofErr w:type="spellStart"/>
+      <w:r>
+        <w:t>item</w:t>
+      </w:r>
+      <w:proofErr w:type="spellEnd"/>
+      <w:r>
+        <w:t>-&gt;</w:t>
+      </w:r>
+      <w:proofErr w:type="spellStart"/>
+      <w:r>
+        <w:t>user</w:t>
+      </w:r>
+      <w:proofErr w:type="spellEnd"/>
+      <w:r>
+        <w:t xml:space="preserve"> = null;</w:t>
+      </w:r>
+    </w:p>
+    <w:p>
+      <w:r>
+        <w:t>                    // }</w:t>
+      </w:r>
+    </w:p>
+    <w:p>
+      <w:r>
+        <w:t>            });</w:t>
       </w:r>
     </w:p>
     <w:p/>
     <w:p>
       <w:r>
-        <w:t xml:space="preserve">                    // no </w:t>
-      </w:r>
-      <w:proofErr w:type="gramStart"/>
-      <w:r>
-        <w:t>mostrar  solicitudes</w:t>
-      </w:r>
-      <w:proofErr w:type="gramEnd"/>
-      <w:r>
-        <w:t xml:space="preserve"> con cancelado</w:t>
+        <w:t>            // convertir a array</w:t>
+      </w:r>
+    </w:p>
+    <w:p>
+      <w:r>
+        <w:t>            $</w:t>
+      </w:r>
+      <w:proofErr w:type="spellStart"/>
+      <w:r>
+        <w:t>solicitudArray</w:t>
+      </w:r>
+      <w:proofErr w:type="spellEnd"/>
+      <w:r>
+        <w:t xml:space="preserve"> = $solicitud-&gt;</w:t>
+      </w:r>
+      <w:proofErr w:type="spellStart"/>
+      <w:r>
+        <w:t>toArray</w:t>
+      </w:r>
+      <w:proofErr w:type="spellEnd"/>
+      <w:r>
+        <w:t>();</w:t>
       </w:r>
     </w:p>
     <w:p/>
     <w:p>
       <w:r>
-        <w:t xml:space="preserve">                    // </w:t>
-      </w:r>
-      <w:proofErr w:type="spellStart"/>
-      <w:r>
-        <w:t>if</w:t>
-      </w:r>
-      <w:proofErr w:type="spellEnd"/>
-      <w:r>
-        <w:t>(</w:t>
-      </w:r>
-      <w:proofErr w:type="spellStart"/>
-      <w:r>
-        <w:t>str_contains</w:t>
-      </w:r>
-      <w:proofErr w:type="spellEnd"/>
-      <w:r>
-        <w:t>($</w:t>
-      </w:r>
-      <w:proofErr w:type="spellStart"/>
-      <w:r>
-        <w:t>item</w:t>
-      </w:r>
-      <w:proofErr w:type="spellEnd"/>
-      <w:r>
-        <w:t>-&gt;evento, 'Cancelado'</w:t>
-      </w:r>
-      <w:proofErr w:type="gramStart"/>
-      <w:r>
-        <w:t>)){</w:t>
-      </w:r>
-      <w:proofErr w:type="gramEnd"/>
-    </w:p>
-    <w:p>
-      <w:r>
-        <w:t>                    //     $</w:t>
-      </w:r>
-      <w:proofErr w:type="spellStart"/>
-      <w:r>
-        <w:t>item</w:t>
-      </w:r>
-      <w:proofErr w:type="spellEnd"/>
-      <w:r>
-        <w:t>-&gt;</w:t>
-      </w:r>
-      <w:proofErr w:type="spellStart"/>
-      <w:r>
-        <w:t>user</w:t>
-      </w:r>
-      <w:proofErr w:type="spellEnd"/>
-      <w:r>
-        <w:t xml:space="preserve"> = null;</w:t>
-      </w:r>
-    </w:p>
-    <w:p>
-      <w:r>
-        <w:t>                    // }</w:t>
-      </w:r>
-    </w:p>
-    <w:p>
-      <w:r>
-        <w:t>            });</w:t>
-      </w:r>
-    </w:p>
-    <w:p/>
-    <w:p>
-      <w:r>
-        <w:t>            // convertir a array</w:t>
-      </w:r>
-    </w:p>
-    <w:p>
-      <w:r>
-        <w:t>            $</w:t>
-      </w:r>
-      <w:proofErr w:type="spellStart"/>
-      <w:r>
-        <w:t>solicitudArray</w:t>
-      </w:r>
-      <w:proofErr w:type="spellEnd"/>
-      <w:r>
-        <w:t xml:space="preserve"> = $solicitud-&gt;</w:t>
-      </w:r>
-      <w:proofErr w:type="spellStart"/>
-      <w:proofErr w:type="gramStart"/>
-      <w:r>
-        <w:t>toArray</w:t>
-      </w:r>
-      <w:proofErr w:type="spellEnd"/>
-      <w:r>
-        <w:t>(</w:t>
-      </w:r>
-      <w:proofErr w:type="gramEnd"/>
-      <w:r>
-        <w:t>);</w:t>
-      </w:r>
-    </w:p>
-    <w:p/>
-    <w:p>
-      <w:r>
         <w:t xml:space="preserve">        // 3. MAPEAR DETALLES A FOTOS: </w:t>
       </w:r>
     </w:p>
@@ -12002,12 +11363,10 @@
         <w:t xml:space="preserve">="foto in </w:t>
       </w:r>
       <w:proofErr w:type="spellStart"/>
-      <w:proofErr w:type="gramStart"/>
       <w:r>
         <w:t>solicitud.fotos</w:t>
       </w:r>
       <w:proofErr w:type="spellEnd"/>
-      <w:proofErr w:type="gramEnd"/>
       <w:r>
         <w:t>" funcione.</w:t>
       </w:r>
@@ -12076,18 +11435,13 @@
       </w:r>
       <w:proofErr w:type="spellEnd"/>
       <w:r>
-        <w:t>($d) =</w:t>
-      </w:r>
-      <w:proofErr w:type="gramStart"/>
-      <w:r>
-        <w:t>&gt; !</w:t>
+        <w:t>($d) =&gt; !</w:t>
       </w:r>
       <w:proofErr w:type="spellStart"/>
       <w:r>
         <w:t>empty</w:t>
       </w:r>
       <w:proofErr w:type="spellEnd"/>
-      <w:proofErr w:type="gramEnd"/>
       <w:r>
         <w:t>($d['</w:t>
       </w:r>
@@ -12182,17 +11536,12 @@
         <w:t>()-&gt;</w:t>
       </w:r>
       <w:proofErr w:type="spellStart"/>
-      <w:proofErr w:type="gramStart"/>
       <w:r>
         <w:t>all</w:t>
       </w:r>
       <w:proofErr w:type="spellEnd"/>
       <w:r>
-        <w:t>(</w:t>
-      </w:r>
-      <w:proofErr w:type="gramEnd"/>
-      <w:r>
-        <w:t>);</w:t>
+        <w:t>();</w:t>
       </w:r>
     </w:p>
     <w:p/>
@@ -12209,17 +11558,12 @@
         <w:t>-&gt;</w:t>
       </w:r>
       <w:proofErr w:type="spellStart"/>
-      <w:proofErr w:type="gramStart"/>
       <w:r>
         <w:t>dispatch</w:t>
       </w:r>
       <w:proofErr w:type="spellEnd"/>
       <w:r>
-        <w:t>(</w:t>
-      </w:r>
-      <w:proofErr w:type="gramEnd"/>
-      <w:r>
-        <w:t>'open-modal-visita', solicitud: $solicitud-&gt;</w:t>
+        <w:t>('open-modal-visita', solicitud: $solicitud-&gt;</w:t>
       </w:r>
       <w:proofErr w:type="spellStart"/>
       <w:r>
@@ -12244,17 +11588,12 @@
         <w:t>-&gt;</w:t>
       </w:r>
       <w:proofErr w:type="spellStart"/>
-      <w:proofErr w:type="gramStart"/>
       <w:r>
         <w:t>dispatch</w:t>
       </w:r>
       <w:proofErr w:type="spellEnd"/>
       <w:r>
-        <w:t>(</w:t>
-      </w:r>
-      <w:proofErr w:type="gramEnd"/>
-      <w:r>
-        <w:t>'open-modal-visita', solicitud: $</w:t>
+        <w:t>('open-modal-visita', solicitud: $</w:t>
       </w:r>
       <w:proofErr w:type="spellStart"/>
       <w:r>
@@ -12419,15 +11758,7 @@
     </w:p>
     <w:p>
       <w:r>
-        <w:t>@click="</w:t>
-      </w:r>
-      <w:proofErr w:type="gramStart"/>
-      <w:r>
-        <w:t>foto.mostrar</w:t>
-      </w:r>
-      <w:proofErr w:type="gramEnd"/>
-      <w:r>
-        <w:t xml:space="preserve"> = ! </w:t>
+        <w:t xml:space="preserve">@click="foto.mostrar = ! </w:t>
       </w:r>
       <w:proofErr w:type="spellStart"/>
       <w:r>
@@ -12466,12 +11797,10 @@
         <w:t xml:space="preserve"> x-show="</w:t>
       </w:r>
       <w:proofErr w:type="spellStart"/>
-      <w:proofErr w:type="gramStart"/>
       <w:r>
         <w:t>foto.mostrar</w:t>
       </w:r>
       <w:proofErr w:type="spellEnd"/>
-      <w:proofErr w:type="gramEnd"/>
       <w:r>
         <w:t>" ...&gt;</w:t>
       </w:r>
@@ -12488,13 +11817,8 @@
       </w:r>
     </w:p>
     <w:p>
-      <w:proofErr w:type="gramStart"/>
-      <w:r>
-        <w:t>&lt;!--</w:t>
-      </w:r>
-      <w:proofErr w:type="gramEnd"/>
-      <w:r>
-        <w:t xml:space="preserve"> abrir foto --&gt;</w:t>
+      <w:r>
+        <w:t>&lt;!-- abrir foto --&gt;</w:t>
       </w:r>
     </w:p>
     <w:p>
@@ -12510,12 +11834,10 @@
         <w:t xml:space="preserve"> x-show="</w:t>
       </w:r>
       <w:proofErr w:type="spellStart"/>
-      <w:proofErr w:type="gramStart"/>
       <w:r>
         <w:t>foto.mostrar</w:t>
       </w:r>
       <w:proofErr w:type="spellEnd"/>
-      <w:proofErr w:type="gramEnd"/>
       <w:r>
         <w:t>"&gt;</w:t>
       </w:r>
@@ -13102,7 +12424,6 @@
         <w:t>fotosSeleccionadas</w:t>
       </w:r>
       <w:proofErr w:type="spellEnd"/>
-      <w:proofErr w:type="gramStart"/>
       <w:r>
         <w:t>" :</w:t>
       </w:r>
@@ -13111,7 +12432,6 @@
         <w:t>key</w:t>
       </w:r>
       <w:proofErr w:type="spellEnd"/>
-      <w:proofErr w:type="gramEnd"/>
       <w:r>
         <w:t>="</w:t>
       </w:r>
@@ -13269,15 +12589,7 @@
     </w:p>
     <w:p>
       <w:r>
-        <w:t>                                {{-- @click="</w:t>
-      </w:r>
-      <w:proofErr w:type="gramStart"/>
-      <w:r>
-        <w:t>foto.mostrar</w:t>
-      </w:r>
-      <w:proofErr w:type="gramEnd"/>
-      <w:r>
-        <w:t xml:space="preserve"> = ! </w:t>
+        <w:t xml:space="preserve">                                {{-- @click="foto.mostrar = ! </w:t>
       </w:r>
       <w:proofErr w:type="spellStart"/>
       <w:r>
@@ -13707,17 +13019,104 @@
     </w:p>
     <w:p>
       <w:r>
+        <w:t>                            &lt;!-- abrir foto --&gt;</w:t>
+      </w:r>
+    </w:p>
+    <w:p>
+      <w:r>
+        <w:t>                            &lt;</w:t>
+      </w:r>
+      <w:proofErr w:type="spellStart"/>
+      <w:r>
+        <w:t>div</w:t>
+      </w:r>
+      <w:proofErr w:type="spellEnd"/>
+      <w:r>
+        <w:t xml:space="preserve"> </w:t>
+      </w:r>
+    </w:p>
+    <w:p>
+      <w:r>
+        <w:t>                            {{-- x-show="</w:t>
+      </w:r>
+      <w:proofErr w:type="spellStart"/>
+      <w:r>
+        <w:t>foto.mostrar</w:t>
+      </w:r>
+      <w:proofErr w:type="spellEnd"/>
+      <w:r>
+        <w:t>" --}}</w:t>
+      </w:r>
+    </w:p>
+    <w:p>
+      <w:r>
         <w:t xml:space="preserve">                            </w:t>
       </w:r>
-      <w:proofErr w:type="gramStart"/>
-      <w:r>
-        <w:t>&lt;!--</w:t>
-      </w:r>
-      <w:proofErr w:type="gramEnd"/>
-      <w:r>
-        <w:t xml:space="preserve"> abrir foto --&gt;</w:t>
-      </w:r>
-    </w:p>
+      <w:proofErr w:type="spellStart"/>
+      <w:r>
+        <w:t>x-transition:enter</w:t>
+      </w:r>
+      <w:proofErr w:type="spellEnd"/>
+      <w:r>
+        <w:t>="</w:t>
+      </w:r>
+      <w:proofErr w:type="spellStart"/>
+      <w:r>
+        <w:t>transition</w:t>
+      </w:r>
+      <w:proofErr w:type="spellEnd"/>
+      <w:r>
+        <w:t xml:space="preserve"> </w:t>
+      </w:r>
+      <w:proofErr w:type="spellStart"/>
+      <w:r>
+        <w:t>ease-out</w:t>
+      </w:r>
+      <w:proofErr w:type="spellEnd"/>
+      <w:r>
+        <w:t xml:space="preserve"> duration-300"</w:t>
+      </w:r>
+    </w:p>
+    <w:p>
+      <w:r>
+        <w:t xml:space="preserve">                            </w:t>
+      </w:r>
+      <w:proofErr w:type="spellStart"/>
+      <w:r>
+        <w:t>x-transition:enter-start</w:t>
+      </w:r>
+      <w:proofErr w:type="spellEnd"/>
+      <w:r>
+        <w:t>="opacity-0 translate-y-2"</w:t>
+      </w:r>
+    </w:p>
+    <w:p>
+      <w:r>
+        <w:t xml:space="preserve">                            </w:t>
+      </w:r>
+      <w:proofErr w:type="spellStart"/>
+      <w:r>
+        <w:t>x-transition:enter-end</w:t>
+      </w:r>
+      <w:proofErr w:type="spellEnd"/>
+      <w:r>
+        <w:t>="opacity-100 translate-y-0"</w:t>
+      </w:r>
+    </w:p>
+    <w:p>
+      <w:r>
+        <w:t xml:space="preserve">                            </w:t>
+      </w:r>
+      <w:proofErr w:type="spellStart"/>
+      <w:r>
+        <w:t>class</w:t>
+      </w:r>
+      <w:proofErr w:type="spellEnd"/>
+      <w:r>
+        <w:t>="mt-4"&gt;</w:t>
+      </w:r>
+    </w:p>
+    <w:p/>
     <w:p>
       <w:r>
         <w:t>                            &lt;</w:t>
@@ -13728,22 +13127,15 @@
       </w:r>
       <w:proofErr w:type="spellEnd"/>
       <w:r>
-        <w:t xml:space="preserve"> </w:t>
-      </w:r>
-    </w:p>
-    <w:p>
-      <w:r>
-        <w:t>                            {{-- x-show="</w:t>
-      </w:r>
-      <w:proofErr w:type="spellStart"/>
-      <w:proofErr w:type="gramStart"/>
-      <w:r>
-        <w:t>foto.mostrar</w:t>
-      </w:r>
-      <w:proofErr w:type="spellEnd"/>
-      <w:proofErr w:type="gramEnd"/>
-      <w:r>
-        <w:t>" --}}</w:t>
+        <w:t xml:space="preserve"> class="relative </w:t>
+      </w:r>
+      <w:proofErr w:type="spellStart"/>
+      <w:r>
+        <w:t>inline</w:t>
+      </w:r>
+      <w:proofErr w:type="spellEnd"/>
+      <w:r>
+        <w:t>-block w-full</w:t>
       </w:r>
     </w:p>
     <w:p>
@@ -13752,155 +13144,43 @@
       </w:r>
       <w:proofErr w:type="spellStart"/>
       <w:r>
-        <w:t>x-</w:t>
-      </w:r>
-      <w:proofErr w:type="gramStart"/>
-      <w:r>
-        <w:t>transition:enter</w:t>
-      </w:r>
-      <w:proofErr w:type="spellEnd"/>
-      <w:proofErr w:type="gramEnd"/>
-      <w:r>
-        <w:t>="</w:t>
-      </w:r>
-      <w:proofErr w:type="spellStart"/>
-      <w:r>
-        <w:t>transition</w:t>
-      </w:r>
-      <w:proofErr w:type="spellEnd"/>
-      <w:r>
-        <w:t xml:space="preserve"> </w:t>
-      </w:r>
-      <w:proofErr w:type="spellStart"/>
-      <w:r>
-        <w:t>ease-out</w:t>
-      </w:r>
-      <w:proofErr w:type="spellEnd"/>
-      <w:r>
-        <w:t xml:space="preserve"> duration-300"</w:t>
-      </w:r>
-    </w:p>
-    <w:p>
-      <w:r>
-        <w:t xml:space="preserve">                            </w:t>
-      </w:r>
-      <w:proofErr w:type="spellStart"/>
-      <w:r>
-        <w:t>x-</w:t>
-      </w:r>
-      <w:proofErr w:type="gramStart"/>
-      <w:r>
-        <w:t>transition:enter</w:t>
-      </w:r>
-      <w:proofErr w:type="gramEnd"/>
-      <w:r>
-        <w:t>-start</w:t>
-      </w:r>
-      <w:proofErr w:type="spellEnd"/>
-      <w:r>
-        <w:t>="opacity-0 translate-y-2"</w:t>
-      </w:r>
-    </w:p>
-    <w:p>
-      <w:r>
-        <w:t xml:space="preserve">                            </w:t>
-      </w:r>
-      <w:proofErr w:type="spellStart"/>
-      <w:r>
-        <w:t>x-</w:t>
-      </w:r>
-      <w:proofErr w:type="gramStart"/>
-      <w:r>
-        <w:t>transition:enter</w:t>
-      </w:r>
-      <w:proofErr w:type="gramEnd"/>
-      <w:r>
-        <w:t>-end</w:t>
-      </w:r>
-      <w:proofErr w:type="spellEnd"/>
-      <w:r>
-        <w:t>="opacity-100 translate-y-0"</w:t>
-      </w:r>
-    </w:p>
-    <w:p>
-      <w:r>
-        <w:t xml:space="preserve">                            </w:t>
-      </w:r>
-      <w:proofErr w:type="spellStart"/>
-      <w:r>
-        <w:t>class</w:t>
-      </w:r>
-      <w:proofErr w:type="spellEnd"/>
-      <w:r>
-        <w:t>="mt-4"&gt;</w:t>
-      </w:r>
-    </w:p>
-    <w:p/>
+        <w:t>text</w:t>
+      </w:r>
+      <w:proofErr w:type="spellEnd"/>
+      <w:r>
+        <w:t xml:space="preserve">-center bg-gray-50 </w:t>
+      </w:r>
+      <w:proofErr w:type="spellStart"/>
+      <w:r>
+        <w:t>rounded-lg</w:t>
+      </w:r>
+      <w:proofErr w:type="spellEnd"/>
+      <w:r>
+        <w:t xml:space="preserve"> </w:t>
+      </w:r>
+      <w:proofErr w:type="spellStart"/>
+      <w:r>
+        <w:t>border</w:t>
+      </w:r>
+      <w:proofErr w:type="spellEnd"/>
+      <w:r>
+        <w:t xml:space="preserve"> </w:t>
+      </w:r>
+      <w:proofErr w:type="spellStart"/>
+      <w:r>
+        <w:t>border-dashed</w:t>
+      </w:r>
+      <w:proofErr w:type="spellEnd"/>
+      <w:r>
+        <w:t xml:space="preserve"> border-gray-300 p-2"&gt;</w:t>
+      </w:r>
+    </w:p>
     <w:p>
       <w:r>
         <w:t>                            &lt;</w:t>
       </w:r>
       <w:proofErr w:type="spellStart"/>
       <w:r>
-        <w:t>div</w:t>
-      </w:r>
-      <w:proofErr w:type="spellEnd"/>
-      <w:r>
-        <w:t xml:space="preserve"> class="relative </w:t>
-      </w:r>
-      <w:proofErr w:type="spellStart"/>
-      <w:r>
-        <w:t>inline</w:t>
-      </w:r>
-      <w:proofErr w:type="spellEnd"/>
-      <w:r>
-        <w:t>-block w-full</w:t>
-      </w:r>
-    </w:p>
-    <w:p>
-      <w:r>
-        <w:t xml:space="preserve">                            </w:t>
-      </w:r>
-      <w:proofErr w:type="spellStart"/>
-      <w:r>
-        <w:t>text</w:t>
-      </w:r>
-      <w:proofErr w:type="spellEnd"/>
-      <w:r>
-        <w:t xml:space="preserve">-center bg-gray-50 </w:t>
-      </w:r>
-      <w:proofErr w:type="spellStart"/>
-      <w:r>
-        <w:t>rounded-lg</w:t>
-      </w:r>
-      <w:proofErr w:type="spellEnd"/>
-      <w:r>
-        <w:t xml:space="preserve"> </w:t>
-      </w:r>
-      <w:proofErr w:type="spellStart"/>
-      <w:r>
-        <w:t>border</w:t>
-      </w:r>
-      <w:proofErr w:type="spellEnd"/>
-      <w:r>
-        <w:t xml:space="preserve"> </w:t>
-      </w:r>
-      <w:proofErr w:type="spellStart"/>
-      <w:r>
-        <w:t>border-dashed</w:t>
-      </w:r>
-      <w:proofErr w:type="spellEnd"/>
-      <w:r>
-        <w:t xml:space="preserve"> border-gray-300 p-2"&gt;</w:t>
-      </w:r>
-    </w:p>
-    <w:p>
-      <w:r>
-        <w:t>                            &lt;</w:t>
-      </w:r>
-      <w:proofErr w:type="spellStart"/>
-      <w:proofErr w:type="gramStart"/>
-      <w:r>
         <w:t>img</w:t>
       </w:r>
       <w:proofErr w:type="spellEnd"/>
@@ -13912,7 +13192,6 @@
         <w:t>src</w:t>
       </w:r>
       <w:proofErr w:type="spellEnd"/>
-      <w:proofErr w:type="gramEnd"/>
       <w:r>
         <w:t>="foto.url" @click="$dispatch('preview-foto', { url: foto.url })"</w:t>
       </w:r>
@@ -13966,15 +13245,7 @@
     <w:p/>
     <w:p>
       <w:r>
-        <w:t xml:space="preserve">                            </w:t>
-      </w:r>
-      <w:proofErr w:type="gramStart"/>
-      <w:r>
-        <w:t>&lt;!--</w:t>
-      </w:r>
-      <w:proofErr w:type="gramEnd"/>
-      <w:r>
-        <w:t xml:space="preserve"> botones --&gt;</w:t>
+        <w:t>                            &lt;!-- botones --&gt;</w:t>
       </w:r>
     </w:p>
     <w:p>
@@ -14026,15 +13297,7 @@
     </w:p>
     <w:p>
       <w:r>
-        <w:t>                                @click="$</w:t>
-      </w:r>
-      <w:proofErr w:type="gramStart"/>
-      <w:r>
-        <w:t>dispatch(</w:t>
-      </w:r>
-      <w:proofErr w:type="gramEnd"/>
-      <w:r>
-        <w:t>'preview-foto', { url: foto.url })"</w:t>
+        <w:t>                                @click="$dispatch('preview-foto', { url: foto.url })"</w:t>
       </w:r>
     </w:p>
     <w:p>
@@ -14311,15 +13574,7 @@
     </w:p>
     <w:p>
       <w:r>
-        <w:t>                                @click="</w:t>
-      </w:r>
-      <w:proofErr w:type="gramStart"/>
-      <w:r>
-        <w:t>foto.mostrar</w:t>
-      </w:r>
-      <w:proofErr w:type="gramEnd"/>
-      <w:r>
-        <w:t xml:space="preserve"> = false"</w:t>
+        <w:t>                                @click="foto.mostrar = false"</w:t>
       </w:r>
     </w:p>
     <w:p>
@@ -14912,7 +14167,6 @@
         <w:t xml:space="preserve">$detalle = </w:t>
       </w:r>
       <w:proofErr w:type="spellStart"/>
-      <w:proofErr w:type="gramStart"/>
       <w:r>
         <w:rPr>
           <w:lang w:val="es-MX"/>
@@ -14927,7 +14181,6 @@
         <w:t>::</w:t>
       </w:r>
       <w:proofErr w:type="spellStart"/>
-      <w:proofErr w:type="gramEnd"/>
       <w:r>
         <w:rPr>
           <w:lang w:val="es-MX"/>
@@ -15266,7 +14519,6 @@
         <w:t xml:space="preserve"> </w:t>
       </w:r>
       <w:proofErr w:type="spellStart"/>
-      <w:proofErr w:type="gramStart"/>
       <w:r>
         <w:rPr>
           <w:lang w:val="es-MX"/>
@@ -15274,7 +14526,6 @@
         <w:t>make:controller</w:t>
       </w:r>
       <w:proofErr w:type="spellEnd"/>
-      <w:proofErr w:type="gramEnd"/>
       <w:r>
         <w:rPr>
           <w:lang w:val="es-MX"/>
@@ -15358,7 +14609,6 @@
         <w:t xml:space="preserve"> </w:t>
       </w:r>
       <w:proofErr w:type="spellStart"/>
-      <w:proofErr w:type="gramStart"/>
       <w:r>
         <w:rPr>
           <w:lang w:val="es-MX"/>
@@ -15366,7 +14616,6 @@
         <w:t>make:datatable</w:t>
       </w:r>
       <w:proofErr w:type="spellEnd"/>
-      <w:proofErr w:type="gramEnd"/>
       <w:r>
         <w:rPr>
           <w:lang w:val="es-MX"/>
@@ -15436,7 +14685,6 @@
         <w:t xml:space="preserve"> </w:t>
       </w:r>
       <w:proofErr w:type="spellStart"/>
-      <w:proofErr w:type="gramStart"/>
       <w:r>
         <w:rPr>
           <w:lang w:val="es-MX"/>
@@ -15444,7 +14692,6 @@
         <w:t>make:controller</w:t>
       </w:r>
       <w:proofErr w:type="spellEnd"/>
-      <w:proofErr w:type="gramEnd"/>
       <w:r>
         <w:rPr>
           <w:lang w:val="es-MX"/>
@@ -15537,10 +14784,23 @@
         <w:rPr>
           <w:lang w:val="es-MX"/>
         </w:rPr>
-        <w:t xml:space="preserve"> artisan </w:t>
-      </w:r>
-      <w:proofErr w:type="spellStart"/>
-      <w:proofErr w:type="gramStart"/>
+        <w:t xml:space="preserve"> </w:t>
+      </w:r>
+      <w:proofErr w:type="spellStart"/>
+      <w:r>
+        <w:rPr>
+          <w:lang w:val="es-MX"/>
+        </w:rPr>
+        <w:t>artisan</w:t>
+      </w:r>
+      <w:proofErr w:type="spellEnd"/>
+      <w:r>
+        <w:rPr>
+          <w:lang w:val="es-MX"/>
+        </w:rPr>
+        <w:t xml:space="preserve"> </w:t>
+      </w:r>
+      <w:proofErr w:type="spellStart"/>
       <w:r>
         <w:rPr>
           <w:lang w:val="es-MX"/>
@@ -15548,7 +14808,6 @@
         <w:t>livewire:make</w:t>
       </w:r>
       <w:proofErr w:type="spellEnd"/>
-      <w:proofErr w:type="gramEnd"/>
       <w:r>
         <w:rPr>
           <w:lang w:val="es-MX"/>
@@ -20790,6 +20049,7 @@
       </w:pPr>
       <w:r>
         <w:rPr>
+          <w:noProof/>
           <w:lang w:val="es-MX"/>
         </w:rPr>
         <w:drawing>
@@ -20904,6 +20164,7 @@
         <w:rPr>
           <w:b/>
           <w:bCs/>
+          <w:noProof/>
           <w:highlight w:val="yellow"/>
           <w:lang w:val="es-MX"/>
         </w:rPr>
@@ -21141,6 +20402,7 @@
       </w:pPr>
       <w:r>
         <w:rPr>
+          <w:noProof/>
           <w:lang w:val="es-MX"/>
         </w:rPr>
         <w:drawing>
@@ -21286,9 +20548,525 @@
           <w:lang w:val="es-MX"/>
         </w:rPr>
       </w:pPr>
+      <w:r>
+        <w:rPr>
+          <w:lang w:val="es-MX"/>
+        </w:rPr>
+        <w:t>MANTENIMIENTO PARA GUARDAR EL TRAMITE_ID</w:t>
+      </w:r>
+    </w:p>
+    <w:p>
+      <w:pPr>
+        <w:rPr>
+          <w:lang w:val="es-MX"/>
+        </w:rPr>
+      </w:pPr>
+      <w:r>
+        <w:rPr>
+          <w:lang w:val="es-MX"/>
+        </w:rPr>
+        <w:drawing>
+          <wp:anchor distT="0" distB="0" distL="114300" distR="114300" simplePos="0" relativeHeight="251670528" behindDoc="0" locked="0" layoutInCell="1" allowOverlap="1" wp14:anchorId="30DA9915" wp14:editId="01AA5E7E">
+            <wp:simplePos x="0" y="0"/>
+            <wp:positionH relativeFrom="margin">
+              <wp:align>left</wp:align>
+            </wp:positionH>
+            <wp:positionV relativeFrom="paragraph">
+              <wp:posOffset>313690</wp:posOffset>
+            </wp:positionV>
+            <wp:extent cx="5791200" cy="943510"/>
+            <wp:effectExtent l="0" t="0" r="0" b="9525"/>
+            <wp:wrapNone/>
+            <wp:docPr id="13" name="Imagen 13"/>
+            <wp:cNvGraphicFramePr>
+              <a:graphicFrameLocks xmlns:a="http://schemas.openxmlformats.org/drawingml/2006/main" noChangeAspect="1"/>
+            </wp:cNvGraphicFramePr>
+            <a:graphic xmlns:a="http://schemas.openxmlformats.org/drawingml/2006/main">
+              <a:graphicData uri="http://schemas.openxmlformats.org/drawingml/2006/picture">
+                <pic:pic xmlns:pic="http://schemas.openxmlformats.org/drawingml/2006/picture">
+                  <pic:nvPicPr>
+                    <pic:cNvPr id="1" name=""/>
+                    <pic:cNvPicPr/>
+                  </pic:nvPicPr>
+                  <pic:blipFill>
+                    <a:blip r:embed="rId24">
+                      <a:extLst>
+                        <a:ext uri="{28A0092B-C50C-407E-A947-70E740481C1C}">
+                          <a14:useLocalDpi xmlns:a14="http://schemas.microsoft.com/office/drawing/2010/main" val="0"/>
+                        </a:ext>
+                      </a:extLst>
+                    </a:blip>
+                    <a:stretch>
+                      <a:fillRect/>
+                    </a:stretch>
+                  </pic:blipFill>
+                  <pic:spPr>
+                    <a:xfrm>
+                      <a:off x="0" y="0"/>
+                      <a:ext cx="5791200" cy="943510"/>
+                    </a:xfrm>
+                    <a:prstGeom prst="rect">
+                      <a:avLst/>
+                    </a:prstGeom>
+                  </pic:spPr>
+                </pic:pic>
+              </a:graphicData>
+            </a:graphic>
+            <wp14:sizeRelH relativeFrom="page">
+              <wp14:pctWidth>0</wp14:pctWidth>
+            </wp14:sizeRelH>
+            <wp14:sizeRelV relativeFrom="page">
+              <wp14:pctHeight>0</wp14:pctHeight>
+            </wp14:sizeRelV>
+          </wp:anchor>
+        </w:drawing>
+      </w:r>
+      <w:r>
+        <w:rPr>
+          <w:lang w:val="es-MX"/>
+        </w:rPr>
+        <w:t xml:space="preserve">En </w:t>
+      </w:r>
+      <w:proofErr w:type="spellStart"/>
+      <w:r>
+        <w:rPr>
+          <w:lang w:val="es-MX"/>
+        </w:rPr>
+        <w:t>submit</w:t>
+      </w:r>
+      <w:proofErr w:type="spellEnd"/>
+    </w:p>
+    <w:p>
+      <w:pPr>
+        <w:rPr>
+          <w:lang w:val="es-MX"/>
+        </w:rPr>
+      </w:pPr>
+    </w:p>
+    <w:p>
+      <w:pPr>
+        <w:rPr>
+          <w:lang w:val="es-MX"/>
+        </w:rPr>
+      </w:pPr>
+    </w:p>
+    <w:p>
+      <w:pPr>
+        <w:rPr>
+          <w:lang w:val="es-MX"/>
+        </w:rPr>
+      </w:pPr>
+    </w:p>
+    <w:p>
+      <w:pPr>
+        <w:rPr>
+          <w:lang w:val="es-MX"/>
+        </w:rPr>
+      </w:pPr>
+    </w:p>
+    <w:p>
+      <w:pPr>
+        <w:rPr>
+          <w:lang w:val="es-MX"/>
+        </w:rPr>
+      </w:pPr>
+      <w:r>
+        <w:rPr>
+          <w:lang w:val="es-MX"/>
+        </w:rPr>
+        <w:drawing>
+          <wp:anchor distT="0" distB="0" distL="114300" distR="114300" simplePos="0" relativeHeight="251671552" behindDoc="0" locked="0" layoutInCell="1" allowOverlap="1" wp14:anchorId="5735FC44" wp14:editId="22AA57BE">
+            <wp:simplePos x="0" y="0"/>
+            <wp:positionH relativeFrom="margin">
+              <wp:align>left</wp:align>
+            </wp:positionH>
+            <wp:positionV relativeFrom="paragraph">
+              <wp:posOffset>167005</wp:posOffset>
+            </wp:positionV>
+            <wp:extent cx="2638425" cy="2857500"/>
+            <wp:effectExtent l="0" t="0" r="9525" b="0"/>
+            <wp:wrapNone/>
+            <wp:docPr id="15" name="Imagen 15"/>
+            <wp:cNvGraphicFramePr>
+              <a:graphicFrameLocks xmlns:a="http://schemas.openxmlformats.org/drawingml/2006/main" noChangeAspect="1"/>
+            </wp:cNvGraphicFramePr>
+            <a:graphic xmlns:a="http://schemas.openxmlformats.org/drawingml/2006/main">
+              <a:graphicData uri="http://schemas.openxmlformats.org/drawingml/2006/picture">
+                <pic:pic xmlns:pic="http://schemas.openxmlformats.org/drawingml/2006/picture">
+                  <pic:nvPicPr>
+                    <pic:cNvPr id="1" name=""/>
+                    <pic:cNvPicPr/>
+                  </pic:nvPicPr>
+                  <pic:blipFill>
+                    <a:blip r:embed="rId25">
+                      <a:extLst>
+                        <a:ext uri="{28A0092B-C50C-407E-A947-70E740481C1C}">
+                          <a14:useLocalDpi xmlns:a14="http://schemas.microsoft.com/office/drawing/2010/main" val="0"/>
+                        </a:ext>
+                      </a:extLst>
+                    </a:blip>
+                    <a:stretch>
+                      <a:fillRect/>
+                    </a:stretch>
+                  </pic:blipFill>
+                  <pic:spPr>
+                    <a:xfrm>
+                      <a:off x="0" y="0"/>
+                      <a:ext cx="2638425" cy="2857500"/>
+                    </a:xfrm>
+                    <a:prstGeom prst="rect">
+                      <a:avLst/>
+                    </a:prstGeom>
+                  </pic:spPr>
+                </pic:pic>
+              </a:graphicData>
+            </a:graphic>
+            <wp14:sizeRelH relativeFrom="page">
+              <wp14:pctWidth>0</wp14:pctWidth>
+            </wp14:sizeRelH>
+            <wp14:sizeRelV relativeFrom="page">
+              <wp14:pctHeight>0</wp14:pctHeight>
+            </wp14:sizeRelV>
+          </wp:anchor>
+        </w:drawing>
+      </w:r>
+      <w:r>
+        <w:rPr>
+          <w:lang w:val="es-MX"/>
+        </w:rPr>
+        <w:t>En el modelo</w:t>
+      </w:r>
+    </w:p>
+    <w:p>
+      <w:pPr>
+        <w:rPr>
+          <w:lang w:val="es-MX"/>
+        </w:rPr>
+      </w:pPr>
+    </w:p>
+    <w:p>
+      <w:pPr>
+        <w:rPr>
+          <w:lang w:val="es-MX"/>
+        </w:rPr>
+      </w:pPr>
+    </w:p>
+    <w:p>
+      <w:pPr>
+        <w:rPr>
+          <w:lang w:val="es-MX"/>
+        </w:rPr>
+      </w:pPr>
+    </w:p>
+    <w:p>
+      <w:pPr>
+        <w:rPr>
+          <w:lang w:val="es-MX"/>
+        </w:rPr>
+      </w:pPr>
+    </w:p>
+    <w:p>
+      <w:pPr>
+        <w:rPr>
+          <w:lang w:val="es-MX"/>
+        </w:rPr>
+      </w:pPr>
+    </w:p>
+    <w:p>
+      <w:pPr>
+        <w:rPr>
+          <w:lang w:val="es-MX"/>
+        </w:rPr>
+      </w:pPr>
+    </w:p>
+    <w:p>
+      <w:pPr>
+        <w:rPr>
+          <w:lang w:val="es-MX"/>
+        </w:rPr>
+      </w:pPr>
+    </w:p>
+    <w:p>
+      <w:pPr>
+        <w:rPr>
+          <w:lang w:val="es-MX"/>
+        </w:rPr>
+      </w:pPr>
+    </w:p>
+    <w:p>
+      <w:pPr>
+        <w:rPr>
+          <w:lang w:val="es-MX"/>
+        </w:rPr>
+      </w:pPr>
+    </w:p>
+    <w:p>
+      <w:pPr>
+        <w:rPr>
+          <w:lang w:val="es-MX"/>
+        </w:rPr>
+      </w:pPr>
+    </w:p>
+    <w:p>
+      <w:pPr>
+        <w:rPr>
+          <w:lang w:val="es-MX"/>
+        </w:rPr>
+      </w:pPr>
+      <w:r>
+        <w:rPr>
+          <w:lang w:val="es-MX"/>
+        </w:rPr>
+        <w:drawing>
+          <wp:anchor distT="0" distB="0" distL="114300" distR="114300" simplePos="0" relativeHeight="251672576" behindDoc="0" locked="0" layoutInCell="1" allowOverlap="1" wp14:anchorId="43A39E3C" wp14:editId="02D911D1">
+            <wp:simplePos x="0" y="0"/>
+            <wp:positionH relativeFrom="margin">
+              <wp:align>left</wp:align>
+            </wp:positionH>
+            <wp:positionV relativeFrom="paragraph">
+              <wp:posOffset>317501</wp:posOffset>
+            </wp:positionV>
+            <wp:extent cx="5010150" cy="2629706"/>
+            <wp:effectExtent l="0" t="0" r="0" b="0"/>
+            <wp:wrapNone/>
+            <wp:docPr id="17" name="Imagen 17"/>
+            <wp:cNvGraphicFramePr>
+              <a:graphicFrameLocks xmlns:a="http://schemas.openxmlformats.org/drawingml/2006/main" noChangeAspect="1"/>
+            </wp:cNvGraphicFramePr>
+            <a:graphic xmlns:a="http://schemas.openxmlformats.org/drawingml/2006/main">
+              <a:graphicData uri="http://schemas.openxmlformats.org/drawingml/2006/picture">
+                <pic:pic xmlns:pic="http://schemas.openxmlformats.org/drawingml/2006/picture">
+                  <pic:nvPicPr>
+                    <pic:cNvPr id="1" name=""/>
+                    <pic:cNvPicPr/>
+                  </pic:nvPicPr>
+                  <pic:blipFill>
+                    <a:blip r:embed="rId26">
+                      <a:extLst>
+                        <a:ext uri="{28A0092B-C50C-407E-A947-70E740481C1C}">
+                          <a14:useLocalDpi xmlns:a14="http://schemas.microsoft.com/office/drawing/2010/main" val="0"/>
+                        </a:ext>
+                      </a:extLst>
+                    </a:blip>
+                    <a:stretch>
+                      <a:fillRect/>
+                    </a:stretch>
+                  </pic:blipFill>
+                  <pic:spPr>
+                    <a:xfrm>
+                      <a:off x="0" y="0"/>
+                      <a:ext cx="5019132" cy="2634420"/>
+                    </a:xfrm>
+                    <a:prstGeom prst="rect">
+                      <a:avLst/>
+                    </a:prstGeom>
+                  </pic:spPr>
+                </pic:pic>
+              </a:graphicData>
+            </a:graphic>
+            <wp14:sizeRelH relativeFrom="margin">
+              <wp14:pctWidth>0</wp14:pctWidth>
+            </wp14:sizeRelH>
+            <wp14:sizeRelV relativeFrom="margin">
+              <wp14:pctHeight>0</wp14:pctHeight>
+            </wp14:sizeRelV>
+          </wp:anchor>
+        </w:drawing>
+      </w:r>
+      <w:proofErr w:type="spellStart"/>
+      <w:r>
+        <w:rPr>
+          <w:lang w:val="es-MX"/>
+        </w:rPr>
+        <w:t>Resources</w:t>
+      </w:r>
+      <w:proofErr w:type="spellEnd"/>
+      <w:r>
+        <w:rPr>
+          <w:lang w:val="es-MX"/>
+        </w:rPr>
+        <w:t>/Word allí están los documentos Word</w:t>
+      </w:r>
+    </w:p>
+    <w:p>
+      <w:pPr>
+        <w:rPr>
+          <w:lang w:val="es-MX"/>
+        </w:rPr>
+      </w:pPr>
+    </w:p>
+    <w:p>
+      <w:pPr>
+        <w:rPr>
+          <w:lang w:val="es-MX"/>
+        </w:rPr>
+      </w:pPr>
+    </w:p>
+    <w:p>
+      <w:pPr>
+        <w:rPr>
+          <w:lang w:val="es-MX"/>
+        </w:rPr>
+      </w:pPr>
+    </w:p>
+    <w:p>
+      <w:pPr>
+        <w:rPr>
+          <w:lang w:val="es-MX"/>
+        </w:rPr>
+      </w:pPr>
+    </w:p>
+    <w:p>
+      <w:pPr>
+        <w:rPr>
+          <w:lang w:val="es-MX"/>
+        </w:rPr>
+      </w:pPr>
+    </w:p>
+    <w:p>
+      <w:pPr>
+        <w:rPr>
+          <w:lang w:val="es-MX"/>
+        </w:rPr>
+      </w:pPr>
+    </w:p>
+    <w:p>
+      <w:pPr>
+        <w:rPr>
+          <w:lang w:val="es-MX"/>
+        </w:rPr>
+      </w:pPr>
+    </w:p>
+    <w:p>
+      <w:pPr>
+        <w:rPr>
+          <w:lang w:val="es-MX"/>
+        </w:rPr>
+      </w:pPr>
+      <w:proofErr w:type="spellStart"/>
+      <w:r>
+        <w:rPr>
+          <w:lang w:val="es-MX"/>
+        </w:rPr>
+        <w:lastRenderedPageBreak/>
+        <w:t>php</w:t>
+      </w:r>
+      <w:proofErr w:type="spellEnd"/>
+      <w:r>
+        <w:rPr>
+          <w:lang w:val="es-MX"/>
+        </w:rPr>
+        <w:t xml:space="preserve"> </w:t>
+      </w:r>
+      <w:proofErr w:type="spellStart"/>
+      <w:r>
+        <w:rPr>
+          <w:lang w:val="es-MX"/>
+        </w:rPr>
+        <w:t>artisan</w:t>
+      </w:r>
+      <w:proofErr w:type="spellEnd"/>
+      <w:r>
+        <w:rPr>
+          <w:lang w:val="es-MX"/>
+        </w:rPr>
+        <w:t xml:space="preserve"> </w:t>
+      </w:r>
+      <w:proofErr w:type="spellStart"/>
+      <w:r>
+        <w:rPr>
+          <w:lang w:val="es-MX"/>
+        </w:rPr>
+        <w:t>make:livewire</w:t>
+      </w:r>
+      <w:proofErr w:type="spellEnd"/>
+      <w:r>
+        <w:rPr>
+          <w:lang w:val="es-MX"/>
+        </w:rPr>
+        <w:t xml:space="preserve"> </w:t>
+      </w:r>
+      <w:proofErr w:type="spellStart"/>
+      <w:r>
+        <w:rPr>
+          <w:lang w:val="es-MX"/>
+        </w:rPr>
+        <w:t>DashboardTarjetonesEstados</w:t>
+      </w:r>
+      <w:proofErr w:type="spellEnd"/>
+    </w:p>
+    <w:p>
+      <w:pPr>
+        <w:rPr>
+          <w:lang w:val="es-MX"/>
+        </w:rPr>
+      </w:pPr>
+      <w:proofErr w:type="spellStart"/>
+      <w:r>
+        <w:rPr>
+          <w:lang w:val="es-MX"/>
+        </w:rPr>
+        <w:t>php</w:t>
+      </w:r>
+      <w:proofErr w:type="spellEnd"/>
+      <w:r>
+        <w:rPr>
+          <w:lang w:val="es-MX"/>
+        </w:rPr>
+        <w:t xml:space="preserve"> </w:t>
+      </w:r>
+      <w:proofErr w:type="spellStart"/>
+      <w:r>
+        <w:rPr>
+          <w:lang w:val="es-MX"/>
+        </w:rPr>
+        <w:t>artisan</w:t>
+      </w:r>
+      <w:proofErr w:type="spellEnd"/>
+      <w:r>
+        <w:rPr>
+          <w:lang w:val="es-MX"/>
+        </w:rPr>
+        <w:t xml:space="preserve"> </w:t>
+      </w:r>
+      <w:proofErr w:type="spellStart"/>
+      <w:r>
+        <w:rPr>
+          <w:lang w:val="es-MX"/>
+        </w:rPr>
+        <w:t>make:livewire</w:t>
+      </w:r>
+      <w:proofErr w:type="spellEnd"/>
+      <w:r>
+        <w:rPr>
+          <w:lang w:val="es-MX"/>
+        </w:rPr>
+        <w:t xml:space="preserve"> </w:t>
+      </w:r>
+      <w:proofErr w:type="spellStart"/>
+      <w:r>
+        <w:rPr>
+          <w:lang w:val="es-MX"/>
+        </w:rPr>
+        <w:t>DashboardGraficaTramites</w:t>
+      </w:r>
+      <w:proofErr w:type="spellEnd"/>
+    </w:p>
+    <w:p>
+      <w:pPr>
+        <w:rPr>
+          <w:lang w:val="es-MX"/>
+        </w:rPr>
+      </w:pPr>
+      <w:r>
+        <w:rPr>
+          <w:lang w:val="es-MX"/>
+        </w:rPr>
+        <w:br w:type="textWrapping" w:clear="all"/>
+      </w:r>
     </w:p>
     <w:sectPr>
-      <w:footerReference w:type="default" r:id="rId24"/>
+      <w:footerReference w:type="default" r:id="rId27"/>
       <w:pgSz w:w="12240" w:h="15840"/>
       <w:pgMar w:top="1417" w:right="1701" w:bottom="1417" w:left="1701" w:header="708" w:footer="708" w:gutter="0"/>
       <w:cols w:space="708"/>
@@ -22525,6 +22303,7 @@
   <w:style w:type="character" w:default="1" w:styleId="Fuentedeprrafopredeter">
     <w:name w:val="Default Paragraph Font"/>
     <w:uiPriority w:val="1"/>
+    <w:semiHidden/>
     <w:unhideWhenUsed/>
   </w:style>
   <w:style w:type="table" w:default="1" w:styleId="Tablanormal">

</xml_diff>

<commit_message>
constancia convertida a pdf
</commit_message>
<xml_diff>
--- a/DOCUMENTACION WORD/elementos.docx
+++ b/DOCUMENTACION WORD/elementos.docx
@@ -50,6 +50,7 @@
         <w:t xml:space="preserve"> </w:t>
       </w:r>
       <w:proofErr w:type="spellStart"/>
+      <w:proofErr w:type="gramStart"/>
       <w:r>
         <w:rPr>
           <w:lang w:val="es-MX"/>
@@ -57,6 +58,7 @@
         <w:t>make:livewire</w:t>
       </w:r>
       <w:proofErr w:type="spellEnd"/>
+      <w:proofErr w:type="gramEnd"/>
       <w:r>
         <w:rPr>
           <w:lang w:val="es-MX"/>
@@ -226,7 +228,14 @@
         <w:rPr>
           <w:lang w:val="es-MX"/>
         </w:rPr>
-        <w:t xml:space="preserve">            {{ </w:t>
+        <w:t xml:space="preserve">            </w:t>
+      </w:r>
+      <w:proofErr w:type="gramStart"/>
+      <w:r>
+        <w:rPr>
+          <w:lang w:val="es-MX"/>
+        </w:rPr>
+        <w:t xml:space="preserve">{{ </w:t>
       </w:r>
       <w:proofErr w:type="spellStart"/>
       <w:r>
@@ -236,6 +245,7 @@
         <w:t>session</w:t>
       </w:r>
       <w:proofErr w:type="spellEnd"/>
+      <w:proofErr w:type="gramEnd"/>
       <w:r>
         <w:rPr>
           <w:lang w:val="es-MX"/>
@@ -331,11 +341,19 @@
         <w:t xml:space="preserve"> </w:t>
       </w:r>
       <w:proofErr w:type="spellStart"/>
-      <w:r>
-        <w:rPr>
-          <w:lang w:val="es-MX"/>
-        </w:rPr>
-        <w:t>wire:submit.prevent</w:t>
+      <w:proofErr w:type="gramStart"/>
+      <w:r>
+        <w:rPr>
+          <w:lang w:val="es-MX"/>
+        </w:rPr>
+        <w:t>wire:submit</w:t>
+      </w:r>
+      <w:proofErr w:type="gramEnd"/>
+      <w:r>
+        <w:rPr>
+          <w:lang w:val="es-MX"/>
+        </w:rPr>
+        <w:t>.prevent</w:t>
       </w:r>
       <w:proofErr w:type="spellEnd"/>
       <w:r>
@@ -376,7 +394,21 @@
         <w:rPr>
           <w:lang w:val="es-MX"/>
         </w:rPr>
-        <w:t xml:space="preserve">        &lt;!-- NOMBRE --&gt;</w:t>
+        <w:t xml:space="preserve">        </w:t>
+      </w:r>
+      <w:proofErr w:type="gramStart"/>
+      <w:r>
+        <w:rPr>
+          <w:lang w:val="es-MX"/>
+        </w:rPr>
+        <w:t>&lt;!--</w:t>
+      </w:r>
+      <w:proofErr w:type="gramEnd"/>
+      <w:r>
+        <w:rPr>
+          <w:lang w:val="es-MX"/>
+        </w:rPr>
+        <w:t xml:space="preserve"> NOMBRE --&gt;</w:t>
       </w:r>
     </w:p>
     <w:p>
@@ -447,11 +479,19 @@
         <w:t xml:space="preserve">" </w:t>
       </w:r>
       <w:proofErr w:type="spellStart"/>
-      <w:r>
-        <w:rPr>
-          <w:lang w:val="es-MX"/>
-        </w:rPr>
-        <w:t>wire:model.defer</w:t>
+      <w:proofErr w:type="gramStart"/>
+      <w:r>
+        <w:rPr>
+          <w:lang w:val="es-MX"/>
+        </w:rPr>
+        <w:t>wire:model</w:t>
+      </w:r>
+      <w:proofErr w:type="gramEnd"/>
+      <w:r>
+        <w:rPr>
+          <w:lang w:val="es-MX"/>
+        </w:rPr>
+        <w:t>.defer</w:t>
       </w:r>
       <w:proofErr w:type="spellEnd"/>
       <w:r>
@@ -567,7 +607,21 @@
         <w:rPr>
           <w:lang w:val="es-MX"/>
         </w:rPr>
-        <w:t xml:space="preserve"> mt-1"&gt;{{ $</w:t>
+        <w:t xml:space="preserve"> mt-1"</w:t>
+      </w:r>
+      <w:proofErr w:type="gramStart"/>
+      <w:r>
+        <w:rPr>
+          <w:lang w:val="es-MX"/>
+        </w:rPr>
+        <w:t>&gt;{</w:t>
+      </w:r>
+      <w:proofErr w:type="gramEnd"/>
+      <w:r>
+        <w:rPr>
+          <w:lang w:val="es-MX"/>
+        </w:rPr>
+        <w:t>{ $</w:t>
       </w:r>
       <w:proofErr w:type="spellStart"/>
       <w:r>
@@ -641,7 +695,21 @@
         <w:rPr>
           <w:lang w:val="es-MX"/>
         </w:rPr>
-        <w:t xml:space="preserve">        &lt;!-- APELLIDO --&gt;</w:t>
+        <w:t xml:space="preserve">        </w:t>
+      </w:r>
+      <w:proofErr w:type="gramStart"/>
+      <w:r>
+        <w:rPr>
+          <w:lang w:val="es-MX"/>
+        </w:rPr>
+        <w:t>&lt;!--</w:t>
+      </w:r>
+      <w:proofErr w:type="gramEnd"/>
+      <w:r>
+        <w:rPr>
+          <w:lang w:val="es-MX"/>
+        </w:rPr>
+        <w:t xml:space="preserve"> APELLIDO --&gt;</w:t>
       </w:r>
     </w:p>
     <w:p>
@@ -712,11 +780,19 @@
         <w:t xml:space="preserve">" </w:t>
       </w:r>
       <w:proofErr w:type="spellStart"/>
-      <w:r>
-        <w:rPr>
-          <w:lang w:val="es-MX"/>
-        </w:rPr>
-        <w:t>wire:model.defer</w:t>
+      <w:proofErr w:type="gramStart"/>
+      <w:r>
+        <w:rPr>
+          <w:lang w:val="es-MX"/>
+        </w:rPr>
+        <w:t>wire:model</w:t>
+      </w:r>
+      <w:proofErr w:type="gramEnd"/>
+      <w:r>
+        <w:rPr>
+          <w:lang w:val="es-MX"/>
+        </w:rPr>
+        <w:t>.defer</w:t>
       </w:r>
       <w:proofErr w:type="spellEnd"/>
       <w:r>
@@ -833,7 +909,21 @@
         <w:rPr>
           <w:lang w:val="es-MX"/>
         </w:rPr>
-        <w:t xml:space="preserve"> mt-1"&gt;{{ $</w:t>
+        <w:t xml:space="preserve"> mt-1"</w:t>
+      </w:r>
+      <w:proofErr w:type="gramStart"/>
+      <w:r>
+        <w:rPr>
+          <w:lang w:val="es-MX"/>
+        </w:rPr>
+        <w:t>&gt;{</w:t>
+      </w:r>
+      <w:proofErr w:type="gramEnd"/>
+      <w:r>
+        <w:rPr>
+          <w:lang w:val="es-MX"/>
+        </w:rPr>
+        <w:t>{ $</w:t>
       </w:r>
       <w:proofErr w:type="spellStart"/>
       <w:r>
@@ -907,7 +997,21 @@
         <w:rPr>
           <w:lang w:val="es-MX"/>
         </w:rPr>
-        <w:t xml:space="preserve">        &lt;!-- EMAIL --&gt;</w:t>
+        <w:t xml:space="preserve">        </w:t>
+      </w:r>
+      <w:proofErr w:type="gramStart"/>
+      <w:r>
+        <w:rPr>
+          <w:lang w:val="es-MX"/>
+        </w:rPr>
+        <w:t>&lt;!--</w:t>
+      </w:r>
+      <w:proofErr w:type="gramEnd"/>
+      <w:r>
+        <w:rPr>
+          <w:lang w:val="es-MX"/>
+        </w:rPr>
+        <w:t xml:space="preserve"> EMAIL --&gt;</w:t>
       </w:r>
     </w:p>
     <w:p>
@@ -964,11 +1068,19 @@
         <w:t xml:space="preserve">="email" </w:t>
       </w:r>
       <w:proofErr w:type="spellStart"/>
-      <w:r>
-        <w:rPr>
-          <w:lang w:val="es-MX"/>
-        </w:rPr>
-        <w:t>wire:model.defer</w:t>
+      <w:proofErr w:type="gramStart"/>
+      <w:r>
+        <w:rPr>
+          <w:lang w:val="es-MX"/>
+        </w:rPr>
+        <w:t>wire:model</w:t>
+      </w:r>
+      <w:proofErr w:type="gramEnd"/>
+      <w:r>
+        <w:rPr>
+          <w:lang w:val="es-MX"/>
+        </w:rPr>
+        <w:t>.defer</w:t>
       </w:r>
       <w:proofErr w:type="spellEnd"/>
       <w:r>
@@ -1084,7 +1196,21 @@
         <w:rPr>
           <w:lang w:val="es-MX"/>
         </w:rPr>
-        <w:t xml:space="preserve"> mt-1"&gt;{{ $</w:t>
+        <w:t xml:space="preserve"> mt-1"</w:t>
+      </w:r>
+      <w:proofErr w:type="gramStart"/>
+      <w:r>
+        <w:rPr>
+          <w:lang w:val="es-MX"/>
+        </w:rPr>
+        <w:t>&gt;{</w:t>
+      </w:r>
+      <w:proofErr w:type="gramEnd"/>
+      <w:r>
+        <w:rPr>
+          <w:lang w:val="es-MX"/>
+        </w:rPr>
+        <w:t>{ $</w:t>
       </w:r>
       <w:proofErr w:type="spellStart"/>
       <w:r>
@@ -1158,7 +1284,21 @@
         <w:rPr>
           <w:lang w:val="es-MX"/>
         </w:rPr>
-        <w:t xml:space="preserve">        &lt;!-- TELÉFONO --&gt;</w:t>
+        <w:t xml:space="preserve">        </w:t>
+      </w:r>
+      <w:proofErr w:type="gramStart"/>
+      <w:r>
+        <w:rPr>
+          <w:lang w:val="es-MX"/>
+        </w:rPr>
+        <w:t>&lt;!--</w:t>
+      </w:r>
+      <w:proofErr w:type="gramEnd"/>
+      <w:r>
+        <w:rPr>
+          <w:lang w:val="es-MX"/>
+        </w:rPr>
+        <w:t xml:space="preserve"> TELÉFONO --&gt;</w:t>
       </w:r>
     </w:p>
     <w:p>
@@ -1229,11 +1369,19 @@
         <w:t xml:space="preserve">" </w:t>
       </w:r>
       <w:proofErr w:type="spellStart"/>
-      <w:r>
-        <w:rPr>
-          <w:lang w:val="es-MX"/>
-        </w:rPr>
-        <w:t>wire:model.defer</w:t>
+      <w:proofErr w:type="gramStart"/>
+      <w:r>
+        <w:rPr>
+          <w:lang w:val="es-MX"/>
+        </w:rPr>
+        <w:t>wire:model</w:t>
+      </w:r>
+      <w:proofErr w:type="gramEnd"/>
+      <w:r>
+        <w:rPr>
+          <w:lang w:val="es-MX"/>
+        </w:rPr>
+        <w:t>.defer</w:t>
       </w:r>
       <w:proofErr w:type="spellEnd"/>
       <w:r>
@@ -1363,7 +1511,21 @@
         <w:rPr>
           <w:lang w:val="es-MX"/>
         </w:rPr>
-        <w:t xml:space="preserve"> mt-1"&gt;{{ $</w:t>
+        <w:t xml:space="preserve"> mt-1"</w:t>
+      </w:r>
+      <w:proofErr w:type="gramStart"/>
+      <w:r>
+        <w:rPr>
+          <w:lang w:val="es-MX"/>
+        </w:rPr>
+        <w:t>&gt;{</w:t>
+      </w:r>
+      <w:proofErr w:type="gramEnd"/>
+      <w:r>
+        <w:rPr>
+          <w:lang w:val="es-MX"/>
+        </w:rPr>
+        <w:t>{ $</w:t>
       </w:r>
       <w:proofErr w:type="spellStart"/>
       <w:r>
@@ -1437,7 +1599,21 @@
         <w:rPr>
           <w:lang w:val="es-MX"/>
         </w:rPr>
-        <w:t xml:space="preserve">        &lt;!-- CUI --&gt;</w:t>
+        <w:t xml:space="preserve">        </w:t>
+      </w:r>
+      <w:proofErr w:type="gramStart"/>
+      <w:r>
+        <w:rPr>
+          <w:lang w:val="es-MX"/>
+        </w:rPr>
+        <w:t>&lt;!--</w:t>
+      </w:r>
+      <w:proofErr w:type="gramEnd"/>
+      <w:r>
+        <w:rPr>
+          <w:lang w:val="es-MX"/>
+        </w:rPr>
+        <w:t xml:space="preserve"> CUI --&gt;</w:t>
       </w:r>
     </w:p>
     <w:p>
@@ -1509,11 +1685,19 @@
         <w:t xml:space="preserve">" </w:t>
       </w:r>
       <w:proofErr w:type="spellStart"/>
-      <w:r>
-        <w:rPr>
-          <w:lang w:val="es-MX"/>
-        </w:rPr>
-        <w:t>wire:model.defer</w:t>
+      <w:proofErr w:type="gramStart"/>
+      <w:r>
+        <w:rPr>
+          <w:lang w:val="es-MX"/>
+        </w:rPr>
+        <w:t>wire:model</w:t>
+      </w:r>
+      <w:proofErr w:type="gramEnd"/>
+      <w:r>
+        <w:rPr>
+          <w:lang w:val="es-MX"/>
+        </w:rPr>
+        <w:t>.defer</w:t>
       </w:r>
       <w:proofErr w:type="spellEnd"/>
       <w:r>
@@ -1629,7 +1813,21 @@
         <w:rPr>
           <w:lang w:val="es-MX"/>
         </w:rPr>
-        <w:t xml:space="preserve"> mt-1"&gt;{{ $</w:t>
+        <w:t xml:space="preserve"> mt-1"</w:t>
+      </w:r>
+      <w:proofErr w:type="gramStart"/>
+      <w:r>
+        <w:rPr>
+          <w:lang w:val="es-MX"/>
+        </w:rPr>
+        <w:t>&gt;{</w:t>
+      </w:r>
+      <w:proofErr w:type="gramEnd"/>
+      <w:r>
+        <w:rPr>
+          <w:lang w:val="es-MX"/>
+        </w:rPr>
+        <w:t>{ $</w:t>
       </w:r>
       <w:proofErr w:type="spellStart"/>
       <w:r>
@@ -1703,7 +1901,21 @@
         <w:rPr>
           <w:lang w:val="es-MX"/>
         </w:rPr>
-        <w:t xml:space="preserve">        &lt;!-- DOMICILIO --&gt;</w:t>
+        <w:t xml:space="preserve">        </w:t>
+      </w:r>
+      <w:proofErr w:type="gramStart"/>
+      <w:r>
+        <w:rPr>
+          <w:lang w:val="es-MX"/>
+        </w:rPr>
+        <w:t>&lt;!--</w:t>
+      </w:r>
+      <w:proofErr w:type="gramEnd"/>
+      <w:r>
+        <w:rPr>
+          <w:lang w:val="es-MX"/>
+        </w:rPr>
+        <w:t xml:space="preserve"> DOMICILIO --&gt;</w:t>
       </w:r>
     </w:p>
     <w:p>
@@ -1774,11 +1986,19 @@
         <w:t xml:space="preserve">" </w:t>
       </w:r>
       <w:proofErr w:type="spellStart"/>
-      <w:r>
-        <w:rPr>
-          <w:lang w:val="es-MX"/>
-        </w:rPr>
-        <w:t>wire:model.defer</w:t>
+      <w:proofErr w:type="gramStart"/>
+      <w:r>
+        <w:rPr>
+          <w:lang w:val="es-MX"/>
+        </w:rPr>
+        <w:t>wire:model</w:t>
+      </w:r>
+      <w:proofErr w:type="gramEnd"/>
+      <w:r>
+        <w:rPr>
+          <w:lang w:val="es-MX"/>
+        </w:rPr>
+        <w:t>.defer</w:t>
       </w:r>
       <w:proofErr w:type="spellEnd"/>
       <w:r>
@@ -1894,7 +2114,21 @@
         <w:rPr>
           <w:lang w:val="es-MX"/>
         </w:rPr>
-        <w:t xml:space="preserve"> mt-1"&gt;{{ $</w:t>
+        <w:t xml:space="preserve"> mt-1"</w:t>
+      </w:r>
+      <w:proofErr w:type="gramStart"/>
+      <w:r>
+        <w:rPr>
+          <w:lang w:val="es-MX"/>
+        </w:rPr>
+        <w:t>&gt;{</w:t>
+      </w:r>
+      <w:proofErr w:type="gramEnd"/>
+      <w:r>
+        <w:rPr>
+          <w:lang w:val="es-MX"/>
+        </w:rPr>
+        <w:t>{ $</w:t>
       </w:r>
       <w:proofErr w:type="spellStart"/>
       <w:r>
@@ -2335,6 +2569,7 @@
         <w:t xml:space="preserve"> </w:t>
       </w:r>
       <w:proofErr w:type="spellStart"/>
+      <w:proofErr w:type="gramStart"/>
       <w:r>
         <w:rPr>
           <w:lang w:val="es-MX"/>
@@ -2342,6 +2577,7 @@
         <w:t>make:model</w:t>
       </w:r>
       <w:proofErr w:type="spellEnd"/>
+      <w:proofErr w:type="gramEnd"/>
       <w:r>
         <w:rPr>
           <w:lang w:val="es-MX"/>
@@ -2391,6 +2627,7 @@
         <w:t xml:space="preserve"> </w:t>
       </w:r>
       <w:proofErr w:type="spellStart"/>
+      <w:proofErr w:type="gramStart"/>
       <w:r>
         <w:rPr>
           <w:lang w:val="es-MX"/>
@@ -2398,6 +2635,7 @@
         <w:t>make:seeder</w:t>
       </w:r>
       <w:proofErr w:type="spellEnd"/>
+      <w:proofErr w:type="gramEnd"/>
       <w:r>
         <w:rPr>
           <w:lang w:val="es-MX"/>
@@ -2455,6 +2693,7 @@
         <w:t xml:space="preserve"> </w:t>
       </w:r>
       <w:proofErr w:type="spellStart"/>
+      <w:proofErr w:type="gramStart"/>
       <w:r>
         <w:rPr>
           <w:lang w:val="es-MX"/>
@@ -2462,6 +2701,7 @@
         <w:t>make:model</w:t>
       </w:r>
       <w:proofErr w:type="spellEnd"/>
+      <w:proofErr w:type="gramEnd"/>
       <w:r>
         <w:rPr>
           <w:lang w:val="es-MX"/>
@@ -2686,6 +2926,7 @@
         <w:t xml:space="preserve"> </w:t>
       </w:r>
       <w:proofErr w:type="spellStart"/>
+      <w:proofErr w:type="gramStart"/>
       <w:r>
         <w:rPr>
           <w:lang w:val="es-MX"/>
@@ -2693,6 +2934,7 @@
         <w:t>make:migration</w:t>
       </w:r>
       <w:proofErr w:type="spellEnd"/>
+      <w:proofErr w:type="gramEnd"/>
       <w:r>
         <w:rPr>
           <w:lang w:val="es-MX"/>
@@ -2785,6 +3027,7 @@
         <w:t xml:space="preserve"> </w:t>
       </w:r>
       <w:proofErr w:type="spellStart"/>
+      <w:proofErr w:type="gramStart"/>
       <w:r>
         <w:rPr>
           <w:lang w:val="es-MX"/>
@@ -2792,6 +3035,7 @@
         <w:t>make:migration</w:t>
       </w:r>
       <w:proofErr w:type="spellEnd"/>
+      <w:proofErr w:type="gramEnd"/>
       <w:r>
         <w:rPr>
           <w:lang w:val="es-MX"/>
@@ -2884,6 +3128,7 @@
         <w:t xml:space="preserve"> </w:t>
       </w:r>
       <w:proofErr w:type="spellStart"/>
+      <w:proofErr w:type="gramStart"/>
       <w:r>
         <w:rPr>
           <w:lang w:val="es-MX"/>
@@ -2891,6 +3136,7 @@
         <w:t>make:model</w:t>
       </w:r>
       <w:proofErr w:type="spellEnd"/>
+      <w:proofErr w:type="gramEnd"/>
       <w:r>
         <w:rPr>
           <w:lang w:val="es-MX"/>
@@ -3160,7 +3406,14 @@
         <w:rPr>
           <w:lang w:val="es-MX"/>
         </w:rPr>
-        <w:t>&gt; $tramite = App\</w:t>
+        <w:t>&gt; $tramite = App</w:t>
+      </w:r>
+      <w:proofErr w:type="gramStart"/>
+      <w:r>
+        <w:rPr>
+          <w:lang w:val="es-MX"/>
+        </w:rPr>
+        <w:t>\</w:t>
       </w:r>
       <w:proofErr w:type="spellStart"/>
       <w:r>
@@ -3177,6 +3430,7 @@
         <w:t>\Tramite::</w:t>
       </w:r>
       <w:proofErr w:type="spellStart"/>
+      <w:proofErr w:type="gramEnd"/>
       <w:r>
         <w:rPr>
           <w:lang w:val="es-MX"/>
@@ -3256,7 +3510,14 @@
         <w:rPr>
           <w:lang w:val="es-MX"/>
         </w:rPr>
-        <w:t xml:space="preserve"> del .</w:t>
+        <w:t xml:space="preserve"> </w:t>
+      </w:r>
+      <w:proofErr w:type="gramStart"/>
+      <w:r>
+        <w:rPr>
+          <w:lang w:val="es-MX"/>
+        </w:rPr>
+        <w:t>del .</w:t>
       </w:r>
       <w:proofErr w:type="spellStart"/>
       <w:r>
@@ -3266,6 +3527,7 @@
         <w:t>env</w:t>
       </w:r>
       <w:proofErr w:type="spellEnd"/>
+      <w:proofErr w:type="gramEnd"/>
     </w:p>
     <w:p>
       <w:pPr>
@@ -3309,6 +3571,7 @@
         <w:t xml:space="preserve"> </w:t>
       </w:r>
       <w:proofErr w:type="spellStart"/>
+      <w:proofErr w:type="gramStart"/>
       <w:r>
         <w:rPr>
           <w:lang w:val="es-MX"/>
@@ -3316,6 +3579,7 @@
         <w:t>make:mail</w:t>
       </w:r>
       <w:proofErr w:type="spellEnd"/>
+      <w:proofErr w:type="gramEnd"/>
       <w:r>
         <w:rPr>
           <w:lang w:val="es-MX"/>
@@ -3360,18 +3624,28 @@
           <w:lang w:val="es-MX"/>
         </w:rPr>
         <w:lastRenderedPageBreak/>
-        <w:t>1. configuración del .</w:t>
-      </w:r>
-      <w:proofErr w:type="spellStart"/>
+        <w:t xml:space="preserve">1. configuración </w:t>
+      </w:r>
+      <w:proofErr w:type="gramStart"/>
       <w:r>
         <w:rPr>
           <w:b/>
           <w:bCs/>
           <w:lang w:val="es-MX"/>
         </w:rPr>
+        <w:t>del .</w:t>
+      </w:r>
+      <w:proofErr w:type="spellStart"/>
+      <w:r>
+        <w:rPr>
+          <w:b/>
+          <w:bCs/>
+          <w:lang w:val="es-MX"/>
+        </w:rPr>
         <w:t>env</w:t>
       </w:r>
       <w:proofErr w:type="spellEnd"/>
+      <w:proofErr w:type="gramEnd"/>
     </w:p>
     <w:p>
       <w:r>
@@ -3486,10 +3760,12 @@
         <w:t xml:space="preserve"> </w:t>
       </w:r>
       <w:proofErr w:type="spellStart"/>
+      <w:proofErr w:type="gramStart"/>
       <w:r>
         <w:t>make:mail</w:t>
       </w:r>
       <w:proofErr w:type="spellEnd"/>
+      <w:proofErr w:type="gramEnd"/>
       <w:r>
         <w:t xml:space="preserve"> </w:t>
       </w:r>
@@ -3743,12 +4019,17 @@
         <w:t xml:space="preserve"> function </w:t>
       </w:r>
       <w:proofErr w:type="spellStart"/>
+      <w:proofErr w:type="gramStart"/>
       <w:r>
         <w:t>build</w:t>
       </w:r>
       <w:proofErr w:type="spellEnd"/>
       <w:r>
-        <w:t>()</w:t>
+        <w:t>(</w:t>
+      </w:r>
+      <w:proofErr w:type="gramEnd"/>
+      <w:r>
+        <w:t>)</w:t>
       </w:r>
     </w:p>
     <w:p>
@@ -3777,12 +4058,17 @@
         <w:t>-&gt;</w:t>
       </w:r>
       <w:proofErr w:type="spellStart"/>
+      <w:proofErr w:type="gramStart"/>
       <w:r>
         <w:t>subject</w:t>
       </w:r>
       <w:proofErr w:type="spellEnd"/>
       <w:r>
-        <w:t>('Nueva solicitud registrada')</w:t>
+        <w:t>(</w:t>
+      </w:r>
+      <w:proofErr w:type="gramEnd"/>
+      <w:r>
+        <w:t>'Nueva solicitud registrada')</w:t>
       </w:r>
     </w:p>
     <w:p>
@@ -3798,10 +4084,12 @@
         <w:t>('</w:t>
       </w:r>
       <w:proofErr w:type="spellStart"/>
+      <w:proofErr w:type="gramStart"/>
       <w:r>
         <w:t>emails.notificacion</w:t>
       </w:r>
       <w:proofErr w:type="spellEnd"/>
+      <w:proofErr w:type="gramEnd"/>
       <w:r>
         <w:t>');</w:t>
       </w:r>
@@ -3877,19 +4165,43 @@
     </w:p>
     <w:p>
       <w:r>
-        <w:t>&lt;p&gt;Hola,&lt;/p&gt;</w:t>
+        <w:t>&lt;p&gt;</w:t>
+      </w:r>
+      <w:proofErr w:type="gramStart"/>
+      <w:r>
+        <w:t>Hola,&lt;</w:t>
+      </w:r>
+      <w:proofErr w:type="gramEnd"/>
+      <w:r>
+        <w:t>/p&gt;</w:t>
       </w:r>
     </w:p>
     <w:p/>
     <w:p>
       <w:r>
-        <w:t>&lt;p&gt;{{ $mensaje }}&lt;/p&gt;</w:t>
+        <w:t>&lt;p</w:t>
+      </w:r>
+      <w:proofErr w:type="gramStart"/>
+      <w:r>
+        <w:t>&gt;{</w:t>
+      </w:r>
+      <w:proofErr w:type="gramEnd"/>
+      <w:r>
+        <w:t>{ $mensaje }}&lt;/p&gt;</w:t>
       </w:r>
     </w:p>
     <w:p/>
     <w:p>
       <w:r>
-        <w:t>&lt;p&gt;Saludos.&lt;/p&gt;</w:t>
+        <w:t>&lt;p&gt;</w:t>
+      </w:r>
+      <w:proofErr w:type="gramStart"/>
+      <w:r>
+        <w:t>Saludos.&lt;</w:t>
+      </w:r>
+      <w:proofErr w:type="gramEnd"/>
+      <w:r>
+        <w:t>/p&gt;</w:t>
       </w:r>
     </w:p>
     <w:p>
@@ -4035,6 +4347,7 @@
       <w:r>
         <w:t> </w:t>
       </w:r>
+      <w:proofErr w:type="gramStart"/>
       <w:r>
         <w:rPr>
           <w:i/>
@@ -4046,6 +4359,7 @@
         <w:t>::</w:t>
       </w:r>
       <w:proofErr w:type="spellStart"/>
+      <w:proofErr w:type="gramEnd"/>
       <w:r>
         <w:t>to</w:t>
       </w:r>
@@ -4059,12 +4373,17 @@
         <w:t>        -&gt;</w:t>
       </w:r>
       <w:proofErr w:type="spellStart"/>
+      <w:proofErr w:type="gramStart"/>
       <w:r>
         <w:t>send</w:t>
       </w:r>
       <w:proofErr w:type="spellEnd"/>
       <w:r>
-        <w:t xml:space="preserve">(new </w:t>
+        <w:t>(</w:t>
+      </w:r>
+      <w:proofErr w:type="gramEnd"/>
+      <w:r>
+        <w:t xml:space="preserve">new </w:t>
       </w:r>
       <w:proofErr w:type="spellStart"/>
       <w:r>
@@ -4186,6 +4505,7 @@
         <w:t xml:space="preserve"> </w:t>
       </w:r>
       <w:proofErr w:type="spellStart"/>
+      <w:proofErr w:type="gramStart"/>
       <w:r>
         <w:rPr>
           <w:b/>
@@ -4194,6 +4514,7 @@
         <w:t>make:mail</w:t>
       </w:r>
       <w:proofErr w:type="spellEnd"/>
+      <w:proofErr w:type="gramEnd"/>
       <w:r>
         <w:rPr>
           <w:b/>
@@ -4259,6 +4580,7 @@
         <w:t xml:space="preserve"> </w:t>
       </w:r>
       <w:proofErr w:type="spellStart"/>
+      <w:proofErr w:type="gramStart"/>
       <w:r>
         <w:rPr>
           <w:b/>
@@ -4267,6 +4589,7 @@
         <w:t>make:mail</w:t>
       </w:r>
       <w:proofErr w:type="spellEnd"/>
+      <w:proofErr w:type="gramEnd"/>
       <w:r>
         <w:rPr>
           <w:b/>
@@ -4641,6 +4964,7 @@
         <w:t xml:space="preserve">1. Añadir el Método </w:t>
       </w:r>
       <w:proofErr w:type="spellStart"/>
+      <w:proofErr w:type="gramStart"/>
       <w:r>
         <w:rPr>
           <w:b/>
@@ -4654,7 +4978,15 @@
           <w:b/>
           <w:bCs/>
         </w:rPr>
-        <w:t>() (La lógica de validación)</w:t>
+        <w:t>(</w:t>
+      </w:r>
+      <w:proofErr w:type="gramEnd"/>
+      <w:r>
+        <w:rPr>
+          <w:b/>
+          <w:bCs/>
+        </w:rPr>
+        <w:t>) (La lógica de validación)</w:t>
       </w:r>
     </w:p>
     <w:p>
@@ -4670,12 +5002,17 @@
         <w:t xml:space="preserve"> (después de </w:t>
       </w:r>
       <w:proofErr w:type="spellStart"/>
+      <w:proofErr w:type="gramStart"/>
       <w:r>
         <w:t>resetFormulario</w:t>
       </w:r>
       <w:proofErr w:type="spellEnd"/>
       <w:r>
-        <w:t>()):</w:t>
+        <w:t>(</w:t>
+      </w:r>
+      <w:proofErr w:type="gramEnd"/>
+      <w:r>
+        <w:t>)):</w:t>
       </w:r>
     </w:p>
     <w:p>
@@ -4732,6 +5069,7 @@
         <w:t xml:space="preserve"> </w:t>
       </w:r>
       <w:proofErr w:type="spellStart"/>
+      <w:proofErr w:type="gramStart"/>
       <w:r>
         <w:t>cuiEsValido</w:t>
       </w:r>
@@ -4740,6 +5078,7 @@
         <w:t>(</w:t>
       </w:r>
       <w:proofErr w:type="spellStart"/>
+      <w:proofErr w:type="gramEnd"/>
       <w:r>
         <w:t>string</w:t>
       </w:r>
@@ -4782,11 +5121,19 @@
       </w:r>
       <w:proofErr w:type="spellStart"/>
       <w:r>
-        <w:t>preg_replace</w:t>
-      </w:r>
-      <w:proofErr w:type="spellEnd"/>
-      <w:r>
-        <w:t>('/[^0-9]/', '', $cui);</w:t>
+        <w:t>preg_</w:t>
+      </w:r>
+      <w:proofErr w:type="gramStart"/>
+      <w:r>
+        <w:t>replace</w:t>
+      </w:r>
+      <w:proofErr w:type="spellEnd"/>
+      <w:r>
+        <w:t>(</w:t>
+      </w:r>
+      <w:proofErr w:type="gramEnd"/>
+      <w:r>
+        <w:t>'/[^0-9]/', '', $cui);</w:t>
       </w:r>
     </w:p>
     <w:p/>
@@ -4808,7 +5155,15 @@
       </w:r>
       <w:proofErr w:type="spellEnd"/>
       <w:r>
-        <w:t>($cui) !== 13) {</w:t>
+        <w:t>($cui</w:t>
+      </w:r>
+      <w:proofErr w:type="gramStart"/>
+      <w:r>
+        <w:t>) !</w:t>
+      </w:r>
+      <w:proofErr w:type="gramEnd"/>
+      <w:r>
+        <w:t>== 13) {</w:t>
       </w:r>
     </w:p>
     <w:p>
@@ -4841,12 +5196,17 @@
         <w:t xml:space="preserve">        $numero      = </w:t>
       </w:r>
       <w:proofErr w:type="spellStart"/>
+      <w:proofErr w:type="gramStart"/>
       <w:r>
         <w:t>substr</w:t>
       </w:r>
       <w:proofErr w:type="spellEnd"/>
       <w:r>
-        <w:t>($cui, 0, 8);</w:t>
+        <w:t>(</w:t>
+      </w:r>
+      <w:proofErr w:type="gramEnd"/>
+      <w:r>
+        <w:t>$cui, 0, 8);</w:t>
       </w:r>
     </w:p>
     <w:p>
@@ -4862,12 +5222,17 @@
         <w:t>)</w:t>
       </w:r>
       <w:proofErr w:type="spellStart"/>
+      <w:proofErr w:type="gramStart"/>
       <w:r>
         <w:t>substr</w:t>
       </w:r>
       <w:proofErr w:type="spellEnd"/>
       <w:r>
-        <w:t>($cui, 8, 1);</w:t>
+        <w:t>(</w:t>
+      </w:r>
+      <w:proofErr w:type="gramEnd"/>
+      <w:r>
+        <w:t>$cui, 8, 1);</w:t>
       </w:r>
     </w:p>
     <w:p>
@@ -4891,12 +5256,17 @@
         <w:t>)</w:t>
       </w:r>
       <w:proofErr w:type="spellStart"/>
+      <w:proofErr w:type="gramStart"/>
       <w:r>
         <w:t>substr</w:t>
       </w:r>
       <w:proofErr w:type="spellEnd"/>
       <w:r>
-        <w:t>($cui, 9, 2);</w:t>
+        <w:t>(</w:t>
+      </w:r>
+      <w:proofErr w:type="gramEnd"/>
+      <w:r>
+        <w:t>$cui, 9, 2);</w:t>
       </w:r>
     </w:p>
     <w:p>
@@ -4912,12 +5282,17 @@
         <w:t>)</w:t>
       </w:r>
       <w:proofErr w:type="spellStart"/>
+      <w:proofErr w:type="gramStart"/>
       <w:r>
         <w:t>substr</w:t>
       </w:r>
       <w:proofErr w:type="spellEnd"/>
       <w:r>
-        <w:t>($cui, 11, 2);</w:t>
+        <w:t>(</w:t>
+      </w:r>
+      <w:proofErr w:type="gramEnd"/>
+      <w:r>
+        <w:t>$cui, 11, 2);</w:t>
       </w:r>
     </w:p>
     <w:p/>
@@ -5015,12 +5390,17 @@
         <w:t>) || $muni &lt; 1 || $muni &gt; $</w:t>
       </w:r>
       <w:proofErr w:type="spellStart"/>
+      <w:proofErr w:type="gramStart"/>
       <w:r>
         <w:t>munisPorDepto</w:t>
       </w:r>
       <w:proofErr w:type="spellEnd"/>
       <w:r>
-        <w:t>[$</w:t>
+        <w:t>[</w:t>
+      </w:r>
+      <w:proofErr w:type="gramEnd"/>
+      <w:r>
+        <w:t>$</w:t>
       </w:r>
       <w:proofErr w:type="spellStart"/>
       <w:r>
@@ -5174,20 +5554,44 @@
           <w:b/>
           <w:bCs/>
         </w:rPr>
-        <w:t>2. Modificar la Regla de Validación de cui en rules()</w:t>
-      </w:r>
-    </w:p>
-    <w:p>
-      <w:r>
-        <w:t>Ahora, modifica la regla para cui en el método rules() de tu componente para incluir la validación de la estructura del CUI (DPI) además de su tamaño y unicidad.</w:t>
-      </w:r>
-    </w:p>
-    <w:p>
+        <w:t xml:space="preserve">2. Modificar la Regla de Validación de cui en </w:t>
+      </w:r>
+      <w:proofErr w:type="gramStart"/>
       <w:r>
         <w:rPr>
           <w:b/>
           <w:bCs/>
         </w:rPr>
+        <w:t>rules(</w:t>
+      </w:r>
+      <w:proofErr w:type="gramEnd"/>
+      <w:r>
+        <w:rPr>
+          <w:b/>
+          <w:bCs/>
+        </w:rPr>
+        <w:t>)</w:t>
+      </w:r>
+    </w:p>
+    <w:p>
+      <w:r>
+        <w:t xml:space="preserve">Ahora, modifica la regla para cui en el método </w:t>
+      </w:r>
+      <w:proofErr w:type="gramStart"/>
+      <w:r>
+        <w:t>rules(</w:t>
+      </w:r>
+      <w:proofErr w:type="gramEnd"/>
+      <w:r>
+        <w:t>) de tu componente para incluir la validación de la estructura del CUI (DPI) además de su tamaño y unicidad.</w:t>
+      </w:r>
+    </w:p>
+    <w:p>
+      <w:r>
+        <w:rPr>
+          <w:b/>
+          <w:bCs/>
+        </w:rPr>
         <w:t>Antes:</w:t>
       </w:r>
     </w:p>
@@ -5255,9 +5659,14 @@
     </w:p>
     <w:p>
       <w:r>
-        <w:t>            Rule::</w:t>
-      </w:r>
-      <w:proofErr w:type="spellStart"/>
+        <w:t xml:space="preserve">            </w:t>
+      </w:r>
+      <w:proofErr w:type="gramStart"/>
+      <w:r>
+        <w:t>Rule::</w:t>
+      </w:r>
+      <w:proofErr w:type="spellStart"/>
+      <w:proofErr w:type="gramEnd"/>
       <w:r>
         <w:t>unique</w:t>
       </w:r>
@@ -5367,9 +5776,14 @@
     </w:p>
     <w:p>
       <w:r>
-        <w:t>            Rule::</w:t>
-      </w:r>
-      <w:proofErr w:type="spellStart"/>
+        <w:t xml:space="preserve">            </w:t>
+      </w:r>
+      <w:proofErr w:type="gramStart"/>
+      <w:r>
+        <w:t>Rule::</w:t>
+      </w:r>
+      <w:proofErr w:type="spellStart"/>
+      <w:proofErr w:type="gramEnd"/>
       <w:r>
         <w:t>unique</w:t>
       </w:r>
@@ -5430,9 +5844,14 @@
       </w:r>
       <w:proofErr w:type="spellEnd"/>
       <w:r>
-        <w:t xml:space="preserve"> (!$</w:t>
-      </w:r>
-      <w:proofErr w:type="spellStart"/>
+        <w:t xml:space="preserve"> </w:t>
+      </w:r>
+      <w:proofErr w:type="gramStart"/>
+      <w:r>
+        <w:t>(!$</w:t>
+      </w:r>
+      <w:proofErr w:type="spellStart"/>
+      <w:proofErr w:type="gramEnd"/>
       <w:r>
         <w:t>this</w:t>
       </w:r>
@@ -5462,12 +5881,17 @@
         <w:t>                    $</w:t>
       </w:r>
       <w:proofErr w:type="spellStart"/>
+      <w:proofErr w:type="gramStart"/>
       <w:r>
         <w:t>fail</w:t>
       </w:r>
       <w:proofErr w:type="spellEnd"/>
       <w:r>
-        <w:t>('El CUI ingresado no es válido según su estructura de dígito verificador y códigos geográficos.');</w:t>
+        <w:t>(</w:t>
+      </w:r>
+      <w:proofErr w:type="gramEnd"/>
+      <w:r>
+        <w:t>'El CUI ingresado no es válido según su estructura de dígito verificador y códigos geográficos.');</w:t>
       </w:r>
     </w:p>
     <w:p>
@@ -5506,6 +5930,7 @@
         <w:t xml:space="preserve">3. Modificar la Validación de cui en </w:t>
       </w:r>
       <w:proofErr w:type="spellStart"/>
+      <w:proofErr w:type="gramStart"/>
       <w:r>
         <w:rPr>
           <w:b/>
@@ -5519,20 +5944,28 @@
           <w:b/>
           <w:bCs/>
         </w:rPr>
-        <w:t>(1)</w:t>
-      </w:r>
-    </w:p>
-    <w:p>
-      <w:r>
-        <w:t>Debes replicar la misma lógica en tu método de validación por pasos para que la comprobación ocurra antes de pasar al paso 2.</w:t>
-      </w:r>
-    </w:p>
-    <w:p>
+        <w:t>(</w:t>
+      </w:r>
+      <w:proofErr w:type="gramEnd"/>
       <w:r>
         <w:rPr>
           <w:b/>
           <w:bCs/>
         </w:rPr>
+        <w:t>1)</w:t>
+      </w:r>
+    </w:p>
+    <w:p>
+      <w:r>
+        <w:t>Debes replicar la misma lógica en tu método de validación por pasos para que la comprobación ocurra antes de pasar al paso 2.</w:t>
+      </w:r>
+    </w:p>
+    <w:p>
+      <w:r>
+        <w:rPr>
+          <w:b/>
+          <w:bCs/>
+        </w:rPr>
         <w:t>Antes:</w:t>
       </w:r>
     </w:p>
@@ -5567,12 +6000,17 @@
         <w:t xml:space="preserve">                </w:t>
       </w:r>
       <w:proofErr w:type="spellStart"/>
+      <w:proofErr w:type="gramStart"/>
       <w:r>
         <w:t>if</w:t>
       </w:r>
       <w:proofErr w:type="spellEnd"/>
       <w:r>
-        <w:t>($paso == 1){</w:t>
+        <w:t>(</w:t>
+      </w:r>
+      <w:proofErr w:type="gramEnd"/>
+      <w:r>
+        <w:t>$paso == 1){</w:t>
       </w:r>
     </w:p>
     <w:p>
@@ -5588,12 +6026,17 @@
         <w:t>-&gt;</w:t>
       </w:r>
       <w:proofErr w:type="spellStart"/>
+      <w:proofErr w:type="gramStart"/>
       <w:r>
         <w:t>validate</w:t>
       </w:r>
       <w:proofErr w:type="spellEnd"/>
       <w:r>
-        <w:t>([</w:t>
+        <w:t>(</w:t>
+      </w:r>
+      <w:proofErr w:type="gramEnd"/>
+      <w:r>
+        <w:t>[</w:t>
       </w:r>
     </w:p>
     <w:p>
@@ -5639,9 +6082,14 @@
     </w:p>
     <w:p>
       <w:r>
-        <w:t>                            Rule::</w:t>
-      </w:r>
-      <w:proofErr w:type="spellStart"/>
+        <w:t xml:space="preserve">                            </w:t>
+      </w:r>
+      <w:proofErr w:type="gramStart"/>
+      <w:r>
+        <w:t>Rule::</w:t>
+      </w:r>
+      <w:proofErr w:type="spellStart"/>
+      <w:proofErr w:type="gramEnd"/>
       <w:r>
         <w:t>unique</w:t>
       </w:r>
@@ -5718,12 +6166,17 @@
         <w:t xml:space="preserve">                </w:t>
       </w:r>
       <w:proofErr w:type="spellStart"/>
+      <w:proofErr w:type="gramStart"/>
       <w:r>
         <w:t>if</w:t>
       </w:r>
       <w:proofErr w:type="spellEnd"/>
       <w:r>
-        <w:t>($paso == 1){</w:t>
+        <w:t>(</w:t>
+      </w:r>
+      <w:proofErr w:type="gramEnd"/>
+      <w:r>
+        <w:t>$paso == 1){</w:t>
       </w:r>
     </w:p>
     <w:p>
@@ -5739,12 +6192,17 @@
         <w:t>-&gt;</w:t>
       </w:r>
       <w:proofErr w:type="spellStart"/>
+      <w:proofErr w:type="gramStart"/>
       <w:r>
         <w:t>validate</w:t>
       </w:r>
       <w:proofErr w:type="spellEnd"/>
       <w:r>
-        <w:t>([</w:t>
+        <w:t>(</w:t>
+      </w:r>
+      <w:proofErr w:type="gramEnd"/>
+      <w:r>
+        <w:t>[</w:t>
       </w:r>
     </w:p>
     <w:p>
@@ -5791,9 +6249,14 @@
     </w:p>
     <w:p>
       <w:r>
-        <w:t>                            Rule::</w:t>
-      </w:r>
-      <w:proofErr w:type="spellStart"/>
+        <w:t xml:space="preserve">                            </w:t>
+      </w:r>
+      <w:proofErr w:type="gramStart"/>
+      <w:r>
+        <w:t>Rule::</w:t>
+      </w:r>
+      <w:proofErr w:type="spellStart"/>
+      <w:proofErr w:type="gramEnd"/>
       <w:r>
         <w:t>unique</w:t>
       </w:r>
@@ -5854,9 +6317,14 @@
       </w:r>
       <w:proofErr w:type="spellEnd"/>
       <w:r>
-        <w:t xml:space="preserve"> (!$</w:t>
-      </w:r>
-      <w:proofErr w:type="spellStart"/>
+        <w:t xml:space="preserve"> </w:t>
+      </w:r>
+      <w:proofErr w:type="gramStart"/>
+      <w:r>
+        <w:t>(!$</w:t>
+      </w:r>
+      <w:proofErr w:type="spellStart"/>
+      <w:proofErr w:type="gramEnd"/>
       <w:r>
         <w:t>this</w:t>
       </w:r>
@@ -5886,12 +6354,17 @@
         <w:t>                                    $</w:t>
       </w:r>
       <w:proofErr w:type="spellStart"/>
+      <w:proofErr w:type="gramStart"/>
       <w:r>
         <w:t>fail</w:t>
       </w:r>
       <w:proofErr w:type="spellEnd"/>
       <w:r>
-        <w:t>('El CUI ingresado no es válido según su estructura.');</w:t>
+        <w:t>(</w:t>
+      </w:r>
+      <w:proofErr w:type="gramEnd"/>
+      <w:r>
+        <w:t>'El CUI ingresado no es válido según su estructura.');</w:t>
       </w:r>
     </w:p>
     <w:p>
@@ -6048,6 +6521,7 @@
         <w:t xml:space="preserve"> </w:t>
       </w:r>
       <w:proofErr w:type="spellStart"/>
+      <w:proofErr w:type="gramStart"/>
       <w:r>
         <w:rPr>
           <w:lang w:val="es-MX"/>
@@ -6055,6 +6529,7 @@
         <w:t>make:controller</w:t>
       </w:r>
       <w:proofErr w:type="spellEnd"/>
+      <w:proofErr w:type="gramEnd"/>
       <w:r>
         <w:rPr>
           <w:lang w:val="es-MX"/>
@@ -6182,6 +6657,7 @@
         <w:t>&lt;x-interno-</w:t>
       </w:r>
       <w:proofErr w:type="spellStart"/>
+      <w:proofErr w:type="gramStart"/>
       <w:r>
         <w:t>layout</w:t>
       </w:r>
@@ -6194,6 +6670,7 @@
         <w:t>breadcrumb</w:t>
       </w:r>
       <w:proofErr w:type="spellEnd"/>
+      <w:proofErr w:type="gramEnd"/>
       <w:r>
         <w:t>="[</w:t>
       </w:r>
@@ -6494,10 +6971,12 @@
         <w:t xml:space="preserve"> </w:t>
       </w:r>
       <w:proofErr w:type="spellStart"/>
+      <w:proofErr w:type="gramStart"/>
       <w:r>
         <w:t>vendor:publish</w:t>
       </w:r>
       <w:proofErr w:type="spellEnd"/>
+      <w:proofErr w:type="gramEnd"/>
       <w:r>
         <w:t xml:space="preserve"> --provider="Rappasoft\LaravelLivewireTables\LaravelLivewireTablesServiceProvider" --tag=</w:t>
       </w:r>
@@ -6544,7 +7023,15 @@
         </w:tabs>
       </w:pPr>
       <w:r>
-        <w:t>        './vendor/rappasoft/laravel-livewire-tables/resources/views/**/*.blade.php',</w:t>
+        <w:t xml:space="preserve">        </w:t>
+      </w:r>
+      <w:proofErr w:type="gramStart"/>
+      <w:r>
+        <w:t>'./</w:t>
+      </w:r>
+      <w:proofErr w:type="gramEnd"/>
+      <w:r>
+        <w:t>vendor/rappasoft/laravel-livewire-tables/resources/views/**/*.blade.php',</w:t>
       </w:r>
     </w:p>
     <w:p>
@@ -6594,10 +7081,12 @@
         <w:t xml:space="preserve"> </w:t>
       </w:r>
       <w:proofErr w:type="spellStart"/>
+      <w:proofErr w:type="gramStart"/>
       <w:r>
         <w:t>vendor:publish</w:t>
       </w:r>
       <w:proofErr w:type="spellEnd"/>
+      <w:proofErr w:type="gramEnd"/>
       <w:r>
         <w:t xml:space="preserve"> --provider="Rappasoft\LaravelLivewireTables\LaravelLivewireTablesServiceProvider" --tag=</w:t>
       </w:r>
@@ -6685,6 +7174,7 @@
         <w:t xml:space="preserve"> </w:t>
       </w:r>
       <w:proofErr w:type="spellStart"/>
+      <w:proofErr w:type="gramStart"/>
       <w:r>
         <w:rPr>
           <w:lang w:val="es-MX"/>
@@ -6692,6 +7182,7 @@
         <w:t>make:datatable</w:t>
       </w:r>
       <w:proofErr w:type="spellEnd"/>
+      <w:proofErr w:type="gramEnd"/>
       <w:r>
         <w:rPr>
           <w:lang w:val="es-MX"/>
@@ -7022,6 +7513,7 @@
         <w:t xml:space="preserve"> </w:t>
       </w:r>
       <w:proofErr w:type="spellStart"/>
+      <w:proofErr w:type="gramStart"/>
       <w:r>
         <w:rPr>
           <w:lang w:val="es-MX"/>
@@ -7029,6 +7521,7 @@
         <w:t>make:model</w:t>
       </w:r>
       <w:proofErr w:type="spellEnd"/>
+      <w:proofErr w:type="gramEnd"/>
       <w:r>
         <w:rPr>
           <w:lang w:val="es-MX"/>
@@ -7054,10 +7547,12 @@
         <w:t xml:space="preserve"> </w:t>
       </w:r>
       <w:proofErr w:type="spellStart"/>
+      <w:proofErr w:type="gramStart"/>
       <w:r>
         <w:t>make:observer</w:t>
       </w:r>
       <w:proofErr w:type="spellEnd"/>
+      <w:proofErr w:type="gramEnd"/>
       <w:r>
         <w:t xml:space="preserve"> </w:t>
       </w:r>
@@ -7113,6 +7608,7 @@
         <w:t xml:space="preserve"> </w:t>
       </w:r>
       <w:proofErr w:type="spellStart"/>
+      <w:proofErr w:type="gramStart"/>
       <w:r>
         <w:rPr>
           <w:lang w:val="es-MX"/>
@@ -7120,6 +7616,7 @@
         <w:t>make:model</w:t>
       </w:r>
       <w:proofErr w:type="spellEnd"/>
+      <w:proofErr w:type="gramEnd"/>
       <w:r>
         <w:rPr>
           <w:lang w:val="es-MX"/>
@@ -7472,6 +7969,7 @@
         <w:t xml:space="preserve"> </w:t>
       </w:r>
       <w:proofErr w:type="spellStart"/>
+      <w:proofErr w:type="gramStart"/>
       <w:r>
         <w:rPr>
           <w:lang w:val="es-MX"/>
@@ -7479,6 +7977,7 @@
         <w:t>db:seed</w:t>
       </w:r>
       <w:proofErr w:type="spellEnd"/>
+      <w:proofErr w:type="gramEnd"/>
       <w:r>
         <w:rPr>
           <w:lang w:val="es-MX"/>
@@ -7813,7 +8312,15 @@
       </w:r>
       <w:proofErr w:type="spellEnd"/>
       <w:r>
-        <w:t xml:space="preserve"> run(): </w:t>
+        <w:t xml:space="preserve"> </w:t>
+      </w:r>
+      <w:proofErr w:type="gramStart"/>
+      <w:r>
+        <w:t>run(</w:t>
+      </w:r>
+      <w:proofErr w:type="gramEnd"/>
+      <w:r>
+        <w:t xml:space="preserve">): </w:t>
       </w:r>
       <w:proofErr w:type="spellStart"/>
       <w:r>
@@ -7842,6 +8349,7 @@
         <w:t xml:space="preserve">    </w:t>
       </w:r>
       <w:proofErr w:type="spellStart"/>
+      <w:proofErr w:type="gramStart"/>
       <w:r>
         <w:rPr>
           <w:i/>
@@ -7854,6 +8362,7 @@
         <w:t>::</w:t>
       </w:r>
       <w:proofErr w:type="spellStart"/>
+      <w:proofErr w:type="gramEnd"/>
       <w:r>
         <w:t>disableForeignKeyConstraints</w:t>
       </w:r>
@@ -7881,6 +8390,7 @@
       <w:r>
         <w:t xml:space="preserve">    </w:t>
       </w:r>
+      <w:proofErr w:type="gramStart"/>
       <w:r>
         <w:rPr>
           <w:i/>
@@ -7892,6 +8402,7 @@
         <w:t>::</w:t>
       </w:r>
       <w:proofErr w:type="spellStart"/>
+      <w:proofErr w:type="gramEnd"/>
       <w:r>
         <w:t>truncate</w:t>
       </w:r>
@@ -7915,6 +8426,7 @@
         <w:t xml:space="preserve">    </w:t>
       </w:r>
       <w:proofErr w:type="spellStart"/>
+      <w:proofErr w:type="gramStart"/>
       <w:r>
         <w:rPr>
           <w:i/>
@@ -7927,6 +8439,7 @@
         <w:t>::</w:t>
       </w:r>
       <w:proofErr w:type="spellStart"/>
+      <w:proofErr w:type="gramEnd"/>
       <w:r>
         <w:t>enableForeignKeyConstraints</w:t>
       </w:r>
@@ -7948,18 +8461,24 @@
         <w:t xml:space="preserve">        </w:t>
       </w:r>
       <w:proofErr w:type="spellStart"/>
+      <w:proofErr w:type="gramStart"/>
       <w:r>
         <w:t>foreach</w:t>
       </w:r>
       <w:proofErr w:type="spellEnd"/>
       <w:r>
-        <w:t>($estados as $nombre){</w:t>
+        <w:t>(</w:t>
+      </w:r>
+      <w:proofErr w:type="gramEnd"/>
+      <w:r>
+        <w:t>$estados as $nombre){</w:t>
       </w:r>
     </w:p>
     <w:p>
       <w:r>
         <w:t xml:space="preserve">            </w:t>
       </w:r>
+      <w:proofErr w:type="gramStart"/>
       <w:r>
         <w:rPr>
           <w:i/>
@@ -7971,6 +8490,7 @@
         <w:t>::</w:t>
       </w:r>
       <w:proofErr w:type="spellStart"/>
+      <w:proofErr w:type="gramEnd"/>
       <w:r>
         <w:t>firstOrCreate</w:t>
       </w:r>
@@ -8077,6 +8597,7 @@
         <w:t xml:space="preserve"> </w:t>
       </w:r>
       <w:proofErr w:type="spellStart"/>
+      <w:proofErr w:type="gramStart"/>
       <w:r>
         <w:rPr>
           <w:lang w:val="es-MX"/>
@@ -8084,6 +8605,7 @@
         <w:t>make:migration</w:t>
       </w:r>
       <w:proofErr w:type="spellEnd"/>
+      <w:proofErr w:type="gramEnd"/>
       <w:r>
         <w:rPr>
           <w:lang w:val="es-MX"/>
@@ -8309,6 +8831,7 @@
         <w:t>-&gt;</w:t>
       </w:r>
       <w:proofErr w:type="spellStart"/>
+      <w:proofErr w:type="gramStart"/>
       <w:r>
         <w:rPr>
           <w:rFonts w:ascii="Fira Code" w:eastAsia="Times New Roman" w:hAnsi="Fira Code" w:cs="Fira Code"/>
@@ -8332,7 +8855,20 @@
           <w:lang w:eastAsia="es-GT"/>
           <w14:ligatures w14:val="none"/>
         </w:rPr>
-        <w:t>()</w:t>
+        <w:t>(</w:t>
+      </w:r>
+      <w:proofErr w:type="gramEnd"/>
+      <w:r>
+        <w:rPr>
+          <w:rFonts w:ascii="Fira Code" w:eastAsia="Times New Roman" w:hAnsi="Fira Code" w:cs="Fira Code"/>
+          <w:color w:val="F8F8F2"/>
+          <w:kern w:val="0"/>
+          <w:sz w:val="27"/>
+          <w:szCs w:val="27"/>
+          <w:lang w:eastAsia="es-GT"/>
+          <w14:ligatures w14:val="none"/>
+        </w:rPr>
+        <w:t>)</w:t>
       </w:r>
     </w:p>
     <w:p>
@@ -8613,7 +9149,15 @@
       </w:r>
       <w:proofErr w:type="spellEnd"/>
       <w:r>
-        <w:t xml:space="preserve"> up(): </w:t>
+        <w:t xml:space="preserve"> </w:t>
+      </w:r>
+      <w:proofErr w:type="gramStart"/>
+      <w:r>
+        <w:t>up(</w:t>
+      </w:r>
+      <w:proofErr w:type="gramEnd"/>
+      <w:r>
+        <w:t xml:space="preserve">): </w:t>
       </w:r>
       <w:proofErr w:type="spellStart"/>
       <w:r>
@@ -8640,6 +9184,7 @@
       <w:r>
         <w:t xml:space="preserve">        </w:t>
       </w:r>
+      <w:proofErr w:type="gramStart"/>
       <w:r>
         <w:rPr>
           <w:i/>
@@ -8651,6 +9196,7 @@
         <w:t>::</w:t>
       </w:r>
       <w:proofErr w:type="spellStart"/>
+      <w:proofErr w:type="gramEnd"/>
       <w:r>
         <w:t>statement</w:t>
       </w:r>
@@ -8716,12 +9262,17 @@
         <w:t xml:space="preserve"> </w:t>
       </w:r>
       <w:proofErr w:type="spellStart"/>
+      <w:proofErr w:type="gramStart"/>
       <w:r>
         <w:t>down</w:t>
       </w:r>
       <w:proofErr w:type="spellEnd"/>
       <w:r>
-        <w:t xml:space="preserve">(): </w:t>
+        <w:t>(</w:t>
+      </w:r>
+      <w:proofErr w:type="gramEnd"/>
+      <w:r>
+        <w:t xml:space="preserve">): </w:t>
       </w:r>
       <w:proofErr w:type="spellStart"/>
       <w:r>
@@ -8744,6 +9295,7 @@
         <w:lastRenderedPageBreak/>
         <w:t xml:space="preserve">        </w:t>
       </w:r>
+      <w:proofErr w:type="gramStart"/>
       <w:r>
         <w:rPr>
           <w:i/>
@@ -8755,6 +9307,7 @@
         <w:t>::</w:t>
       </w:r>
       <w:proofErr w:type="spellStart"/>
+      <w:proofErr w:type="gramEnd"/>
       <w:r>
         <w:t>statement</w:t>
       </w:r>
@@ -9131,6 +9684,7 @@
         <w:t xml:space="preserve"> </w:t>
       </w:r>
       <w:proofErr w:type="spellStart"/>
+      <w:proofErr w:type="gramStart"/>
       <w:r>
         <w:rPr>
           <w:lang w:val="es-MX"/>
@@ -9138,6 +9692,7 @@
         <w:t>make:controller</w:t>
       </w:r>
       <w:proofErr w:type="spellEnd"/>
+      <w:proofErr w:type="gramEnd"/>
       <w:r>
         <w:rPr>
           <w:lang w:val="es-MX"/>
@@ -9222,6 +9777,7 @@
         <w:t xml:space="preserve"> </w:t>
       </w:r>
       <w:proofErr w:type="spellStart"/>
+      <w:proofErr w:type="gramStart"/>
       <w:r>
         <w:rPr>
           <w:lang w:val="es-MX"/>
@@ -9229,6 +9785,7 @@
         <w:t>make:controller</w:t>
       </w:r>
       <w:proofErr w:type="spellEnd"/>
+      <w:proofErr w:type="gramEnd"/>
       <w:r>
         <w:rPr>
           <w:lang w:val="es-MX"/>
@@ -9306,6 +9863,7 @@
         <w:t xml:space="preserve"> </w:t>
       </w:r>
       <w:proofErr w:type="spellStart"/>
+      <w:proofErr w:type="gramStart"/>
       <w:r>
         <w:rPr>
           <w:lang w:val="es-MX"/>
@@ -9313,6 +9871,7 @@
         <w:t>make:livewire</w:t>
       </w:r>
       <w:proofErr w:type="spellEnd"/>
+      <w:proofErr w:type="gramEnd"/>
       <w:r>
         <w:rPr>
           <w:lang w:val="es-MX"/>
@@ -9384,6 +9943,7 @@
         <w:t xml:space="preserve"> artisan </w:t>
       </w:r>
       <w:proofErr w:type="spellStart"/>
+      <w:proofErr w:type="gramStart"/>
       <w:r>
         <w:rPr>
           <w:lang w:val="es-MX"/>
@@ -9391,6 +9951,7 @@
         <w:t>make:migration</w:t>
       </w:r>
       <w:proofErr w:type="spellEnd"/>
+      <w:proofErr w:type="gramEnd"/>
       <w:r>
         <w:rPr>
           <w:lang w:val="es-MX"/>
@@ -9681,7 +10242,21 @@
         <w:rPr>
           <w:lang w:val="es-MX"/>
         </w:rPr>
-        <w:t xml:space="preserve"> fotos pero preguntarle al usuario</w:t>
+        <w:t xml:space="preserve"> </w:t>
+      </w:r>
+      <w:proofErr w:type="gramStart"/>
+      <w:r>
+        <w:rPr>
+          <w:lang w:val="es-MX"/>
+        </w:rPr>
+        <w:t>fotos</w:t>
+      </w:r>
+      <w:proofErr w:type="gramEnd"/>
+      <w:r>
+        <w:rPr>
+          <w:lang w:val="es-MX"/>
+        </w:rPr>
+        <w:t xml:space="preserve"> pero preguntarle al usuario</w:t>
       </w:r>
     </w:p>
     <w:p>
@@ -10230,8 +10805,13 @@
         <w:t>="</w:t>
       </w:r>
       <w:proofErr w:type="spellStart"/>
-      <w:r>
-        <w:t>solicitud.estado?.nombre</w:t>
+      <w:proofErr w:type="gramStart"/>
+      <w:r>
+        <w:t>solicitud.estado?.</w:t>
+      </w:r>
+      <w:proofErr w:type="gramEnd"/>
+      <w:r>
+        <w:t>nombre</w:t>
       </w:r>
       <w:proofErr w:type="spellEnd"/>
       <w:r>
@@ -10365,8 +10945,13 @@
         <w:t>="</w:t>
       </w:r>
       <w:proofErr w:type="spellStart"/>
-      <w:r>
-        <w:t>solicitud.estado?.nombre</w:t>
+      <w:proofErr w:type="gramStart"/>
+      <w:r>
+        <w:t>solicitud.estado?.</w:t>
+      </w:r>
+      <w:proofErr w:type="gramEnd"/>
+      <w:r>
+        <w:t>nombre</w:t>
       </w:r>
       <w:proofErr w:type="spellEnd"/>
       <w:r>
@@ -10873,7 +11458,15 @@
     <w:p/>
     <w:p>
       <w:r>
-        <w:t>        //  $solicitud = Solicitud::</w:t>
+        <w:t>        /</w:t>
+      </w:r>
+      <w:proofErr w:type="gramStart"/>
+      <w:r>
+        <w:t>/  $</w:t>
+      </w:r>
+      <w:proofErr w:type="gramEnd"/>
+      <w:r>
+        <w:t>solicitud = Solicitud::</w:t>
       </w:r>
       <w:proofErr w:type="spellStart"/>
       <w:r>
@@ -10927,12 +11520,17 @@
         <w:t>()-&gt;</w:t>
       </w:r>
       <w:proofErr w:type="spellStart"/>
+      <w:proofErr w:type="gramStart"/>
       <w:r>
         <w:t>limit</w:t>
       </w:r>
       <w:proofErr w:type="spellEnd"/>
       <w:r>
-        <w:t>(10)</w:t>
+        <w:t>(</w:t>
+      </w:r>
+      <w:proofErr w:type="gramEnd"/>
+      <w:r>
+        <w:t>10)</w:t>
       </w:r>
     </w:p>
     <w:p>
@@ -10944,6 +11542,7 @@
       <w:r>
         <w:t xml:space="preserve">        $solicitud = </w:t>
       </w:r>
+      <w:proofErr w:type="gramStart"/>
       <w:r>
         <w:rPr>
           <w:i/>
@@ -10955,6 +11554,7 @@
         <w:t>::</w:t>
       </w:r>
       <w:proofErr w:type="spellStart"/>
+      <w:proofErr w:type="gramEnd"/>
       <w:r>
         <w:t>with</w:t>
       </w:r>
@@ -11056,8 +11656,13 @@
       </w:r>
       <w:proofErr w:type="spellEnd"/>
       <w:r>
-        <w:t>($solicitud){</w:t>
-      </w:r>
+        <w:t>($</w:t>
+      </w:r>
+      <w:proofErr w:type="gramStart"/>
+      <w:r>
+        <w:t>solicitud){</w:t>
+      </w:r>
+      <w:proofErr w:type="gramEnd"/>
     </w:p>
     <w:p/>
     <w:p>
@@ -11088,6 +11693,7 @@
         <w:t xml:space="preserve">            ? </w:t>
       </w:r>
       <w:proofErr w:type="spellStart"/>
+      <w:proofErr w:type="gramStart"/>
       <w:r>
         <w:rPr>
           <w:i/>
@@ -11100,6 +11706,7 @@
         <w:t>::</w:t>
       </w:r>
       <w:proofErr w:type="spellStart"/>
+      <w:proofErr w:type="gramEnd"/>
       <w:r>
         <w:t>parse</w:t>
       </w:r>
@@ -11121,12 +11728,17 @@
         <w:t>            -&gt;</w:t>
       </w:r>
       <w:proofErr w:type="spellStart"/>
+      <w:proofErr w:type="gramStart"/>
       <w:r>
         <w:t>translatedFormat</w:t>
       </w:r>
       <w:proofErr w:type="spellEnd"/>
       <w:r>
-        <w:t>('d F Y H:i') : 'N/A';</w:t>
+        <w:t>(</w:t>
+      </w:r>
+      <w:proofErr w:type="gramEnd"/>
+      <w:r>
+        <w:t>'d F Y H:i') : 'N/A';</w:t>
       </w:r>
     </w:p>
     <w:p>
@@ -11152,6 +11764,7 @@
         <w:t>-&gt;</w:t>
       </w:r>
       <w:proofErr w:type="spellStart"/>
+      <w:proofErr w:type="gramStart"/>
       <w:r>
         <w:t>each</w:t>
       </w:r>
@@ -11160,6 +11773,7 @@
         <w:t>(</w:t>
       </w:r>
       <w:proofErr w:type="spellStart"/>
+      <w:proofErr w:type="gramEnd"/>
       <w:r>
         <w:rPr>
           <w:i/>
@@ -11201,6 +11815,7 @@
         <w:t xml:space="preserve"> = </w:t>
       </w:r>
       <w:proofErr w:type="spellStart"/>
+      <w:proofErr w:type="gramStart"/>
       <w:r>
         <w:rPr>
           <w:i/>
@@ -11213,6 +11828,7 @@
         <w:t>::</w:t>
       </w:r>
       <w:proofErr w:type="spellStart"/>
+      <w:proofErr w:type="gramEnd"/>
       <w:r>
         <w:t>parse</w:t>
       </w:r>
@@ -11242,18 +11858,31 @@
         <w:t>                    -&gt;</w:t>
       </w:r>
       <w:proofErr w:type="spellStart"/>
+      <w:proofErr w:type="gramStart"/>
       <w:r>
         <w:t>translatedFormat</w:t>
       </w:r>
       <w:proofErr w:type="spellEnd"/>
       <w:r>
-        <w:t>('d F Y H:i');</w:t>
+        <w:t>(</w:t>
+      </w:r>
+      <w:proofErr w:type="gramEnd"/>
+      <w:r>
+        <w:t>'d F Y H:i');</w:t>
       </w:r>
     </w:p>
     <w:p/>
     <w:p>
       <w:r>
-        <w:t>                    // no mostrar  solicitudes con cancelado</w:t>
+        <w:t xml:space="preserve">                    // no </w:t>
+      </w:r>
+      <w:proofErr w:type="gramStart"/>
+      <w:r>
+        <w:t>mostrar  solicitudes</w:t>
+      </w:r>
+      <w:proofErr w:type="gramEnd"/>
+      <w:r>
+        <w:t xml:space="preserve"> con cancelado</w:t>
       </w:r>
     </w:p>
     <w:p/>
@@ -11283,8 +11912,13 @@
       </w:r>
       <w:proofErr w:type="spellEnd"/>
       <w:r>
-        <w:t>-&gt;evento, 'Cancelado')){</w:t>
-      </w:r>
+        <w:t>-&gt;evento, 'Cancelado'</w:t>
+      </w:r>
+      <w:proofErr w:type="gramStart"/>
+      <w:r>
+        <w:t>)){</w:t>
+      </w:r>
+      <w:proofErr w:type="gramEnd"/>
     </w:p>
     <w:p>
       <w:r>
@@ -11336,12 +11970,17 @@
         <w:t xml:space="preserve"> = $solicitud-&gt;</w:t>
       </w:r>
       <w:proofErr w:type="spellStart"/>
+      <w:proofErr w:type="gramStart"/>
       <w:r>
         <w:t>toArray</w:t>
       </w:r>
       <w:proofErr w:type="spellEnd"/>
       <w:r>
-        <w:t>();</w:t>
+        <w:t>(</w:t>
+      </w:r>
+      <w:proofErr w:type="gramEnd"/>
+      <w:r>
+        <w:t>);</w:t>
       </w:r>
     </w:p>
     <w:p/>
@@ -11363,10 +12002,12 @@
         <w:t xml:space="preserve">="foto in </w:t>
       </w:r>
       <w:proofErr w:type="spellStart"/>
+      <w:proofErr w:type="gramStart"/>
       <w:r>
         <w:t>solicitud.fotos</w:t>
       </w:r>
       <w:proofErr w:type="spellEnd"/>
+      <w:proofErr w:type="gramEnd"/>
       <w:r>
         <w:t>" funcione.</w:t>
       </w:r>
@@ -11435,13 +12076,18 @@
       </w:r>
       <w:proofErr w:type="spellEnd"/>
       <w:r>
-        <w:t>($d) =&gt; !</w:t>
+        <w:t>($d) =</w:t>
+      </w:r>
+      <w:proofErr w:type="gramStart"/>
+      <w:r>
+        <w:t>&gt; !</w:t>
       </w:r>
       <w:proofErr w:type="spellStart"/>
       <w:r>
         <w:t>empty</w:t>
       </w:r>
       <w:proofErr w:type="spellEnd"/>
+      <w:proofErr w:type="gramEnd"/>
       <w:r>
         <w:t>($d['</w:t>
       </w:r>
@@ -11536,12 +12182,17 @@
         <w:t>()-&gt;</w:t>
       </w:r>
       <w:proofErr w:type="spellStart"/>
+      <w:proofErr w:type="gramStart"/>
       <w:r>
         <w:t>all</w:t>
       </w:r>
       <w:proofErr w:type="spellEnd"/>
       <w:r>
-        <w:t>();</w:t>
+        <w:t>(</w:t>
+      </w:r>
+      <w:proofErr w:type="gramEnd"/>
+      <w:r>
+        <w:t>);</w:t>
       </w:r>
     </w:p>
     <w:p/>
@@ -11558,12 +12209,17 @@
         <w:t>-&gt;</w:t>
       </w:r>
       <w:proofErr w:type="spellStart"/>
+      <w:proofErr w:type="gramStart"/>
       <w:r>
         <w:t>dispatch</w:t>
       </w:r>
       <w:proofErr w:type="spellEnd"/>
       <w:r>
-        <w:t>('open-modal-visita', solicitud: $solicitud-&gt;</w:t>
+        <w:t>(</w:t>
+      </w:r>
+      <w:proofErr w:type="gramEnd"/>
+      <w:r>
+        <w:t>'open-modal-visita', solicitud: $solicitud-&gt;</w:t>
       </w:r>
       <w:proofErr w:type="spellStart"/>
       <w:r>
@@ -11588,12 +12244,17 @@
         <w:t>-&gt;</w:t>
       </w:r>
       <w:proofErr w:type="spellStart"/>
+      <w:proofErr w:type="gramStart"/>
       <w:r>
         <w:t>dispatch</w:t>
       </w:r>
       <w:proofErr w:type="spellEnd"/>
       <w:r>
-        <w:t>('open-modal-visita', solicitud: $</w:t>
+        <w:t>(</w:t>
+      </w:r>
+      <w:proofErr w:type="gramEnd"/>
+      <w:r>
+        <w:t>'open-modal-visita', solicitud: $</w:t>
       </w:r>
       <w:proofErr w:type="spellStart"/>
       <w:r>
@@ -11758,7 +12419,15 @@
     </w:p>
     <w:p>
       <w:r>
-        <w:t xml:space="preserve">@click="foto.mostrar = ! </w:t>
+        <w:t>@click="</w:t>
+      </w:r>
+      <w:proofErr w:type="gramStart"/>
+      <w:r>
+        <w:t>foto.mostrar</w:t>
+      </w:r>
+      <w:proofErr w:type="gramEnd"/>
+      <w:r>
+        <w:t xml:space="preserve"> = ! </w:t>
       </w:r>
       <w:proofErr w:type="spellStart"/>
       <w:r>
@@ -11797,10 +12466,12 @@
         <w:t xml:space="preserve"> x-show="</w:t>
       </w:r>
       <w:proofErr w:type="spellStart"/>
+      <w:proofErr w:type="gramStart"/>
       <w:r>
         <w:t>foto.mostrar</w:t>
       </w:r>
       <w:proofErr w:type="spellEnd"/>
+      <w:proofErr w:type="gramEnd"/>
       <w:r>
         <w:t>" ...&gt;</w:t>
       </w:r>
@@ -11817,8 +12488,13 @@
       </w:r>
     </w:p>
     <w:p>
-      <w:r>
-        <w:t>&lt;!-- abrir foto --&gt;</w:t>
+      <w:proofErr w:type="gramStart"/>
+      <w:r>
+        <w:t>&lt;!--</w:t>
+      </w:r>
+      <w:proofErr w:type="gramEnd"/>
+      <w:r>
+        <w:t xml:space="preserve"> abrir foto --&gt;</w:t>
       </w:r>
     </w:p>
     <w:p>
@@ -11834,10 +12510,12 @@
         <w:t xml:space="preserve"> x-show="</w:t>
       </w:r>
       <w:proofErr w:type="spellStart"/>
+      <w:proofErr w:type="gramStart"/>
       <w:r>
         <w:t>foto.mostrar</w:t>
       </w:r>
       <w:proofErr w:type="spellEnd"/>
+      <w:proofErr w:type="gramEnd"/>
       <w:r>
         <w:t>"&gt;</w:t>
       </w:r>
@@ -12424,6 +13102,7 @@
         <w:t>fotosSeleccionadas</w:t>
       </w:r>
       <w:proofErr w:type="spellEnd"/>
+      <w:proofErr w:type="gramStart"/>
       <w:r>
         <w:t>" :</w:t>
       </w:r>
@@ -12432,6 +13111,7 @@
         <w:t>key</w:t>
       </w:r>
       <w:proofErr w:type="spellEnd"/>
+      <w:proofErr w:type="gramEnd"/>
       <w:r>
         <w:t>="</w:t>
       </w:r>
@@ -12589,7 +13269,15 @@
     </w:p>
     <w:p>
       <w:r>
-        <w:t xml:space="preserve">                                {{-- @click="foto.mostrar = ! </w:t>
+        <w:t>                                {{-- @click="</w:t>
+      </w:r>
+      <w:proofErr w:type="gramStart"/>
+      <w:r>
+        <w:t>foto.mostrar</w:t>
+      </w:r>
+      <w:proofErr w:type="gramEnd"/>
+      <w:r>
+        <w:t xml:space="preserve"> = ! </w:t>
       </w:r>
       <w:proofErr w:type="spellStart"/>
       <w:r>
@@ -13019,7 +13707,15 @@
     </w:p>
     <w:p>
       <w:r>
-        <w:t>                            &lt;!-- abrir foto --&gt;</w:t>
+        <w:t xml:space="preserve">                            </w:t>
+      </w:r>
+      <w:proofErr w:type="gramStart"/>
+      <w:r>
+        <w:t>&lt;!--</w:t>
+      </w:r>
+      <w:proofErr w:type="gramEnd"/>
+      <w:r>
+        <w:t xml:space="preserve"> abrir foto --&gt;</w:t>
       </w:r>
     </w:p>
     <w:p>
@@ -13040,10 +13736,12 @@
         <w:t>                            {{-- x-show="</w:t>
       </w:r>
       <w:proofErr w:type="spellStart"/>
+      <w:proofErr w:type="gramStart"/>
       <w:r>
         <w:t>foto.mostrar</w:t>
       </w:r>
       <w:proofErr w:type="spellEnd"/>
+      <w:proofErr w:type="gramEnd"/>
       <w:r>
         <w:t>" --}}</w:t>
       </w:r>
@@ -13054,9 +13752,14 @@
       </w:r>
       <w:proofErr w:type="spellStart"/>
       <w:r>
-        <w:t>x-transition:enter</w:t>
-      </w:r>
-      <w:proofErr w:type="spellEnd"/>
+        <w:t>x-</w:t>
+      </w:r>
+      <w:proofErr w:type="gramStart"/>
+      <w:r>
+        <w:t>transition:enter</w:t>
+      </w:r>
+      <w:proofErr w:type="spellEnd"/>
+      <w:proofErr w:type="gramEnd"/>
       <w:r>
         <w:t>="</w:t>
       </w:r>
@@ -13083,7 +13786,15 @@
       </w:r>
       <w:proofErr w:type="spellStart"/>
       <w:r>
-        <w:t>x-transition:enter-start</w:t>
+        <w:t>x-</w:t>
+      </w:r>
+      <w:proofErr w:type="gramStart"/>
+      <w:r>
+        <w:t>transition:enter</w:t>
+      </w:r>
+      <w:proofErr w:type="gramEnd"/>
+      <w:r>
+        <w:t>-start</w:t>
       </w:r>
       <w:proofErr w:type="spellEnd"/>
       <w:r>
@@ -13096,7 +13807,15 @@
       </w:r>
       <w:proofErr w:type="spellStart"/>
       <w:r>
-        <w:t>x-transition:enter-end</w:t>
+        <w:t>x-</w:t>
+      </w:r>
+      <w:proofErr w:type="gramStart"/>
+      <w:r>
+        <w:t>transition:enter</w:t>
+      </w:r>
+      <w:proofErr w:type="gramEnd"/>
+      <w:r>
+        <w:t>-end</w:t>
       </w:r>
       <w:proofErr w:type="spellEnd"/>
       <w:r>
@@ -13180,6 +13899,7 @@
         <w:t>                            &lt;</w:t>
       </w:r>
       <w:proofErr w:type="spellStart"/>
+      <w:proofErr w:type="gramStart"/>
       <w:r>
         <w:t>img</w:t>
       </w:r>
@@ -13192,6 +13912,7 @@
         <w:t>src</w:t>
       </w:r>
       <w:proofErr w:type="spellEnd"/>
+      <w:proofErr w:type="gramEnd"/>
       <w:r>
         <w:t>="foto.url" @click="$dispatch('preview-foto', { url: foto.url })"</w:t>
       </w:r>
@@ -13245,7 +13966,15 @@
     <w:p/>
     <w:p>
       <w:r>
-        <w:t>                            &lt;!-- botones --&gt;</w:t>
+        <w:t xml:space="preserve">                            </w:t>
+      </w:r>
+      <w:proofErr w:type="gramStart"/>
+      <w:r>
+        <w:t>&lt;!--</w:t>
+      </w:r>
+      <w:proofErr w:type="gramEnd"/>
+      <w:r>
+        <w:t xml:space="preserve"> botones --&gt;</w:t>
       </w:r>
     </w:p>
     <w:p>
@@ -13297,7 +14026,15 @@
     </w:p>
     <w:p>
       <w:r>
-        <w:t>                                @click="$dispatch('preview-foto', { url: foto.url })"</w:t>
+        <w:t>                                @click="$</w:t>
+      </w:r>
+      <w:proofErr w:type="gramStart"/>
+      <w:r>
+        <w:t>dispatch(</w:t>
+      </w:r>
+      <w:proofErr w:type="gramEnd"/>
+      <w:r>
+        <w:t>'preview-foto', { url: foto.url })"</w:t>
       </w:r>
     </w:p>
     <w:p>
@@ -13574,7 +14311,15 @@
     </w:p>
     <w:p>
       <w:r>
-        <w:t>                                @click="foto.mostrar = false"</w:t>
+        <w:t>                                @click="</w:t>
+      </w:r>
+      <w:proofErr w:type="gramStart"/>
+      <w:r>
+        <w:t>foto.mostrar</w:t>
+      </w:r>
+      <w:proofErr w:type="gramEnd"/>
+      <w:r>
+        <w:t xml:space="preserve"> = false"</w:t>
       </w:r>
     </w:p>
     <w:p>
@@ -14167,6 +14912,7 @@
         <w:t xml:space="preserve">$detalle = </w:t>
       </w:r>
       <w:proofErr w:type="spellStart"/>
+      <w:proofErr w:type="gramStart"/>
       <w:r>
         <w:rPr>
           <w:lang w:val="es-MX"/>
@@ -14181,6 +14927,7 @@
         <w:t>::</w:t>
       </w:r>
       <w:proofErr w:type="spellStart"/>
+      <w:proofErr w:type="gramEnd"/>
       <w:r>
         <w:rPr>
           <w:lang w:val="es-MX"/>
@@ -14519,6 +15266,7 @@
         <w:t xml:space="preserve"> </w:t>
       </w:r>
       <w:proofErr w:type="spellStart"/>
+      <w:proofErr w:type="gramStart"/>
       <w:r>
         <w:rPr>
           <w:lang w:val="es-MX"/>
@@ -14526,6 +15274,7 @@
         <w:t>make:controller</w:t>
       </w:r>
       <w:proofErr w:type="spellEnd"/>
+      <w:proofErr w:type="gramEnd"/>
       <w:r>
         <w:rPr>
           <w:lang w:val="es-MX"/>
@@ -14609,6 +15358,7 @@
         <w:t xml:space="preserve"> </w:t>
       </w:r>
       <w:proofErr w:type="spellStart"/>
+      <w:proofErr w:type="gramStart"/>
       <w:r>
         <w:rPr>
           <w:lang w:val="es-MX"/>
@@ -14616,6 +15366,7 @@
         <w:t>make:datatable</w:t>
       </w:r>
       <w:proofErr w:type="spellEnd"/>
+      <w:proofErr w:type="gramEnd"/>
       <w:r>
         <w:rPr>
           <w:lang w:val="es-MX"/>
@@ -14685,6 +15436,7 @@
         <w:t xml:space="preserve"> </w:t>
       </w:r>
       <w:proofErr w:type="spellStart"/>
+      <w:proofErr w:type="gramStart"/>
       <w:r>
         <w:rPr>
           <w:lang w:val="es-MX"/>
@@ -14692,6 +15444,7 @@
         <w:t>make:controller</w:t>
       </w:r>
       <w:proofErr w:type="spellEnd"/>
+      <w:proofErr w:type="gramEnd"/>
       <w:r>
         <w:rPr>
           <w:lang w:val="es-MX"/>
@@ -14801,6 +15554,7 @@
         <w:t xml:space="preserve"> </w:t>
       </w:r>
       <w:proofErr w:type="spellStart"/>
+      <w:proofErr w:type="gramStart"/>
       <w:r>
         <w:rPr>
           <w:lang w:val="es-MX"/>
@@ -14808,6 +15562,7 @@
         <w:t>livewire:make</w:t>
       </w:r>
       <w:proofErr w:type="spellEnd"/>
+      <w:proofErr w:type="gramEnd"/>
       <w:r>
         <w:rPr>
           <w:lang w:val="es-MX"/>
@@ -20563,6 +21318,7 @@
       </w:pPr>
       <w:r>
         <w:rPr>
+          <w:noProof/>
           <w:lang w:val="es-MX"/>
         </w:rPr>
         <w:drawing>
@@ -20672,6 +21428,7 @@
       </w:pPr>
       <w:r>
         <w:rPr>
+          <w:noProof/>
           <w:lang w:val="es-MX"/>
         </w:rPr>
         <w:drawing>
@@ -20815,6 +21572,7 @@
       </w:pPr>
       <w:r>
         <w:rPr>
+          <w:noProof/>
           <w:lang w:val="es-MX"/>
         </w:rPr>
         <w:drawing>
@@ -20973,6 +21731,7 @@
         <w:t xml:space="preserve"> </w:t>
       </w:r>
       <w:proofErr w:type="spellStart"/>
+      <w:proofErr w:type="gramStart"/>
       <w:r>
         <w:rPr>
           <w:lang w:val="es-MX"/>
@@ -20980,6 +21739,7 @@
         <w:t>make:livewire</w:t>
       </w:r>
       <w:proofErr w:type="spellEnd"/>
+      <w:proofErr w:type="gramEnd"/>
       <w:r>
         <w:rPr>
           <w:lang w:val="es-MX"/>
@@ -21030,6 +21790,7 @@
         <w:t xml:space="preserve"> </w:t>
       </w:r>
       <w:proofErr w:type="spellStart"/>
+      <w:proofErr w:type="gramStart"/>
       <w:r>
         <w:rPr>
           <w:lang w:val="es-MX"/>
@@ -21037,6 +21798,7 @@
         <w:t>make:livewire</w:t>
       </w:r>
       <w:proofErr w:type="spellEnd"/>
+      <w:proofErr w:type="gramEnd"/>
       <w:r>
         <w:rPr>
           <w:lang w:val="es-MX"/>
@@ -21064,6 +21826,119 @@
         </w:rPr>
         <w:br w:type="textWrapping" w:clear="all"/>
       </w:r>
+    </w:p>
+    <w:p>
+      <w:pPr>
+        <w:rPr>
+          <w:lang w:val="es-MX"/>
+        </w:rPr>
+      </w:pPr>
+    </w:p>
+    <w:p>
+      <w:pPr>
+        <w:rPr>
+          <w:lang w:val="es-MX"/>
+        </w:rPr>
+      </w:pPr>
+      <w:r>
+        <w:rPr>
+          <w:lang w:val="es-MX"/>
+        </w:rPr>
+        <w:t>COMANDOS PARA WORD Y PDF</w:t>
+      </w:r>
+    </w:p>
+    <w:p>
+      <w:pPr>
+        <w:rPr>
+          <w:lang w:val="es-MX"/>
+        </w:rPr>
+      </w:pPr>
+      <w:proofErr w:type="spellStart"/>
+      <w:r>
+        <w:rPr>
+          <w:lang w:val="es-MX"/>
+        </w:rPr>
+        <w:t>composer</w:t>
+      </w:r>
+      <w:proofErr w:type="spellEnd"/>
+      <w:r>
+        <w:rPr>
+          <w:lang w:val="es-MX"/>
+        </w:rPr>
+        <w:t xml:space="preserve"> show </w:t>
+      </w:r>
+      <w:proofErr w:type="spellStart"/>
+      <w:r>
+        <w:rPr>
+          <w:lang w:val="es-MX"/>
+        </w:rPr>
+        <w:t>tecnickcom</w:t>
+      </w:r>
+      <w:proofErr w:type="spellEnd"/>
+      <w:r>
+        <w:rPr>
+          <w:lang w:val="es-MX"/>
+        </w:rPr>
+        <w:t>/</w:t>
+      </w:r>
+      <w:proofErr w:type="spellStart"/>
+      <w:r>
+        <w:rPr>
+          <w:lang w:val="es-MX"/>
+        </w:rPr>
+        <w:t>tcpdf</w:t>
+      </w:r>
+      <w:proofErr w:type="spellEnd"/>
+    </w:p>
+    <w:p>
+      <w:pPr>
+        <w:rPr>
+          <w:lang w:val="es-MX"/>
+        </w:rPr>
+      </w:pPr>
+      <w:proofErr w:type="spellStart"/>
+      <w:r>
+        <w:rPr>
+          <w:lang w:val="es-MX"/>
+        </w:rPr>
+        <w:t>composer</w:t>
+      </w:r>
+      <w:proofErr w:type="spellEnd"/>
+      <w:r>
+        <w:rPr>
+          <w:lang w:val="es-MX"/>
+        </w:rPr>
+        <w:t xml:space="preserve"> show </w:t>
+      </w:r>
+      <w:proofErr w:type="spellStart"/>
+      <w:r>
+        <w:rPr>
+          <w:lang w:val="es-MX"/>
+        </w:rPr>
+        <w:t>phpoffice</w:t>
+      </w:r>
+      <w:proofErr w:type="spellEnd"/>
+      <w:r>
+        <w:rPr>
+          <w:lang w:val="es-MX"/>
+        </w:rPr>
+        <w:t>/</w:t>
+      </w:r>
+      <w:proofErr w:type="spellStart"/>
+      <w:r>
+        <w:rPr>
+          <w:lang w:val="es-MX"/>
+        </w:rPr>
+        <w:t>phpword</w:t>
+      </w:r>
+      <w:proofErr w:type="spellEnd"/>
+    </w:p>
+    <w:p>
+      <w:pPr>
+        <w:rPr>
+          <w:lang w:val="es-MX"/>
+        </w:rPr>
+      </w:pPr>
     </w:p>
     <w:sectPr>
       <w:footerReference w:type="default" r:id="rId27"/>

</xml_diff>

<commit_message>
conversion de pdf y bitacora
</commit_message>
<xml_diff>
--- a/DOCUMENTACION WORD/elementos.docx
+++ b/DOCUMENTACION WORD/elementos.docx
@@ -21930,6 +21930,147 @@
           <w:lang w:val="es-MX"/>
         </w:rPr>
         <w:t>phpword</w:t>
+      </w:r>
+      <w:proofErr w:type="spellEnd"/>
+    </w:p>
+    <w:p>
+      <w:pPr>
+        <w:rPr>
+          <w:lang w:val="es-MX"/>
+        </w:rPr>
+      </w:pPr>
+    </w:p>
+    <w:p>
+      <w:pPr>
+        <w:rPr>
+          <w:lang w:val="es-MX"/>
+        </w:rPr>
+      </w:pPr>
+    </w:p>
+    <w:p>
+      <w:pPr>
+        <w:rPr>
+          <w:lang w:val="es-MX"/>
+        </w:rPr>
+      </w:pPr>
+    </w:p>
+    <w:p>
+      <w:pPr>
+        <w:rPr>
+          <w:lang w:val="es-MX"/>
+        </w:rPr>
+      </w:pPr>
+      <w:proofErr w:type="spellStart"/>
+      <w:r>
+        <w:rPr>
+          <w:lang w:val="es-MX"/>
+        </w:rPr>
+        <w:t>composer</w:t>
+      </w:r>
+      <w:proofErr w:type="spellEnd"/>
+      <w:r>
+        <w:rPr>
+          <w:lang w:val="es-MX"/>
+        </w:rPr>
+        <w:t xml:space="preserve"> show </w:t>
+      </w:r>
+      <w:proofErr w:type="spellStart"/>
+      <w:r>
+        <w:rPr>
+          <w:lang w:val="es-MX"/>
+        </w:rPr>
+        <w:t>barryvdh</w:t>
+      </w:r>
+      <w:proofErr w:type="spellEnd"/>
+      <w:r>
+        <w:rPr>
+          <w:lang w:val="es-MX"/>
+        </w:rPr>
+        <w:t>/</w:t>
+      </w:r>
+      <w:proofErr w:type="spellStart"/>
+      <w:r>
+        <w:rPr>
+          <w:lang w:val="es-MX"/>
+        </w:rPr>
+        <w:t>laravel-dompdf</w:t>
+      </w:r>
+      <w:proofErr w:type="spellEnd"/>
+    </w:p>
+    <w:p>
+      <w:pPr>
+        <w:rPr>
+          <w:lang w:val="es-MX"/>
+        </w:rPr>
+      </w:pPr>
+    </w:p>
+    <w:p>
+      <w:pPr>
+        <w:rPr>
+          <w:lang w:val="es-MX"/>
+        </w:rPr>
+      </w:pPr>
+    </w:p>
+    <w:p>
+      <w:pPr>
+        <w:rPr>
+          <w:lang w:val="es-MX"/>
+        </w:rPr>
+      </w:pPr>
+    </w:p>
+    <w:p>
+      <w:pPr>
+        <w:rPr>
+          <w:lang w:val="es-MX"/>
+        </w:rPr>
+      </w:pPr>
+      <w:r>
+        <w:rPr>
+          <w:lang w:val="es-MX"/>
+        </w:rPr>
+        <w:t>BIBLIOTECAS</w:t>
+      </w:r>
+    </w:p>
+    <w:p>
+      <w:pPr>
+        <w:rPr>
+          <w:lang w:val="es-MX"/>
+        </w:rPr>
+      </w:pPr>
+      <w:proofErr w:type="spellStart"/>
+      <w:r>
+        <w:rPr>
+          <w:lang w:val="es-MX"/>
+        </w:rPr>
+        <w:t>composer</w:t>
+      </w:r>
+      <w:proofErr w:type="spellEnd"/>
+      <w:r>
+        <w:rPr>
+          <w:lang w:val="es-MX"/>
+        </w:rPr>
+        <w:t xml:space="preserve"> show </w:t>
+      </w:r>
+      <w:proofErr w:type="spellStart"/>
+      <w:r>
+        <w:rPr>
+          <w:lang w:val="es-MX"/>
+        </w:rPr>
+        <w:t>barryvdh</w:t>
+      </w:r>
+      <w:proofErr w:type="spellEnd"/>
+      <w:r>
+        <w:rPr>
+          <w:lang w:val="es-MX"/>
+        </w:rPr>
+        <w:t>/</w:t>
+      </w:r>
+      <w:proofErr w:type="spellStart"/>
+      <w:r>
+        <w:rPr>
+          <w:lang w:val="es-MX"/>
+        </w:rPr>
+        <w:t>laravel-dompdf</w:t>
       </w:r>
       <w:proofErr w:type="spellEnd"/>
     </w:p>

</xml_diff>